<commit_message>
Adding documentation into strongly typed extensions table
</commit_message>
<xml_diff>
--- a/manuscript/Chapter03/MVC2iA_CH_03.docx
+++ b/manuscript/Chapter03/MVC2iA_CH_03.docx
@@ -1795,12 +1795,6 @@
         <w:gridCol w:w="3888"/>
       </w:tblGrid>
       <w:tr>
-        <w:tblPrEx>
-          <w:tblCellMar>
-            <w:top w:w="0" w:type="dxa"/>
-            <w:bottom w:w="0" w:type="dxa"/>
-          </w:tblCellMar>
-        </w:tblPrEx>
         <w:tc>
           <w:tcPr>
             <w:tcW w:w="3888" w:type="dxa"/>
@@ -1829,12 +1823,6 @@
         </w:tc>
       </w:tr>
       <w:tr>
-        <w:tblPrEx>
-          <w:tblCellMar>
-            <w:top w:w="0" w:type="dxa"/>
-            <w:bottom w:w="0" w:type="dxa"/>
-          </w:tblCellMar>
-        </w:tblPrEx>
         <w:tc>
           <w:tcPr>
             <w:tcW w:w="3888" w:type="dxa"/>
@@ -1863,12 +1851,6 @@
         </w:tc>
       </w:tr>
       <w:tr>
-        <w:tblPrEx>
-          <w:tblCellMar>
-            <w:top w:w="0" w:type="dxa"/>
-            <w:bottom w:w="0" w:type="dxa"/>
-          </w:tblCellMar>
-        </w:tblPrEx>
         <w:tc>
           <w:tcPr>
             <w:tcW w:w="3888" w:type="dxa"/>
@@ -1890,16 +1872,13 @@
             <w:pPr>
               <w:pStyle w:val="TableBody"/>
             </w:pPr>
+            <w:r>
+              <w:t>Returns HTML markup for each property in the object that is represented by the specified expression.</w:t>
+            </w:r>
           </w:p>
         </w:tc>
       </w:tr>
       <w:tr>
-        <w:tblPrEx>
-          <w:tblCellMar>
-            <w:top w:w="0" w:type="dxa"/>
-            <w:bottom w:w="0" w:type="dxa"/>
-          </w:tblCellMar>
-        </w:tblPrEx>
         <w:tc>
           <w:tcPr>
             <w:tcW w:w="3888" w:type="dxa"/>
@@ -1921,16 +1900,19 @@
             <w:pPr>
               <w:pStyle w:val="TableBody"/>
             </w:pPr>
+            <w:r>
+              <w:t xml:space="preserve">Returns an HTML input element for each property in the object that is represented by the </w:t>
+            </w:r>
+            <w:r>
+              <w:t>specified</w:t>
+            </w:r>
+            <w:r>
+              <w:t xml:space="preserve"> expression.</w:t>
+            </w:r>
           </w:p>
         </w:tc>
       </w:tr>
       <w:tr>
-        <w:tblPrEx>
-          <w:tblCellMar>
-            <w:top w:w="0" w:type="dxa"/>
-            <w:bottom w:w="0" w:type="dxa"/>
-          </w:tblCellMar>
-        </w:tblPrEx>
         <w:tc>
           <w:tcPr>
             <w:tcW w:w="3888" w:type="dxa"/>
@@ -1952,16 +1934,13 @@
             <w:pPr>
               <w:pStyle w:val="TableBody"/>
             </w:pPr>
+            <w:r>
+              <w:t>Returns a check box input element for each property in the object that is represented by the specified expression.</w:t>
+            </w:r>
           </w:p>
         </w:tc>
       </w:tr>
       <w:tr>
-        <w:tblPrEx>
-          <w:tblCellMar>
-            <w:top w:w="0" w:type="dxa"/>
-            <w:bottom w:w="0" w:type="dxa"/>
-          </w:tblCellMar>
-        </w:tblPrEx>
         <w:tc>
           <w:tcPr>
             <w:tcW w:w="3888" w:type="dxa"/>
@@ -1971,6 +1950,7 @@
               <w:pStyle w:val="TableBody"/>
             </w:pPr>
             <w:r>
+              <w:lastRenderedPageBreak/>
               <w:t>DropDownListFor</w:t>
             </w:r>
           </w:p>
@@ -1983,16 +1963,13 @@
             <w:pPr>
               <w:pStyle w:val="TableBody"/>
             </w:pPr>
+            <w:r>
+              <w:t>Returns an HTML select element for each property in the object that is represented by the specified expression using the specified list items.</w:t>
+            </w:r>
           </w:p>
         </w:tc>
       </w:tr>
       <w:tr>
-        <w:tblPrEx>
-          <w:tblCellMar>
-            <w:top w:w="0" w:type="dxa"/>
-            <w:bottom w:w="0" w:type="dxa"/>
-          </w:tblCellMar>
-        </w:tblPrEx>
         <w:tc>
           <w:tcPr>
             <w:tcW w:w="3888" w:type="dxa"/>
@@ -2014,16 +1991,13 @@
             <w:pPr>
               <w:pStyle w:val="TableBody"/>
             </w:pPr>
+            <w:r>
+              <w:t>Returns an HTML hidden input element for each property in the object that is represented by the specified expression.</w:t>
+            </w:r>
           </w:p>
         </w:tc>
       </w:tr>
       <w:tr>
-        <w:tblPrEx>
-          <w:tblCellMar>
-            <w:top w:w="0" w:type="dxa"/>
-            <w:bottom w:w="0" w:type="dxa"/>
-          </w:tblCellMar>
-        </w:tblPrEx>
         <w:tc>
           <w:tcPr>
             <w:tcW w:w="3888" w:type="dxa"/>
@@ -2045,16 +2019,13 @@
             <w:pPr>
               <w:pStyle w:val="TableBody"/>
             </w:pPr>
+            <w:r>
+              <w:t>Returns an HTML label element and the property name of the property that is represented by the specified expression.</w:t>
+            </w:r>
           </w:p>
         </w:tc>
       </w:tr>
       <w:tr>
-        <w:tblPrEx>
-          <w:tblCellMar>
-            <w:top w:w="0" w:type="dxa"/>
-            <w:bottom w:w="0" w:type="dxa"/>
-          </w:tblCellMar>
-        </w:tblPrEx>
         <w:tc>
           <w:tcPr>
             <w:tcW w:w="3888" w:type="dxa"/>
@@ -2076,16 +2047,13 @@
             <w:pPr>
               <w:pStyle w:val="TableBody"/>
             </w:pPr>
+            <w:r>
+              <w:t>Returns an HTML select element for each property in the object that is represented by the specified expression and using the specified list items.</w:t>
+            </w:r>
           </w:p>
         </w:tc>
       </w:tr>
       <w:tr>
-        <w:tblPrEx>
-          <w:tblCellMar>
-            <w:top w:w="0" w:type="dxa"/>
-            <w:bottom w:w="0" w:type="dxa"/>
-          </w:tblCellMar>
-        </w:tblPrEx>
         <w:tc>
           <w:tcPr>
             <w:tcW w:w="3888" w:type="dxa"/>
@@ -2095,7 +2063,6 @@
               <w:pStyle w:val="TableBody"/>
             </w:pPr>
             <w:r>
-              <w:lastRenderedPageBreak/>
               <w:t>PasswordFor</w:t>
             </w:r>
           </w:p>
@@ -2108,16 +2075,13 @@
             <w:pPr>
               <w:pStyle w:val="TableBody"/>
             </w:pPr>
+            <w:r>
+              <w:t>Returns a password input element for each property in the object that is represented by the specified expression.</w:t>
+            </w:r>
           </w:p>
         </w:tc>
       </w:tr>
       <w:tr>
-        <w:tblPrEx>
-          <w:tblCellMar>
-            <w:top w:w="0" w:type="dxa"/>
-            <w:bottom w:w="0" w:type="dxa"/>
-          </w:tblCellMar>
-        </w:tblPrEx>
         <w:tc>
           <w:tcPr>
             <w:tcW w:w="3888" w:type="dxa"/>
@@ -2139,16 +2103,13 @@
             <w:pPr>
               <w:pStyle w:val="TableBody"/>
             </w:pPr>
+            <w:r>
+              <w:t>Returns a radio button input element for each property in the object that is represented by the specified expression.</w:t>
+            </w:r>
           </w:p>
         </w:tc>
       </w:tr>
       <w:tr>
-        <w:tblPrEx>
-          <w:tblCellMar>
-            <w:top w:w="0" w:type="dxa"/>
-            <w:bottom w:w="0" w:type="dxa"/>
-          </w:tblCellMar>
-        </w:tblPrEx>
         <w:tc>
           <w:tcPr>
             <w:tcW w:w="3888" w:type="dxa"/>
@@ -2170,16 +2131,13 @@
             <w:pPr>
               <w:pStyle w:val="TableBody"/>
             </w:pPr>
+            <w:r>
+              <w:t>Returns an HTML textarea element for each property in the object that is represented by the specified expression.</w:t>
+            </w:r>
           </w:p>
         </w:tc>
       </w:tr>
       <w:tr>
-        <w:tblPrEx>
-          <w:tblCellMar>
-            <w:top w:w="0" w:type="dxa"/>
-            <w:bottom w:w="0" w:type="dxa"/>
-          </w:tblCellMar>
-        </w:tblPrEx>
         <w:tc>
           <w:tcPr>
             <w:tcW w:w="3888" w:type="dxa"/>
@@ -2201,16 +2159,13 @@
             <w:pPr>
               <w:pStyle w:val="TableBody"/>
             </w:pPr>
+            <w:r>
+              <w:t>Returns a text input element for each property in the object that is represented by the specified expression.</w:t>
+            </w:r>
           </w:p>
         </w:tc>
       </w:tr>
       <w:tr>
-        <w:tblPrEx>
-          <w:tblCellMar>
-            <w:top w:w="0" w:type="dxa"/>
-            <w:bottom w:w="0" w:type="dxa"/>
-          </w:tblCellMar>
-        </w:tblPrEx>
         <w:tc>
           <w:tcPr>
             <w:tcW w:w="3888" w:type="dxa"/>
@@ -2232,16 +2187,13 @@
             <w:pPr>
               <w:pStyle w:val="TableBody"/>
             </w:pPr>
+            <w:r>
+              <w:t>Retrieves the validation metadata and validates each data field that is represented by the specified expression.</w:t>
+            </w:r>
           </w:p>
         </w:tc>
       </w:tr>
       <w:tr>
-        <w:tblPrEx>
-          <w:tblCellMar>
-            <w:top w:w="0" w:type="dxa"/>
-            <w:bottom w:w="0" w:type="dxa"/>
-          </w:tblCellMar>
-        </w:tblPrEx>
         <w:tc>
           <w:tcPr>
             <w:tcW w:w="3888" w:type="dxa"/>
@@ -2263,6 +2215,9 @@
             <w:pPr>
               <w:pStyle w:val="TableBody"/>
             </w:pPr>
+            <w:r>
+              <w:t>Returns the HTML markup for a validation-error message for each data field that is represented by the specified expression.</w:t>
+            </w:r>
           </w:p>
         </w:tc>
       </w:tr>
@@ -2320,6 +2275,7 @@
         <w:pStyle w:val="Code"/>
       </w:pPr>
       <w:r>
+        <w:lastRenderedPageBreak/>
         <w:t>{</w:t>
       </w:r>
     </w:p>
@@ -2552,11 +2508,7 @@
         <w:t>Our LogOn action method takes a single LogOnModel object, as well as the potential return URL, instead of a method parameter for each input element on our form.</w:t>
       </w:r>
       <w:r>
-        <w:t xml:space="preserve">  As powerful as the HtmlHelper extensions for strongly-typed views can be, we still introduce quite a bit of duplication in our views if we rely solely on these extensions for generating HTML.  For example, if every input element requires a corresponding label, why not always include it?  </w:t>
-      </w:r>
-      <w:r>
-        <w:lastRenderedPageBreak/>
-        <w:t>Every user interface is different, so the MVC team cannot predict the layout everyone wants to use for input and label elements.  Instead, we can take advantage of a new feature in ASP.NET MVC2, templates, to enforce a standardized approach to gener</w:t>
+        <w:t xml:space="preserve">  As powerful as the HtmlHelper extensions for strongly-typed views can be, we still introduce quite a bit of duplication in our views if we rely solely on these extensions for generating HTML.  For example, if every input element requires a corresponding label, why not always include it?  Every user interface is different, so the MVC team cannot predict the layout everyone wants to use for input and label elements.  Instead, we can take advantage of a new feature in ASP.NET MVC2, templates, to enforce a standardized approach to gener</w:t>
       </w:r>
       <w:r>
         <w:t>ating HTML.</w:t>
@@ -2618,7 +2570,11 @@
         <w:t>to start basing our rendering decisions based on model metadata</w:t>
       </w:r>
       <w:r>
-        <w:t xml:space="preserve">.  An example of this is marking our view model with a RequiredAttribute so that is will be automatically validated.  The framework also provides ways to generate snippets of HTML based on properties of our view model. </w:t>
+        <w:t xml:space="preserve">.  An example of this is marking our view model with a </w:t>
+      </w:r>
+      <w:r>
+        <w:lastRenderedPageBreak/>
+        <w:t xml:space="preserve">RequiredAttribute so that is will be automatically validated.  The framework also provides ways to generate snippets of HTML based on properties of our view model. </w:t>
       </w:r>
     </w:p>
     <w:p>
@@ -2753,104 +2709,107 @@
         <w:pStyle w:val="CodeListingCaption"/>
       </w:pPr>
       <w:r>
+        <w:t>Listing 3.12: Using EditorForModel for a simple model</w:t>
+      </w:r>
+    </w:p>
+    <w:p>
+      <w:pPr>
+        <w:pStyle w:val="Code"/>
+      </w:pPr>
+      <w:r>
+        <w:t>&lt;% using (Html.BeginForm()) { %&gt;</w:t>
+      </w:r>
+    </w:p>
+    <w:p>
+      <w:pPr>
+        <w:pStyle w:val="Code"/>
+      </w:pPr>
+      <w:r>
+        <w:t xml:space="preserve">    &lt;div&gt;</w:t>
+      </w:r>
+    </w:p>
+    <w:p>
+      <w:pPr>
+        <w:pStyle w:val="Code"/>
+      </w:pPr>
+      <w:r>
+        <w:t xml:space="preserve">        &lt;fieldset&gt;</w:t>
+      </w:r>
+    </w:p>
+    <w:p>
+      <w:pPr>
+        <w:pStyle w:val="Code"/>
+      </w:pPr>
+      <w:r>
+        <w:t xml:space="preserve">            &lt;legend&gt;Account Information&lt;/legend&gt;</w:t>
+      </w:r>
+    </w:p>
+    <w:p>
+      <w:pPr>
+        <w:pStyle w:val="Code"/>
+      </w:pPr>
+      <w:r>
+        <w:t xml:space="preserve">            &lt;%= Html.EditorForModel() %&gt;</w:t>
+      </w:r>
+    </w:p>
+    <w:p>
+      <w:pPr>
+        <w:pStyle w:val="Code"/>
+      </w:pPr>
+      <w:r>
+        <w:t xml:space="preserve">            &lt;p&gt;</w:t>
+      </w:r>
+    </w:p>
+    <w:p>
+      <w:pPr>
+        <w:pStyle w:val="Code"/>
+      </w:pPr>
+      <w:r>
+        <w:t xml:space="preserve">                &lt;input type="submit" value="Change Password" /&gt;</w:t>
+      </w:r>
+    </w:p>
+    <w:p>
+      <w:pPr>
+        <w:pStyle w:val="Code"/>
+      </w:pPr>
+      <w:r>
+        <w:t xml:space="preserve">            &lt;/p&gt;</w:t>
+      </w:r>
+    </w:p>
+    <w:p>
+      <w:pPr>
+        <w:pStyle w:val="Code"/>
+      </w:pPr>
+      <w:r>
+        <w:t xml:space="preserve">        &lt;/fieldset&gt;</w:t>
+      </w:r>
+    </w:p>
+    <w:p>
+      <w:pPr>
+        <w:pStyle w:val="Code"/>
+      </w:pPr>
+      <w:r>
+        <w:t xml:space="preserve">    &lt;/div&gt;</w:t>
+      </w:r>
+    </w:p>
+    <w:p>
+      <w:pPr>
+        <w:pStyle w:val="Code"/>
+      </w:pPr>
+      <w:r>
+        <w:t>&lt;% } %&gt;</w:t>
+      </w:r>
+    </w:p>
+    <w:p>
+      <w:pPr>
+        <w:pStyle w:val="Body1"/>
+      </w:pPr>
+      <w:r>
+        <w:t xml:space="preserve">This EditorForModel method loops through all of the members on our Model for this view, generating the editor templates for each member.  Each template generated may be different, depending on the model metadata information on each member.  This HTML might suit our needs, but there is only so much you can embed in your view model before you can </w:t>
+      </w:r>
+      <w:r>
         <w:lastRenderedPageBreak/>
-        <w:t>Listing 3.12: Using EditorForModel for a simple model</w:t>
-      </w:r>
-    </w:p>
-    <w:p>
-      <w:pPr>
-        <w:pStyle w:val="Code"/>
-      </w:pPr>
-      <w:r>
-        <w:t>&lt;% using (Html.BeginForm()) { %&gt;</w:t>
-      </w:r>
-    </w:p>
-    <w:p>
-      <w:pPr>
-        <w:pStyle w:val="Code"/>
-      </w:pPr>
-      <w:r>
-        <w:t xml:space="preserve">    &lt;div&gt;</w:t>
-      </w:r>
-    </w:p>
-    <w:p>
-      <w:pPr>
-        <w:pStyle w:val="Code"/>
-      </w:pPr>
-      <w:r>
-        <w:t xml:space="preserve">        &lt;fieldset&gt;</w:t>
-      </w:r>
-    </w:p>
-    <w:p>
-      <w:pPr>
-        <w:pStyle w:val="Code"/>
-      </w:pPr>
-      <w:r>
-        <w:t xml:space="preserve">            &lt;legend&gt;Account Information&lt;/legend&gt;</w:t>
-      </w:r>
-    </w:p>
-    <w:p>
-      <w:pPr>
-        <w:pStyle w:val="Code"/>
-      </w:pPr>
-      <w:r>
-        <w:t xml:space="preserve">            &lt;%= Html.EditorForModel() %&gt;</w:t>
-      </w:r>
-    </w:p>
-    <w:p>
-      <w:pPr>
-        <w:pStyle w:val="Code"/>
-      </w:pPr>
-      <w:r>
-        <w:t xml:space="preserve">            &lt;p&gt;</w:t>
-      </w:r>
-    </w:p>
-    <w:p>
-      <w:pPr>
-        <w:pStyle w:val="Code"/>
-      </w:pPr>
-      <w:r>
-        <w:t xml:space="preserve">                &lt;input type="submit" value="Change Password" /&gt;</w:t>
-      </w:r>
-    </w:p>
-    <w:p>
-      <w:pPr>
-        <w:pStyle w:val="Code"/>
-      </w:pPr>
-      <w:r>
-        <w:t xml:space="preserve">            &lt;/p&gt;</w:t>
-      </w:r>
-    </w:p>
-    <w:p>
-      <w:pPr>
-        <w:pStyle w:val="Code"/>
-      </w:pPr>
-      <w:r>
-        <w:t xml:space="preserve">        &lt;/fieldset&gt;</w:t>
-      </w:r>
-    </w:p>
-    <w:p>
-      <w:pPr>
-        <w:pStyle w:val="Code"/>
-      </w:pPr>
-      <w:r>
-        <w:t xml:space="preserve">    &lt;/div&gt;</w:t>
-      </w:r>
-    </w:p>
-    <w:p>
-      <w:pPr>
-        <w:pStyle w:val="Code"/>
-      </w:pPr>
-      <w:r>
-        <w:t>&lt;% } %&gt;</w:t>
-      </w:r>
-    </w:p>
-    <w:p>
-      <w:pPr>
-        <w:pStyle w:val="Body1"/>
-      </w:pPr>
-      <w:r>
-        <w:t>This EditorForModel method loops through all of the members on our Model for this view, generating the editor templates for each member.  Each template generated may be different, depending on the model metadata information on each member.  This HTML might suit our needs, but there is only so much you can embed in your view model before you can no longer sanely emit HTML based solely on model metadata.  The model for the Change Password screen, shown in Listing 3.13, already has validation and label information.</w:t>
+        <w:t>no longer sanely emit HTML based solely on model metadata.  The model for the Change Password screen, shown in Listing 3.13, already has validation and label information.</w:t>
       </w:r>
     </w:p>
     <w:p>
@@ -3076,87 +3035,87 @@
         <w:pStyle w:val="Code"/>
       </w:pPr>
       <w:r>
+        <w:t>&lt;p&gt;</w:t>
+      </w:r>
+    </w:p>
+    <w:p>
+      <w:pPr>
+        <w:pStyle w:val="Code"/>
+      </w:pPr>
+      <w:r>
+        <w:t xml:space="preserve">    &lt;%= Html.EditorFor(m =&gt; m.OldPassword) %&gt;</w:t>
+      </w:r>
+    </w:p>
+    <w:p>
+      <w:pPr>
+        <w:pStyle w:val="Code"/>
+      </w:pPr>
+      <w:r>
+        <w:t>&lt;/p&gt;</w:t>
+      </w:r>
+    </w:p>
+    <w:p>
+      <w:pPr>
+        <w:pStyle w:val="Code"/>
+      </w:pPr>
+      <w:r>
+        <w:t>&lt;p&gt;</w:t>
+      </w:r>
+    </w:p>
+    <w:p>
+      <w:pPr>
+        <w:pStyle w:val="Code"/>
+      </w:pPr>
+      <w:r>
+        <w:t xml:space="preserve">    &lt;%= Html.EditorFor(m =&gt; m.NewPassword) %&gt;</w:t>
+      </w:r>
+    </w:p>
+    <w:p>
+      <w:pPr>
+        <w:pStyle w:val="Code"/>
+      </w:pPr>
+      <w:r>
+        <w:t>&lt;/p&gt;</w:t>
+      </w:r>
+    </w:p>
+    <w:p>
+      <w:pPr>
+        <w:pStyle w:val="Code"/>
+      </w:pPr>
+      <w:r>
+        <w:t>&lt;p&gt;</w:t>
+      </w:r>
+    </w:p>
+    <w:p>
+      <w:pPr>
+        <w:pStyle w:val="Code"/>
+      </w:pPr>
+      <w:r>
+        <w:t xml:space="preserve">    &lt;%= Html.EditorFor(m =&gt; m.ConfirmPassword) %&gt;</w:t>
+      </w:r>
+    </w:p>
+    <w:p>
+      <w:pPr>
+        <w:pStyle w:val="Code"/>
+      </w:pPr>
+      <w:r>
+        <w:t>&lt;/p&gt;</w:t>
+      </w:r>
+    </w:p>
+    <w:p>
+      <w:pPr>
+        <w:pStyle w:val="Body1"/>
+      </w:pPr>
+      <w:r>
+        <w:t>Since templates are shared across our site, we may not want to force every editor to include a paragraph tag.  But for complex forms, we're likely to include organizational elements such as horizontal rules, fieldsets and legends to organize our elements.  But for very simple display and edit models, the EditorForModel and DisplayForModel will likely meet our needs.</w:t>
+      </w:r>
+    </w:p>
+    <w:p>
+      <w:pPr>
+        <w:pStyle w:val="Head2"/>
+      </w:pPr>
+      <w:r>
         <w:lastRenderedPageBreak/>
-        <w:t>&lt;p&gt;</w:t>
-      </w:r>
-    </w:p>
-    <w:p>
-      <w:pPr>
-        <w:pStyle w:val="Code"/>
-      </w:pPr>
-      <w:r>
-        <w:t xml:space="preserve">    &lt;%= Html.EditorFor(m =&gt; m.OldPassword) %&gt;</w:t>
-      </w:r>
-    </w:p>
-    <w:p>
-      <w:pPr>
-        <w:pStyle w:val="Code"/>
-      </w:pPr>
-      <w:r>
-        <w:t>&lt;/p&gt;</w:t>
-      </w:r>
-    </w:p>
-    <w:p>
-      <w:pPr>
-        <w:pStyle w:val="Code"/>
-      </w:pPr>
-      <w:r>
-        <w:t>&lt;p&gt;</w:t>
-      </w:r>
-    </w:p>
-    <w:p>
-      <w:pPr>
-        <w:pStyle w:val="Code"/>
-      </w:pPr>
-      <w:r>
-        <w:t xml:space="preserve">    &lt;%= Html.EditorFor(m =&gt; m.NewPassword) %&gt;</w:t>
-      </w:r>
-    </w:p>
-    <w:p>
-      <w:pPr>
-        <w:pStyle w:val="Code"/>
-      </w:pPr>
-      <w:r>
-        <w:t>&lt;/p&gt;</w:t>
-      </w:r>
-    </w:p>
-    <w:p>
-      <w:pPr>
-        <w:pStyle w:val="Code"/>
-      </w:pPr>
-      <w:r>
-        <w:t>&lt;p&gt;</w:t>
-      </w:r>
-    </w:p>
-    <w:p>
-      <w:pPr>
-        <w:pStyle w:val="Code"/>
-      </w:pPr>
-      <w:r>
-        <w:t xml:space="preserve">    &lt;%= Html.EditorFor(m =&gt; m.ConfirmPassword) %&gt;</w:t>
-      </w:r>
-    </w:p>
-    <w:p>
-      <w:pPr>
-        <w:pStyle w:val="Code"/>
-      </w:pPr>
-      <w:r>
-        <w:t>&lt;/p&gt;</w:t>
-      </w:r>
-    </w:p>
-    <w:p>
-      <w:pPr>
-        <w:pStyle w:val="Body1"/>
-      </w:pPr>
-      <w:r>
-        <w:t>Since templates are shared across our site, we may not want to force every editor to include a paragraph tag.  But for complex forms, we're likely to include organizational elements such as horizontal rules, fieldsets and legends to organize our elements.  But for very simple display and edit models, the EditorForModel and DisplayForModel will likely meet our needs.</w:t>
-      </w:r>
-    </w:p>
-    <w:p>
-      <w:pPr>
-        <w:pStyle w:val="Head2"/>
-      </w:pPr>
-      <w:r>
         <w:t>3.4.2 Built-in templates</w:t>
       </w:r>
     </w:p>
@@ -3306,7 +3265,6 @@
         <w:pStyle w:val="ListBullet"/>
       </w:pPr>
       <w:r>
-        <w:lastRenderedPageBreak/>
         <w:t>Collection</w:t>
       </w:r>
     </w:p>
@@ -3363,6 +3321,7 @@
         <w:pStyle w:val="Head2"/>
       </w:pPr>
       <w:r>
+        <w:lastRenderedPageBreak/>
         <w:t xml:space="preserve">3.4.2 </w:t>
       </w:r>
       <w:r>
@@ -3490,7 +3449,6 @@
         <w:pStyle w:val="ListNumbered"/>
       </w:pPr>
       <w:r>
-        <w:lastRenderedPageBreak/>
         <w:t>If the model type is not a complex type (a type converter exists from the model type to String), then "String"</w:t>
       </w:r>
     </w:p>
@@ -3556,6 +3514,7 @@
           <w:rStyle w:val="CommentReference"/>
           <w:vanish/>
         </w:rPr>
+        <w:lastRenderedPageBreak/>
         <w:commentReference w:id="35"/>
       </w:r>
       <w:r>
@@ -3701,11 +3660,7 @@
         <w:pStyle w:val="Body"/>
       </w:pPr>
       <w:r>
-        <w:t xml:space="preserve">Although we created our templates as ViewUserControls (.ascx files), we can use ViewPages, which will allow us to use master pages for another level of templating.  In the </w:t>
-      </w:r>
-      <w:r>
-        <w:lastRenderedPageBreak/>
-        <w:t>next section, we will examine the different ways we can create custom templates and override the existing templates.</w:t>
+        <w:t>Although we created our templates as ViewUserControls (.ascx files), we can use ViewPages, which will allow us to use master pages for another level of templating.  In the next section, we will examine the different ways we can create custom templates and override the existing templates.</w:t>
       </w:r>
     </w:p>
     <w:p>
@@ -3757,7 +3712,11 @@
         <w:t xml:space="preserve">Because the template resolution rules first look in the controller-specific view folder, it is perfectly reasonable to first override one of the built-in templates in the Shared folder, </w:t>
       </w:r>
       <w:r>
-        <w:t>and then</w:t>
+        <w:t xml:space="preserve">and </w:t>
+      </w:r>
+      <w:r>
+        <w:lastRenderedPageBreak/>
+        <w:t>then</w:t>
       </w:r>
       <w:r>
         <w:t xml:space="preserve"> </w:t>
@@ -3937,7 +3896,6 @@
         <w:pStyle w:val="ListBullet"/>
       </w:pPr>
       <w:r>
-        <w:lastRenderedPageBreak/>
         <w:t>ContainerType - the parent model type (if Model is property of a parent type)</w:t>
       </w:r>
     </w:p>
@@ -3998,6 +3956,7 @@
         <w:pStyle w:val="Body"/>
       </w:pPr>
       <w:r>
+        <w:lastRenderedPageBreak/>
         <w:t xml:space="preserve">In addition to general model type information, the ModelMetadata object contains other metadata information, which by default </w:t>
       </w:r>
       <w:r>
@@ -4151,74 +4110,71 @@
         <w:t xml:space="preserve"> "labels always above inputs" or "required fields always have an asterisk", we only need to override the template once to affect potentially the entire site.</w:t>
       </w:r>
       <w:r>
-        <w:t xml:space="preserve">  For example, we might want </w:t>
-      </w:r>
+        <w:t xml:space="preserve">  For example, we might want to standardize on labels on the same line as fields, but right aligned in a column.  To do so, we would need to override the existing Object template, shown in listing 3.16 below.</w:t>
+      </w:r>
+    </w:p>
+    <w:p>
+      <w:pPr>
+        <w:pStyle w:val="CodeListingCaption"/>
+      </w:pPr>
+      <w:r>
+        <w:t>Listing 3.16: Custom Object template</w:t>
+      </w:r>
+    </w:p>
+    <w:p>
+      <w:pPr>
+        <w:pStyle w:val="Code"/>
+      </w:pPr>
+      <w:r>
+        <w:t>&lt;%@ Control Language="C#" Inherits="System.Web.Mvc.ViewUserControl" %&gt;</w:t>
+      </w:r>
+    </w:p>
+    <w:p>
+      <w:pPr>
+        <w:pStyle w:val="Code"/>
+      </w:pPr>
+      <w:r>
+        <w:t>&lt;% foreach (var prop in ViewData.ModelMetadata.Properties</w:t>
+      </w:r>
+    </w:p>
+    <w:p>
+      <w:pPr>
+        <w:pStyle w:val="Code"/>
+      </w:pPr>
+      <w:r>
+        <w:t xml:space="preserve">       .Where(pm =&gt; pm.ShowForEdit &amp;&amp; !ViewData.TemplateInfo.Visited(pm))) { %&gt;</w:t>
+      </w:r>
+    </w:p>
+    <w:p>
+      <w:pPr>
+        <w:pStyle w:val="Code"/>
+      </w:pPr>
+      <w:r>
+        <w:t>&lt;div class="editor-field-container"&gt;</w:t>
+      </w:r>
+    </w:p>
+    <w:p>
+      <w:pPr>
+        <w:pStyle w:val="Code"/>
+      </w:pPr>
+      <w:r>
+        <w:t xml:space="preserve">    &lt;% if (!String.IsNullOrEmpty(Html.Label(prop.PropertyName).ToHtmlString())) { %&gt;</w:t>
+      </w:r>
+    </w:p>
+    <w:p>
+      <w:pPr>
+        <w:pStyle w:val="Code"/>
+      </w:pPr>
+      <w:r>
+        <w:t xml:space="preserve">    &lt;div class="editor-label"&gt;</w:t>
+      </w:r>
+    </w:p>
+    <w:p>
+      <w:pPr>
+        <w:pStyle w:val="Code"/>
+      </w:pPr>
       <w:r>
         <w:lastRenderedPageBreak/>
-        <w:t>to standardize on labels on the same line as fields, but right aligned in a column.  To do so, we would need to override the existing Object template, shown in listing 3.16 below.</w:t>
-      </w:r>
-    </w:p>
-    <w:p>
-      <w:pPr>
-        <w:pStyle w:val="CodeListingCaption"/>
-      </w:pPr>
-      <w:r>
-        <w:t>Listing 3.16: Custom Object template</w:t>
-      </w:r>
-    </w:p>
-    <w:p>
-      <w:pPr>
-        <w:pStyle w:val="Code"/>
-      </w:pPr>
-      <w:r>
-        <w:t>&lt;%@ Control Language="C#" Inherits="System.Web.Mvc.ViewUserControl" %&gt;</w:t>
-      </w:r>
-    </w:p>
-    <w:p>
-      <w:pPr>
-        <w:pStyle w:val="Code"/>
-      </w:pPr>
-      <w:r>
-        <w:t>&lt;% foreach (var prop in ViewData.ModelMetadata.Properties</w:t>
-      </w:r>
-    </w:p>
-    <w:p>
-      <w:pPr>
-        <w:pStyle w:val="Code"/>
-      </w:pPr>
-      <w:r>
-        <w:t xml:space="preserve">       .Where(pm =&gt; pm.ShowForEdit &amp;&amp; !ViewData.TemplateInfo.Visited(pm))) { %&gt;</w:t>
-      </w:r>
-    </w:p>
-    <w:p>
-      <w:pPr>
-        <w:pStyle w:val="Code"/>
-      </w:pPr>
-      <w:r>
-        <w:t>&lt;div class="editor-field-container"&gt;</w:t>
-      </w:r>
-    </w:p>
-    <w:p>
-      <w:pPr>
-        <w:pStyle w:val="Code"/>
-      </w:pPr>
-      <w:r>
-        <w:t xml:space="preserve">    &lt;% if (!String.IsNullOrEmpty(Html.Label(prop.PropertyName).ToHtmlString())) { %&gt;</w:t>
-      </w:r>
-    </w:p>
-    <w:p>
-      <w:pPr>
-        <w:pStyle w:val="Code"/>
-      </w:pPr>
-      <w:r>
-        <w:t xml:space="preserve">    &lt;div class="editor-label"&gt;</w:t>
-      </w:r>
-    </w:p>
-    <w:p>
-      <w:pPr>
-        <w:pStyle w:val="Code"/>
-      </w:pPr>
-      <w:r>
         <w:t xml:space="preserve">        &lt;%= Html.Label(prop.PropertyName) %&gt;:</w:t>
       </w:r>
     </w:p>
@@ -4310,7 +4266,6 @@
         <w:rPr>
           <w:noProof/>
         </w:rPr>
-        <w:lastRenderedPageBreak/>
         <w:drawing>
           <wp:inline distT="0" distB="0" distL="0" distR="0">
             <wp:extent cx="4800600" cy="3681683"/>
@@ -4371,6 +4326,7 @@
         <w:pStyle w:val="Body"/>
       </w:pPr>
       <w:r>
+        <w:lastRenderedPageBreak/>
         <w:t>By placing common rendering logic in our global templates, we can easily standardize the display and editor layout for our views across the entire site.  For areas that need customization, we can selectively override or provide new templates.  By standardizing and encapsulating our rendering logic in one place, it is both less code we have to write and one place we can use to affect our entire site.  If we want to change our date time picker widget, we can simply go to the one date time template to easily change the look and feel of our site.</w:t>
       </w:r>
     </w:p>
@@ -4399,11 +4355,7 @@
         <w:commentReference w:id="43"/>
       </w:r>
       <w:r>
-        <w:t xml:space="preserve">To manage that complexity and reduce the frequency of breakage, we examined how we can use strongly-typed views and separated view models to increase the cohesion of our views.  With the popularity of separated view models increasing, the concept of using templates to drive content from the metadata on these view models </w:t>
-      </w:r>
-      <w:r>
-        <w:lastRenderedPageBreak/>
-        <w:t>became possible.  With completely separated view models, we can keep the view concerns of our application now completely isolated from our domain model.</w:t>
+        <w:t>To manage that complexity and reduce the frequency of breakage, we examined how we can use strongly-typed views and separated view models to increase the cohesion of our views.  With the popularity of separated view models increasing, the concept of using templates to drive content from the metadata on these view models became possible.  With completely separated view models, we can keep the view concerns of our application now completely isolated from our domain model.</w:t>
       </w:r>
     </w:p>
     <w:sectPr>
@@ -5380,7 +5332,7 @@
         <w:rPr>
           <w:noProof/>
         </w:rPr>
-        <w:t>10</w:t>
+        <w:t>18</w:t>
       </w:r>
     </w:fldSimple>
     <w:r>
@@ -5413,7 +5365,7 @@
         <w:rPr>
           <w:noProof/>
         </w:rPr>
-        <w:t>2/3/2010</w:t>
+        <w:t>2/8/2010</w:t>
       </w:r>
     </w:fldSimple>
   </w:p>
@@ -5439,7 +5391,7 @@
         <w:rPr>
           <w:noProof/>
         </w:rPr>
-        <w:t>2/3/2010</w:t>
+        <w:t>2/8/2010</w:t>
       </w:r>
     </w:fldSimple>
     <w:r>
@@ -7595,6 +7547,7 @@
   <w:style w:type="character" w:default="1" w:styleId="DefaultParagraphFont">
     <w:name w:val="Default Paragraph Font"/>
     <w:uiPriority w:val="1"/>
+    <w:semiHidden/>
     <w:unhideWhenUsed/>
   </w:style>
   <w:style w:type="table" w:default="1" w:styleId="TableNormal">

</xml_diff>

<commit_message>
Minor fixes for a little bit
</commit_message>
<xml_diff>
--- a/manuscript/Chapter03/MVC2iA_CH_03.docx
+++ b/manuscript/Chapter03/MVC2iA_CH_03.docx
@@ -1781,8 +1781,21 @@
         <w:pStyle w:val="TableCaption"/>
       </w:pPr>
       <w:commentRangeStart w:id="20"/>
-      <w:r>
-        <w:t>Table 3.1 Html helpers added for ASP.NET MVC 2.</w:t>
+      <w:commentRangeStart w:id="21"/>
+      <w:r>
+        <w:t>Table</w:t>
+      </w:r>
+      <w:commentRangeEnd w:id="21"/>
+      <w:r>
+        <w:rPr>
+          <w:rFonts w:ascii="Verdana" w:hAnsi="Verdana"/>
+          <w:color w:val="000000"/>
+          <w:sz w:val="16"/>
+        </w:rPr>
+        <w:commentReference w:id="21"/>
+      </w:r>
+      <w:r>
+        <w:t xml:space="preserve"> 3.1 Html helpers added for ASP.NET MVC 2.</w:t>
       </w:r>
     </w:p>
     <w:tbl>
@@ -2239,10 +2252,13 @@
           <w:rStyle w:val="CommentReference"/>
           <w:vanish/>
         </w:rPr>
-        <w:commentReference w:id="21"/>
-      </w:r>
-      <w:r>
         <w:commentReference w:id="22"/>
+      </w:r>
+      <w:r>
+        <w:commentReference w:id="23"/>
+      </w:r>
+      <w:r>
+        <w:commentReference w:id="24"/>
       </w:r>
       <w:r>
         <w:t xml:space="preserve">Since our form was generated using a strongly-typed view, we can take advantage of this in the design of our action that the form posts to.  Instead of enumerating every input field as </w:t>
@@ -2480,67 +2496,19 @@
       <w:pPr>
         <w:pStyle w:val="Code"/>
       </w:pPr>
-      <w:commentRangeStart w:id="23"/>
-      <w:commentRangeStart w:id="24"/>
-    </w:p>
-    <w:p>
-      <w:pPr>
-        <w:pStyle w:val="Code"/>
-      </w:pPr>
-    </w:p>
-    <w:commentRangeEnd w:id="23"/>
-    <w:p>
-      <w:pPr>
-        <w:pStyle w:val="Body1"/>
-      </w:pPr>
-      <w:r>
-        <w:rPr>
-          <w:rStyle w:val="CommentReference"/>
-          <w:vanish/>
-        </w:rPr>
-        <w:commentReference w:id="23"/>
-      </w:r>
-      <w:commentRangeEnd w:id="24"/>
-      <w:r>
-        <w:commentReference w:id="24"/>
-      </w:r>
-      <w:r>
-        <w:t>Our LogOn action method takes a single LogOnModel object, as well as the potential return URL, instead of a method parameter for each input element on our form.</w:t>
-      </w:r>
-      <w:r>
-        <w:t xml:space="preserve">  As powerful as the HtmlHelper extensions for strongly-typed views can be, we still introduce quite a bit of duplication in our views if we rely solely on these extensions for generating HTML.  For example, if every input element requires a corresponding label, why not always include it?  Every user interface is different, so the MVC team cannot predict the layout everyone wants to use for input and label elements.  Instead, we can take advantage of a new feature in ASP.NET MVC2, templates, to enforce a standardized approach to gener</w:t>
-      </w:r>
-      <w:r>
-        <w:t>ating HTML.</w:t>
-      </w:r>
-    </w:p>
-    <w:p>
-      <w:pPr>
-        <w:pStyle w:val="Head1"/>
-      </w:pPr>
-      <w:r>
-        <w:t>3.4 Using strongly-typed templates</w:t>
-      </w:r>
-    </w:p>
-    <w:p>
-      <w:pPr>
-        <w:pStyle w:val="Body1"/>
-      </w:pPr>
-      <w:r>
-        <w:t>As we move towards using strongly-typed views</w:t>
-      </w:r>
-      <w:r>
-        <w:t>, views based on a presentation model,</w:t>
-      </w:r>
-      <w:r>
-        <w:t xml:space="preserve"> we will start to see more and more patterns emerge.  If a ViewModel object has a boolean property on a form, we will almost certainly want to display a checkbox on a form.  Email addresses should always render the same, as should password fields and so on.  It is very rare that an input element won't </w:t>
-      </w:r>
       <w:commentRangeStart w:id="25"/>
       <w:commentRangeStart w:id="26"/>
-      <w:r>
-        <w:t>also</w:t>
-      </w:r>
-      <w:commentRangeEnd w:id="25"/>
+    </w:p>
+    <w:p>
+      <w:pPr>
+        <w:pStyle w:val="Code"/>
+      </w:pPr>
+    </w:p>
+    <w:commentRangeEnd w:id="25"/>
+    <w:p>
+      <w:pPr>
+        <w:pStyle w:val="Body1"/>
+      </w:pPr>
       <w:r>
         <w:rPr>
           <w:rStyle w:val="CommentReference"/>
@@ -2553,84 +2521,40 @@
         <w:commentReference w:id="26"/>
       </w:r>
       <w:r>
-        <w:t xml:space="preserve"> include the corresponding validation message.  </w:t>
-      </w:r>
-    </w:p>
-    <w:p>
-      <w:pPr>
-        <w:pStyle w:val="Body"/>
-      </w:pPr>
-      <w:r>
-        <w:t xml:space="preserve">HtmlHelper extension methods work well for individual snippets of HTML elements, but tend not to scale as the HTML generated starts to become more complex and include more varieties of elements.  </w:t>
-      </w:r>
-      <w:r>
-        <w:t xml:space="preserve">ASP.NET MVC 2 gives us a way </w:t>
-      </w:r>
-      <w:r>
-        <w:t>to start basing our rendering decisions based on model metadata</w:t>
-      </w:r>
-      <w:r>
-        <w:t xml:space="preserve">.  An example of this is marking our view model with a </w:t>
-      </w:r>
-      <w:r>
-        <w:lastRenderedPageBreak/>
-        <w:t xml:space="preserve">RequiredAttribute so that is will be automatically validated.  The framework also provides ways to generate snippets of HTML based on properties of our view model. </w:t>
-      </w:r>
-    </w:p>
-    <w:p>
-      <w:pPr>
-        <w:pStyle w:val="Body"/>
-      </w:pPr>
-      <w:r>
-        <w:t xml:space="preserve">With ASP.NET MVC 2, the MVC team designed a </w:t>
-      </w:r>
-      <w:r>
-        <w:t xml:space="preserve">view feature that tends to sit between HtmlHelper extension methods and full-blown partials in size and scope.  This feature is </w:t>
-      </w:r>
-      <w:r>
-        <w:t>templated helpers</w:t>
-      </w:r>
-      <w:r>
-        <w:t>, and is designed to assist in generating HTML based on strongl</w:t>
-      </w:r>
-      <w:r>
-        <w:t xml:space="preserve">y-typed views.  </w:t>
-      </w:r>
-      <w:r>
-        <w:t>Templated helpers</w:t>
-      </w:r>
-      <w:r>
-        <w:t xml:space="preserve"> can be used to generate HTML for the entire model or one member at a time.  Because HTML for viewing and editing are radically different, generating templates for each is accomplished through two different sets of methods, with two different sets of templates.</w:t>
-      </w:r>
-    </w:p>
-    <w:p>
-      <w:pPr>
-        <w:pStyle w:val="Head2"/>
-      </w:pPr>
-      <w:r>
-        <w:t>3.4.1 EditorFor and DisplayFor templates</w:t>
+        <w:t>Our LogOn action method takes a single LogOnModel object, as well as the potential return URL, instead of a method parameter for each input element on our form.</w:t>
+      </w:r>
+      <w:r>
+        <w:t xml:space="preserve">  As powerful as the HtmlHelper extensions for strongly-typed views can be, we still introduce quite a bit of duplication in our views if we rely solely on these extensions for generating HTML.  For example, if every input element requires a corresponding label, why not always include it?  Every user interface is different, so the MVC team cannot predict the layout everyone wants to use for input and label elements.  Instead, we can take advantage of a new feature in ASP.NET MVC2, templates, to enforce a standardized approach to gener</w:t>
+      </w:r>
+      <w:r>
+        <w:t>ating HTML.</w:t>
+      </w:r>
+    </w:p>
+    <w:p>
+      <w:pPr>
+        <w:pStyle w:val="Head1"/>
+      </w:pPr>
+      <w:r>
+        <w:t>3.4 Using strongly-typed templates</w:t>
       </w:r>
     </w:p>
     <w:p>
       <w:pPr>
         <w:pStyle w:val="Body1"/>
       </w:pPr>
+      <w:r>
+        <w:t>As we move towards using strongly-typed views</w:t>
+      </w:r>
+      <w:r>
+        <w:t>, views based on a presentation model,</w:t>
+      </w:r>
+      <w:r>
+        <w:t xml:space="preserve"> we will start to see more and more patterns emerge.  If a ViewModel object has a boolean property on a form, we will almost certainly want to display a checkbox on a form.  Email addresses should always render the same, as should password fields and so on.  It is very rare that an input element won't </w:t>
+      </w:r>
       <w:commentRangeStart w:id="27"/>
       <w:commentRangeStart w:id="28"/>
       <w:r>
-        <w:t>The Editor</w:t>
-      </w:r>
-      <w:r>
-        <w:t>For</w:t>
-      </w:r>
-      <w:r>
-        <w:t xml:space="preserve"> and Display</w:t>
-      </w:r>
-      <w:r>
-        <w:t>For</w:t>
-      </w:r>
-      <w:r>
-        <w:t xml:space="preserve"> templates are generated from the following methods:</w:t>
+        <w:t>also</w:t>
       </w:r>
       <w:commentRangeEnd w:id="27"/>
       <w:r>
@@ -2644,338 +2568,85 @@
       <w:r>
         <w:commentReference w:id="28"/>
       </w:r>
-    </w:p>
-    <w:p>
-      <w:pPr>
-        <w:pStyle w:val="ListBullet"/>
-      </w:pPr>
-      <w:r>
-        <w:t>Html.Display("Message")</w:t>
-      </w:r>
-    </w:p>
-    <w:p>
-      <w:pPr>
-        <w:pStyle w:val="ListBullet"/>
-      </w:pPr>
-      <w:r>
-        <w:t>Html.DisplayFor(m =&gt; m.Message)</w:t>
-      </w:r>
-    </w:p>
-    <w:p>
-      <w:pPr>
-        <w:pStyle w:val="ListBullet"/>
-      </w:pPr>
-      <w:r>
-        <w:t>Html.DisplayForModel()</w:t>
-      </w:r>
-    </w:p>
-    <w:p>
-      <w:pPr>
-        <w:pStyle w:val="ListBullet"/>
-      </w:pPr>
-      <w:r>
-        <w:t>Html.Editor("UserName")</w:t>
-      </w:r>
-    </w:p>
-    <w:p>
-      <w:pPr>
-        <w:pStyle w:val="ListBullet"/>
-      </w:pPr>
-      <w:r>
-        <w:t>Html.EditorFor(m =&gt; m.UserName)</w:t>
-      </w:r>
-    </w:p>
-    <w:p>
-      <w:pPr>
-        <w:pStyle w:val="ListBullet"/>
-      </w:pPr>
-      <w:r>
-        <w:t>Html.EditorForModel()</w:t>
+      <w:r>
+        <w:t xml:space="preserve"> include the corresponding validation message.  </w:t>
+      </w:r>
+    </w:p>
+    <w:p>
+      <w:pPr>
+        <w:pStyle w:val="Body"/>
+      </w:pPr>
+      <w:r>
+        <w:t xml:space="preserve">HtmlHelper extension methods work well for individual snippets of HTML elements, but tend not to scale as the HTML generated starts to become more complex and include more varieties of elements.  </w:t>
+      </w:r>
+      <w:r>
+        <w:t xml:space="preserve">ASP.NET MVC 2 gives us a way </w:t>
+      </w:r>
+      <w:r>
+        <w:t>to start basing our rendering decisions based on model metadata</w:t>
+      </w:r>
+      <w:r>
+        <w:t xml:space="preserve">.  An example of this is marking our view model with a </w:t>
+      </w:r>
+      <w:r>
+        <w:lastRenderedPageBreak/>
+        <w:t xml:space="preserve">RequiredAttribute so that is will be automatically validated.  The framework also provides ways to generate snippets of HTML based on properties of our view model. </w:t>
+      </w:r>
+    </w:p>
+    <w:p>
+      <w:pPr>
+        <w:pStyle w:val="Body"/>
+      </w:pPr>
+      <w:r>
+        <w:t xml:space="preserve">With ASP.NET MVC 2, the MVC team designed a </w:t>
+      </w:r>
+      <w:r>
+        <w:t xml:space="preserve">view feature that tends to sit between HtmlHelper extension methods and full-blown partials in size and scope.  This feature is </w:t>
+      </w:r>
+      <w:r>
+        <w:t>templated helpers</w:t>
+      </w:r>
+      <w:r>
+        <w:t>, and is designed to assist in generating HTML based on strongl</w:t>
+      </w:r>
+      <w:r>
+        <w:t xml:space="preserve">y-typed views.  </w:t>
+      </w:r>
+      <w:r>
+        <w:t>Templated helpers</w:t>
+      </w:r>
+      <w:r>
+        <w:t xml:space="preserve"> can be used to generate HTML for the entire model or one member at a time.  Because HTML for viewing and editing are radically different, generating templates for each is accomplished through two different sets of methods, with two different sets of templates.</w:t>
+      </w:r>
+    </w:p>
+    <w:p>
+      <w:pPr>
+        <w:pStyle w:val="Head2"/>
+      </w:pPr>
+      <w:r>
+        <w:t>3.4.1 EditorFor and DisplayFor templates</w:t>
       </w:r>
     </w:p>
     <w:p>
       <w:pPr>
         <w:pStyle w:val="Body1"/>
       </w:pPr>
-      <w:r>
-        <w:t>Although string-based versions exist for using templates against loosely-typed views, we will prefer to use the expression-based methods to gain the benefits of using strongly-typed views.</w:t>
-      </w:r>
-      <w:r>
-        <w:t xml:space="preserve">  If our model is very simple, we can use the "ForModel" methods, which enumerate over every member in our model to generate the complete HTML.  Since our "Change Password" page is very simple, we can use the EditorForModel method, shown in Listing 3.12.</w:t>
-      </w:r>
-    </w:p>
-    <w:p>
-      <w:pPr>
-        <w:pStyle w:val="CodeListingCaption"/>
-      </w:pPr>
-      <w:r>
-        <w:t>Listing 3.12: Using EditorForModel for a simple model</w:t>
-      </w:r>
-    </w:p>
-    <w:p>
-      <w:pPr>
-        <w:pStyle w:val="Code"/>
-      </w:pPr>
-      <w:r>
-        <w:t>&lt;% using (Html.BeginForm()) { %&gt;</w:t>
-      </w:r>
-    </w:p>
-    <w:p>
-      <w:pPr>
-        <w:pStyle w:val="Code"/>
-      </w:pPr>
-      <w:r>
-        <w:t xml:space="preserve">    &lt;div&gt;</w:t>
-      </w:r>
-    </w:p>
-    <w:p>
-      <w:pPr>
-        <w:pStyle w:val="Code"/>
-      </w:pPr>
-      <w:r>
-        <w:t xml:space="preserve">        &lt;fieldset&gt;</w:t>
-      </w:r>
-    </w:p>
-    <w:p>
-      <w:pPr>
-        <w:pStyle w:val="Code"/>
-      </w:pPr>
-      <w:r>
-        <w:t xml:space="preserve">            &lt;legend&gt;Account Information&lt;/legend&gt;</w:t>
-      </w:r>
-    </w:p>
-    <w:p>
-      <w:pPr>
-        <w:pStyle w:val="Code"/>
-      </w:pPr>
-      <w:r>
-        <w:t xml:space="preserve">            &lt;%= Html.EditorForModel() %&gt;</w:t>
-      </w:r>
-    </w:p>
-    <w:p>
-      <w:pPr>
-        <w:pStyle w:val="Code"/>
-      </w:pPr>
-      <w:r>
-        <w:t xml:space="preserve">            &lt;p&gt;</w:t>
-      </w:r>
-    </w:p>
-    <w:p>
-      <w:pPr>
-        <w:pStyle w:val="Code"/>
-      </w:pPr>
-      <w:r>
-        <w:t xml:space="preserve">                &lt;input type="submit" value="Change Password" /&gt;</w:t>
-      </w:r>
-    </w:p>
-    <w:p>
-      <w:pPr>
-        <w:pStyle w:val="Code"/>
-      </w:pPr>
-      <w:r>
-        <w:t xml:space="preserve">            &lt;/p&gt;</w:t>
-      </w:r>
-    </w:p>
-    <w:p>
-      <w:pPr>
-        <w:pStyle w:val="Code"/>
-      </w:pPr>
-      <w:r>
-        <w:t xml:space="preserve">        &lt;/fieldset&gt;</w:t>
-      </w:r>
-    </w:p>
-    <w:p>
-      <w:pPr>
-        <w:pStyle w:val="Code"/>
-      </w:pPr>
-      <w:r>
-        <w:t xml:space="preserve">    &lt;/div&gt;</w:t>
-      </w:r>
-    </w:p>
-    <w:p>
-      <w:pPr>
-        <w:pStyle w:val="Code"/>
-      </w:pPr>
-      <w:r>
-        <w:t>&lt;% } %&gt;</w:t>
-      </w:r>
-    </w:p>
-    <w:p>
-      <w:pPr>
-        <w:pStyle w:val="Body1"/>
-      </w:pPr>
-      <w:r>
-        <w:t xml:space="preserve">This EditorForModel method loops through all of the members on our Model for this view, generating the editor templates for each member.  Each template generated may be different, depending on the model metadata information on each member.  This HTML might suit our needs, but there is only so much you can embed in your view model before you can </w:t>
-      </w:r>
-      <w:r>
-        <w:lastRenderedPageBreak/>
-        <w:t>no longer sanely emit HTML based solely on model metadata.  The model for the Change Password screen, shown in Listing 3.13, already has validation and label information.</w:t>
-      </w:r>
-    </w:p>
-    <w:p>
-      <w:pPr>
-        <w:pStyle w:val="CodeListingCaption"/>
-      </w:pPr>
-      <w:r>
-        <w:t>Listing 3.13: The Change Password model</w:t>
-      </w:r>
-    </w:p>
-    <w:p>
-      <w:pPr>
-        <w:pStyle w:val="Code"/>
-      </w:pPr>
-      <w:r>
-        <w:t xml:space="preserve">[PropertiesMustMatch("NewPassword", "ConfirmPassword", </w:t>
-      </w:r>
-    </w:p>
-    <w:p>
-      <w:pPr>
-        <w:pStyle w:val="Code"/>
-      </w:pPr>
-      <w:r>
-        <w:t xml:space="preserve">    ErrorMessage = "The new password and confirmation password do not match.")]</w:t>
-      </w:r>
-    </w:p>
-    <w:p>
-      <w:pPr>
-        <w:pStyle w:val="Code"/>
-      </w:pPr>
-      <w:r>
-        <w:t>public class ChangePasswordModel</w:t>
-      </w:r>
-    </w:p>
-    <w:p>
-      <w:pPr>
-        <w:pStyle w:val="Code"/>
-      </w:pPr>
-      <w:r>
-        <w:t>{</w:t>
-      </w:r>
-    </w:p>
-    <w:p>
-      <w:pPr>
-        <w:pStyle w:val="Code"/>
-      </w:pPr>
-      <w:r>
-        <w:t xml:space="preserve">    [Required]</w:t>
-      </w:r>
-    </w:p>
-    <w:p>
-      <w:pPr>
-        <w:pStyle w:val="Code"/>
-      </w:pPr>
-      <w:r>
-        <w:t xml:space="preserve">    [DataType(DataType.Password)]</w:t>
-      </w:r>
-    </w:p>
-    <w:p>
-      <w:pPr>
-        <w:pStyle w:val="Code"/>
-      </w:pPr>
-      <w:r>
-        <w:t xml:space="preserve">    [DisplayName("Current password")]</w:t>
-      </w:r>
-    </w:p>
-    <w:p>
-      <w:pPr>
-        <w:pStyle w:val="Code"/>
-      </w:pPr>
-      <w:r>
-        <w:t xml:space="preserve">    public string OldPassword { get; set; }</w:t>
-      </w:r>
-    </w:p>
-    <w:p>
-      <w:pPr>
-        <w:pStyle w:val="Code"/>
-      </w:pPr>
-    </w:p>
-    <w:p>
-      <w:pPr>
-        <w:pStyle w:val="Code"/>
-      </w:pPr>
-      <w:r>
-        <w:t xml:space="preserve">    [Required, ValidatePasswordLength]</w:t>
-      </w:r>
-    </w:p>
-    <w:p>
-      <w:pPr>
-        <w:pStyle w:val="Code"/>
-      </w:pPr>
-      <w:r>
-        <w:t xml:space="preserve">    [DataType(DataType.Password)]</w:t>
-      </w:r>
-    </w:p>
-    <w:p>
-      <w:pPr>
-        <w:pStyle w:val="Code"/>
-      </w:pPr>
-      <w:r>
-        <w:t xml:space="preserve">    [DisplayName("New password")]</w:t>
-      </w:r>
-    </w:p>
-    <w:p>
-      <w:pPr>
-        <w:pStyle w:val="Code"/>
-      </w:pPr>
-      <w:r>
-        <w:t xml:space="preserve">    public string NewPassword { get; set; }</w:t>
-      </w:r>
-    </w:p>
-    <w:p>
-      <w:pPr>
-        <w:pStyle w:val="Code"/>
-      </w:pPr>
-    </w:p>
-    <w:p>
-      <w:pPr>
-        <w:pStyle w:val="Code"/>
-      </w:pPr>
-      <w:r>
-        <w:t xml:space="preserve">    [Required]</w:t>
-      </w:r>
-    </w:p>
-    <w:p>
-      <w:pPr>
-        <w:pStyle w:val="Code"/>
-      </w:pPr>
-      <w:r>
-        <w:t xml:space="preserve">    [DataType(DataType.Password)]</w:t>
-      </w:r>
-    </w:p>
-    <w:p>
-      <w:pPr>
-        <w:pStyle w:val="Code"/>
-      </w:pPr>
-      <w:r>
-        <w:t xml:space="preserve">    [DisplayName("Confirm new password")]</w:t>
-      </w:r>
-    </w:p>
-    <w:p>
-      <w:pPr>
-        <w:pStyle w:val="Code"/>
-      </w:pPr>
-      <w:r>
-        <w:t xml:space="preserve">    public string ConfirmPassword { get; set; }</w:t>
-      </w:r>
-    </w:p>
-    <w:p>
-      <w:pPr>
-        <w:pStyle w:val="Code"/>
-      </w:pPr>
-      <w:r>
-        <w:t>}</w:t>
-      </w:r>
-    </w:p>
-    <w:p>
-      <w:pPr>
-        <w:pStyle w:val="Body1"/>
-      </w:pPr>
-      <w:r>
-        <w:t>We include validation information (the</w:t>
-      </w:r>
       <w:commentRangeStart w:id="29"/>
-      <w:r>
-        <w:t xml:space="preserve"> Required </w:t>
+      <w:commentRangeStart w:id="30"/>
+      <w:r>
+        <w:t>The Editor</w:t>
+      </w:r>
+      <w:r>
+        <w:t>For</w:t>
+      </w:r>
+      <w:r>
+        <w:t xml:space="preserve"> and Display</w:t>
+      </w:r>
+      <w:r>
+        <w:t>For</w:t>
+      </w:r>
+      <w:r>
+        <w:t xml:space="preserve"> templates are generated from the following methods:</w:t>
       </w:r>
       <w:commentRangeEnd w:id="29"/>
       <w:r>
@@ -2985,27 +2656,342 @@
         </w:rPr>
         <w:commentReference w:id="29"/>
       </w:r>
-      <w:r>
-        <w:t xml:space="preserve">attribute) as well as display information (the </w:t>
-      </w:r>
-      <w:commentRangeStart w:id="30"/>
-      <w:r>
-        <w:t>DisplayName</w:t>
-      </w:r>
       <w:commentRangeEnd w:id="30"/>
       <w:r>
-        <w:rPr>
-          <w:rStyle w:val="CommentReference"/>
-          <w:vanish/>
-        </w:rPr>
         <w:commentReference w:id="30"/>
       </w:r>
-      <w:r>
-        <w:t xml:space="preserve"> and </w:t>
+    </w:p>
+    <w:p>
+      <w:pPr>
+        <w:pStyle w:val="ListBullet"/>
+      </w:pPr>
+      <w:r>
+        <w:t>Html.Display("Message")</w:t>
+      </w:r>
+    </w:p>
+    <w:p>
+      <w:pPr>
+        <w:pStyle w:val="ListBullet"/>
+      </w:pPr>
+      <w:r>
+        <w:t>Html.DisplayFor(m =&gt; m.Message)</w:t>
+      </w:r>
+    </w:p>
+    <w:p>
+      <w:pPr>
+        <w:pStyle w:val="ListBullet"/>
+      </w:pPr>
+      <w:r>
+        <w:t>Html.DisplayForModel()</w:t>
+      </w:r>
+    </w:p>
+    <w:p>
+      <w:pPr>
+        <w:pStyle w:val="ListBullet"/>
+      </w:pPr>
+      <w:r>
+        <w:t>Html.Editor("UserName")</w:t>
+      </w:r>
+    </w:p>
+    <w:p>
+      <w:pPr>
+        <w:pStyle w:val="ListBullet"/>
+      </w:pPr>
+      <w:r>
+        <w:t>Html.EditorFor(m =&gt; m.UserName)</w:t>
+      </w:r>
+    </w:p>
+    <w:p>
+      <w:pPr>
+        <w:pStyle w:val="ListBullet"/>
+      </w:pPr>
+      <w:r>
+        <w:t>Html.EditorForModel()</w:t>
+      </w:r>
+    </w:p>
+    <w:p>
+      <w:pPr>
+        <w:pStyle w:val="Body1"/>
+      </w:pPr>
+      <w:r>
+        <w:t>Although string-based versions exist for using templates against loosely-typed views, we will prefer to use the expression-based methods to gain the benefits of using strongly-typed views.</w:t>
+      </w:r>
+      <w:r>
+        <w:t xml:space="preserve">  If our model is very simple, we can use the "ForModel" methods, which enumerate over every member in our model to generate the complete HTML.  Since our "Change Password" page is very simple, we can use the EditorForModel method, shown in Listing 3.12.</w:t>
+      </w:r>
+    </w:p>
+    <w:p>
+      <w:pPr>
+        <w:pStyle w:val="CodeListingCaption"/>
+      </w:pPr>
+      <w:r>
+        <w:t>Listing 3.12: Using EditorForModel for a simple model</w:t>
+      </w:r>
+    </w:p>
+    <w:p>
+      <w:pPr>
+        <w:pStyle w:val="Code"/>
+      </w:pPr>
+      <w:r>
+        <w:t>&lt;% using (Html.BeginForm()) { %&gt;</w:t>
+      </w:r>
+    </w:p>
+    <w:p>
+      <w:pPr>
+        <w:pStyle w:val="Code"/>
+      </w:pPr>
+      <w:r>
+        <w:t xml:space="preserve">    &lt;div&gt;</w:t>
+      </w:r>
+    </w:p>
+    <w:p>
+      <w:pPr>
+        <w:pStyle w:val="Code"/>
+      </w:pPr>
+      <w:r>
+        <w:t xml:space="preserve">        &lt;fieldset&gt;</w:t>
+      </w:r>
+    </w:p>
+    <w:p>
+      <w:pPr>
+        <w:pStyle w:val="Code"/>
+      </w:pPr>
+      <w:r>
+        <w:t xml:space="preserve">            &lt;legend&gt;Account Information&lt;/legend&gt;</w:t>
+      </w:r>
+    </w:p>
+    <w:p>
+      <w:pPr>
+        <w:pStyle w:val="Code"/>
+      </w:pPr>
+      <w:r>
+        <w:t xml:space="preserve">            &lt;%= Html.EditorForModel() %&gt;</w:t>
+      </w:r>
+    </w:p>
+    <w:p>
+      <w:pPr>
+        <w:pStyle w:val="Code"/>
+      </w:pPr>
+      <w:r>
+        <w:t xml:space="preserve">            &lt;p&gt;</w:t>
+      </w:r>
+    </w:p>
+    <w:p>
+      <w:pPr>
+        <w:pStyle w:val="Code"/>
+      </w:pPr>
+      <w:r>
+        <w:t xml:space="preserve">                &lt;input type="submit" value="Change Password" /&gt;</w:t>
+      </w:r>
+    </w:p>
+    <w:p>
+      <w:pPr>
+        <w:pStyle w:val="Code"/>
+      </w:pPr>
+      <w:r>
+        <w:t xml:space="preserve">            &lt;/p&gt;</w:t>
+      </w:r>
+    </w:p>
+    <w:p>
+      <w:pPr>
+        <w:pStyle w:val="Code"/>
+      </w:pPr>
+      <w:r>
+        <w:t xml:space="preserve">        &lt;/fieldset&gt;</w:t>
+      </w:r>
+    </w:p>
+    <w:p>
+      <w:pPr>
+        <w:pStyle w:val="Code"/>
+      </w:pPr>
+      <w:r>
+        <w:t xml:space="preserve">    &lt;/div&gt;</w:t>
+      </w:r>
+    </w:p>
+    <w:p>
+      <w:pPr>
+        <w:pStyle w:val="Code"/>
+      </w:pPr>
+      <w:r>
+        <w:t>&lt;% } %&gt;</w:t>
+      </w:r>
+    </w:p>
+    <w:p>
+      <w:pPr>
+        <w:pStyle w:val="Body1"/>
+      </w:pPr>
+      <w:r>
+        <w:t xml:space="preserve">This EditorForModel method loops through all of the members on our Model for this view, generating the editor templates for each member.  Each template generated may be different, depending on the model metadata information on each member.  This HTML might suit our needs, but there is only so much you can embed in your view model before you can </w:t>
+      </w:r>
+      <w:r>
+        <w:lastRenderedPageBreak/>
+        <w:t>no longer sanely emit HTML based solely on model metadata.  The model for the Change Password screen, shown in Listing 3.13, already has validation and label information.</w:t>
+      </w:r>
+    </w:p>
+    <w:p>
+      <w:pPr>
+        <w:pStyle w:val="CodeListingCaption"/>
+      </w:pPr>
+      <w:r>
+        <w:t>Listing 3.13: The Change Password model</w:t>
+      </w:r>
+    </w:p>
+    <w:p>
+      <w:pPr>
+        <w:pStyle w:val="Code"/>
+      </w:pPr>
+      <w:r>
+        <w:t xml:space="preserve">[PropertiesMustMatch("NewPassword", "ConfirmPassword", </w:t>
+      </w:r>
+    </w:p>
+    <w:p>
+      <w:pPr>
+        <w:pStyle w:val="Code"/>
+      </w:pPr>
+      <w:r>
+        <w:t xml:space="preserve">    ErrorMessage = "The new password and confirmation password do not match.")]</w:t>
+      </w:r>
+    </w:p>
+    <w:p>
+      <w:pPr>
+        <w:pStyle w:val="Code"/>
+      </w:pPr>
+      <w:r>
+        <w:t>public class ChangePasswordModel</w:t>
+      </w:r>
+    </w:p>
+    <w:p>
+      <w:pPr>
+        <w:pStyle w:val="Code"/>
+      </w:pPr>
+      <w:r>
+        <w:t>{</w:t>
+      </w:r>
+    </w:p>
+    <w:p>
+      <w:pPr>
+        <w:pStyle w:val="Code"/>
+      </w:pPr>
+      <w:r>
+        <w:t xml:space="preserve">    [Required]</w:t>
+      </w:r>
+    </w:p>
+    <w:p>
+      <w:pPr>
+        <w:pStyle w:val="Code"/>
+      </w:pPr>
+      <w:r>
+        <w:t xml:space="preserve">    [DataType(DataType.Password)]</w:t>
+      </w:r>
+    </w:p>
+    <w:p>
+      <w:pPr>
+        <w:pStyle w:val="Code"/>
+      </w:pPr>
+      <w:r>
+        <w:t xml:space="preserve">    [DisplayName("Current password")]</w:t>
+      </w:r>
+    </w:p>
+    <w:p>
+      <w:pPr>
+        <w:pStyle w:val="Code"/>
+      </w:pPr>
+      <w:r>
+        <w:t xml:space="preserve">    public string OldPassword { get; set; }</w:t>
+      </w:r>
+    </w:p>
+    <w:p>
+      <w:pPr>
+        <w:pStyle w:val="Code"/>
+      </w:pPr>
+    </w:p>
+    <w:p>
+      <w:pPr>
+        <w:pStyle w:val="Code"/>
+      </w:pPr>
+      <w:r>
+        <w:t xml:space="preserve">    [Required, ValidatePasswordLength]</w:t>
+      </w:r>
+    </w:p>
+    <w:p>
+      <w:pPr>
+        <w:pStyle w:val="Code"/>
+      </w:pPr>
+      <w:r>
+        <w:t xml:space="preserve">    [DataType(DataType.Password)]</w:t>
+      </w:r>
+    </w:p>
+    <w:p>
+      <w:pPr>
+        <w:pStyle w:val="Code"/>
+      </w:pPr>
+      <w:r>
+        <w:t xml:space="preserve">    [DisplayName("New password")]</w:t>
+      </w:r>
+    </w:p>
+    <w:p>
+      <w:pPr>
+        <w:pStyle w:val="Code"/>
+      </w:pPr>
+      <w:r>
+        <w:t xml:space="preserve">    public string NewPassword { get; set; }</w:t>
+      </w:r>
+    </w:p>
+    <w:p>
+      <w:pPr>
+        <w:pStyle w:val="Code"/>
+      </w:pPr>
+    </w:p>
+    <w:p>
+      <w:pPr>
+        <w:pStyle w:val="Code"/>
+      </w:pPr>
+      <w:r>
+        <w:t xml:space="preserve">    [Required]</w:t>
+      </w:r>
+    </w:p>
+    <w:p>
+      <w:pPr>
+        <w:pStyle w:val="Code"/>
+      </w:pPr>
+      <w:r>
+        <w:t xml:space="preserve">    [DataType(DataType.Password)]</w:t>
+      </w:r>
+    </w:p>
+    <w:p>
+      <w:pPr>
+        <w:pStyle w:val="Code"/>
+      </w:pPr>
+      <w:r>
+        <w:t xml:space="preserve">    [DisplayName("Confirm new password")]</w:t>
+      </w:r>
+    </w:p>
+    <w:p>
+      <w:pPr>
+        <w:pStyle w:val="Code"/>
+      </w:pPr>
+      <w:r>
+        <w:t xml:space="preserve">    public string ConfirmPassword { get; set; }</w:t>
+      </w:r>
+    </w:p>
+    <w:p>
+      <w:pPr>
+        <w:pStyle w:val="Code"/>
+      </w:pPr>
+      <w:r>
+        <w:t>}</w:t>
+      </w:r>
+    </w:p>
+    <w:p>
+      <w:pPr>
+        <w:pStyle w:val="Body1"/>
+      </w:pPr>
+      <w:r>
+        <w:t>We include validation information (the</w:t>
       </w:r>
       <w:commentRangeStart w:id="31"/>
       <w:r>
-        <w:t>DataType</w:t>
+        <w:t xml:space="preserve"> Required </w:t>
       </w:r>
       <w:commentRangeEnd w:id="31"/>
       <w:r>
@@ -3016,206 +3002,13 @@
         <w:commentReference w:id="31"/>
       </w:r>
       <w:r>
-        <w:t xml:space="preserve"> attributes), both of which can be used to influence final HTML generated in our templates.  However, we may need more control over our HTML than what is allowed or even desired in our model class through metadata information.  For example, we might want to surround some of our </w:t>
-      </w:r>
-      <w:r>
-        <w:t>elements with paragraph tags.  For this level of individual control where we want to lay out individual elements, we can use the EditorFor method, shown in Listing 3.14.</w:t>
-      </w:r>
-    </w:p>
-    <w:p>
-      <w:pPr>
-        <w:pStyle w:val="CodeListingCaption"/>
-      </w:pPr>
-      <w:r>
-        <w:t>Listing 3.14: Using EditorFor for extra layout control</w:t>
-      </w:r>
-    </w:p>
-    <w:p>
-      <w:pPr>
-        <w:pStyle w:val="Code"/>
-      </w:pPr>
-      <w:r>
-        <w:t>&lt;p&gt;</w:t>
-      </w:r>
-    </w:p>
-    <w:p>
-      <w:pPr>
-        <w:pStyle w:val="Code"/>
-      </w:pPr>
-      <w:r>
-        <w:t xml:space="preserve">    &lt;%= Html.EditorFor(m =&gt; m.OldPassword) %&gt;</w:t>
-      </w:r>
-    </w:p>
-    <w:p>
-      <w:pPr>
-        <w:pStyle w:val="Code"/>
-      </w:pPr>
-      <w:r>
-        <w:t>&lt;/p&gt;</w:t>
-      </w:r>
-    </w:p>
-    <w:p>
-      <w:pPr>
-        <w:pStyle w:val="Code"/>
-      </w:pPr>
-      <w:r>
-        <w:t>&lt;p&gt;</w:t>
-      </w:r>
-    </w:p>
-    <w:p>
-      <w:pPr>
-        <w:pStyle w:val="Code"/>
-      </w:pPr>
-      <w:r>
-        <w:t xml:space="preserve">    &lt;%= Html.EditorFor(m =&gt; m.NewPassword) %&gt;</w:t>
-      </w:r>
-    </w:p>
-    <w:p>
-      <w:pPr>
-        <w:pStyle w:val="Code"/>
-      </w:pPr>
-      <w:r>
-        <w:t>&lt;/p&gt;</w:t>
-      </w:r>
-    </w:p>
-    <w:p>
-      <w:pPr>
-        <w:pStyle w:val="Code"/>
-      </w:pPr>
-      <w:r>
-        <w:t>&lt;p&gt;</w:t>
-      </w:r>
-    </w:p>
-    <w:p>
-      <w:pPr>
-        <w:pStyle w:val="Code"/>
-      </w:pPr>
-      <w:r>
-        <w:t xml:space="preserve">    &lt;%= Html.EditorFor(m =&gt; m.ConfirmPassword) %&gt;</w:t>
-      </w:r>
-    </w:p>
-    <w:p>
-      <w:pPr>
-        <w:pStyle w:val="Code"/>
-      </w:pPr>
-      <w:r>
-        <w:t>&lt;/p&gt;</w:t>
-      </w:r>
-    </w:p>
-    <w:p>
-      <w:pPr>
-        <w:pStyle w:val="Body1"/>
-      </w:pPr>
-      <w:r>
-        <w:t>Since templates are shared across our site, we may not want to force every editor to include a paragraph tag.  But for complex forms, we're likely to include organizational elements such as horizontal rules, fieldsets and legends to organize our elements.  But for very simple display and edit models, the EditorForModel and DisplayForModel will likely meet our needs.</w:t>
-      </w:r>
-    </w:p>
-    <w:p>
-      <w:pPr>
-        <w:pStyle w:val="Head2"/>
-      </w:pPr>
-      <w:r>
-        <w:lastRenderedPageBreak/>
-        <w:t>3.4.2 Built-in templates</w:t>
-      </w:r>
-    </w:p>
-    <w:p>
-      <w:pPr>
-        <w:pStyle w:val="Body1"/>
-      </w:pPr>
-      <w:r>
-        <w:t>Out of the box, ASP.NET MVC includes a set of built-in templates for both editor and display templates.</w:t>
-      </w:r>
-      <w:r>
-        <w:t xml:space="preserve">  The display templates include:</w:t>
-      </w:r>
-    </w:p>
-    <w:p>
-      <w:pPr>
-        <w:pStyle w:val="ListBullet"/>
-      </w:pPr>
+        <w:t xml:space="preserve">attribute) as well as display information (the </w:t>
+      </w:r>
       <w:commentRangeStart w:id="32"/>
       <w:r>
-        <w:t>EmailAddress</w:t>
-      </w:r>
-    </w:p>
-    <w:p>
-      <w:pPr>
-        <w:pStyle w:val="ListBullet"/>
-      </w:pPr>
-      <w:r>
-        <w:t>HiddenInput</w:t>
-      </w:r>
-    </w:p>
-    <w:p>
-      <w:pPr>
-        <w:pStyle w:val="ListBullet"/>
-      </w:pPr>
-      <w:r>
-        <w:t>Html</w:t>
-      </w:r>
-    </w:p>
-    <w:p>
-      <w:pPr>
-        <w:pStyle w:val="ListBullet"/>
-      </w:pPr>
-      <w:r>
-        <w:t>Text</w:t>
-      </w:r>
-    </w:p>
-    <w:p>
-      <w:pPr>
-        <w:pStyle w:val="ListBullet"/>
-      </w:pPr>
-      <w:r>
-        <w:t>Url</w:t>
-      </w:r>
-    </w:p>
-    <w:p>
-      <w:pPr>
-        <w:pStyle w:val="ListBullet"/>
-      </w:pPr>
-      <w:r>
-        <w:t>Collection</w:t>
-      </w:r>
-    </w:p>
-    <w:p>
-      <w:pPr>
-        <w:pStyle w:val="ListBullet"/>
-      </w:pPr>
-      <w:r>
-        <w:t>Boolean</w:t>
-      </w:r>
-    </w:p>
-    <w:p>
-      <w:pPr>
-        <w:pStyle w:val="ListBullet"/>
-      </w:pPr>
-      <w:r>
-        <w:t>Decimal</w:t>
-      </w:r>
-    </w:p>
-    <w:p>
-      <w:pPr>
-        <w:pStyle w:val="ListBullet"/>
-      </w:pPr>
-      <w:r>
-        <w:t>String</w:t>
-      </w:r>
-    </w:p>
-    <w:p>
-      <w:pPr>
-        <w:pStyle w:val="ListBullet"/>
-      </w:pPr>
-      <w:r>
-        <w:t>Object</w:t>
-      </w:r>
-    </w:p>
-    <w:commentRangeEnd w:id="32"/>
-    <w:p>
-      <w:pPr>
-        <w:pStyle w:val="Body"/>
-      </w:pPr>
+        <w:t>DisplayName</w:t>
+      </w:r>
+      <w:commentRangeEnd w:id="32"/>
       <w:r>
         <w:rPr>
           <w:rStyle w:val="CommentReference"/>
@@ -3224,87 +3017,13 @@
         <w:commentReference w:id="32"/>
       </w:r>
       <w:r>
-        <w:t>With the exception of the Collection and Object templates, each template renders a single value.  The Object template iterates through every item in the ModelMetadata.Properties collection (which is in turn populated by inspecting the public properties on the item type), and displays the corresponding display template for each item.  The Collection template iterates through every item in the model object, displaying the correct display template for each item in the list.  The display templates, as you would expect, render display elements to the browser, such as raw text and anchor tags, while the editor templates render form elements.  The default editor templates include:</w:t>
-      </w:r>
-    </w:p>
-    <w:p>
-      <w:pPr>
-        <w:pStyle w:val="ListBullet"/>
-      </w:pPr>
+        <w:t xml:space="preserve"> and </w:t>
+      </w:r>
       <w:commentRangeStart w:id="33"/>
       <w:r>
-        <w:t>HiddenInput</w:t>
-      </w:r>
-    </w:p>
-    <w:p>
-      <w:pPr>
-        <w:pStyle w:val="ListBullet"/>
-      </w:pPr>
-      <w:r>
-        <w:t>MultilineText</w:t>
-      </w:r>
-    </w:p>
-    <w:p>
-      <w:pPr>
-        <w:pStyle w:val="ListBullet"/>
-      </w:pPr>
-      <w:r>
-        <w:t>Password</w:t>
-      </w:r>
-    </w:p>
-    <w:p>
-      <w:pPr>
-        <w:pStyle w:val="ListBullet"/>
-      </w:pPr>
-      <w:r>
-        <w:t>Text</w:t>
-      </w:r>
-    </w:p>
-    <w:p>
-      <w:pPr>
-        <w:pStyle w:val="ListBullet"/>
-      </w:pPr>
-      <w:r>
-        <w:t>Collection</w:t>
-      </w:r>
-    </w:p>
-    <w:p>
-      <w:pPr>
-        <w:pStyle w:val="ListBullet"/>
-      </w:pPr>
-      <w:r>
-        <w:t>Boolean</w:t>
-      </w:r>
-    </w:p>
-    <w:p>
-      <w:pPr>
-        <w:pStyle w:val="ListBullet"/>
-      </w:pPr>
-      <w:r>
-        <w:t>Decimal</w:t>
-      </w:r>
-    </w:p>
-    <w:p>
-      <w:pPr>
-        <w:pStyle w:val="ListBullet"/>
-      </w:pPr>
-      <w:r>
-        <w:t>String</w:t>
-      </w:r>
-    </w:p>
-    <w:p>
-      <w:pPr>
-        <w:pStyle w:val="ListBullet"/>
-      </w:pPr>
-      <w:r>
-        <w:t>Object</w:t>
-      </w:r>
-    </w:p>
-    <w:commentRangeEnd w:id="33"/>
-    <w:p>
-      <w:pPr>
-        <w:pStyle w:val="Body"/>
-      </w:pPr>
+        <w:t>DataType</w:t>
+      </w:r>
+      <w:commentRangeEnd w:id="33"/>
       <w:r>
         <w:rPr>
           <w:rStyle w:val="CommentReference"/>
@@ -3313,7 +3032,98 @@
         <w:commentReference w:id="33"/>
       </w:r>
       <w:r>
-        <w:t>The Collection and Object templates behave identically to the display templates, with the exception that the editor templates are used instead of the display templates for each child item examined.  In the next section, we will examine how MVC decides which template to use.</w:t>
+        <w:t xml:space="preserve"> attributes), both of which can be used to influence final HTML generated in our templates.  However, we may need more control over our HTML than what is allowed or even desired in our model class through metadata information.  For example, we might want to surround some of our </w:t>
+      </w:r>
+      <w:r>
+        <w:t>elements with paragraph tags.  For this level of individual control where we want to lay out individual elements, we can use the EditorFor method, shown in Listing 3.14.</w:t>
+      </w:r>
+    </w:p>
+    <w:p>
+      <w:pPr>
+        <w:pStyle w:val="CodeListingCaption"/>
+      </w:pPr>
+      <w:r>
+        <w:t>Listing 3.14: Using EditorFor for extra layout control</w:t>
+      </w:r>
+    </w:p>
+    <w:p>
+      <w:pPr>
+        <w:pStyle w:val="Code"/>
+      </w:pPr>
+      <w:r>
+        <w:t>&lt;p&gt;</w:t>
+      </w:r>
+    </w:p>
+    <w:p>
+      <w:pPr>
+        <w:pStyle w:val="Code"/>
+      </w:pPr>
+      <w:r>
+        <w:t xml:space="preserve">    &lt;%= Html.EditorFor(m =&gt; m.OldPassword) %&gt;</w:t>
+      </w:r>
+    </w:p>
+    <w:p>
+      <w:pPr>
+        <w:pStyle w:val="Code"/>
+      </w:pPr>
+      <w:r>
+        <w:t>&lt;/p&gt;</w:t>
+      </w:r>
+    </w:p>
+    <w:p>
+      <w:pPr>
+        <w:pStyle w:val="Code"/>
+      </w:pPr>
+      <w:r>
+        <w:t>&lt;p&gt;</w:t>
+      </w:r>
+    </w:p>
+    <w:p>
+      <w:pPr>
+        <w:pStyle w:val="Code"/>
+      </w:pPr>
+      <w:r>
+        <w:t xml:space="preserve">    &lt;%= Html.EditorFor(m =&gt; m.NewPassword) %&gt;</w:t>
+      </w:r>
+    </w:p>
+    <w:p>
+      <w:pPr>
+        <w:pStyle w:val="Code"/>
+      </w:pPr>
+      <w:r>
+        <w:t>&lt;/p&gt;</w:t>
+      </w:r>
+    </w:p>
+    <w:p>
+      <w:pPr>
+        <w:pStyle w:val="Code"/>
+      </w:pPr>
+      <w:r>
+        <w:t>&lt;p&gt;</w:t>
+      </w:r>
+    </w:p>
+    <w:p>
+      <w:pPr>
+        <w:pStyle w:val="Code"/>
+      </w:pPr>
+      <w:r>
+        <w:t xml:space="preserve">    &lt;%= Html.EditorFor(m =&gt; m.ConfirmPassword) %&gt;</w:t>
+      </w:r>
+    </w:p>
+    <w:p>
+      <w:pPr>
+        <w:pStyle w:val="Code"/>
+      </w:pPr>
+      <w:r>
+        <w:t>&lt;/p&gt;</w:t>
+      </w:r>
+    </w:p>
+    <w:p>
+      <w:pPr>
+        <w:pStyle w:val="Body1"/>
+      </w:pPr>
+      <w:r>
+        <w:t>Since templates are shared across our site, we may not want to force every editor to include a paragraph tag.  But for complex forms, we're likely to include organizational elements such as horizontal rules, fieldsets and legends to organize our elements.  But for very simple display and edit models, the EditorForModel and DisplayForModel will likely meet our needs.</w:t>
       </w:r>
     </w:p>
     <w:p>
@@ -3322,10 +3132,7 @@
       </w:pPr>
       <w:r>
         <w:lastRenderedPageBreak/>
-        <w:t xml:space="preserve">3.4.2 </w:t>
-      </w:r>
-      <w:r>
-        <w:t>Selecting templates</w:t>
+        <w:t>3.4.2 Built-in templates</w:t>
       </w:r>
     </w:p>
     <w:p>
@@ -3333,13 +3140,98 @@
         <w:pStyle w:val="Body1"/>
       </w:pPr>
       <w:r>
-        <w:t xml:space="preserve">Internally, the Editor and Display template helper methods choose a template to display by looking for a template by name.  </w:t>
-      </w:r>
+        <w:t>Out of the box, ASP.NET MVC includes a set of built-in templates for both editor and display templates.</w:t>
+      </w:r>
+      <w:r>
+        <w:t xml:space="preserve">  The display templates include:</w:t>
+      </w:r>
+    </w:p>
+    <w:p>
+      <w:pPr>
+        <w:pStyle w:val="ListBullet"/>
+      </w:pPr>
       <w:commentRangeStart w:id="34"/>
       <w:r>
-        <w:t xml:space="preserve">The template name can come from a variety of sources, but has a very specific algorithm for choosing a name.  </w:t>
-      </w:r>
-      <w:commentRangeEnd w:id="34"/>
+        <w:t>EmailAddress</w:t>
+      </w:r>
+    </w:p>
+    <w:p>
+      <w:pPr>
+        <w:pStyle w:val="ListBullet"/>
+      </w:pPr>
+      <w:r>
+        <w:t>HiddenInput</w:t>
+      </w:r>
+    </w:p>
+    <w:p>
+      <w:pPr>
+        <w:pStyle w:val="ListBullet"/>
+      </w:pPr>
+      <w:r>
+        <w:t>Html</w:t>
+      </w:r>
+    </w:p>
+    <w:p>
+      <w:pPr>
+        <w:pStyle w:val="ListBullet"/>
+      </w:pPr>
+      <w:r>
+        <w:t>Text</w:t>
+      </w:r>
+    </w:p>
+    <w:p>
+      <w:pPr>
+        <w:pStyle w:val="ListBullet"/>
+      </w:pPr>
+      <w:r>
+        <w:t>Url</w:t>
+      </w:r>
+    </w:p>
+    <w:p>
+      <w:pPr>
+        <w:pStyle w:val="ListBullet"/>
+      </w:pPr>
+      <w:r>
+        <w:t>Collection</w:t>
+      </w:r>
+    </w:p>
+    <w:p>
+      <w:pPr>
+        <w:pStyle w:val="ListBullet"/>
+      </w:pPr>
+      <w:r>
+        <w:t>Boolean</w:t>
+      </w:r>
+    </w:p>
+    <w:p>
+      <w:pPr>
+        <w:pStyle w:val="ListBullet"/>
+      </w:pPr>
+      <w:r>
+        <w:t>Decimal</w:t>
+      </w:r>
+    </w:p>
+    <w:p>
+      <w:pPr>
+        <w:pStyle w:val="ListBullet"/>
+      </w:pPr>
+      <w:r>
+        <w:t>String</w:t>
+      </w:r>
+    </w:p>
+    <w:p>
+      <w:pPr>
+        <w:pStyle w:val="ListBullet"/>
+      </w:pPr>
+      <w:r>
+        <w:t>Object</w:t>
+      </w:r>
+    </w:p>
+    <w:commentRangeEnd w:id="34"/>
+    <w:p>
+      <w:pPr>
+        <w:pStyle w:val="Body"/>
+      </w:pPr>
       <w:r>
         <w:rPr>
           <w:rStyle w:val="CommentReference"/>
@@ -3348,6 +3240,130 @@
         <w:commentReference w:id="34"/>
       </w:r>
       <w:r>
+        <w:t>With the exception of the Collection and Object templates, each template renders a single value.  The Object template iterates through every item in the ModelMetadata.Properties collection (which is in turn populated by inspecting the public properties on the item type), and displays the corresponding display template for each item.  The Collection template iterates through every item in the model object, displaying the correct display template for each item in the list.  The display templates, as you would expect, render display elements to the browser, such as raw text and anchor tags, while the editor templates render form elements.  The default editor templates include:</w:t>
+      </w:r>
+    </w:p>
+    <w:p>
+      <w:pPr>
+        <w:pStyle w:val="ListBullet"/>
+      </w:pPr>
+      <w:commentRangeStart w:id="35"/>
+      <w:r>
+        <w:t>HiddenInput</w:t>
+      </w:r>
+    </w:p>
+    <w:p>
+      <w:pPr>
+        <w:pStyle w:val="ListBullet"/>
+      </w:pPr>
+      <w:r>
+        <w:t>MultilineText</w:t>
+      </w:r>
+    </w:p>
+    <w:p>
+      <w:pPr>
+        <w:pStyle w:val="ListBullet"/>
+      </w:pPr>
+      <w:r>
+        <w:t>Password</w:t>
+      </w:r>
+    </w:p>
+    <w:p>
+      <w:pPr>
+        <w:pStyle w:val="ListBullet"/>
+      </w:pPr>
+      <w:r>
+        <w:t>Text</w:t>
+      </w:r>
+    </w:p>
+    <w:p>
+      <w:pPr>
+        <w:pStyle w:val="ListBullet"/>
+      </w:pPr>
+      <w:r>
+        <w:t>Collection</w:t>
+      </w:r>
+    </w:p>
+    <w:p>
+      <w:pPr>
+        <w:pStyle w:val="ListBullet"/>
+      </w:pPr>
+      <w:r>
+        <w:t>Boolean</w:t>
+      </w:r>
+    </w:p>
+    <w:p>
+      <w:pPr>
+        <w:pStyle w:val="ListBullet"/>
+      </w:pPr>
+      <w:r>
+        <w:t>Decimal</w:t>
+      </w:r>
+    </w:p>
+    <w:p>
+      <w:pPr>
+        <w:pStyle w:val="ListBullet"/>
+      </w:pPr>
+      <w:r>
+        <w:t>String</w:t>
+      </w:r>
+    </w:p>
+    <w:p>
+      <w:pPr>
+        <w:pStyle w:val="ListBullet"/>
+      </w:pPr>
+      <w:r>
+        <w:t>Object</w:t>
+      </w:r>
+    </w:p>
+    <w:commentRangeEnd w:id="35"/>
+    <w:p>
+      <w:pPr>
+        <w:pStyle w:val="Body"/>
+      </w:pPr>
+      <w:r>
+        <w:rPr>
+          <w:rStyle w:val="CommentReference"/>
+          <w:vanish/>
+        </w:rPr>
+        <w:commentReference w:id="35"/>
+      </w:r>
+      <w:r>
+        <w:t>The Collection and Object templates behave identically to the display templates, with the exception that the editor templates are used instead of the display templates for each child item examined.  In the next section, we will examine how MVC decides which template to use.</w:t>
+      </w:r>
+    </w:p>
+    <w:p>
+      <w:pPr>
+        <w:pStyle w:val="Head2"/>
+      </w:pPr>
+      <w:r>
+        <w:lastRenderedPageBreak/>
+        <w:t xml:space="preserve">3.4.2 </w:t>
+      </w:r>
+      <w:r>
+        <w:t>Selecting templates</w:t>
+      </w:r>
+    </w:p>
+    <w:p>
+      <w:pPr>
+        <w:pStyle w:val="Body1"/>
+      </w:pPr>
+      <w:r>
+        <w:t xml:space="preserve">Internally, the Editor and Display template helper methods choose a template to display by looking for a template by name.  </w:t>
+      </w:r>
+      <w:commentRangeStart w:id="36"/>
+      <w:r>
+        <w:t xml:space="preserve">The template name can come from a variety of sources, but has a very specific algorithm for choosing a name.  </w:t>
+      </w:r>
+      <w:commentRangeEnd w:id="36"/>
+      <w:r>
+        <w:rPr>
+          <w:rStyle w:val="CommentReference"/>
+          <w:vanish/>
+        </w:rPr>
+        <w:commentReference w:id="36"/>
+      </w:r>
+      <w:r>
         <w:t xml:space="preserve">Once a matching template is found by name, that template will be used to generate the appropriate content.  </w:t>
       </w:r>
       <w:r>
@@ -3415,7 +3431,7 @@
       <w:pPr>
         <w:pStyle w:val="ListNumbered"/>
       </w:pPr>
-      <w:commentRangeStart w:id="35"/>
+      <w:commentRangeStart w:id="37"/>
       <w:r>
         <w:t>The template name passed in through the Display/Editor helper template methods (defaults to null)</w:t>
       </w:r>
@@ -3504,7 +3520,7 @@
         <w:t>If the type is an IEnumerable type, search by the name "Collection" just before searching for "Object"</w:t>
       </w:r>
     </w:p>
-    <w:commentRangeEnd w:id="35"/>
+    <w:commentRangeEnd w:id="37"/>
     <w:p>
       <w:pPr>
         <w:pStyle w:val="Body"/>
@@ -3515,7 +3531,7 @@
           <w:vanish/>
         </w:rPr>
         <w:lastRenderedPageBreak/>
-        <w:commentReference w:id="35"/>
+        <w:commentReference w:id="37"/>
       </w:r>
       <w:r>
         <w:t>For example, we want to display a custom "ChangePasswordModel" template for our model for the change password screen.  We already have a complete model object, so we can define a template matching the name of the model type, "ChangePasswordModel".  Since this template is specific to our Account controller, we place the template in an EditorTemplates folder underneath the Account-specific view folder, shown in figure 3.3.</w:t>
@@ -3707,7 +3723,7 @@
       <w:pPr>
         <w:pStyle w:val="Body"/>
       </w:pPr>
-      <w:commentRangeStart w:id="36"/>
+      <w:commentRangeStart w:id="38"/>
       <w:r>
         <w:t xml:space="preserve">Because the template resolution rules first look in the controller-specific view folder, it is perfectly reasonable to first override one of the built-in templates in the Shared folder, </w:t>
       </w:r>
@@ -3724,218 +3740,7 @@
       <w:r>
         <w:t xml:space="preserve">override that template in the controller-specific view folder.  </w:t>
       </w:r>
-      <w:commentRangeEnd w:id="36"/>
-      <w:r>
-        <w:rPr>
-          <w:rStyle w:val="CommentReference"/>
-          <w:vanish/>
-        </w:rPr>
-        <w:commentReference w:id="36"/>
-      </w:r>
-      <w:r>
-        <w:t>For example, we might have an application-wide template for displaying the Email template, but then provide a specific template in an area or controller template folder.  For the most part, templates are as equivalent to developing a partial for a type.  The template markup for our ChangePasswordModel is shown in Listing 3.15 below.</w:t>
-      </w:r>
-    </w:p>
-    <w:p>
-      <w:pPr>
-        <w:pStyle w:val="CodeListingCaption"/>
-      </w:pPr>
-      <w:r>
-        <w:t>Listing 3.15: The template markup for our ChangePasswordModel template</w:t>
-      </w:r>
-    </w:p>
-    <w:p>
-      <w:pPr>
-        <w:pStyle w:val="Code"/>
-      </w:pPr>
-      <w:r>
-        <w:t xml:space="preserve">&lt;%@ Control Language="C#" </w:t>
-      </w:r>
-    </w:p>
-    <w:p>
-      <w:pPr>
-        <w:pStyle w:val="Code"/>
-      </w:pPr>
-      <w:r>
-        <w:t xml:space="preserve">    Inherits="System.Web.Mvc.ViewUserControl&lt;ChangePasswordModel&gt;" %&gt;</w:t>
-      </w:r>
-    </w:p>
-    <w:p>
-      <w:pPr>
-        <w:pStyle w:val="Code"/>
-      </w:pPr>
-      <w:r>
-        <w:t>&lt;%@ Import Namespace="AccountProfile.Models" %&gt;</w:t>
-      </w:r>
-    </w:p>
-    <w:p>
-      <w:pPr>
-        <w:pStyle w:val="Code"/>
-      </w:pPr>
-      <w:r>
-        <w:t>&lt;p&gt;</w:t>
-      </w:r>
-    </w:p>
-    <w:p>
-      <w:pPr>
-        <w:pStyle w:val="Code"/>
-      </w:pPr>
-      <w:r>
-        <w:t xml:space="preserve">    &lt;%= Html.EditorFor(m =&gt; m.OldPassword) %&gt;</w:t>
-      </w:r>
-    </w:p>
-    <w:p>
-      <w:pPr>
-        <w:pStyle w:val="Code"/>
-      </w:pPr>
-      <w:r>
-        <w:t>&lt;/p&gt;</w:t>
-      </w:r>
-    </w:p>
-    <w:p>
-      <w:pPr>
-        <w:pStyle w:val="Code"/>
-      </w:pPr>
-      <w:r>
-        <w:t>&lt;p&gt;</w:t>
-      </w:r>
-    </w:p>
-    <w:p>
-      <w:pPr>
-        <w:pStyle w:val="Code"/>
-      </w:pPr>
-      <w:r>
-        <w:t xml:space="preserve">    &lt;%= Html.EditorFor(m =&gt; m.NewPassword) %&gt;</w:t>
-      </w:r>
-    </w:p>
-    <w:p>
-      <w:pPr>
-        <w:pStyle w:val="Code"/>
-      </w:pPr>
-      <w:r>
-        <w:t>&lt;/p&gt;</w:t>
-      </w:r>
-    </w:p>
-    <w:p>
-      <w:pPr>
-        <w:pStyle w:val="Code"/>
-      </w:pPr>
-      <w:r>
-        <w:t>&lt;p&gt;</w:t>
-      </w:r>
-    </w:p>
-    <w:p>
-      <w:pPr>
-        <w:pStyle w:val="Code"/>
-      </w:pPr>
-      <w:r>
-        <w:t xml:space="preserve">    &lt;%= Html.EditorFor(m =&gt; m.ConfirmPassword) %&gt;</w:t>
-      </w:r>
-    </w:p>
-    <w:p>
-      <w:pPr>
-        <w:pStyle w:val="Code"/>
-      </w:pPr>
-      <w:r>
-        <w:t>&lt;/p&gt;</w:t>
-      </w:r>
-    </w:p>
-    <w:p>
-      <w:pPr>
-        <w:pStyle w:val="Body"/>
-      </w:pPr>
-      <w:r>
-        <w:t xml:space="preserve">Our template simply uses the existing EditorFor templates for each member, but wraps each in a paragraph tag.  But what is the advantage of this model over a partial template?  For one, </w:t>
-      </w:r>
-      <w:commentRangeStart w:id="37"/>
-      <w:r>
-        <w:t>partials</w:t>
-      </w:r>
-      <w:commentRangeEnd w:id="37"/>
-      <w:r>
-        <w:rPr>
-          <w:rStyle w:val="CommentReference"/>
-          <w:vanish/>
-        </w:rPr>
-        <w:commentReference w:id="37"/>
-      </w:r>
-      <w:r>
-        <w:t xml:space="preserve"> need to be selected by name in the view.  Templates are selected from model metadata information, thereby bypassing the need for the view to explicitly specify which template to use.  Additionally, templates are given extra information in the ViewDataDictionary that partials and other pages do not receive, and that information is in the ViewData.ModelMetadata property.  Only templates have the ModelMetadata property populated by ASP.NET MVC, and for partials and views, this property is null.</w:t>
-      </w:r>
-    </w:p>
-    <w:p>
-      <w:pPr>
-        <w:pStyle w:val="Body"/>
-      </w:pPr>
-      <w:r>
-        <w:t xml:space="preserve">With the ModelMetadata property, </w:t>
-      </w:r>
-      <w:r>
-        <w:t>we are able to get access to all of the metadata information generated from the model metadata provider.  This information includes model type information, properties, and metadata about the model.  Model type information includes:</w:t>
-      </w:r>
-    </w:p>
-    <w:p>
-      <w:pPr>
-        <w:pStyle w:val="ListBullet"/>
-      </w:pPr>
-      <w:commentRangeStart w:id="38"/>
-      <w:r>
-        <w:t>Model</w:t>
-      </w:r>
-    </w:p>
-    <w:p>
-      <w:pPr>
-        <w:pStyle w:val="ListBullet"/>
-      </w:pPr>
-      <w:r>
-        <w:t>ModelType - the type of the model</w:t>
-      </w:r>
-    </w:p>
-    <w:p>
-      <w:pPr>
-        <w:pStyle w:val="ListBullet"/>
-      </w:pPr>
-      <w:r>
-        <w:t>ContainerType - the parent model type (if Model is property of a parent type)</w:t>
-      </w:r>
-    </w:p>
-    <w:p>
-      <w:pPr>
-        <w:pStyle w:val="ListBullet"/>
-      </w:pPr>
-      <w:r>
-        <w:t>PropertyName</w:t>
-      </w:r>
-    </w:p>
-    <w:p>
-      <w:pPr>
-        <w:pStyle w:val="ListBullet"/>
-      </w:pPr>
-      <w:r>
-        <w:t>Properties - a collection of ModelMetadata objects for all properties in the model type</w:t>
-      </w:r>
-    </w:p>
-    <w:p>
-      <w:pPr>
-        <w:pStyle w:val="ListBullet"/>
-      </w:pPr>
-      <w:r>
-        <w:t>IsComplexType - helper property, returns true if the ModelType is convertible to String</w:t>
-      </w:r>
-    </w:p>
-    <w:p>
-      <w:pPr>
-        <w:pStyle w:val="ListBullet"/>
-      </w:pPr>
-      <w:r>
-        <w:t>IsNullableValueType - helper property, returns true if Nullable.GetUnderlyingType is not null</w:t>
-      </w:r>
-    </w:p>
-    <w:commentRangeEnd w:id="38"/>
-    <w:p>
-      <w:pPr>
-        <w:pStyle w:val="ListBullet"/>
-      </w:pPr>
+      <w:commentRangeEnd w:id="38"/>
       <w:r>
         <w:rPr>
           <w:rStyle w:val="CommentReference"/>
@@ -3944,26 +3749,145 @@
         <w:commentReference w:id="38"/>
       </w:r>
       <w:r>
+        <w:t>For example, we might have an application-wide template for displaying the Email template, but then provide a specific template in an area or controller template folder.  For the most part, templates are as equivalent to developing a partial for a type.  The template markup for our ChangePasswordModel is shown in Listing 3.15 below.</w:t>
+      </w:r>
+    </w:p>
+    <w:p>
+      <w:pPr>
+        <w:pStyle w:val="CodeListingCaption"/>
+      </w:pPr>
+      <w:r>
+        <w:t>Listing 3.15: The template markup for our ChangePasswordModel template</w:t>
+      </w:r>
+    </w:p>
+    <w:p>
+      <w:pPr>
+        <w:pStyle w:val="Code"/>
+      </w:pPr>
+      <w:r>
+        <w:t xml:space="preserve">&lt;%@ Control Language="C#" </w:t>
+      </w:r>
+    </w:p>
+    <w:p>
+      <w:pPr>
+        <w:pStyle w:val="Code"/>
+      </w:pPr>
+      <w:r>
+        <w:t xml:space="preserve">    Inherits="System.Web.Mvc.ViewUserControl&lt;ChangePasswordModel&gt;" %&gt;</w:t>
+      </w:r>
+    </w:p>
+    <w:p>
+      <w:pPr>
+        <w:pStyle w:val="Code"/>
+      </w:pPr>
+      <w:r>
+        <w:t>&lt;%@ Import Namespace="AccountProfile.Models" %&gt;</w:t>
+      </w:r>
+    </w:p>
+    <w:p>
+      <w:pPr>
+        <w:pStyle w:val="Code"/>
+      </w:pPr>
+      <w:r>
+        <w:t>&lt;p&gt;</w:t>
+      </w:r>
+    </w:p>
+    <w:p>
+      <w:pPr>
+        <w:pStyle w:val="Code"/>
+      </w:pPr>
+      <w:r>
+        <w:t xml:space="preserve">    &lt;%= Html.EditorFor(m =&gt; m.OldPassword) %&gt;</w:t>
+      </w:r>
+    </w:p>
+    <w:p>
+      <w:pPr>
+        <w:pStyle w:val="Code"/>
+      </w:pPr>
+      <w:r>
+        <w:t>&lt;/p&gt;</w:t>
+      </w:r>
+    </w:p>
+    <w:p>
+      <w:pPr>
+        <w:pStyle w:val="Code"/>
+      </w:pPr>
+      <w:r>
+        <w:t>&lt;p&gt;</w:t>
+      </w:r>
+    </w:p>
+    <w:p>
+      <w:pPr>
+        <w:pStyle w:val="Code"/>
+      </w:pPr>
+      <w:r>
+        <w:t xml:space="preserve">    &lt;%= Html.EditorFor(m =&gt; m.NewPassword) %&gt;</w:t>
+      </w:r>
+    </w:p>
+    <w:p>
+      <w:pPr>
+        <w:pStyle w:val="Code"/>
+      </w:pPr>
+      <w:r>
+        <w:t>&lt;/p&gt;</w:t>
+      </w:r>
+    </w:p>
+    <w:p>
+      <w:pPr>
+        <w:pStyle w:val="Code"/>
+      </w:pPr>
+      <w:r>
+        <w:t>&lt;p&gt;</w:t>
+      </w:r>
+    </w:p>
+    <w:p>
+      <w:pPr>
+        <w:pStyle w:val="Code"/>
+      </w:pPr>
+      <w:r>
+        <w:t xml:space="preserve">    &lt;%= Html.EditorFor(m =&gt; m.ConfirmPassword) %&gt;</w:t>
+      </w:r>
+    </w:p>
+    <w:p>
+      <w:pPr>
+        <w:pStyle w:val="Code"/>
+      </w:pPr>
+      <w:r>
+        <w:t>&lt;/p&gt;</w:t>
+      </w:r>
+    </w:p>
+    <w:p>
+      <w:pPr>
+        <w:pStyle w:val="Body"/>
+      </w:pPr>
+      <w:r>
+        <w:t xml:space="preserve">Our template simply uses the existing EditorFor templates for each member, but wraps each in a paragraph tag.  But what is the advantage of this model over a partial template?  For one, </w:t>
+      </w:r>
+      <w:commentRangeStart w:id="39"/>
+      <w:r>
+        <w:t>partials</w:t>
+      </w:r>
+      <w:commentRangeEnd w:id="39"/>
+      <w:r>
         <w:rPr>
           <w:rStyle w:val="CommentReference"/>
           <w:vanish/>
         </w:rPr>
         <w:commentReference w:id="39"/>
       </w:r>
+      <w:r>
+        <w:t xml:space="preserve"> need to be selected by name in the view.  Templates are selected from model metadata information, thereby bypassing the need for the view to explicitly specify which template to use.  Additionally, templates are given extra information in the ViewDataDictionary that partials and other pages do not receive, and that information is in the ViewData.ModelMetadata property.  Only templates have the ModelMetadata property populated by ASP.NET MVC, and for partials and views, this property is null.</w:t>
+      </w:r>
     </w:p>
     <w:p>
       <w:pPr>
         <w:pStyle w:val="Body"/>
       </w:pPr>
       <w:r>
-        <w:lastRenderedPageBreak/>
-        <w:t xml:space="preserve">In addition to general model type information, the ModelMetadata object contains other metadata information, which by default </w:t>
-      </w:r>
-      <w:r>
-        <w:t>is</w:t>
-      </w:r>
-      <w:r>
-        <w:t xml:space="preserve"> populated from attributes:</w:t>
+        <w:t xml:space="preserve">With the ModelMetadata property, </w:t>
+      </w:r>
+      <w:r>
+        <w:t>we are able to get access to all of the metadata information generated from the model metadata provider.  This information includes model type information, properties, and metadata about the model.  Model type information includes:</w:t>
       </w:r>
     </w:p>
     <w:p>
@@ -3972,7 +3896,7 @@
       </w:pPr>
       <w:commentRangeStart w:id="40"/>
       <w:r>
-        <w:t>ConvertEmptyStringToNull - System.ComponentModel.DataAnnotations.DisplayFormatAttribute</w:t>
+        <w:t>Model</w:t>
       </w:r>
     </w:p>
     <w:p>
@@ -3980,7 +3904,7 @@
         <w:pStyle w:val="ListBullet"/>
       </w:pPr>
       <w:r>
-        <w:t>DataTypeName - System.ComponentModel.DataAnnotations.DataTypeAttribute</w:t>
+        <w:t>ModelType - the type of the model</w:t>
       </w:r>
     </w:p>
     <w:p>
@@ -3988,7 +3912,7 @@
         <w:pStyle w:val="ListBullet"/>
       </w:pPr>
       <w:r>
-        <w:t>Description</w:t>
+        <w:t>ContainerType - the parent model type (if Model is property of a parent type)</w:t>
       </w:r>
     </w:p>
     <w:p>
@@ -3996,10 +3920,7 @@
         <w:pStyle w:val="ListBullet"/>
       </w:pPr>
       <w:r>
-        <w:t xml:space="preserve">DisplayFormatString </w:t>
-      </w:r>
-      <w:r>
-        <w:t>- System.ComponentModel.DataAnnotations.DisplayFormatAttribute</w:t>
+        <w:t>PropertyName</w:t>
       </w:r>
     </w:p>
     <w:p>
@@ -4007,7 +3928,7 @@
         <w:pStyle w:val="ListBullet"/>
       </w:pPr>
       <w:r>
-        <w:t>DisplayName - System.ComponentModel.DisplayNameAttribute</w:t>
+        <w:t>Properties - a collection of ModelMetadata objects for all properties in the model type</w:t>
       </w:r>
     </w:p>
     <w:p>
@@ -4015,7 +3936,7 @@
         <w:pStyle w:val="ListBullet"/>
       </w:pPr>
       <w:r>
-        <w:t>EditFormatString - System.ComponentModel.DataAnnotations.DisplayFormatAttribute</w:t>
+        <w:t>IsComplexType - helper property, returns true if the ModelType is convertible to String</w:t>
       </w:r>
     </w:p>
     <w:p>
@@ -4023,37 +3944,13 @@
         <w:pStyle w:val="ListBullet"/>
       </w:pPr>
       <w:r>
-        <w:t>HideSurroundingHtml - System.Web.Mvc.HiddenInputAttribute</w:t>
-      </w:r>
-    </w:p>
+        <w:t>IsNullableValueType - helper property, returns true if Nullable.GetUnderlyingType is not null</w:t>
+      </w:r>
+    </w:p>
+    <w:commentRangeEnd w:id="40"/>
     <w:p>
       <w:pPr>
         <w:pStyle w:val="ListBullet"/>
-      </w:pPr>
-      <w:r>
-        <w:t>ReadOnly - System.ComponentModel.ReadOnlyAttribute</w:t>
-      </w:r>
-    </w:p>
-    <w:p>
-      <w:pPr>
-        <w:pStyle w:val="ListBullet"/>
-      </w:pPr>
-      <w:r>
-        <w:t>IsRequired - True if the type is a non-nullable value type</w:t>
-      </w:r>
-    </w:p>
-    <w:p>
-      <w:pPr>
-        <w:pStyle w:val="ListBullet"/>
-      </w:pPr>
-      <w:r>
-        <w:t>NullDisplayText - System.ComponentModel.DataAnnotations.DisplayFormatAttribute</w:t>
-      </w:r>
-    </w:p>
-    <w:commentRangeEnd w:id="40"/>
-    <w:p>
-      <w:pPr>
-        <w:pStyle w:val="Body"/>
       </w:pPr>
       <w:r>
         <w:rPr>
@@ -4063,48 +3960,167 @@
         <w:commentReference w:id="40"/>
       </w:r>
       <w:r>
-        <w:t>In our custom template, we can examine these model metadata properties to customize the HTML rendered.  In addition to the above properties, the ModelMetadata object exposes an AdditionalValues property of type IDictionary&lt;string, object&gt; that can contain additional metadata information populated from custom model metadata providers.  For example, if we want to display an asterisk for required fields, we only need to examine the IsRequired property in our custom template.  Or, if we decorate our model with a DataType attribute with a value of DataType.DateTime, we can create a custom template that renders dates with a custom date picker widget.</w:t>
-      </w:r>
-    </w:p>
-    <w:p>
-      <w:pPr>
-        <w:pStyle w:val="Body"/>
-      </w:pPr>
-      <w:r>
-        <w:t xml:space="preserve">In practice, we will likely override existing templates, as the existing Object template may or may not suit our needs.  </w:t>
-      </w:r>
-      <w:commentRangeStart w:id="41"/>
-      <w:r>
-        <w:t>Because the model metadata does not include any styling information, custom styling or other markup will be accomplished by overriding the built-in templates.</w:t>
-      </w:r>
-      <w:commentRangeEnd w:id="41"/>
-      <w:r>
         <w:rPr>
           <w:rStyle w:val="CommentReference"/>
           <w:vanish/>
         </w:rPr>
         <w:commentReference w:id="41"/>
       </w:r>
-      <w:r>
-        <w:t xml:space="preserve">  But since many sites tend to standardize on gene</w:t>
-      </w:r>
-      <w:r>
-        <w:t xml:space="preserve">ral user interface layout, </w:t>
-      </w:r>
+    </w:p>
+    <w:p>
+      <w:pPr>
+        <w:pStyle w:val="Body"/>
+      </w:pPr>
+      <w:r>
+        <w:lastRenderedPageBreak/>
+        <w:t xml:space="preserve">In addition to general model type information, the ModelMetadata object contains other metadata information, which by default </w:t>
+      </w:r>
+      <w:r>
+        <w:t>is</w:t>
+      </w:r>
+      <w:r>
+        <w:t xml:space="preserve"> populated from attributes:</w:t>
+      </w:r>
+    </w:p>
+    <w:p>
+      <w:pPr>
+        <w:pStyle w:val="ListBullet"/>
+      </w:pPr>
       <w:commentRangeStart w:id="42"/>
       <w:r>
-        <w:t>suc</w:t>
-      </w:r>
-      <w:r>
-        <w:t>as</w:t>
-      </w:r>
-      <w:commentRangeEnd w:id="42"/>
+        <w:t>ConvertEmptyStringToNull - System.ComponentModel.DataAnnotations.DisplayFormatAttribute</w:t>
+      </w:r>
+    </w:p>
+    <w:p>
+      <w:pPr>
+        <w:pStyle w:val="ListBullet"/>
+      </w:pPr>
+      <w:r>
+        <w:t>DataTypeName - System.ComponentModel.DataAnnotations.DataTypeAttribute</w:t>
+      </w:r>
+    </w:p>
+    <w:p>
+      <w:pPr>
+        <w:pStyle w:val="ListBullet"/>
+      </w:pPr>
+      <w:r>
+        <w:t>Description</w:t>
+      </w:r>
+    </w:p>
+    <w:p>
+      <w:pPr>
+        <w:pStyle w:val="ListBullet"/>
+      </w:pPr>
+      <w:r>
+        <w:t xml:space="preserve">DisplayFormatString </w:t>
+      </w:r>
+      <w:r>
+        <w:t>- System.ComponentModel.DataAnnotations.DisplayFormatAttribute</w:t>
+      </w:r>
+    </w:p>
+    <w:p>
+      <w:pPr>
+        <w:pStyle w:val="ListBullet"/>
+      </w:pPr>
+      <w:r>
+        <w:t>DisplayName - System.ComponentModel.DisplayNameAttribute</w:t>
+      </w:r>
+    </w:p>
+    <w:p>
+      <w:pPr>
+        <w:pStyle w:val="ListBullet"/>
+      </w:pPr>
+      <w:r>
+        <w:t>EditFormatString - System.ComponentModel.DataAnnotations.DisplayFormatAttribute</w:t>
+      </w:r>
+    </w:p>
+    <w:p>
+      <w:pPr>
+        <w:pStyle w:val="ListBullet"/>
+      </w:pPr>
+      <w:r>
+        <w:t>HideSurroundingHtml - System.Web.Mvc.HiddenInputAttribute</w:t>
+      </w:r>
+    </w:p>
+    <w:p>
+      <w:pPr>
+        <w:pStyle w:val="ListBullet"/>
+      </w:pPr>
+      <w:r>
+        <w:t>ReadOnly - System.ComponentModel.ReadOnlyAttribute</w:t>
+      </w:r>
+    </w:p>
+    <w:p>
+      <w:pPr>
+        <w:pStyle w:val="ListBullet"/>
+      </w:pPr>
+      <w:r>
+        <w:t>IsRequired - True if the type is a non-nullable value type</w:t>
+      </w:r>
+    </w:p>
+    <w:p>
+      <w:pPr>
+        <w:pStyle w:val="ListBullet"/>
+      </w:pPr>
+      <w:r>
+        <w:t>NullDisplayText - System.ComponentModel.DataAnnotations.DisplayFormatAttribute</w:t>
+      </w:r>
+    </w:p>
+    <w:commentRangeEnd w:id="42"/>
+    <w:p>
+      <w:pPr>
+        <w:pStyle w:val="Body"/>
+      </w:pPr>
       <w:r>
         <w:rPr>
           <w:rStyle w:val="CommentReference"/>
           <w:vanish/>
         </w:rPr>
         <w:commentReference w:id="42"/>
+      </w:r>
+      <w:r>
+        <w:t>In our custom template, we can examine these model metadata properties to customize the HTML rendered.  In addition to the above properties, the ModelMetadata object exposes an AdditionalValues property of type IDictionary&lt;string, object&gt; that can contain additional metadata information populated from custom model metadata providers.  For example, if we want to display an asterisk for required fields, we only need to examine the IsRequired property in our custom template.  Or, if we decorate our model with a DataType attribute with a value of DataType.DateTime, we can create a custom template that renders dates with a custom date picker widget.</w:t>
+      </w:r>
+    </w:p>
+    <w:p>
+      <w:pPr>
+        <w:pStyle w:val="Body"/>
+      </w:pPr>
+      <w:r>
+        <w:t xml:space="preserve">In practice, we will likely override existing templates, as the existing Object template may or may not suit our needs.  </w:t>
+      </w:r>
+      <w:commentRangeStart w:id="43"/>
+      <w:r>
+        <w:t>Because the model metadata does not include any styling information, custom styling or other markup will be accomplished by overriding the built-in templates.</w:t>
+      </w:r>
+      <w:commentRangeEnd w:id="43"/>
+      <w:r>
+        <w:rPr>
+          <w:rStyle w:val="CommentReference"/>
+          <w:vanish/>
+        </w:rPr>
+        <w:commentReference w:id="43"/>
+      </w:r>
+      <w:r>
+        <w:t xml:space="preserve">  But since many sites tend to standardize on gene</w:t>
+      </w:r>
+      <w:r>
+        <w:t xml:space="preserve">ral user interface layout, </w:t>
+      </w:r>
+      <w:commentRangeStart w:id="44"/>
+      <w:r>
+        <w:t>suc</w:t>
+      </w:r>
+      <w:r>
+        <w:t>as</w:t>
+      </w:r>
+      <w:commentRangeEnd w:id="44"/>
+      <w:r>
+        <w:rPr>
+          <w:rStyle w:val="CommentReference"/>
+          <w:vanish/>
+        </w:rPr>
+        <w:commentReference w:id="44"/>
       </w:r>
       <w:r>
         <w:t xml:space="preserve"> "labels always above inputs" or "required fields always have an asterisk", we only need to override the template once to affect potentially the entire site.</w:t>
@@ -4342,17 +4358,17 @@
       <w:pPr>
         <w:pStyle w:val="Body1"/>
       </w:pPr>
-      <w:commentRangeStart w:id="43"/>
+      <w:commentRangeStart w:id="45"/>
       <w:r>
         <w:t xml:space="preserve">While we no longer need to worry about business logic cluttering our view because of the separation of concerns the MVC pattern enables, views now bring along their own complexity that needs to be dealt with.  </w:t>
       </w:r>
-      <w:commentRangeEnd w:id="43"/>
+      <w:commentRangeEnd w:id="45"/>
       <w:r>
         <w:rPr>
           <w:rStyle w:val="CommentReference"/>
           <w:vanish/>
         </w:rPr>
-        <w:commentReference w:id="43"/>
+        <w:commentReference w:id="45"/>
       </w:r>
       <w:r>
         <w:t>To manage that complexity and reduce the frequency of breakage, we examined how we can use strongly-typed views and separated view models to increase the cohesion of our views.  With the popularity of separated view models increasing, the concept of using templates to drive content from the metadata on these view models became possible.  With completely separated view models, we can keep the view concerns of our application now completely isolated from our domain model.</w:t>
@@ -4687,17 +4703,27 @@
       </w:r>
     </w:p>
   </w:comment>
-  <w:comment w:id="20" w:author="Jeffrey" w:date="2010-02-08T09:07:00Z" w:initials="J">
+  <w:comment w:id="21" w:author="Jimmy Bogard" w:date="2010-03-07T22:00:00Z" w:initials="JB">
     <w:p>
       <w:r>
         <w:annotationRef/>
       </w:r>
       <w:r>
+        <w:t>Done.</w:t>
+      </w:r>
+    </w:p>
+  </w:comment>
+  <w:comment w:id="20" w:author="Jeffrey" w:date="2010-03-07T22:00:00Z" w:initials="J">
+    <w:p>
+      <w:r>
+        <w:annotationRef/>
+      </w:r>
+      <w:r>
         <w:t>Jimmy, please fill out this table and include descriptions from MSDN documentation.  This list is not complete, so please fill  it out, probably using Reflector</w:t>
       </w:r>
     </w:p>
   </w:comment>
-  <w:comment w:id="21" w:author="Katharine Osborne" w:date="2010-02-03T16:27:00Z" w:initials="KO">
+  <w:comment w:id="22" w:author="Katharine Osborne" w:date="2010-02-03T16:27:00Z" w:initials="KO">
     <w:p>
       <w:pPr>
         <w:pStyle w:val="CommentText"/>
@@ -4713,7 +4739,7 @@
       </w:r>
     </w:p>
   </w:comment>
-  <w:comment w:id="22" w:author="Jeffrey" w:date="2010-02-08T09:08:00Z" w:initials="J">
+  <w:comment w:id="23" w:author="Jeffrey" w:date="2010-02-08T09:08:00Z" w:initials="J">
     <w:p>
       <w:r>
         <w:annotationRef/>
@@ -4723,7 +4749,17 @@
       </w:r>
     </w:p>
   </w:comment>
-  <w:comment w:id="23" w:author="Katharine Osborne" w:date="2010-02-03T16:30:00Z" w:initials="KO">
+  <w:comment w:id="24" w:author="Jimmy Bogard" w:date="2010-03-07T22:01:00Z" w:initials="JB">
+    <w:p>
+      <w:r>
+        <w:annotationRef/>
+      </w:r>
+      <w:r>
+        <w:t>Done.</w:t>
+      </w:r>
+    </w:p>
+  </w:comment>
+  <w:comment w:id="25" w:author="Katharine Osborne" w:date="2010-02-03T16:30:00Z" w:initials="KO">
     <w:p>
       <w:pPr>
         <w:pStyle w:val="CommentText"/>
@@ -4739,7 +4775,7 @@
       </w:r>
     </w:p>
   </w:comment>
-  <w:comment w:id="24" w:author="Jeffrey" w:date="2010-02-08T09:10:00Z" w:initials="J">
+  <w:comment w:id="26" w:author="Jeffrey" w:date="2010-02-08T09:10:00Z" w:initials="J">
     <w:p>
       <w:r>
         <w:annotationRef/>
@@ -4749,7 +4785,7 @@
       </w:r>
     </w:p>
   </w:comment>
-  <w:comment w:id="25" w:author="Katharine Osborne" w:date="2010-02-03T17:20:00Z" w:initials="KO">
+  <w:comment w:id="27" w:author="Katharine Osborne" w:date="2010-02-03T17:20:00Z" w:initials="KO">
     <w:p>
       <w:pPr>
         <w:pStyle w:val="CommentText"/>
@@ -4765,7 +4801,7 @@
       </w:r>
     </w:p>
   </w:comment>
-  <w:comment w:id="26" w:author="Jeffrey" w:date="2010-02-08T09:11:00Z" w:initials="J">
+  <w:comment w:id="28" w:author="Jeffrey" w:date="2010-02-08T09:11:00Z" w:initials="J">
     <w:p>
       <w:r>
         <w:annotationRef/>
@@ -4775,7 +4811,7 @@
       </w:r>
     </w:p>
   </w:comment>
-  <w:comment w:id="27" w:author="Katharine Osborne" w:date="2010-02-03T16:32:00Z" w:initials="KO">
+  <w:comment w:id="29" w:author="Katharine Osborne" w:date="2010-02-03T16:32:00Z" w:initials="KO">
     <w:p>
       <w:pPr>
         <w:pStyle w:val="CommentText"/>
@@ -4804,7 +4840,7 @@
       </w:r>
     </w:p>
   </w:comment>
-  <w:comment w:id="28" w:author="Jeffrey" w:date="2010-02-08T09:16:00Z" w:initials="J">
+  <w:comment w:id="30" w:author="Jeffrey" w:date="2010-02-08T09:16:00Z" w:initials="J">
     <w:p>
       <w:r>
         <w:annotationRef/>
@@ -4814,7 +4850,7 @@
       </w:r>
     </w:p>
   </w:comment>
-  <w:comment w:id="29" w:author="Katharine Osborne" w:date="2010-02-03T17:25:00Z" w:initials="KO">
+  <w:comment w:id="31" w:author="Katharine Osborne" w:date="2010-02-03T17:25:00Z" w:initials="KO">
     <w:p>
       <w:pPr>
         <w:pStyle w:val="CommentText"/>
@@ -4830,7 +4866,7 @@
       </w:r>
     </w:p>
   </w:comment>
-  <w:comment w:id="30" w:author="Katharine Osborne" w:date="2010-02-03T17:25:00Z" w:initials="KO">
+  <w:comment w:id="32" w:author="Katharine Osborne" w:date="2010-02-03T17:25:00Z" w:initials="KO">
     <w:p>
       <w:pPr>
         <w:pStyle w:val="CommentText"/>
@@ -4846,7 +4882,7 @@
       </w:r>
     </w:p>
   </w:comment>
-  <w:comment w:id="31" w:author="Katharine Osborne" w:date="2010-02-03T17:26:00Z" w:initials="KO">
+  <w:comment w:id="33" w:author="Katharine Osborne" w:date="2010-02-03T17:26:00Z" w:initials="KO">
     <w:p>
       <w:pPr>
         <w:pStyle w:val="CommentText"/>
@@ -4862,7 +4898,7 @@
       </w:r>
     </w:p>
   </w:comment>
-  <w:comment w:id="32" w:author="Katharine Osborne" w:date="2010-02-03T17:27:00Z" w:initials="KO">
+  <w:comment w:id="34" w:author="Katharine Osborne" w:date="2010-02-03T17:27:00Z" w:initials="KO">
     <w:p>
       <w:pPr>
         <w:pStyle w:val="CommentText"/>
@@ -4891,7 +4927,7 @@
       </w:r>
     </w:p>
   </w:comment>
-  <w:comment w:id="33" w:author="Katharine Osborne" w:date="2010-02-03T17:28:00Z" w:initials="KO">
+  <w:comment w:id="35" w:author="Katharine Osborne" w:date="2010-02-03T17:28:00Z" w:initials="KO">
     <w:p>
       <w:pPr>
         <w:pStyle w:val="CommentText"/>
@@ -4907,7 +4943,7 @@
       </w:r>
     </w:p>
   </w:comment>
-  <w:comment w:id="34" w:author="Katharine Osborne" w:date="2010-02-03T17:31:00Z" w:initials="KO">
+  <w:comment w:id="36" w:author="Katharine Osborne" w:date="2010-02-03T17:31:00Z" w:initials="KO">
     <w:p>
       <w:pPr>
         <w:pStyle w:val="CommentText"/>
@@ -4923,7 +4959,7 @@
       </w:r>
     </w:p>
   </w:comment>
-  <w:comment w:id="35" w:author="Katharine Osborne" w:date="2010-02-03T16:37:00Z" w:initials="KO">
+  <w:comment w:id="37" w:author="Katharine Osborne" w:date="2010-02-03T16:37:00Z" w:initials="KO">
     <w:p>
       <w:pPr>
         <w:pStyle w:val="CommentText"/>
@@ -4970,7 +5006,7 @@
       </w:r>
     </w:p>
   </w:comment>
-  <w:comment w:id="36" w:author="Katharine Osborne" w:date="2010-02-03T17:37:00Z" w:initials="KO">
+  <w:comment w:id="38" w:author="Katharine Osborne" w:date="2010-02-03T17:37:00Z" w:initials="KO">
     <w:p>
       <w:pPr>
         <w:pStyle w:val="CommentText"/>
@@ -5012,7 +5048,7 @@
       </w:r>
     </w:p>
   </w:comment>
-  <w:comment w:id="37" w:author="Katharine Osborne" w:date="2010-02-03T16:40:00Z" w:initials="KO">
+  <w:comment w:id="39" w:author="Katharine Osborne" w:date="2010-02-03T16:40:00Z" w:initials="KO">
     <w:p>
       <w:pPr>
         <w:pStyle w:val="CommentText"/>
@@ -5028,7 +5064,7 @@
       </w:r>
     </w:p>
   </w:comment>
-  <w:comment w:id="38" w:author="Katharine Osborne" w:date="2010-02-03T16:41:00Z" w:initials="KO">
+  <w:comment w:id="40" w:author="Katharine Osborne" w:date="2010-02-03T16:41:00Z" w:initials="KO">
     <w:p>
       <w:pPr>
         <w:pStyle w:val="CommentText"/>
@@ -5044,7 +5080,7 @@
       </w:r>
     </w:p>
   </w:comment>
-  <w:comment w:id="39" w:author="Katharine Osborne" w:date="2010-02-03T16:42:00Z" w:initials="KO">
+  <w:comment w:id="41" w:author="Katharine Osborne" w:date="2010-02-03T16:42:00Z" w:initials="KO">
     <w:p>
       <w:pPr>
         <w:pStyle w:val="CommentText"/>
@@ -5060,7 +5096,7 @@
       </w:r>
     </w:p>
   </w:comment>
-  <w:comment w:id="40" w:author="Katharine Osborne" w:date="2010-02-03T16:43:00Z" w:initials="KO">
+  <w:comment w:id="42" w:author="Katharine Osborne" w:date="2010-02-03T16:43:00Z" w:initials="KO">
     <w:p>
       <w:pPr>
         <w:pStyle w:val="CommentText"/>
@@ -5076,7 +5112,7 @@
       </w:r>
     </w:p>
   </w:comment>
-  <w:comment w:id="41" w:author="Katharine Osborne" w:date="2010-02-03T17:40:00Z" w:initials="KO">
+  <w:comment w:id="43" w:author="Katharine Osborne" w:date="2010-02-03T17:40:00Z" w:initials="KO">
     <w:p>
       <w:pPr>
         <w:pStyle w:val="CommentText"/>
@@ -5131,7 +5167,7 @@
       </w:r>
     </w:p>
   </w:comment>
-  <w:comment w:id="42" w:author="Katharine Osborne" w:date="2010-02-03T17:41:00Z" w:initials="KO">
+  <w:comment w:id="44" w:author="Katharine Osborne" w:date="2010-02-03T17:41:00Z" w:initials="KO">
     <w:p>
       <w:pPr>
         <w:pStyle w:val="CommentText"/>
@@ -5147,7 +5183,7 @@
       </w:r>
     </w:p>
   </w:comment>
-  <w:comment w:id="43" w:author="Katharine Osborne" w:date="2010-02-03T16:56:00Z" w:initials="KO">
+  <w:comment w:id="45" w:author="Katharine Osborne" w:date="2010-02-03T16:56:00Z" w:initials="KO">
     <w:p>
       <w:pPr>
         <w:pStyle w:val="CommentText"/>
@@ -5332,7 +5368,7 @@
         <w:rPr>
           <w:noProof/>
         </w:rPr>
-        <w:t>18</w:t>
+        <w:t>10</w:t>
       </w:r>
     </w:fldSimple>
     <w:r>
@@ -5365,7 +5401,7 @@
         <w:rPr>
           <w:noProof/>
         </w:rPr>
-        <w:t>2/8/2010</w:t>
+        <w:t>3/7/2010</w:t>
       </w:r>
     </w:fldSimple>
   </w:p>
@@ -5391,7 +5427,7 @@
         <w:rPr>
           <w:noProof/>
         </w:rPr>
-        <w:t>2/8/2010</w:t>
+        <w:t>3/7/2010</w:t>
       </w:r>
     </w:fldSimple>
     <w:r>
@@ -5420,7 +5456,7 @@
         <w:rPr>
           <w:noProof/>
         </w:rPr>
-        <w:t>19</w:t>
+        <w:t>9</w:t>
       </w:r>
     </w:fldSimple>
   </w:p>

</xml_diff>

<commit_message>
Finished reviewing chapter 3
</commit_message>
<xml_diff>
--- a/manuscript/Chapter03/MVC2iA_CH_03.docx
+++ b/manuscript/Chapter03/MVC2iA_CH_03.docx
@@ -1785,14 +1785,14 @@
       <w:r>
         <w:t>Table</w:t>
       </w:r>
-      <w:commentRangeEnd w:id="21"/>
+      <w:commentRangeEnd w:id="20"/>
       <w:r>
         <w:rPr>
           <w:rFonts w:ascii="Verdana" w:hAnsi="Verdana"/>
           <w:color w:val="000000"/>
           <w:sz w:val="16"/>
         </w:rPr>
-        <w:commentReference w:id="21"/>
+        <w:commentReference w:id="20"/>
       </w:r>
       <w:r>
         <w:t xml:space="preserve"> 3.1 Html helpers added for ASP.NET MVC 2.</w:t>
@@ -2235,7 +2235,7 @@
         </w:tc>
       </w:tr>
     </w:tbl>
-    <w:commentRangeEnd w:id="20"/>
+    <w:commentRangeEnd w:id="21"/>
     <w:p>
       <w:pPr>
         <w:pStyle w:val="ListBullet"/>
@@ -2245,7 +2245,7 @@
         </w:numPr>
       </w:pPr>
       <w:r>
-        <w:commentReference w:id="20"/>
+        <w:commentReference w:id="21"/>
       </w:r>
       <w:r>
         <w:rPr>
@@ -2616,7 +2616,10 @@
         <w:t>Templated helpers</w:t>
       </w:r>
       <w:r>
-        <w:t xml:space="preserve"> can be used to generate HTML for the entire model or one member at a time.  Because HTML for viewing and editing are radically different, generating templates for each is accomplished through two different sets of methods, with two different sets of templates.</w:t>
+        <w:t xml:space="preserve"> can be used to generate HTML for the entire model or one member at a time.  Because HTML for viewing and editing are radically different, generating templates for each is accomplished through two different sets of methods, with </w:t>
+      </w:r>
+      <w:r>
+        <w:t>two different sets of templates.</w:t>
       </w:r>
     </w:p>
     <w:p>
@@ -2632,33 +2635,24 @@
         <w:pStyle w:val="Body1"/>
       </w:pPr>
       <w:commentRangeStart w:id="29"/>
+      <w:r>
+        <w:t xml:space="preserve">These two different sets of templates are separated into a set of Editor and Display templates.  </w:t>
+      </w:r>
       <w:commentRangeStart w:id="30"/>
       <w:r>
-        <w:t>The Editor</w:t>
-      </w:r>
-      <w:r>
-        <w:t>For</w:t>
-      </w:r>
-      <w:r>
-        <w:t xml:space="preserve"> and Display</w:t>
-      </w:r>
-      <w:r>
-        <w:t>For</w:t>
-      </w:r>
-      <w:r>
-        <w:t xml:space="preserve"> templates are generated from the following methods:</w:t>
-      </w:r>
-      <w:commentRangeEnd w:id="29"/>
+        <w:t>The Editor and Display templates are generated from the following methods:</w:t>
+      </w:r>
+      <w:commentRangeEnd w:id="30"/>
       <w:r>
         <w:rPr>
           <w:rStyle w:val="CommentReference"/>
           <w:vanish/>
         </w:rPr>
+        <w:commentReference w:id="30"/>
+      </w:r>
+      <w:commentRangeEnd w:id="29"/>
+      <w:r>
         <w:commentReference w:id="29"/>
-      </w:r>
-      <w:commentRangeEnd w:id="30"/>
-      <w:r>
-        <w:commentReference w:id="30"/>
       </w:r>
     </w:p>
     <w:p>
@@ -2875,6 +2869,9 @@
       <w:r>
         <w:t xml:space="preserve">    [Required]</w:t>
       </w:r>
+      <w:r>
+        <w:t xml:space="preserve">                                                      #1</w:t>
+      </w:r>
     </w:p>
     <w:p>
       <w:pPr>
@@ -2883,6 +2880,9 @@
       <w:r>
         <w:t xml:space="preserve">    [DataType(DataType.Password)]</w:t>
       </w:r>
+      <w:r>
+        <w:t xml:space="preserve">                                   #2</w:t>
+      </w:r>
     </w:p>
     <w:p>
       <w:pPr>
@@ -2891,6 +2891,9 @@
       <w:r>
         <w:t xml:space="preserve">    [DisplayName("Current password")]</w:t>
       </w:r>
+      <w:r>
+        <w:t xml:space="preserve">                               #3</w:t>
+      </w:r>
     </w:p>
     <w:p>
       <w:pPr>
@@ -2910,7 +2913,7 @@
         <w:pStyle w:val="Code"/>
       </w:pPr>
       <w:r>
-        <w:t xml:space="preserve">    [Required, ValidatePasswordLength]</w:t>
+        <w:t xml:space="preserve">    [Required, ValidatePasswordLength</w:t>
       </w:r>
     </w:p>
     <w:p>
@@ -2947,7 +2950,7 @@
         <w:pStyle w:val="Code"/>
       </w:pPr>
       <w:r>
-        <w:t xml:space="preserve">    [Required]</w:t>
+        <w:t xml:space="preserve">    [Required</w:t>
       </w:r>
     </w:p>
     <w:p>
@@ -2991,7 +2994,16 @@
       </w:r>
       <w:commentRangeStart w:id="31"/>
       <w:r>
-        <w:t xml:space="preserve"> Required </w:t>
+        <w:t xml:space="preserve"> </w:t>
+      </w:r>
+      <w:r>
+        <w:rPr>
+          <w:rStyle w:val="CodeinText"/>
+        </w:rPr>
+        <w:t>Required</w:t>
+      </w:r>
+      <w:r>
+        <w:t xml:space="preserve"> </w:t>
       </w:r>
       <w:commentRangeEnd w:id="31"/>
       <w:r>
@@ -3002,37 +3014,59 @@
         <w:commentReference w:id="31"/>
       </w:r>
       <w:r>
-        <w:t xml:space="preserve">attribute) as well as display information (the </w:t>
+        <w:t>attribute</w:t>
+      </w:r>
+      <w:r>
+        <w:t xml:space="preserve"> (1)</w:t>
+      </w:r>
+      <w:r>
+        <w:t xml:space="preserve">) as well as display information (the </w:t>
       </w:r>
       <w:commentRangeStart w:id="32"/>
       <w:r>
+        <w:rPr>
+          <w:rStyle w:val="CodeinText"/>
+        </w:rPr>
         <w:t>DisplayName</w:t>
       </w:r>
       <w:commentRangeEnd w:id="32"/>
       <w:r>
         <w:rPr>
-          <w:rStyle w:val="CommentReference"/>
-          <w:vanish/>
+          <w:rStyle w:val="CodeinText"/>
         </w:rPr>
         <w:commentReference w:id="32"/>
       </w:r>
       <w:r>
-        <w:t xml:space="preserve"> and </w:t>
+        <w:t xml:space="preserve"> </w:t>
+      </w:r>
+      <w:r>
+        <w:t xml:space="preserve">(2) </w:t>
+      </w:r>
+      <w:r>
+        <w:t xml:space="preserve">and </w:t>
       </w:r>
       <w:commentRangeStart w:id="33"/>
       <w:r>
+        <w:rPr>
+          <w:rStyle w:val="CodeinText"/>
+        </w:rPr>
         <w:t>DataType</w:t>
       </w:r>
       <w:commentRangeEnd w:id="33"/>
       <w:r>
         <w:rPr>
-          <w:rStyle w:val="CommentReference"/>
-          <w:vanish/>
+          <w:rStyle w:val="CodeinText"/>
         </w:rPr>
         <w:commentReference w:id="33"/>
       </w:r>
       <w:r>
-        <w:t xml:space="preserve"> attributes), both of which can be used to influence final HTML generated in our templates.  However, we may need more control over our HTML than what is allowed or even desired in our model class through metadata information.  For example, we might want to surround some of our </w:t>
+        <w:t xml:space="preserve"> </w:t>
+      </w:r>
+      <w:r>
+        <w:t xml:space="preserve">(3) </w:t>
+      </w:r>
+      <w:r>
+        <w:t xml:space="preserve">attributes), both of which can be used to influence final HTML generated in our templates.  However, we may need more control over our HTML than what is allowed or even desired in our model class through metadata information.  For example, we might want to surround some of our </w:t>
       </w:r>
       <w:r>
         <w:t>elements with paragraph tags.  For this level of individual control where we want to lay out individual elements, we can use the EditorFor method, shown in Listing 3.14.</w:t>
@@ -3143,180 +3177,407 @@
         <w:t>Out of the box, ASP.NET MVC includes a set of built-in templates for both editor and display templates.</w:t>
       </w:r>
       <w:r>
-        <w:t xml:space="preserve">  The display templates include:</w:t>
-      </w:r>
-    </w:p>
-    <w:p>
-      <w:pPr>
-        <w:pStyle w:val="ListBullet"/>
-      </w:pPr>
-      <w:commentRangeStart w:id="34"/>
-      <w:r>
-        <w:t>EmailAddress</w:t>
-      </w:r>
-    </w:p>
-    <w:p>
-      <w:pPr>
-        <w:pStyle w:val="ListBullet"/>
-      </w:pPr>
-      <w:r>
-        <w:t>HiddenInput</w:t>
-      </w:r>
-    </w:p>
-    <w:p>
-      <w:pPr>
-        <w:pStyle w:val="ListBullet"/>
-      </w:pPr>
-      <w:r>
-        <w:t>Html</w:t>
-      </w:r>
-    </w:p>
-    <w:p>
-      <w:pPr>
-        <w:pStyle w:val="ListBullet"/>
-      </w:pPr>
-      <w:r>
-        <w:t>Text</w:t>
-      </w:r>
-    </w:p>
-    <w:p>
-      <w:pPr>
-        <w:pStyle w:val="ListBullet"/>
-      </w:pPr>
-      <w:r>
-        <w:t>Url</w:t>
-      </w:r>
-    </w:p>
-    <w:p>
-      <w:pPr>
-        <w:pStyle w:val="ListBullet"/>
-      </w:pPr>
-      <w:r>
-        <w:t>Collection</w:t>
-      </w:r>
-    </w:p>
-    <w:p>
-      <w:pPr>
-        <w:pStyle w:val="ListBullet"/>
-      </w:pPr>
-      <w:r>
-        <w:t>Boolean</w:t>
-      </w:r>
-    </w:p>
-    <w:p>
-      <w:pPr>
-        <w:pStyle w:val="ListBullet"/>
-      </w:pPr>
-      <w:r>
-        <w:t>Decimal</w:t>
-      </w:r>
-    </w:p>
-    <w:p>
-      <w:pPr>
-        <w:pStyle w:val="ListBullet"/>
-      </w:pPr>
-      <w:r>
-        <w:t>String</w:t>
-      </w:r>
-    </w:p>
-    <w:p>
-      <w:pPr>
-        <w:pStyle w:val="ListBullet"/>
-      </w:pPr>
-      <w:r>
-        <w:t>Object</w:t>
-      </w:r>
-    </w:p>
-    <w:commentRangeEnd w:id="34"/>
-    <w:p>
-      <w:pPr>
-        <w:pStyle w:val="Body"/>
-      </w:pPr>
-      <w:r>
-        <w:rPr>
-          <w:rStyle w:val="CommentReference"/>
-          <w:vanish/>
-        </w:rPr>
-        <w:commentReference w:id="34"/>
-      </w:r>
-      <w:r>
-        <w:t>With the exception of the Collection and Object templates, each template renders a single value.  The Object template iterates through every item in the ModelMetadata.Properties collection (which is in turn populated by inspecting the public properties on the item type), and displays the corresponding display template for each item.  The Collection template iterates through every item in the model object, displaying the correct display template for each item in the list.  The display templates, as you would expect, render display elements to the browser, such as raw text and anchor tags, while the editor templates render form elements.  The default editor templates include:</w:t>
-      </w:r>
-    </w:p>
-    <w:p>
-      <w:pPr>
-        <w:pStyle w:val="ListBullet"/>
-      </w:pPr>
-      <w:commentRangeStart w:id="35"/>
-      <w:r>
-        <w:t>HiddenInput</w:t>
-      </w:r>
-    </w:p>
-    <w:p>
-      <w:pPr>
-        <w:pStyle w:val="ListBullet"/>
-      </w:pPr>
-      <w:r>
-        <w:t>MultilineText</w:t>
-      </w:r>
-    </w:p>
-    <w:p>
-      <w:pPr>
-        <w:pStyle w:val="ListBullet"/>
-      </w:pPr>
-      <w:r>
-        <w:t>Password</w:t>
-      </w:r>
-    </w:p>
-    <w:p>
-      <w:pPr>
-        <w:pStyle w:val="ListBullet"/>
-      </w:pPr>
-      <w:r>
-        <w:t>Text</w:t>
-      </w:r>
-    </w:p>
-    <w:p>
-      <w:pPr>
-        <w:pStyle w:val="ListBullet"/>
-      </w:pPr>
-      <w:r>
-        <w:t>Collection</w:t>
-      </w:r>
-    </w:p>
-    <w:p>
-      <w:pPr>
-        <w:pStyle w:val="ListBullet"/>
-      </w:pPr>
-      <w:r>
-        <w:t>Boolean</w:t>
-      </w:r>
-    </w:p>
-    <w:p>
-      <w:pPr>
-        <w:pStyle w:val="ListBullet"/>
-      </w:pPr>
-      <w:r>
-        <w:t>Decimal</w:t>
-      </w:r>
-    </w:p>
-    <w:p>
-      <w:pPr>
-        <w:pStyle w:val="ListBullet"/>
-      </w:pPr>
-      <w:r>
-        <w:t>String</w:t>
-      </w:r>
-    </w:p>
-    <w:p>
-      <w:pPr>
-        <w:pStyle w:val="ListBullet"/>
-      </w:pPr>
-      <w:r>
-        <w:t>Object</w:t>
-      </w:r>
-    </w:p>
-    <w:commentRangeEnd w:id="35"/>
+        <w:t xml:space="preserve">  </w:t>
+      </w:r>
+      <w:r>
+        <w:t>The included display templates are shown in the table below.</w:t>
+      </w:r>
+    </w:p>
+    <w:tbl>
+      <w:tblPr>
+        <w:tblW w:w="0" w:type="auto"/>
+        <w:tblLook w:val="0000"/>
+      </w:tblPr>
+      <w:tblGrid>
+        <w:gridCol w:w="3888"/>
+        <w:gridCol w:w="3888"/>
+      </w:tblGrid>
+      <w:tr>
+        <w:tblPrEx>
+          <w:tblCellMar>
+            <w:top w:w="0" w:type="dxa"/>
+            <w:bottom w:w="0" w:type="dxa"/>
+          </w:tblCellMar>
+        </w:tblPrEx>
+        <w:tc>
+          <w:tcPr>
+            <w:tcW w:w="3888" w:type="dxa"/>
+          </w:tcPr>
+          <w:p>
+            <w:pPr>
+              <w:pStyle w:val="TableHead"/>
+            </w:pPr>
+            <w:r>
+              <w:t>Display Template</w:t>
+            </w:r>
+          </w:p>
+        </w:tc>
+        <w:tc>
+          <w:tcPr>
+            <w:tcW w:w="3888" w:type="dxa"/>
+          </w:tcPr>
+          <w:p>
+            <w:pPr>
+              <w:pStyle w:val="TableHead"/>
+            </w:pPr>
+            <w:r>
+              <w:t>Description</w:t>
+            </w:r>
+          </w:p>
+        </w:tc>
+      </w:tr>
+      <w:tr>
+        <w:tblPrEx>
+          <w:tblCellMar>
+            <w:top w:w="0" w:type="dxa"/>
+            <w:bottom w:w="0" w:type="dxa"/>
+          </w:tblCellMar>
+        </w:tblPrEx>
+        <w:tc>
+          <w:tcPr>
+            <w:tcW w:w="3888" w:type="dxa"/>
+          </w:tcPr>
+          <w:p>
+            <w:pPr>
+              <w:pStyle w:val="TableBody"/>
+            </w:pPr>
+            <w:r>
+              <w:t>EmailAddress</w:t>
+            </w:r>
+          </w:p>
+        </w:tc>
+        <w:tc>
+          <w:tcPr>
+            <w:tcW w:w="3888" w:type="dxa"/>
+          </w:tcPr>
+          <w:p>
+            <w:pPr>
+              <w:pStyle w:val="TableBody"/>
+            </w:pPr>
+            <w:r>
+              <w:t>Renders a link with a mailto URL</w:t>
+            </w:r>
+          </w:p>
+        </w:tc>
+      </w:tr>
+      <w:tr>
+        <w:tblPrEx>
+          <w:tblCellMar>
+            <w:top w:w="0" w:type="dxa"/>
+            <w:bottom w:w="0" w:type="dxa"/>
+          </w:tblCellMar>
+        </w:tblPrEx>
+        <w:tc>
+          <w:tcPr>
+            <w:tcW w:w="3888" w:type="dxa"/>
+          </w:tcPr>
+          <w:p>
+            <w:pPr>
+              <w:pStyle w:val="TableBody"/>
+            </w:pPr>
+            <w:r>
+              <w:t>HiddenInput</w:t>
+            </w:r>
+          </w:p>
+        </w:tc>
+        <w:tc>
+          <w:tcPr>
+            <w:tcW w:w="3888" w:type="dxa"/>
+          </w:tcPr>
+          <w:p>
+            <w:pPr>
+              <w:pStyle w:val="TableBody"/>
+            </w:pPr>
+            <w:r>
+              <w:t>Conditionally hides the display value</w:t>
+            </w:r>
+          </w:p>
+        </w:tc>
+      </w:tr>
+      <w:tr>
+        <w:tblPrEx>
+          <w:tblCellMar>
+            <w:top w:w="0" w:type="dxa"/>
+            <w:bottom w:w="0" w:type="dxa"/>
+          </w:tblCellMar>
+        </w:tblPrEx>
+        <w:tc>
+          <w:tcPr>
+            <w:tcW w:w="3888" w:type="dxa"/>
+          </w:tcPr>
+          <w:p>
+            <w:pPr>
+              <w:pStyle w:val="TableBody"/>
+            </w:pPr>
+            <w:r>
+              <w:t>Html</w:t>
+            </w:r>
+          </w:p>
+        </w:tc>
+        <w:tc>
+          <w:tcPr>
+            <w:tcW w:w="3888" w:type="dxa"/>
+          </w:tcPr>
+          <w:p>
+            <w:pPr>
+              <w:pStyle w:val="TableBody"/>
+            </w:pPr>
+            <w:r>
+              <w:t>Renders the formatted model value</w:t>
+            </w:r>
+          </w:p>
+        </w:tc>
+      </w:tr>
+      <w:tr>
+        <w:tblPrEx>
+          <w:tblCellMar>
+            <w:top w:w="0" w:type="dxa"/>
+            <w:bottom w:w="0" w:type="dxa"/>
+          </w:tblCellMar>
+        </w:tblPrEx>
+        <w:tc>
+          <w:tcPr>
+            <w:tcW w:w="3888" w:type="dxa"/>
+          </w:tcPr>
+          <w:p>
+            <w:pPr>
+              <w:pStyle w:val="TableBody"/>
+            </w:pPr>
+            <w:r>
+              <w:t>Text</w:t>
+            </w:r>
+          </w:p>
+        </w:tc>
+        <w:tc>
+          <w:tcPr>
+            <w:tcW w:w="3888" w:type="dxa"/>
+          </w:tcPr>
+          <w:p>
+            <w:pPr>
+              <w:pStyle w:val="TableBody"/>
+            </w:pPr>
+            <w:r>
+              <w:t>Renders the raw content</w:t>
+            </w:r>
+          </w:p>
+        </w:tc>
+      </w:tr>
+      <w:tr>
+        <w:tblPrEx>
+          <w:tblCellMar>
+            <w:top w:w="0" w:type="dxa"/>
+            <w:bottom w:w="0" w:type="dxa"/>
+          </w:tblCellMar>
+        </w:tblPrEx>
+        <w:tc>
+          <w:tcPr>
+            <w:tcW w:w="3888" w:type="dxa"/>
+          </w:tcPr>
+          <w:p>
+            <w:pPr>
+              <w:pStyle w:val="TableBody"/>
+            </w:pPr>
+            <w:r>
+              <w:t>Url</w:t>
+            </w:r>
+          </w:p>
+        </w:tc>
+        <w:tc>
+          <w:tcPr>
+            <w:tcW w:w="3888" w:type="dxa"/>
+          </w:tcPr>
+          <w:p>
+            <w:pPr>
+              <w:pStyle w:val="TableBody"/>
+            </w:pPr>
+            <w:r>
+              <w:t>Combines the model and formatted model value to render a link</w:t>
+            </w:r>
+          </w:p>
+        </w:tc>
+      </w:tr>
+      <w:tr>
+        <w:tblPrEx>
+          <w:tblCellMar>
+            <w:top w:w="0" w:type="dxa"/>
+            <w:bottom w:w="0" w:type="dxa"/>
+          </w:tblCellMar>
+        </w:tblPrEx>
+        <w:tc>
+          <w:tcPr>
+            <w:tcW w:w="3888" w:type="dxa"/>
+          </w:tcPr>
+          <w:p>
+            <w:pPr>
+              <w:pStyle w:val="TableBody"/>
+            </w:pPr>
+            <w:r>
+              <w:t>Collection</w:t>
+            </w:r>
+          </w:p>
+        </w:tc>
+        <w:tc>
+          <w:tcPr>
+            <w:tcW w:w="3888" w:type="dxa"/>
+          </w:tcPr>
+          <w:p>
+            <w:pPr>
+              <w:pStyle w:val="TableBody"/>
+            </w:pPr>
+            <w:r>
+              <w:t>Loops through an IEnumerable and renders the template for each item</w:t>
+            </w:r>
+          </w:p>
+        </w:tc>
+      </w:tr>
+      <w:tr>
+        <w:tblPrEx>
+          <w:tblCellMar>
+            <w:top w:w="0" w:type="dxa"/>
+            <w:bottom w:w="0" w:type="dxa"/>
+          </w:tblCellMar>
+        </w:tblPrEx>
+        <w:tc>
+          <w:tcPr>
+            <w:tcW w:w="3888" w:type="dxa"/>
+          </w:tcPr>
+          <w:p>
+            <w:pPr>
+              <w:pStyle w:val="TableBody"/>
+            </w:pPr>
+            <w:r>
+              <w:t>Boolean</w:t>
+            </w:r>
+          </w:p>
+        </w:tc>
+        <w:tc>
+          <w:tcPr>
+            <w:tcW w:w="3888" w:type="dxa"/>
+          </w:tcPr>
+          <w:p>
+            <w:pPr>
+              <w:pStyle w:val="TableBody"/>
+            </w:pPr>
+            <w:r>
+              <w:t>Renders a checkbox for regular boolean values, and a drop-down list for nullable boolean values</w:t>
+            </w:r>
+          </w:p>
+        </w:tc>
+      </w:tr>
+      <w:tr>
+        <w:tblPrEx>
+          <w:tblCellMar>
+            <w:top w:w="0" w:type="dxa"/>
+            <w:bottom w:w="0" w:type="dxa"/>
+          </w:tblCellMar>
+        </w:tblPrEx>
+        <w:tc>
+          <w:tcPr>
+            <w:tcW w:w="3888" w:type="dxa"/>
+          </w:tcPr>
+          <w:p>
+            <w:pPr>
+              <w:pStyle w:val="TableBody"/>
+            </w:pPr>
+            <w:r>
+              <w:t>Decimal</w:t>
+            </w:r>
+          </w:p>
+        </w:tc>
+        <w:tc>
+          <w:tcPr>
+            <w:tcW w:w="3888" w:type="dxa"/>
+          </w:tcPr>
+          <w:p>
+            <w:pPr>
+              <w:pStyle w:val="TableBody"/>
+            </w:pPr>
+            <w:r>
+              <w:t>Formats the value with two decimals of precision</w:t>
+            </w:r>
+          </w:p>
+        </w:tc>
+      </w:tr>
+      <w:tr>
+        <w:tblPrEx>
+          <w:tblCellMar>
+            <w:top w:w="0" w:type="dxa"/>
+            <w:bottom w:w="0" w:type="dxa"/>
+          </w:tblCellMar>
+        </w:tblPrEx>
+        <w:tc>
+          <w:tcPr>
+            <w:tcW w:w="3888" w:type="dxa"/>
+          </w:tcPr>
+          <w:p>
+            <w:pPr>
+              <w:pStyle w:val="TableBody"/>
+            </w:pPr>
+            <w:r>
+              <w:t>String</w:t>
+            </w:r>
+          </w:p>
+        </w:tc>
+        <w:tc>
+          <w:tcPr>
+            <w:tcW w:w="3888" w:type="dxa"/>
+          </w:tcPr>
+          <w:p>
+            <w:pPr>
+              <w:pStyle w:val="TableBody"/>
+            </w:pPr>
+            <w:r>
+              <w:t>Renders the raw content</w:t>
+            </w:r>
+          </w:p>
+        </w:tc>
+      </w:tr>
+      <w:tr>
+        <w:tblPrEx>
+          <w:tblCellMar>
+            <w:top w:w="0" w:type="dxa"/>
+            <w:bottom w:w="0" w:type="dxa"/>
+          </w:tblCellMar>
+        </w:tblPrEx>
+        <w:tc>
+          <w:tcPr>
+            <w:tcW w:w="3888" w:type="dxa"/>
+          </w:tcPr>
+          <w:p>
+            <w:pPr>
+              <w:pStyle w:val="TableBody"/>
+            </w:pPr>
+            <w:commentRangeStart w:id="34"/>
+            <w:r>
+              <w:t>Object</w:t>
+            </w:r>
+          </w:p>
+        </w:tc>
+        <w:tc>
+          <w:tcPr>
+            <w:tcW w:w="3888" w:type="dxa"/>
+          </w:tcPr>
+          <w:p>
+            <w:pPr>
+              <w:pStyle w:val="TableBody"/>
+            </w:pPr>
+            <w:r>
+              <w:t xml:space="preserve">Loops through all properties of the object and renders the </w:t>
+            </w:r>
+            <w:r>
+              <w:t xml:space="preserve">display </w:t>
+            </w:r>
+            <w:r>
+              <w:t>template for each property</w:t>
+            </w:r>
+            <w:commentRangeEnd w:id="34"/>
+            <w:r>
+              <w:commentReference w:id="34"/>
+            </w:r>
+          </w:p>
+        </w:tc>
+      </w:tr>
+    </w:tbl>
     <w:p>
       <w:pPr>
         <w:pStyle w:val="Body"/>
@@ -3329,33 +3590,385 @@
         <w:commentReference w:id="35"/>
       </w:r>
       <w:r>
-        <w:t>The Collection and Object templates behave identically to the display templates, with the exception that the editor templates are used instead of the display templates for each child item examined.  In the next section, we will examine how MVC decides which template to use.</w:t>
-      </w:r>
-    </w:p>
-    <w:p>
-      <w:pPr>
-        <w:pStyle w:val="Head2"/>
-      </w:pPr>
-      <w:r>
-        <w:lastRenderedPageBreak/>
-        <w:t xml:space="preserve">3.4.2 </w:t>
-      </w:r>
-      <w:r>
-        <w:t>Selecting templates</w:t>
-      </w:r>
-    </w:p>
-    <w:p>
-      <w:pPr>
-        <w:pStyle w:val="Body1"/>
-      </w:pPr>
-      <w:r>
-        <w:t xml:space="preserve">Internally, the Editor and Display template helper methods choose a template to display by looking for a template by name.  </w:t>
-      </w:r>
-      <w:commentRangeStart w:id="36"/>
-      <w:r>
-        <w:t xml:space="preserve">The template name can come from a variety of sources, but has a very specific algorithm for choosing a name.  </w:t>
-      </w:r>
-      <w:commentRangeEnd w:id="36"/>
+        <w:t>With the exception of the Collection and Object templates, each template renders a single value.  The Object template iterates through every item in the ModelMetadata.Properties collection (which is in turn populated by inspecting the public properties on the item type), and displays the corresponding display template for each item.  The Collection template iterates through every item in the model object, displaying the correct display template for each item in the list.  The display templates, as you would expect, render display elements to the browser, such as raw text and anchor tags, while the editor templates render form elements.  The default editor templates include:</w:t>
+      </w:r>
+    </w:p>
+    <w:tbl>
+      <w:tblPr>
+        <w:tblW w:w="0" w:type="auto"/>
+        <w:tblLook w:val="0000"/>
+      </w:tblPr>
+      <w:tblGrid>
+        <w:gridCol w:w="3888"/>
+        <w:gridCol w:w="3888"/>
+      </w:tblGrid>
+      <w:tr>
+        <w:tblPrEx>
+          <w:tblCellMar>
+            <w:top w:w="0" w:type="dxa"/>
+            <w:bottom w:w="0" w:type="dxa"/>
+          </w:tblCellMar>
+        </w:tblPrEx>
+        <w:tc>
+          <w:tcPr>
+            <w:tcW w:w="3888" w:type="dxa"/>
+          </w:tcPr>
+          <w:p>
+            <w:pPr>
+              <w:pStyle w:val="TableHead"/>
+            </w:pPr>
+            <w:r>
+              <w:t>Editor Template</w:t>
+            </w:r>
+          </w:p>
+        </w:tc>
+        <w:tc>
+          <w:tcPr>
+            <w:tcW w:w="3888" w:type="dxa"/>
+          </w:tcPr>
+          <w:p>
+            <w:pPr>
+              <w:pStyle w:val="TableHead"/>
+            </w:pPr>
+            <w:r>
+              <w:t>Description</w:t>
+            </w:r>
+          </w:p>
+        </w:tc>
+      </w:tr>
+      <w:tr>
+        <w:tblPrEx>
+          <w:tblCellMar>
+            <w:top w:w="0" w:type="dxa"/>
+            <w:bottom w:w="0" w:type="dxa"/>
+          </w:tblCellMar>
+        </w:tblPrEx>
+        <w:tc>
+          <w:tcPr>
+            <w:tcW w:w="3888" w:type="dxa"/>
+          </w:tcPr>
+          <w:p>
+            <w:pPr>
+              <w:pStyle w:val="TableBody"/>
+            </w:pPr>
+            <w:r>
+              <w:t>HiddenInput</w:t>
+            </w:r>
+          </w:p>
+        </w:tc>
+        <w:tc>
+          <w:tcPr>
+            <w:tcW w:w="3888" w:type="dxa"/>
+          </w:tcPr>
+          <w:p>
+            <w:pPr>
+              <w:pStyle w:val="TableBody"/>
+            </w:pPr>
+            <w:r>
+              <w:t xml:space="preserve">Uses the HtmlHelper Hidden extension method to render a </w:t>
+            </w:r>
+            <w:r>
+              <w:rPr>
+                <w:rStyle w:val="CodeinText"/>
+              </w:rPr>
+              <w:t>&lt;</w:t>
+            </w:r>
+            <w:r>
+              <w:rPr>
+                <w:rStyle w:val="CodeinText"/>
+              </w:rPr>
+              <w:t>input type="hidden"</w:t>
+            </w:r>
+            <w:r>
+              <w:rPr>
+                <w:rStyle w:val="CodeinText"/>
+              </w:rPr>
+              <w:t xml:space="preserve"> /&gt;</w:t>
+            </w:r>
+            <w:r>
+              <w:t xml:space="preserve"> element</w:t>
+            </w:r>
+          </w:p>
+        </w:tc>
+      </w:tr>
+      <w:tr>
+        <w:tblPrEx>
+          <w:tblCellMar>
+            <w:top w:w="0" w:type="dxa"/>
+            <w:bottom w:w="0" w:type="dxa"/>
+          </w:tblCellMar>
+        </w:tblPrEx>
+        <w:tc>
+          <w:tcPr>
+            <w:tcW w:w="3888" w:type="dxa"/>
+          </w:tcPr>
+          <w:p>
+            <w:pPr>
+              <w:pStyle w:val="TableBody"/>
+            </w:pPr>
+            <w:r>
+              <w:t>MultilineText</w:t>
+            </w:r>
+          </w:p>
+        </w:tc>
+        <w:tc>
+          <w:tcPr>
+            <w:tcW w:w="3888" w:type="dxa"/>
+          </w:tcPr>
+          <w:p>
+            <w:pPr>
+              <w:pStyle w:val="TableBody"/>
+            </w:pPr>
+            <w:r>
+              <w:t>Uses the HtmlHelper TextArea extension method to render a multi-line input element</w:t>
+            </w:r>
+          </w:p>
+        </w:tc>
+      </w:tr>
+      <w:tr>
+        <w:tblPrEx>
+          <w:tblCellMar>
+            <w:top w:w="0" w:type="dxa"/>
+            <w:bottom w:w="0" w:type="dxa"/>
+          </w:tblCellMar>
+        </w:tblPrEx>
+        <w:tc>
+          <w:tcPr>
+            <w:tcW w:w="3888" w:type="dxa"/>
+          </w:tcPr>
+          <w:p>
+            <w:pPr>
+              <w:pStyle w:val="TableBody"/>
+            </w:pPr>
+            <w:r>
+              <w:t>Password</w:t>
+            </w:r>
+          </w:p>
+        </w:tc>
+        <w:tc>
+          <w:tcPr>
+            <w:tcW w:w="3888" w:type="dxa"/>
+          </w:tcPr>
+          <w:p>
+            <w:pPr>
+              <w:pStyle w:val="TableBody"/>
+            </w:pPr>
+            <w:r>
+              <w:t>Uses the HtmlHelper.Password extension method to render a password input element</w:t>
+            </w:r>
+          </w:p>
+        </w:tc>
+      </w:tr>
+      <w:tr>
+        <w:tblPrEx>
+          <w:tblCellMar>
+            <w:top w:w="0" w:type="dxa"/>
+            <w:bottom w:w="0" w:type="dxa"/>
+          </w:tblCellMar>
+        </w:tblPrEx>
+        <w:tc>
+          <w:tcPr>
+            <w:tcW w:w="3888" w:type="dxa"/>
+          </w:tcPr>
+          <w:p>
+            <w:pPr>
+              <w:pStyle w:val="TableBody"/>
+            </w:pPr>
+            <w:r>
+              <w:lastRenderedPageBreak/>
+              <w:t>Text</w:t>
+            </w:r>
+          </w:p>
+        </w:tc>
+        <w:tc>
+          <w:tcPr>
+            <w:tcW w:w="3888" w:type="dxa"/>
+          </w:tcPr>
+          <w:p>
+            <w:pPr>
+              <w:pStyle w:val="TableBody"/>
+            </w:pPr>
+            <w:r>
+              <w:t>Uses the HtmlHelper.TextBox extension method to render a text input element</w:t>
+            </w:r>
+          </w:p>
+        </w:tc>
+      </w:tr>
+      <w:tr>
+        <w:tblPrEx>
+          <w:tblCellMar>
+            <w:top w:w="0" w:type="dxa"/>
+            <w:bottom w:w="0" w:type="dxa"/>
+          </w:tblCellMar>
+        </w:tblPrEx>
+        <w:tc>
+          <w:tcPr>
+            <w:tcW w:w="3888" w:type="dxa"/>
+          </w:tcPr>
+          <w:p>
+            <w:pPr>
+              <w:pStyle w:val="TableBody"/>
+            </w:pPr>
+            <w:r>
+              <w:t>Collection</w:t>
+            </w:r>
+          </w:p>
+        </w:tc>
+        <w:tc>
+          <w:tcPr>
+            <w:tcW w:w="3888" w:type="dxa"/>
+          </w:tcPr>
+          <w:p>
+            <w:pPr>
+              <w:pStyle w:val="TableBody"/>
+            </w:pPr>
+            <w:r>
+              <w:t>Loops through an IEnumerable and renders the template for each item, with correct index values</w:t>
+            </w:r>
+          </w:p>
+        </w:tc>
+      </w:tr>
+      <w:tr>
+        <w:tblPrEx>
+          <w:tblCellMar>
+            <w:top w:w="0" w:type="dxa"/>
+            <w:bottom w:w="0" w:type="dxa"/>
+          </w:tblCellMar>
+        </w:tblPrEx>
+        <w:tc>
+          <w:tcPr>
+            <w:tcW w:w="3888" w:type="dxa"/>
+          </w:tcPr>
+          <w:p>
+            <w:pPr>
+              <w:pStyle w:val="TableBody"/>
+            </w:pPr>
+            <w:r>
+              <w:t>Boolean</w:t>
+            </w:r>
+          </w:p>
+        </w:tc>
+        <w:tc>
+          <w:tcPr>
+            <w:tcW w:w="3888" w:type="dxa"/>
+          </w:tcPr>
+          <w:p>
+            <w:pPr>
+              <w:pStyle w:val="TableBody"/>
+            </w:pPr>
+            <w:r>
+              <w:t>Renders a checkbox for regular boolean values, and a drop-down list for nullable boolean values</w:t>
+            </w:r>
+          </w:p>
+        </w:tc>
+      </w:tr>
+      <w:tr>
+        <w:tblPrEx>
+          <w:tblCellMar>
+            <w:top w:w="0" w:type="dxa"/>
+            <w:bottom w:w="0" w:type="dxa"/>
+          </w:tblCellMar>
+        </w:tblPrEx>
+        <w:tc>
+          <w:tcPr>
+            <w:tcW w:w="3888" w:type="dxa"/>
+          </w:tcPr>
+          <w:p>
+            <w:pPr>
+              <w:pStyle w:val="TableBody"/>
+            </w:pPr>
+            <w:r>
+              <w:t>Decimal</w:t>
+            </w:r>
+          </w:p>
+        </w:tc>
+        <w:tc>
+          <w:tcPr>
+            <w:tcW w:w="3888" w:type="dxa"/>
+          </w:tcPr>
+          <w:p>
+            <w:pPr>
+              <w:pStyle w:val="TableBody"/>
+            </w:pPr>
+            <w:r>
+              <w:t>Formats the decimal value with two decimals of precision inside a text box</w:t>
+            </w:r>
+          </w:p>
+        </w:tc>
+      </w:tr>
+      <w:tr>
+        <w:tblPrEx>
+          <w:tblCellMar>
+            <w:top w:w="0" w:type="dxa"/>
+            <w:bottom w:w="0" w:type="dxa"/>
+          </w:tblCellMar>
+        </w:tblPrEx>
+        <w:tc>
+          <w:tcPr>
+            <w:tcW w:w="3888" w:type="dxa"/>
+          </w:tcPr>
+          <w:p>
+            <w:pPr>
+              <w:pStyle w:val="TableBody"/>
+            </w:pPr>
+            <w:r>
+              <w:t>String</w:t>
+            </w:r>
+          </w:p>
+        </w:tc>
+        <w:tc>
+          <w:tcPr>
+            <w:tcW w:w="3888" w:type="dxa"/>
+          </w:tcPr>
+          <w:p>
+            <w:pPr>
+              <w:pStyle w:val="TableBody"/>
+            </w:pPr>
+            <w:r>
+              <w:t>Uses the HtmlHelper.TextBox extension method to render a text input element</w:t>
+            </w:r>
+          </w:p>
+        </w:tc>
+      </w:tr>
+      <w:tr>
+        <w:tblPrEx>
+          <w:tblCellMar>
+            <w:top w:w="0" w:type="dxa"/>
+            <w:bottom w:w="0" w:type="dxa"/>
+          </w:tblCellMar>
+        </w:tblPrEx>
+        <w:tc>
+          <w:tcPr>
+            <w:tcW w:w="3888" w:type="dxa"/>
+          </w:tcPr>
+          <w:p>
+            <w:pPr>
+              <w:pStyle w:val="TableBody"/>
+            </w:pPr>
+            <w:r>
+              <w:t>Object</w:t>
+            </w:r>
+          </w:p>
+        </w:tc>
+        <w:tc>
+          <w:tcPr>
+            <w:tcW w:w="3888" w:type="dxa"/>
+          </w:tcPr>
+          <w:p>
+            <w:pPr>
+              <w:pStyle w:val="TableBody"/>
+            </w:pPr>
+            <w:r>
+              <w:t>Loops through all properties of the object and renders the editor template for each property</w:t>
+            </w:r>
+          </w:p>
+        </w:tc>
+      </w:tr>
+    </w:tbl>
+    <w:p>
+      <w:pPr>
+        <w:pStyle w:val="Body"/>
+      </w:pPr>
       <w:r>
         <w:rPr>
           <w:rStyle w:val="CommentReference"/>
@@ -3363,178 +3976,551 @@
         </w:rPr>
         <w:commentReference w:id="36"/>
       </w:r>
-      <w:r>
-        <w:t xml:space="preserve">Once a matching template is found by name, that template will be used to generate the appropriate content.  </w:t>
-      </w:r>
-      <w:r>
-        <w:t>The template helper methods search for a template in specific locations before trying the next template name.  The template search locations are an "EditorTemplates" or "DisplayTemplat</w:t>
-      </w:r>
-      <w:r>
-        <w:t>es" folder.  Similar to partial</w:t>
-      </w:r>
-      <w:r>
-        <w:t xml:space="preserve"> and view names, the template methods will first look in the controller-specific view folder (or area- and controller-specific view folder) first, before moving on to the Shared view folder.  </w:t>
-      </w:r>
-      <w:r>
-        <w:t>If the template helper method is used inside an area-specific view, these folders include:</w:t>
-      </w:r>
-    </w:p>
-    <w:p>
-      <w:pPr>
-        <w:pStyle w:val="ListBullet"/>
-      </w:pPr>
-      <w:r>
-        <w:t>&lt;Area&gt;/&lt;ControllerName&gt;/EditorTemplates/&lt;TemplateName&gt;.ascx (or .aspx)</w:t>
-      </w:r>
-    </w:p>
-    <w:p>
-      <w:pPr>
-        <w:pStyle w:val="ListBullet"/>
-      </w:pPr>
-      <w:r>
-        <w:t>&lt;Area&gt;/Shared/EditorTemplates/&lt;TemplateName&gt;.ascx (or .aspx)</w:t>
-      </w:r>
-    </w:p>
-    <w:p>
-      <w:pPr>
-        <w:pStyle w:val="Body"/>
-      </w:pPr>
-      <w:r>
-        <w:t>If a template is not found in these folders or if the view is not in an area, then the default view search locations are used:</w:t>
-      </w:r>
-    </w:p>
-    <w:p>
-      <w:pPr>
-        <w:pStyle w:val="ListBullet"/>
-      </w:pPr>
-      <w:r>
-        <w:t>&lt;ControllerName&gt;/EditorTemplates/&lt;TemplateName&gt;.ascx (or .aspx)</w:t>
-      </w:r>
-    </w:p>
-    <w:p>
-      <w:pPr>
-        <w:pStyle w:val="ListBullet"/>
-      </w:pPr>
-      <w:r>
-        <w:t>Shared/EditorTemplates/&lt;TemplateName&gt;.ascx (or .aspx)</w:t>
-      </w:r>
-    </w:p>
-    <w:p>
-      <w:pPr>
-        <w:pStyle w:val="Body"/>
-      </w:pPr>
-      <w:r>
-        <w:t>The template helper methods try each folder in sequence, and for each search folder, run through a list of template names to find a match.  The template names also follow a particular algorithm:</w:t>
-      </w:r>
-    </w:p>
-    <w:p>
-      <w:pPr>
-        <w:pStyle w:val="ListNumbered"/>
-      </w:pPr>
       <w:commentRangeStart w:id="37"/>
       <w:r>
-        <w:t>The template name passed in through the Display/Editor helper template methods (defaults to null)</w:t>
-      </w:r>
-    </w:p>
-    <w:p>
-      <w:pPr>
-        <w:pStyle w:val="ListNumbered"/>
-      </w:pPr>
-      <w:r>
-        <w:t>The ModelMetadata.TemplateHint value (populated from the [UIHint] attribute by default)</w:t>
-      </w:r>
-    </w:p>
-    <w:p>
-      <w:pPr>
-        <w:pStyle w:val="ListNumbered"/>
-      </w:pPr>
-      <w:r>
-        <w:t>The ModelMetadata.DataTypeName value (populated from the [DataType] attribute by default)</w:t>
-      </w:r>
-    </w:p>
-    <w:p>
-      <w:pPr>
-        <w:pStyle w:val="ListNumbered"/>
-      </w:pPr>
-      <w:r>
-        <w:t>The model type (if a nullable type, then the underlying type)</w:t>
-      </w:r>
-    </w:p>
-    <w:p>
-      <w:pPr>
-        <w:pStyle w:val="ListNumbered"/>
-      </w:pPr>
-      <w:r>
-        <w:t>If the model type is not a complex type (a type converter exists from the model type to String), then "String"</w:t>
-      </w:r>
-    </w:p>
-    <w:p>
-      <w:pPr>
-        <w:pStyle w:val="ListNumbered"/>
-      </w:pPr>
-      <w:r>
-        <w:t>If the model type is an interface then:</w:t>
-      </w:r>
-    </w:p>
-    <w:p>
-      <w:pPr>
-        <w:pStyle w:val="ListNumbered"/>
-        <w:numPr>
-          <w:ilvl w:val="1"/>
-          <w:numId w:val="37"/>
-        </w:numPr>
-      </w:pPr>
-      <w:r>
-        <w:t>If the type is an IEnumerable type, then "Collection"</w:t>
-      </w:r>
-    </w:p>
-    <w:p>
-      <w:pPr>
-        <w:pStyle w:val="ListNumbered"/>
-        <w:numPr>
-          <w:ilvl w:val="1"/>
-          <w:numId w:val="37"/>
-        </w:numPr>
-      </w:pPr>
-      <w:r>
-        <w:t>Else, "Object"</w:t>
-      </w:r>
-    </w:p>
-    <w:p>
-      <w:pPr>
-        <w:pStyle w:val="ListNumbered"/>
-      </w:pPr>
-      <w:r>
-        <w:t>Recursively search the base types, one by one, and search by the Type.Name.</w:t>
-      </w:r>
-    </w:p>
-    <w:p>
-      <w:pPr>
-        <w:pStyle w:val="ListNumbered"/>
-        <w:numPr>
-          <w:ilvl w:val="1"/>
-          <w:numId w:val="37"/>
-        </w:numPr>
-      </w:pPr>
-      <w:r>
-        <w:t>If the type is an IEnumerable type, search by the name "Collection" just before searching for "Object"</w:t>
-      </w:r>
-    </w:p>
-    <w:commentRangeEnd w:id="37"/>
-    <w:p>
-      <w:pPr>
-        <w:pStyle w:val="Body"/>
-      </w:pPr>
+        <w:t>The</w:t>
+      </w:r>
+      <w:commentRangeEnd w:id="37"/>
+      <w:r>
+        <w:commentReference w:id="37"/>
+      </w:r>
+      <w:r>
+        <w:t xml:space="preserve"> Collection and Object templates behave identically to the display templates, with the exception that the editor templates are used instead of the display templates for each child item examined.  In the next section, we will examine how MVC decides which template to use.</w:t>
+      </w:r>
+    </w:p>
+    <w:p>
+      <w:pPr>
+        <w:pStyle w:val="Head2"/>
+      </w:pPr>
+      <w:r>
+        <w:t xml:space="preserve">3.4.2 </w:t>
+      </w:r>
+      <w:r>
+        <w:t>Selecting templates</w:t>
+      </w:r>
+    </w:p>
+    <w:p>
+      <w:pPr>
+        <w:pStyle w:val="Body1"/>
+      </w:pPr>
+      <w:r>
+        <w:t xml:space="preserve">Internally, the Editor and Display template helper methods choose a template to display by looking for a template by name.  </w:t>
+      </w:r>
+      <w:commentRangeStart w:id="38"/>
+      <w:commentRangeStart w:id="39"/>
+      <w:r>
+        <w:t>The template name</w:t>
+      </w:r>
+      <w:r>
+        <w:t xml:space="preserve"> value</w:t>
+      </w:r>
+      <w:r>
+        <w:t xml:space="preserve"> can come from a variety of sources, but </w:t>
+      </w:r>
+      <w:r>
+        <w:t>the template helper methods use</w:t>
+      </w:r>
+      <w:r>
+        <w:t xml:space="preserve"> a very s</w:t>
+      </w:r>
+      <w:r>
+        <w:t>pecific algorithm for choosing the template</w:t>
+      </w:r>
+      <w:r>
+        <w:t xml:space="preserve"> to render based on the name</w:t>
+      </w:r>
+      <w:r>
+        <w:t xml:space="preserve">.  </w:t>
+      </w:r>
+      <w:commentRangeEnd w:id="38"/>
       <w:r>
         <w:rPr>
           <w:rStyle w:val="CommentReference"/>
           <w:vanish/>
         </w:rPr>
+        <w:commentReference w:id="38"/>
+      </w:r>
+      <w:commentRangeEnd w:id="39"/>
+      <w:r>
+        <w:commentReference w:id="39"/>
+      </w:r>
+      <w:r>
+        <w:t xml:space="preserve">Once a matching template is found by name, that template will be used to generate the appropriate content.  </w:t>
+      </w:r>
+      <w:r>
+        <w:t>The template helper methods search for a template in specific locations before trying the next template name.  The template search locations are an "EditorTemplates" or "DisplayTemplat</w:t>
+      </w:r>
+      <w:r>
+        <w:t>es" folder.  Similar to partial</w:t>
+      </w:r>
+      <w:r>
+        <w:t xml:space="preserve"> and view names, the template methods will first look in the controller-specific view folder (or area- and controller-specific view folder) first, before moving on to the Shared view folder.  </w:t>
+      </w:r>
+      <w:r>
+        <w:t>If the template helper method is used inside an area-specific view, these folders include:</w:t>
+      </w:r>
+    </w:p>
+    <w:p>
+      <w:pPr>
+        <w:pStyle w:val="ListBullet"/>
+      </w:pPr>
+      <w:r>
+        <w:t>&lt;Area&gt;/&lt;ControllerName&gt;/EditorTemplates/&lt;TemplateName&gt;.ascx (or .aspx)</w:t>
+      </w:r>
+    </w:p>
+    <w:p>
+      <w:pPr>
+        <w:pStyle w:val="ListBullet"/>
+      </w:pPr>
+      <w:r>
+        <w:t>&lt;Area&gt;/Shared/EditorTemplates/&lt;TemplateName&gt;.ascx (or .aspx)</w:t>
+      </w:r>
+    </w:p>
+    <w:p>
+      <w:pPr>
+        <w:pStyle w:val="Body"/>
+      </w:pPr>
+      <w:r>
+        <w:t>If a template is not found in these folders or if the view is not in an area, then the default view search locations are used:</w:t>
+      </w:r>
+    </w:p>
+    <w:p>
+      <w:pPr>
+        <w:pStyle w:val="ListBullet"/>
+      </w:pPr>
+      <w:r>
+        <w:t>&lt;ControllerName&gt;/EditorTemplates/&lt;TemplateName&gt;.ascx (or .aspx)</w:t>
+      </w:r>
+    </w:p>
+    <w:p>
+      <w:pPr>
+        <w:pStyle w:val="ListBullet"/>
+      </w:pPr>
+      <w:r>
+        <w:t>Shared/EditorTemplates/&lt;TemplateName&gt;.ascx (or .aspx)</w:t>
+      </w:r>
+    </w:p>
+    <w:p>
+      <w:pPr>
+        <w:pStyle w:val="Body"/>
+      </w:pPr>
+      <w:r>
         <w:lastRenderedPageBreak/>
-        <w:commentReference w:id="37"/>
-      </w:r>
-      <w:r>
-        <w:t>For example, we want to display a custom "ChangePasswordModel" template for our model for the change password screen.  We already have a complete model object, so we can define a template matching the name of the model type, "ChangePasswordModel".  Since this template is specific to our Account controller, we place the template in an EditorTemplates folder underneath the Account-specific view folder, shown in figure 3.3.</w:t>
+        <w:t>The template helper methods try each folder in sequence, and for each search folder, run through a list of template names to find a match.  The template names also follow a particular algorithm:</w:t>
+      </w:r>
+    </w:p>
+    <w:tbl>
+      <w:tblPr>
+        <w:tblW w:w="0" w:type="auto"/>
+        <w:tblLook w:val="0000"/>
+      </w:tblPr>
+      <w:tblGrid>
+        <w:gridCol w:w="1008"/>
+        <w:gridCol w:w="6768"/>
+      </w:tblGrid>
+      <w:tr>
+        <w:tblPrEx>
+          <w:tblCellMar>
+            <w:top w:w="0" w:type="dxa"/>
+            <w:bottom w:w="0" w:type="dxa"/>
+          </w:tblCellMar>
+        </w:tblPrEx>
+        <w:tc>
+          <w:tcPr>
+            <w:tcW w:w="1008" w:type="dxa"/>
+          </w:tcPr>
+          <w:p>
+            <w:pPr>
+              <w:pStyle w:val="TableHead"/>
+            </w:pPr>
+            <w:r>
+              <w:t>Step</w:t>
+            </w:r>
+          </w:p>
+        </w:tc>
+        <w:tc>
+          <w:tcPr>
+            <w:tcW w:w="6768" w:type="dxa"/>
+          </w:tcPr>
+          <w:p>
+            <w:pPr>
+              <w:pStyle w:val="TableHead"/>
+            </w:pPr>
+            <w:r>
+              <w:t>Search Location</w:t>
+            </w:r>
+          </w:p>
+        </w:tc>
+      </w:tr>
+      <w:tr>
+        <w:tblPrEx>
+          <w:tblCellMar>
+            <w:top w:w="0" w:type="dxa"/>
+            <w:bottom w:w="0" w:type="dxa"/>
+          </w:tblCellMar>
+        </w:tblPrEx>
+        <w:tc>
+          <w:tcPr>
+            <w:tcW w:w="1008" w:type="dxa"/>
+          </w:tcPr>
+          <w:p>
+            <w:pPr>
+              <w:pStyle w:val="TableBody"/>
+            </w:pPr>
+            <w:r>
+              <w:t>1</w:t>
+            </w:r>
+          </w:p>
+        </w:tc>
+        <w:tc>
+          <w:tcPr>
+            <w:tcW w:w="6768" w:type="dxa"/>
+          </w:tcPr>
+          <w:p>
+            <w:pPr>
+              <w:pStyle w:val="TableBody"/>
+            </w:pPr>
+            <w:r>
+              <w:t>The template name passed in through the Display/Editor helper template methods (defaults to null)</w:t>
+            </w:r>
+          </w:p>
+        </w:tc>
+      </w:tr>
+      <w:tr>
+        <w:tblPrEx>
+          <w:tblCellMar>
+            <w:top w:w="0" w:type="dxa"/>
+            <w:bottom w:w="0" w:type="dxa"/>
+          </w:tblCellMar>
+        </w:tblPrEx>
+        <w:tc>
+          <w:tcPr>
+            <w:tcW w:w="1008" w:type="dxa"/>
+          </w:tcPr>
+          <w:p>
+            <w:pPr>
+              <w:pStyle w:val="TableBody"/>
+            </w:pPr>
+            <w:r>
+              <w:t>2</w:t>
+            </w:r>
+          </w:p>
+        </w:tc>
+        <w:tc>
+          <w:tcPr>
+            <w:tcW w:w="6768" w:type="dxa"/>
+          </w:tcPr>
+          <w:p>
+            <w:pPr>
+              <w:pStyle w:val="TableBody"/>
+            </w:pPr>
+            <w:r>
+              <w:t>The ModelMetadata.TemplateHint value (populated from the [UIHint] attribute by default)</w:t>
+            </w:r>
+          </w:p>
+        </w:tc>
+      </w:tr>
+      <w:tr>
+        <w:tblPrEx>
+          <w:tblCellMar>
+            <w:top w:w="0" w:type="dxa"/>
+            <w:bottom w:w="0" w:type="dxa"/>
+          </w:tblCellMar>
+        </w:tblPrEx>
+        <w:tc>
+          <w:tcPr>
+            <w:tcW w:w="1008" w:type="dxa"/>
+          </w:tcPr>
+          <w:p>
+            <w:pPr>
+              <w:pStyle w:val="TableBody"/>
+            </w:pPr>
+            <w:r>
+              <w:t>3</w:t>
+            </w:r>
+          </w:p>
+        </w:tc>
+        <w:tc>
+          <w:tcPr>
+            <w:tcW w:w="6768" w:type="dxa"/>
+          </w:tcPr>
+          <w:p>
+            <w:pPr>
+              <w:pStyle w:val="TableBody"/>
+            </w:pPr>
+            <w:r>
+              <w:t>The ModelMetadata.DataTypeName value (populated from the [DataType] attribute by default)</w:t>
+            </w:r>
+          </w:p>
+        </w:tc>
+      </w:tr>
+      <w:tr>
+        <w:tblPrEx>
+          <w:tblCellMar>
+            <w:top w:w="0" w:type="dxa"/>
+            <w:bottom w:w="0" w:type="dxa"/>
+          </w:tblCellMar>
+        </w:tblPrEx>
+        <w:tc>
+          <w:tcPr>
+            <w:tcW w:w="1008" w:type="dxa"/>
+          </w:tcPr>
+          <w:p>
+            <w:pPr>
+              <w:pStyle w:val="TableBody"/>
+            </w:pPr>
+            <w:r>
+              <w:t>4</w:t>
+            </w:r>
+          </w:p>
+        </w:tc>
+        <w:tc>
+          <w:tcPr>
+            <w:tcW w:w="6768" w:type="dxa"/>
+          </w:tcPr>
+          <w:p>
+            <w:pPr>
+              <w:pStyle w:val="TableBody"/>
+            </w:pPr>
+            <w:r>
+              <w:t>The model type (if a nullable type, then the underlying type)</w:t>
+            </w:r>
+          </w:p>
+        </w:tc>
+      </w:tr>
+      <w:tr>
+        <w:tblPrEx>
+          <w:tblCellMar>
+            <w:top w:w="0" w:type="dxa"/>
+            <w:bottom w:w="0" w:type="dxa"/>
+          </w:tblCellMar>
+        </w:tblPrEx>
+        <w:tc>
+          <w:tcPr>
+            <w:tcW w:w="1008" w:type="dxa"/>
+          </w:tcPr>
+          <w:p>
+            <w:pPr>
+              <w:pStyle w:val="TableBody"/>
+            </w:pPr>
+            <w:r>
+              <w:t>5</w:t>
+            </w:r>
+          </w:p>
+        </w:tc>
+        <w:tc>
+          <w:tcPr>
+            <w:tcW w:w="6768" w:type="dxa"/>
+          </w:tcPr>
+          <w:tbl>
+            <w:tblPr>
+              <w:tblW w:w="0" w:type="auto"/>
+              <w:tblLook w:val="0000"/>
+            </w:tblPr>
+            <w:tblGrid>
+              <w:gridCol w:w="3276"/>
+              <w:gridCol w:w="3276"/>
+            </w:tblGrid>
+            <w:tr>
+              <w:tblPrEx>
+                <w:tblCellMar>
+                  <w:top w:w="0" w:type="dxa"/>
+                  <w:bottom w:w="0" w:type="dxa"/>
+                </w:tblCellMar>
+              </w:tblPrEx>
+              <w:tc>
+                <w:tcPr>
+                  <w:tcW w:w="3276" w:type="dxa"/>
+                </w:tcPr>
+                <w:p>
+                  <w:pPr>
+                    <w:pStyle w:val="TableHead"/>
+                  </w:pPr>
+                  <w:r>
+                    <w:t>If the model type is…</w:t>
+                  </w:r>
+                </w:p>
+              </w:tc>
+              <w:tc>
+                <w:tcPr>
+                  <w:tcW w:w="3276" w:type="dxa"/>
+                </w:tcPr>
+                <w:p>
+                  <w:pPr>
+                    <w:pStyle w:val="TableHead"/>
+                  </w:pPr>
+                  <w:r>
+                    <w:t>The template used is</w:t>
+                  </w:r>
+                </w:p>
+              </w:tc>
+            </w:tr>
+            <w:tr>
+              <w:tblPrEx>
+                <w:tblCellMar>
+                  <w:top w:w="0" w:type="dxa"/>
+                  <w:bottom w:w="0" w:type="dxa"/>
+                </w:tblCellMar>
+              </w:tblPrEx>
+              <w:tc>
+                <w:tcPr>
+                  <w:tcW w:w="3276" w:type="dxa"/>
+                </w:tcPr>
+                <w:p>
+                  <w:pPr>
+                    <w:pStyle w:val="TableBody"/>
+                  </w:pPr>
+                  <w:r>
+                    <w:t>Not a complex type (a type converter exists from the model type to String)</w:t>
+                  </w:r>
+                </w:p>
+              </w:tc>
+              <w:tc>
+                <w:tcPr>
+                  <w:tcW w:w="3276" w:type="dxa"/>
+                </w:tcPr>
+                <w:p>
+                  <w:pPr>
+                    <w:pStyle w:val="TableBody"/>
+                  </w:pPr>
+                  <w:r>
+                    <w:t>"String"</w:t>
+                  </w:r>
+                </w:p>
+              </w:tc>
+            </w:tr>
+            <w:tr>
+              <w:tblPrEx>
+                <w:tblCellMar>
+                  <w:top w:w="0" w:type="dxa"/>
+                  <w:bottom w:w="0" w:type="dxa"/>
+                </w:tblCellMar>
+              </w:tblPrEx>
+              <w:tc>
+                <w:tcPr>
+                  <w:tcW w:w="3276" w:type="dxa"/>
+                </w:tcPr>
+                <w:p>
+                  <w:pPr>
+                    <w:pStyle w:val="TableBody"/>
+                  </w:pPr>
+                  <w:r>
+                    <w:t>An IEnumerable</w:t>
+                  </w:r>
+                </w:p>
+              </w:tc>
+              <w:tc>
+                <w:tcPr>
+                  <w:tcW w:w="3276" w:type="dxa"/>
+                </w:tcPr>
+                <w:p>
+                  <w:pPr>
+                    <w:pStyle w:val="TableBody"/>
+                  </w:pPr>
+                  <w:r>
+                    <w:t>"Collection"</w:t>
+                  </w:r>
+                </w:p>
+              </w:tc>
+            </w:tr>
+            <w:tr>
+              <w:tblPrEx>
+                <w:tblCellMar>
+                  <w:top w:w="0" w:type="dxa"/>
+                  <w:bottom w:w="0" w:type="dxa"/>
+                </w:tblCellMar>
+              </w:tblPrEx>
+              <w:tc>
+                <w:tcPr>
+                  <w:tcW w:w="3276" w:type="dxa"/>
+                </w:tcPr>
+                <w:p>
+                  <w:pPr>
+                    <w:pStyle w:val="TableBody"/>
+                  </w:pPr>
+                  <w:r>
+                    <w:t>Any other interface</w:t>
+                  </w:r>
+                </w:p>
+              </w:tc>
+              <w:tc>
+                <w:tcPr>
+                  <w:tcW w:w="3276" w:type="dxa"/>
+                </w:tcPr>
+                <w:p>
+                  <w:pPr>
+                    <w:pStyle w:val="TableBody"/>
+                  </w:pPr>
+                  <w:r>
+                    <w:t>"Object"</w:t>
+                  </w:r>
+                </w:p>
+              </w:tc>
+            </w:tr>
+          </w:tbl>
+          <w:p>
+            <w:pPr>
+              <w:pStyle w:val="TableBody"/>
+            </w:pPr>
+          </w:p>
+        </w:tc>
+      </w:tr>
+      <w:tr>
+        <w:tblPrEx>
+          <w:tblCellMar>
+            <w:top w:w="0" w:type="dxa"/>
+            <w:bottom w:w="0" w:type="dxa"/>
+          </w:tblCellMar>
+        </w:tblPrEx>
+        <w:tc>
+          <w:tcPr>
+            <w:tcW w:w="1008" w:type="dxa"/>
+          </w:tcPr>
+          <w:p>
+            <w:pPr>
+              <w:pStyle w:val="TableBody"/>
+            </w:pPr>
+            <w:r>
+              <w:t>6</w:t>
+            </w:r>
+          </w:p>
+        </w:tc>
+        <w:tc>
+          <w:tcPr>
+            <w:tcW w:w="6768" w:type="dxa"/>
+          </w:tcPr>
+          <w:p>
+            <w:pPr>
+              <w:pStyle w:val="TableBody"/>
+            </w:pPr>
+            <w:r>
+              <w:t>Recursively search the base types, one by one, and search the Type.Name.  If the item is an IEnumerable, search the name "Collection", then "Object"</w:t>
+            </w:r>
+          </w:p>
+        </w:tc>
+      </w:tr>
+    </w:tbl>
+    <w:p>
+      <w:pPr>
+        <w:pStyle w:val="Body"/>
+      </w:pPr>
+      <w:r>
+        <w:rPr>
+          <w:rStyle w:val="CommentReference"/>
+          <w:vanish/>
+        </w:rPr>
+        <w:commentReference w:id="40"/>
+      </w:r>
+      <w:commentRangeStart w:id="41"/>
+      <w:r>
+        <w:t>For</w:t>
+      </w:r>
+      <w:commentRangeEnd w:id="41"/>
+      <w:r>
+        <w:commentReference w:id="41"/>
+      </w:r>
+      <w:r>
+        <w:t xml:space="preserve"> example, we want to display a custom "ChangePasswordModel" template for our model for the change password screen.  We already have a complete model object, so we can define a template matching the name of the model type, "ChangePasswordModel".  Since this template is specific to our Account controller, we place the template in an EditorTemplates folder underneath the Account-specific view folder, shown in figure 3.3.</w:t>
       </w:r>
     </w:p>
     <w:p>
@@ -3616,6 +4602,7 @@
         <w:rPr>
           <w:noProof/>
         </w:rPr>
+        <w:lastRenderedPageBreak/>
         <w:drawing>
           <wp:inline distT="0" distB="0" distL="0" distR="0">
             <wp:extent cx="1915160" cy="1061085"/>
@@ -3723,375 +4710,28 @@
       <w:pPr>
         <w:pStyle w:val="Body"/>
       </w:pPr>
-      <w:commentRangeStart w:id="38"/>
-      <w:r>
-        <w:t xml:space="preserve">Because the template resolution rules first look in the controller-specific view folder, it is perfectly reasonable to first override one of the built-in templates in the Shared folder, </w:t>
-      </w:r>
-      <w:r>
-        <w:t xml:space="preserve">and </w:t>
-      </w:r>
-      <w:r>
-        <w:lastRenderedPageBreak/>
-        <w:t>then</w:t>
+      <w:commentRangeStart w:id="42"/>
+      <w:r>
+        <w:t>T</w:t>
+      </w:r>
+      <w:commentRangeStart w:id="43"/>
+      <w:r>
+        <w:t xml:space="preserve">he template resolution rules first look in the controller-specific view folder, </w:t>
+      </w:r>
+      <w:r>
+        <w:t xml:space="preserve">so </w:t>
+      </w:r>
+      <w:r>
+        <w:t xml:space="preserve">it is perfectly reasonable to first override one of the built-in templates in the Shared folder, </w:t>
+      </w:r>
+      <w:r>
+        <w:t>and then</w:t>
       </w:r>
       <w:r>
         <w:t xml:space="preserve"> </w:t>
       </w:r>
       <w:r>
         <w:t xml:space="preserve">override that template in the controller-specific view folder.  </w:t>
-      </w:r>
-      <w:commentRangeEnd w:id="38"/>
-      <w:r>
-        <w:rPr>
-          <w:rStyle w:val="CommentReference"/>
-          <w:vanish/>
-        </w:rPr>
-        <w:commentReference w:id="38"/>
-      </w:r>
-      <w:r>
-        <w:t>For example, we might have an application-wide template for displaying the Email template, but then provide a specific template in an area or controller template folder.  For the most part, templates are as equivalent to developing a partial for a type.  The template markup for our ChangePasswordModel is shown in Listing 3.15 below.</w:t>
-      </w:r>
-    </w:p>
-    <w:p>
-      <w:pPr>
-        <w:pStyle w:val="CodeListingCaption"/>
-      </w:pPr>
-      <w:r>
-        <w:t>Listing 3.15: The template markup for our ChangePasswordModel template</w:t>
-      </w:r>
-    </w:p>
-    <w:p>
-      <w:pPr>
-        <w:pStyle w:val="Code"/>
-      </w:pPr>
-      <w:r>
-        <w:t xml:space="preserve">&lt;%@ Control Language="C#" </w:t>
-      </w:r>
-    </w:p>
-    <w:p>
-      <w:pPr>
-        <w:pStyle w:val="Code"/>
-      </w:pPr>
-      <w:r>
-        <w:t xml:space="preserve">    Inherits="System.Web.Mvc.ViewUserControl&lt;ChangePasswordModel&gt;" %&gt;</w:t>
-      </w:r>
-    </w:p>
-    <w:p>
-      <w:pPr>
-        <w:pStyle w:val="Code"/>
-      </w:pPr>
-      <w:r>
-        <w:t>&lt;%@ Import Namespace="AccountProfile.Models" %&gt;</w:t>
-      </w:r>
-    </w:p>
-    <w:p>
-      <w:pPr>
-        <w:pStyle w:val="Code"/>
-      </w:pPr>
-      <w:r>
-        <w:t>&lt;p&gt;</w:t>
-      </w:r>
-    </w:p>
-    <w:p>
-      <w:pPr>
-        <w:pStyle w:val="Code"/>
-      </w:pPr>
-      <w:r>
-        <w:t xml:space="preserve">    &lt;%= Html.EditorFor(m =&gt; m.OldPassword) %&gt;</w:t>
-      </w:r>
-    </w:p>
-    <w:p>
-      <w:pPr>
-        <w:pStyle w:val="Code"/>
-      </w:pPr>
-      <w:r>
-        <w:t>&lt;/p&gt;</w:t>
-      </w:r>
-    </w:p>
-    <w:p>
-      <w:pPr>
-        <w:pStyle w:val="Code"/>
-      </w:pPr>
-      <w:r>
-        <w:t>&lt;p&gt;</w:t>
-      </w:r>
-    </w:p>
-    <w:p>
-      <w:pPr>
-        <w:pStyle w:val="Code"/>
-      </w:pPr>
-      <w:r>
-        <w:t xml:space="preserve">    &lt;%= Html.EditorFor(m =&gt; m.NewPassword) %&gt;</w:t>
-      </w:r>
-    </w:p>
-    <w:p>
-      <w:pPr>
-        <w:pStyle w:val="Code"/>
-      </w:pPr>
-      <w:r>
-        <w:t>&lt;/p&gt;</w:t>
-      </w:r>
-    </w:p>
-    <w:p>
-      <w:pPr>
-        <w:pStyle w:val="Code"/>
-      </w:pPr>
-      <w:r>
-        <w:t>&lt;p&gt;</w:t>
-      </w:r>
-    </w:p>
-    <w:p>
-      <w:pPr>
-        <w:pStyle w:val="Code"/>
-      </w:pPr>
-      <w:r>
-        <w:t xml:space="preserve">    &lt;%= Html.EditorFor(m =&gt; m.ConfirmPassword) %&gt;</w:t>
-      </w:r>
-    </w:p>
-    <w:p>
-      <w:pPr>
-        <w:pStyle w:val="Code"/>
-      </w:pPr>
-      <w:r>
-        <w:t>&lt;/p&gt;</w:t>
-      </w:r>
-    </w:p>
-    <w:p>
-      <w:pPr>
-        <w:pStyle w:val="Body"/>
-      </w:pPr>
-      <w:r>
-        <w:t xml:space="preserve">Our template simply uses the existing EditorFor templates for each member, but wraps each in a paragraph tag.  But what is the advantage of this model over a partial template?  For one, </w:t>
-      </w:r>
-      <w:commentRangeStart w:id="39"/>
-      <w:r>
-        <w:t>partials</w:t>
-      </w:r>
-      <w:commentRangeEnd w:id="39"/>
-      <w:r>
-        <w:rPr>
-          <w:rStyle w:val="CommentReference"/>
-          <w:vanish/>
-        </w:rPr>
-        <w:commentReference w:id="39"/>
-      </w:r>
-      <w:r>
-        <w:t xml:space="preserve"> need to be selected by name in the view.  Templates are selected from model metadata information, thereby bypassing the need for the view to explicitly specify which template to use.  Additionally, templates are given extra information in the ViewDataDictionary that partials and other pages do not receive, and that information is in the ViewData.ModelMetadata property.  Only templates have the ModelMetadata property populated by ASP.NET MVC, and for partials and views, this property is null.</w:t>
-      </w:r>
-    </w:p>
-    <w:p>
-      <w:pPr>
-        <w:pStyle w:val="Body"/>
-      </w:pPr>
-      <w:r>
-        <w:t xml:space="preserve">With the ModelMetadata property, </w:t>
-      </w:r>
-      <w:r>
-        <w:t>we are able to get access to all of the metadata information generated from the model metadata provider.  This information includes model type information, properties, and metadata about the model.  Model type information includes:</w:t>
-      </w:r>
-    </w:p>
-    <w:p>
-      <w:pPr>
-        <w:pStyle w:val="ListBullet"/>
-      </w:pPr>
-      <w:commentRangeStart w:id="40"/>
-      <w:r>
-        <w:t>Model</w:t>
-      </w:r>
-    </w:p>
-    <w:p>
-      <w:pPr>
-        <w:pStyle w:val="ListBullet"/>
-      </w:pPr>
-      <w:r>
-        <w:t>ModelType - the type of the model</w:t>
-      </w:r>
-    </w:p>
-    <w:p>
-      <w:pPr>
-        <w:pStyle w:val="ListBullet"/>
-      </w:pPr>
-      <w:r>
-        <w:t>ContainerType - the parent model type (if Model is property of a parent type)</w:t>
-      </w:r>
-    </w:p>
-    <w:p>
-      <w:pPr>
-        <w:pStyle w:val="ListBullet"/>
-      </w:pPr>
-      <w:r>
-        <w:t>PropertyName</w:t>
-      </w:r>
-    </w:p>
-    <w:p>
-      <w:pPr>
-        <w:pStyle w:val="ListBullet"/>
-      </w:pPr>
-      <w:r>
-        <w:t>Properties - a collection of ModelMetadata objects for all properties in the model type</w:t>
-      </w:r>
-    </w:p>
-    <w:p>
-      <w:pPr>
-        <w:pStyle w:val="ListBullet"/>
-      </w:pPr>
-      <w:r>
-        <w:t>IsComplexType - helper property, returns true if the ModelType is convertible to String</w:t>
-      </w:r>
-    </w:p>
-    <w:p>
-      <w:pPr>
-        <w:pStyle w:val="ListBullet"/>
-      </w:pPr>
-      <w:r>
-        <w:t>IsNullableValueType - helper property, returns true if Nullable.GetUnderlyingType is not null</w:t>
-      </w:r>
-    </w:p>
-    <w:commentRangeEnd w:id="40"/>
-    <w:p>
-      <w:pPr>
-        <w:pStyle w:val="ListBullet"/>
-      </w:pPr>
-      <w:r>
-        <w:rPr>
-          <w:rStyle w:val="CommentReference"/>
-          <w:vanish/>
-        </w:rPr>
-        <w:commentReference w:id="40"/>
-      </w:r>
-      <w:r>
-        <w:rPr>
-          <w:rStyle w:val="CommentReference"/>
-          <w:vanish/>
-        </w:rPr>
-        <w:commentReference w:id="41"/>
-      </w:r>
-    </w:p>
-    <w:p>
-      <w:pPr>
-        <w:pStyle w:val="Body"/>
-      </w:pPr>
-      <w:r>
-        <w:lastRenderedPageBreak/>
-        <w:t xml:space="preserve">In addition to general model type information, the ModelMetadata object contains other metadata information, which by default </w:t>
-      </w:r>
-      <w:r>
-        <w:t>is</w:t>
-      </w:r>
-      <w:r>
-        <w:t xml:space="preserve"> populated from attributes:</w:t>
-      </w:r>
-    </w:p>
-    <w:p>
-      <w:pPr>
-        <w:pStyle w:val="ListBullet"/>
-      </w:pPr>
-      <w:commentRangeStart w:id="42"/>
-      <w:r>
-        <w:t>ConvertEmptyStringToNull - System.ComponentModel.DataAnnotations.DisplayFormatAttribute</w:t>
-      </w:r>
-    </w:p>
-    <w:p>
-      <w:pPr>
-        <w:pStyle w:val="ListBullet"/>
-      </w:pPr>
-      <w:r>
-        <w:t>DataTypeName - System.ComponentModel.DataAnnotations.DataTypeAttribute</w:t>
-      </w:r>
-    </w:p>
-    <w:p>
-      <w:pPr>
-        <w:pStyle w:val="ListBullet"/>
-      </w:pPr>
-      <w:r>
-        <w:t>Description</w:t>
-      </w:r>
-    </w:p>
-    <w:p>
-      <w:pPr>
-        <w:pStyle w:val="ListBullet"/>
-      </w:pPr>
-      <w:r>
-        <w:t xml:space="preserve">DisplayFormatString </w:t>
-      </w:r>
-      <w:r>
-        <w:t>- System.ComponentModel.DataAnnotations.DisplayFormatAttribute</w:t>
-      </w:r>
-    </w:p>
-    <w:p>
-      <w:pPr>
-        <w:pStyle w:val="ListBullet"/>
-      </w:pPr>
-      <w:r>
-        <w:t>DisplayName - System.ComponentModel.DisplayNameAttribute</w:t>
-      </w:r>
-    </w:p>
-    <w:p>
-      <w:pPr>
-        <w:pStyle w:val="ListBullet"/>
-      </w:pPr>
-      <w:r>
-        <w:t>EditFormatString - System.ComponentModel.DataAnnotations.DisplayFormatAttribute</w:t>
-      </w:r>
-    </w:p>
-    <w:p>
-      <w:pPr>
-        <w:pStyle w:val="ListBullet"/>
-      </w:pPr>
-      <w:r>
-        <w:t>HideSurroundingHtml - System.Web.Mvc.HiddenInputAttribute</w:t>
-      </w:r>
-    </w:p>
-    <w:p>
-      <w:pPr>
-        <w:pStyle w:val="ListBullet"/>
-      </w:pPr>
-      <w:r>
-        <w:t>ReadOnly - System.ComponentModel.ReadOnlyAttribute</w:t>
-      </w:r>
-    </w:p>
-    <w:p>
-      <w:pPr>
-        <w:pStyle w:val="ListBullet"/>
-      </w:pPr>
-      <w:r>
-        <w:t>IsRequired - True if the type is a non-nullable value type</w:t>
-      </w:r>
-    </w:p>
-    <w:p>
-      <w:pPr>
-        <w:pStyle w:val="ListBullet"/>
-      </w:pPr>
-      <w:r>
-        <w:t>NullDisplayText - System.ComponentModel.DataAnnotations.DisplayFormatAttribute</w:t>
-      </w:r>
-    </w:p>
-    <w:commentRangeEnd w:id="42"/>
-    <w:p>
-      <w:pPr>
-        <w:pStyle w:val="Body"/>
-      </w:pPr>
-      <w:r>
-        <w:rPr>
-          <w:rStyle w:val="CommentReference"/>
-          <w:vanish/>
-        </w:rPr>
-        <w:commentReference w:id="42"/>
-      </w:r>
-      <w:r>
-        <w:t>In our custom template, we can examine these model metadata properties to customize the HTML rendered.  In addition to the above properties, the ModelMetadata object exposes an AdditionalValues property of type IDictionary&lt;string, object&gt; that can contain additional metadata information populated from custom model metadata providers.  For example, if we want to display an asterisk for required fields, we only need to examine the IsRequired property in our custom template.  Or, if we decorate our model with a DataType attribute with a value of DataType.DateTime, we can create a custom template that renders dates with a custom date picker widget.</w:t>
-      </w:r>
-    </w:p>
-    <w:p>
-      <w:pPr>
-        <w:pStyle w:val="Body"/>
-      </w:pPr>
-      <w:r>
-        <w:t xml:space="preserve">In practice, we will likely override existing templates, as the existing Object template may or may not suit our needs.  </w:t>
-      </w:r>
-      <w:commentRangeStart w:id="43"/>
-      <w:r>
-        <w:t>Because the model metadata does not include any styling information, custom styling or other markup will be accomplished by overriding the built-in templates.</w:t>
       </w:r>
       <w:commentRangeEnd w:id="43"/>
       <w:r>
@@ -4101,18 +4741,129 @@
         </w:rPr>
         <w:commentReference w:id="43"/>
       </w:r>
-      <w:r>
-        <w:t xml:space="preserve">  But since many sites tend to standardize on gene</w:t>
-      </w:r>
-      <w:r>
-        <w:t xml:space="preserve">ral user interface layout, </w:t>
+      <w:commentRangeEnd w:id="42"/>
+      <w:r>
+        <w:commentReference w:id="42"/>
+      </w:r>
+      <w:r>
+        <w:t>For example, we might have an application-wide template for displaying the Email template, but then provide a specific template in an area or controller template folder.  For the most part, templates are as equivalent to developing a partial for a type.  The template markup for our ChangePasswordModel is shown in Listing 3.15 below.</w:t>
+      </w:r>
+    </w:p>
+    <w:p>
+      <w:pPr>
+        <w:pStyle w:val="CodeListingCaption"/>
+      </w:pPr>
+      <w:r>
+        <w:t>Listing 3.15: The template markup for our ChangePasswordModel template</w:t>
+      </w:r>
+    </w:p>
+    <w:p>
+      <w:pPr>
+        <w:pStyle w:val="Code"/>
+      </w:pPr>
+      <w:r>
+        <w:t xml:space="preserve">&lt;%@ Control Language="C#" </w:t>
+      </w:r>
+    </w:p>
+    <w:p>
+      <w:pPr>
+        <w:pStyle w:val="Code"/>
+      </w:pPr>
+      <w:r>
+        <w:t xml:space="preserve">    Inherits="System.Web.Mvc.ViewUserControl&lt;ChangePasswordModel&gt;" %&gt;</w:t>
+      </w:r>
+    </w:p>
+    <w:p>
+      <w:pPr>
+        <w:pStyle w:val="Code"/>
+      </w:pPr>
+      <w:r>
+        <w:t>&lt;%@ Import Namespace="AccountProfile.Models" %&gt;</w:t>
+      </w:r>
+    </w:p>
+    <w:p>
+      <w:pPr>
+        <w:pStyle w:val="Code"/>
+      </w:pPr>
+      <w:r>
+        <w:t>&lt;p&gt;</w:t>
+      </w:r>
+    </w:p>
+    <w:p>
+      <w:pPr>
+        <w:pStyle w:val="Code"/>
+      </w:pPr>
+      <w:r>
+        <w:t xml:space="preserve">    &lt;%= Html.EditorFor(m =&gt; m.OldPassword) %&gt;</w:t>
+      </w:r>
+    </w:p>
+    <w:p>
+      <w:pPr>
+        <w:pStyle w:val="Code"/>
+      </w:pPr>
+      <w:r>
+        <w:t>&lt;/p&gt;</w:t>
+      </w:r>
+    </w:p>
+    <w:p>
+      <w:pPr>
+        <w:pStyle w:val="Code"/>
+      </w:pPr>
+      <w:r>
+        <w:t>&lt;p&gt;</w:t>
+      </w:r>
+    </w:p>
+    <w:p>
+      <w:pPr>
+        <w:pStyle w:val="Code"/>
+      </w:pPr>
+      <w:r>
+        <w:t xml:space="preserve">    &lt;%= Html.EditorFor(m =&gt; m.NewPassword) %&gt;</w:t>
+      </w:r>
+    </w:p>
+    <w:p>
+      <w:pPr>
+        <w:pStyle w:val="Code"/>
+      </w:pPr>
+      <w:r>
+        <w:t>&lt;/p&gt;</w:t>
+      </w:r>
+    </w:p>
+    <w:p>
+      <w:pPr>
+        <w:pStyle w:val="Code"/>
+      </w:pPr>
+      <w:r>
+        <w:t>&lt;p&gt;</w:t>
+      </w:r>
+    </w:p>
+    <w:p>
+      <w:pPr>
+        <w:pStyle w:val="Code"/>
+      </w:pPr>
+      <w:r>
+        <w:t xml:space="preserve">    &lt;%= Html.EditorFor(m =&gt; m.ConfirmPassword) %&gt;</w:t>
+      </w:r>
+    </w:p>
+    <w:p>
+      <w:pPr>
+        <w:pStyle w:val="Code"/>
+      </w:pPr>
+      <w:r>
+        <w:t>&lt;/p&gt;</w:t>
+      </w:r>
+    </w:p>
+    <w:p>
+      <w:pPr>
+        <w:pStyle w:val="Body"/>
+      </w:pPr>
+      <w:r>
+        <w:t xml:space="preserve">Our template simply uses the existing EditorFor templates for each member, but wraps each in a paragraph tag.  But what is the advantage of this model over a partial template?  For one, </w:t>
       </w:r>
       <w:commentRangeStart w:id="44"/>
-      <w:r>
-        <w:t>suc</w:t>
-      </w:r>
-      <w:r>
-        <w:t>as</w:t>
+      <w:commentRangeStart w:id="45"/>
+      <w:r>
+        <w:t>partials</w:t>
       </w:r>
       <w:commentRangeEnd w:id="44"/>
       <w:r>
@@ -4122,6 +4873,825 @@
         </w:rPr>
         <w:commentReference w:id="44"/>
       </w:r>
+      <w:commentRangeEnd w:id="45"/>
+      <w:r>
+        <w:commentReference w:id="45"/>
+      </w:r>
+      <w:r>
+        <w:t xml:space="preserve"> need to be selected by name in the view.  Templates are selected from model metadata information, thereby bypassing the need for the view to explicitly specify </w:t>
+      </w:r>
+      <w:r>
+        <w:lastRenderedPageBreak/>
+        <w:t>which template to use.  Additionally, templates are given extra information in the ViewDataDictionary that partials and other pages do not receive, and that information is in the ViewData.ModelMetadata property.  Only templates have the ModelMetadata property populated by ASP.NET MVC, and for partials and views, this property is null.</w:t>
+      </w:r>
+    </w:p>
+    <w:p>
+      <w:pPr>
+        <w:pStyle w:val="Body"/>
+      </w:pPr>
+      <w:r>
+        <w:t xml:space="preserve">With the ModelMetadata property, </w:t>
+      </w:r>
+      <w:r>
+        <w:t>we are able to get access to all of the metadata information generated from the model metadata provider.  This information includes model type information, properties, and metadata about the model.  Model type information includes:</w:t>
+      </w:r>
+    </w:p>
+    <w:tbl>
+      <w:tblPr>
+        <w:tblW w:w="0" w:type="auto"/>
+        <w:tblLook w:val="0000"/>
+      </w:tblPr>
+      <w:tblGrid>
+        <w:gridCol w:w="3888"/>
+        <w:gridCol w:w="3888"/>
+      </w:tblGrid>
+      <w:tr>
+        <w:tblPrEx>
+          <w:tblCellMar>
+            <w:top w:w="0" w:type="dxa"/>
+            <w:bottom w:w="0" w:type="dxa"/>
+          </w:tblCellMar>
+        </w:tblPrEx>
+        <w:tc>
+          <w:tcPr>
+            <w:tcW w:w="3888" w:type="dxa"/>
+          </w:tcPr>
+          <w:p>
+            <w:pPr>
+              <w:pStyle w:val="TableHead"/>
+            </w:pPr>
+            <w:r>
+              <w:t>ModelMetadata Property</w:t>
+            </w:r>
+          </w:p>
+        </w:tc>
+        <w:tc>
+          <w:tcPr>
+            <w:tcW w:w="3888" w:type="dxa"/>
+          </w:tcPr>
+          <w:p>
+            <w:pPr>
+              <w:pStyle w:val="TableHead"/>
+            </w:pPr>
+            <w:r>
+              <w:t>Description</w:t>
+            </w:r>
+          </w:p>
+        </w:tc>
+      </w:tr>
+      <w:tr>
+        <w:tblPrEx>
+          <w:tblCellMar>
+            <w:top w:w="0" w:type="dxa"/>
+            <w:bottom w:w="0" w:type="dxa"/>
+          </w:tblCellMar>
+        </w:tblPrEx>
+        <w:tc>
+          <w:tcPr>
+            <w:tcW w:w="3888" w:type="dxa"/>
+          </w:tcPr>
+          <w:p>
+            <w:pPr>
+              <w:pStyle w:val="TableBody"/>
+            </w:pPr>
+            <w:r>
+              <w:t>Model</w:t>
+            </w:r>
+          </w:p>
+        </w:tc>
+        <w:tc>
+          <w:tcPr>
+            <w:tcW w:w="3888" w:type="dxa"/>
+          </w:tcPr>
+          <w:p>
+            <w:pPr>
+              <w:pStyle w:val="TableBody"/>
+            </w:pPr>
+            <w:r>
+              <w:t>T</w:t>
+            </w:r>
+            <w:r>
+              <w:t>he value of the model</w:t>
+            </w:r>
+          </w:p>
+        </w:tc>
+      </w:tr>
+      <w:tr>
+        <w:tblPrEx>
+          <w:tblCellMar>
+            <w:top w:w="0" w:type="dxa"/>
+            <w:bottom w:w="0" w:type="dxa"/>
+          </w:tblCellMar>
+        </w:tblPrEx>
+        <w:tc>
+          <w:tcPr>
+            <w:tcW w:w="3888" w:type="dxa"/>
+          </w:tcPr>
+          <w:p>
+            <w:pPr>
+              <w:pStyle w:val="TableBody"/>
+            </w:pPr>
+            <w:r>
+              <w:t>ModelType</w:t>
+            </w:r>
+          </w:p>
+        </w:tc>
+        <w:tc>
+          <w:tcPr>
+            <w:tcW w:w="3888" w:type="dxa"/>
+          </w:tcPr>
+          <w:p>
+            <w:pPr>
+              <w:pStyle w:val="TableBody"/>
+            </w:pPr>
+            <w:r>
+              <w:t>T</w:t>
+            </w:r>
+            <w:r>
+              <w:t>he type of the model</w:t>
+            </w:r>
+          </w:p>
+        </w:tc>
+      </w:tr>
+      <w:tr>
+        <w:tblPrEx>
+          <w:tblCellMar>
+            <w:top w:w="0" w:type="dxa"/>
+            <w:bottom w:w="0" w:type="dxa"/>
+          </w:tblCellMar>
+        </w:tblPrEx>
+        <w:tc>
+          <w:tcPr>
+            <w:tcW w:w="3888" w:type="dxa"/>
+          </w:tcPr>
+          <w:p>
+            <w:pPr>
+              <w:pStyle w:val="TableBody"/>
+            </w:pPr>
+            <w:r>
+              <w:t>ContainerType</w:t>
+            </w:r>
+          </w:p>
+        </w:tc>
+        <w:tc>
+          <w:tcPr>
+            <w:tcW w:w="3888" w:type="dxa"/>
+          </w:tcPr>
+          <w:p>
+            <w:pPr>
+              <w:pStyle w:val="TableBody"/>
+            </w:pPr>
+            <w:r>
+              <w:t>T</w:t>
+            </w:r>
+            <w:r>
+              <w:t>he type of the container for the model</w:t>
+            </w:r>
+            <w:r>
+              <w:t>, if Model is the property of a parent type</w:t>
+            </w:r>
+          </w:p>
+        </w:tc>
+      </w:tr>
+      <w:tr>
+        <w:tblPrEx>
+          <w:tblCellMar>
+            <w:top w:w="0" w:type="dxa"/>
+            <w:bottom w:w="0" w:type="dxa"/>
+          </w:tblCellMar>
+        </w:tblPrEx>
+        <w:tc>
+          <w:tcPr>
+            <w:tcW w:w="3888" w:type="dxa"/>
+          </w:tcPr>
+          <w:p>
+            <w:pPr>
+              <w:pStyle w:val="TableBody"/>
+            </w:pPr>
+            <w:r>
+              <w:t>PropertyName</w:t>
+            </w:r>
+          </w:p>
+        </w:tc>
+        <w:tc>
+          <w:tcPr>
+            <w:tcW w:w="3888" w:type="dxa"/>
+          </w:tcPr>
+          <w:p>
+            <w:pPr>
+              <w:pStyle w:val="TableBody"/>
+            </w:pPr>
+            <w:r>
+              <w:t>T</w:t>
+            </w:r>
+            <w:r>
+              <w:t>he property name</w:t>
+            </w:r>
+            <w:r>
+              <w:t xml:space="preserve"> represented by the model value</w:t>
+            </w:r>
+          </w:p>
+        </w:tc>
+      </w:tr>
+      <w:tr>
+        <w:tblPrEx>
+          <w:tblCellMar>
+            <w:top w:w="0" w:type="dxa"/>
+            <w:bottom w:w="0" w:type="dxa"/>
+          </w:tblCellMar>
+        </w:tblPrEx>
+        <w:tc>
+          <w:tcPr>
+            <w:tcW w:w="3888" w:type="dxa"/>
+          </w:tcPr>
+          <w:p>
+            <w:pPr>
+              <w:pStyle w:val="TableBody"/>
+            </w:pPr>
+            <w:r>
+              <w:t>Properties</w:t>
+            </w:r>
+          </w:p>
+        </w:tc>
+        <w:tc>
+          <w:tcPr>
+            <w:tcW w:w="3888" w:type="dxa"/>
+          </w:tcPr>
+          <w:p>
+            <w:pPr>
+              <w:pStyle w:val="TableBody"/>
+            </w:pPr>
+            <w:r>
+              <w:t>C</w:t>
+            </w:r>
+            <w:r>
+              <w:t>ollection of model metadata objects that describe the properties of the model</w:t>
+            </w:r>
+          </w:p>
+        </w:tc>
+      </w:tr>
+      <w:tr>
+        <w:tblPrEx>
+          <w:tblCellMar>
+            <w:top w:w="0" w:type="dxa"/>
+            <w:bottom w:w="0" w:type="dxa"/>
+          </w:tblCellMar>
+        </w:tblPrEx>
+        <w:tc>
+          <w:tcPr>
+            <w:tcW w:w="3888" w:type="dxa"/>
+          </w:tcPr>
+          <w:p>
+            <w:pPr>
+              <w:pStyle w:val="TableBody"/>
+            </w:pPr>
+            <w:r>
+              <w:t>IsComplexType</w:t>
+            </w:r>
+          </w:p>
+        </w:tc>
+        <w:tc>
+          <w:tcPr>
+            <w:tcW w:w="3888" w:type="dxa"/>
+          </w:tcPr>
+          <w:p>
+            <w:pPr>
+              <w:pStyle w:val="TableBody"/>
+            </w:pPr>
+            <w:r>
+              <w:t>V</w:t>
+            </w:r>
+            <w:r>
+              <w:t>alue that indicates whether the model is a complex type</w:t>
+            </w:r>
+          </w:p>
+        </w:tc>
+      </w:tr>
+      <w:tr>
+        <w:tblPrEx>
+          <w:tblCellMar>
+            <w:top w:w="0" w:type="dxa"/>
+            <w:bottom w:w="0" w:type="dxa"/>
+          </w:tblCellMar>
+        </w:tblPrEx>
+        <w:tc>
+          <w:tcPr>
+            <w:tcW w:w="3888" w:type="dxa"/>
+          </w:tcPr>
+          <w:p>
+            <w:pPr>
+              <w:pStyle w:val="TableBody"/>
+            </w:pPr>
+            <w:r>
+              <w:t>IsNullableValueType</w:t>
+            </w:r>
+          </w:p>
+        </w:tc>
+        <w:tc>
+          <w:tcPr>
+            <w:tcW w:w="3888" w:type="dxa"/>
+          </w:tcPr>
+          <w:p>
+            <w:pPr>
+              <w:pStyle w:val="TableBody"/>
+            </w:pPr>
+            <w:r>
+              <w:t>V</w:t>
+            </w:r>
+            <w:r>
+              <w:t>alue that indicates whether the type is nullable</w:t>
+            </w:r>
+          </w:p>
+        </w:tc>
+      </w:tr>
+    </w:tbl>
+    <w:p>
+      <w:pPr>
+        <w:pStyle w:val="Body"/>
+      </w:pPr>
+      <w:r>
+        <w:rPr>
+          <w:rStyle w:val="CommentReference"/>
+          <w:vanish/>
+        </w:rPr>
+        <w:commentReference w:id="46"/>
+      </w:r>
+      <w:commentRangeStart w:id="47"/>
+      <w:r>
+        <w:rPr>
+          <w:rStyle w:val="CommentReference"/>
+          <w:vanish/>
+        </w:rPr>
+        <w:commentReference w:id="48"/>
+      </w:r>
+      <w:r>
+        <w:t>In</w:t>
+      </w:r>
+      <w:commentRangeEnd w:id="47"/>
+      <w:r>
+        <w:commentReference w:id="47"/>
+      </w:r>
+      <w:r>
+        <w:t xml:space="preserve"> addition to general model type information, the ModelMetadata object contains other metadata information, which by default </w:t>
+      </w:r>
+      <w:r>
+        <w:t>is</w:t>
+      </w:r>
+      <w:r>
+        <w:t xml:space="preserve"> populated from attributes:</w:t>
+      </w:r>
+    </w:p>
+    <w:tbl>
+      <w:tblPr>
+        <w:tblW w:w="0" w:type="auto"/>
+        <w:tblLook w:val="0000"/>
+      </w:tblPr>
+      <w:tblGrid>
+        <w:gridCol w:w="2820"/>
+        <w:gridCol w:w="4956"/>
+      </w:tblGrid>
+      <w:tr>
+        <w:tblPrEx>
+          <w:tblCellMar>
+            <w:top w:w="0" w:type="dxa"/>
+            <w:bottom w:w="0" w:type="dxa"/>
+          </w:tblCellMar>
+        </w:tblPrEx>
+        <w:tc>
+          <w:tcPr>
+            <w:tcW w:w="3888" w:type="dxa"/>
+          </w:tcPr>
+          <w:p>
+            <w:pPr>
+              <w:pStyle w:val="TableHead"/>
+            </w:pPr>
+            <w:r>
+              <w:t>ModelMetadata Property</w:t>
+            </w:r>
+          </w:p>
+        </w:tc>
+        <w:tc>
+          <w:tcPr>
+            <w:tcW w:w="3888" w:type="dxa"/>
+          </w:tcPr>
+          <w:p>
+            <w:pPr>
+              <w:pStyle w:val="TableHead"/>
+            </w:pPr>
+            <w:r>
+              <w:t>Source of value</w:t>
+            </w:r>
+          </w:p>
+        </w:tc>
+      </w:tr>
+      <w:tr>
+        <w:tblPrEx>
+          <w:tblCellMar>
+            <w:top w:w="0" w:type="dxa"/>
+            <w:bottom w:w="0" w:type="dxa"/>
+          </w:tblCellMar>
+        </w:tblPrEx>
+        <w:tc>
+          <w:tcPr>
+            <w:tcW w:w="3888" w:type="dxa"/>
+          </w:tcPr>
+          <w:p>
+            <w:pPr>
+              <w:pStyle w:val="TableBody"/>
+            </w:pPr>
+            <w:r>
+              <w:t>ConvertEmptyStringToNull</w:t>
+            </w:r>
+          </w:p>
+        </w:tc>
+        <w:tc>
+          <w:tcPr>
+            <w:tcW w:w="3888" w:type="dxa"/>
+          </w:tcPr>
+          <w:p>
+            <w:pPr>
+              <w:pStyle w:val="TableBody"/>
+            </w:pPr>
+            <w:r>
+              <w:t>System.ComponentModel.DataAnnotations.DisplayFormatAttribute</w:t>
+            </w:r>
+          </w:p>
+        </w:tc>
+      </w:tr>
+      <w:tr>
+        <w:tblPrEx>
+          <w:tblCellMar>
+            <w:top w:w="0" w:type="dxa"/>
+            <w:bottom w:w="0" w:type="dxa"/>
+          </w:tblCellMar>
+        </w:tblPrEx>
+        <w:tc>
+          <w:tcPr>
+            <w:tcW w:w="3888" w:type="dxa"/>
+          </w:tcPr>
+          <w:p>
+            <w:pPr>
+              <w:pStyle w:val="TableBody"/>
+            </w:pPr>
+            <w:r>
+              <w:t>DataTypeName</w:t>
+            </w:r>
+          </w:p>
+        </w:tc>
+        <w:tc>
+          <w:tcPr>
+            <w:tcW w:w="3888" w:type="dxa"/>
+          </w:tcPr>
+          <w:p>
+            <w:pPr>
+              <w:pStyle w:val="TableBody"/>
+            </w:pPr>
+            <w:r>
+              <w:t>System.ComponentModel.DataAnnotations.DataTypeAttribute</w:t>
+            </w:r>
+          </w:p>
+        </w:tc>
+      </w:tr>
+      <w:tr>
+        <w:tblPrEx>
+          <w:tblCellMar>
+            <w:top w:w="0" w:type="dxa"/>
+            <w:bottom w:w="0" w:type="dxa"/>
+          </w:tblCellMar>
+        </w:tblPrEx>
+        <w:tc>
+          <w:tcPr>
+            <w:tcW w:w="3888" w:type="dxa"/>
+          </w:tcPr>
+          <w:p>
+            <w:pPr>
+              <w:pStyle w:val="TableBody"/>
+            </w:pPr>
+            <w:r>
+              <w:t>DisplayFormatString</w:t>
+            </w:r>
+          </w:p>
+        </w:tc>
+        <w:tc>
+          <w:tcPr>
+            <w:tcW w:w="3888" w:type="dxa"/>
+          </w:tcPr>
+          <w:p>
+            <w:pPr>
+              <w:pStyle w:val="TableBody"/>
+            </w:pPr>
+            <w:r>
+              <w:t>System.ComponentModel.DataAnnotations.DisplayFormatAttribute</w:t>
+            </w:r>
+          </w:p>
+        </w:tc>
+      </w:tr>
+      <w:tr>
+        <w:tblPrEx>
+          <w:tblCellMar>
+            <w:top w:w="0" w:type="dxa"/>
+            <w:bottom w:w="0" w:type="dxa"/>
+          </w:tblCellMar>
+        </w:tblPrEx>
+        <w:tc>
+          <w:tcPr>
+            <w:tcW w:w="3888" w:type="dxa"/>
+          </w:tcPr>
+          <w:p>
+            <w:pPr>
+              <w:pStyle w:val="TableBody"/>
+            </w:pPr>
+            <w:r>
+              <w:t>DisplayName</w:t>
+            </w:r>
+          </w:p>
+        </w:tc>
+        <w:tc>
+          <w:tcPr>
+            <w:tcW w:w="3888" w:type="dxa"/>
+          </w:tcPr>
+          <w:p>
+            <w:pPr>
+              <w:pStyle w:val="TableBody"/>
+            </w:pPr>
+            <w:r>
+              <w:t>System.ComponentModel.DisplayNameAttribute</w:t>
+            </w:r>
+          </w:p>
+        </w:tc>
+      </w:tr>
+      <w:tr>
+        <w:tblPrEx>
+          <w:tblCellMar>
+            <w:top w:w="0" w:type="dxa"/>
+            <w:bottom w:w="0" w:type="dxa"/>
+          </w:tblCellMar>
+        </w:tblPrEx>
+        <w:tc>
+          <w:tcPr>
+            <w:tcW w:w="3888" w:type="dxa"/>
+          </w:tcPr>
+          <w:p>
+            <w:pPr>
+              <w:pStyle w:val="TableBody"/>
+            </w:pPr>
+            <w:r>
+              <w:t>EditFormatString</w:t>
+            </w:r>
+          </w:p>
+        </w:tc>
+        <w:tc>
+          <w:tcPr>
+            <w:tcW w:w="3888" w:type="dxa"/>
+          </w:tcPr>
+          <w:p>
+            <w:pPr>
+              <w:pStyle w:val="TableBody"/>
+            </w:pPr>
+            <w:r>
+              <w:t>System.ComponentModel.DataAnnotations.DisplayFormatAttribute</w:t>
+            </w:r>
+          </w:p>
+        </w:tc>
+      </w:tr>
+      <w:tr>
+        <w:tblPrEx>
+          <w:tblCellMar>
+            <w:top w:w="0" w:type="dxa"/>
+            <w:bottom w:w="0" w:type="dxa"/>
+          </w:tblCellMar>
+        </w:tblPrEx>
+        <w:tc>
+          <w:tcPr>
+            <w:tcW w:w="3888" w:type="dxa"/>
+          </w:tcPr>
+          <w:p>
+            <w:pPr>
+              <w:pStyle w:val="TableBody"/>
+            </w:pPr>
+            <w:r>
+              <w:t>HideSurroundingHtml</w:t>
+            </w:r>
+          </w:p>
+        </w:tc>
+        <w:tc>
+          <w:tcPr>
+            <w:tcW w:w="3888" w:type="dxa"/>
+          </w:tcPr>
+          <w:p>
+            <w:pPr>
+              <w:pStyle w:val="TableBody"/>
+            </w:pPr>
+            <w:r>
+              <w:t>System.Web.Mvc.HiddenInputAttribute</w:t>
+            </w:r>
+          </w:p>
+        </w:tc>
+      </w:tr>
+      <w:tr>
+        <w:tblPrEx>
+          <w:tblCellMar>
+            <w:top w:w="0" w:type="dxa"/>
+            <w:bottom w:w="0" w:type="dxa"/>
+          </w:tblCellMar>
+        </w:tblPrEx>
+        <w:tc>
+          <w:tcPr>
+            <w:tcW w:w="3888" w:type="dxa"/>
+          </w:tcPr>
+          <w:p>
+            <w:pPr>
+              <w:pStyle w:val="TableBody"/>
+            </w:pPr>
+            <w:r>
+              <w:t>ReadOnly</w:t>
+            </w:r>
+          </w:p>
+        </w:tc>
+        <w:tc>
+          <w:tcPr>
+            <w:tcW w:w="3888" w:type="dxa"/>
+          </w:tcPr>
+          <w:p>
+            <w:pPr>
+              <w:pStyle w:val="TableBody"/>
+            </w:pPr>
+            <w:r>
+              <w:t>System.ComponentModel.ReadOnlyAttribute</w:t>
+            </w:r>
+          </w:p>
+        </w:tc>
+      </w:tr>
+      <w:tr>
+        <w:tblPrEx>
+          <w:tblCellMar>
+            <w:top w:w="0" w:type="dxa"/>
+            <w:bottom w:w="0" w:type="dxa"/>
+          </w:tblCellMar>
+        </w:tblPrEx>
+        <w:tc>
+          <w:tcPr>
+            <w:tcW w:w="3888" w:type="dxa"/>
+          </w:tcPr>
+          <w:p>
+            <w:pPr>
+              <w:pStyle w:val="TableBody"/>
+            </w:pPr>
+            <w:r>
+              <w:t>IsRequired</w:t>
+            </w:r>
+          </w:p>
+        </w:tc>
+        <w:tc>
+          <w:tcPr>
+            <w:tcW w:w="3888" w:type="dxa"/>
+          </w:tcPr>
+          <w:p>
+            <w:pPr>
+              <w:pStyle w:val="TableBody"/>
+            </w:pPr>
+            <w:r>
+              <w:t>System.ComponentModel.DataAnnotations</w:t>
+            </w:r>
+            <w:r>
+              <w:t>.</w:t>
+            </w:r>
+            <w:r>
+              <w:t>RequiredAttribute</w:t>
+            </w:r>
+          </w:p>
+        </w:tc>
+      </w:tr>
+      <w:tr>
+        <w:tblPrEx>
+          <w:tblCellMar>
+            <w:top w:w="0" w:type="dxa"/>
+            <w:bottom w:w="0" w:type="dxa"/>
+          </w:tblCellMar>
+        </w:tblPrEx>
+        <w:tc>
+          <w:tcPr>
+            <w:tcW w:w="3888" w:type="dxa"/>
+          </w:tcPr>
+          <w:p>
+            <w:pPr>
+              <w:pStyle w:val="TableBody"/>
+            </w:pPr>
+            <w:r>
+              <w:t>NullDisplayText</w:t>
+            </w:r>
+          </w:p>
+        </w:tc>
+        <w:tc>
+          <w:tcPr>
+            <w:tcW w:w="3888" w:type="dxa"/>
+          </w:tcPr>
+          <w:p>
+            <w:pPr>
+              <w:pStyle w:val="TableBody"/>
+            </w:pPr>
+            <w:r>
+              <w:t>System.ComponentModel.DataAnnotations.DisplayFormatAttribute</w:t>
+            </w:r>
+          </w:p>
+        </w:tc>
+      </w:tr>
+    </w:tbl>
+    <w:p>
+      <w:pPr>
+        <w:pStyle w:val="Body"/>
+      </w:pPr>
+      <w:r>
+        <w:rPr>
+          <w:rStyle w:val="CommentReference"/>
+          <w:vanish/>
+        </w:rPr>
+        <w:commentReference w:id="49"/>
+      </w:r>
+      <w:commentRangeStart w:id="50"/>
+      <w:r>
+        <w:t>In</w:t>
+      </w:r>
+      <w:commentRangeEnd w:id="50"/>
+      <w:r>
+        <w:commentReference w:id="50"/>
+      </w:r>
+      <w:r>
+        <w:t xml:space="preserve"> our custom template, we can examine these model metadata properties to customize the HTML rendered.  In addition to the above properties, the ModelMetadata object exposes </w:t>
+      </w:r>
+      <w:r>
+        <w:lastRenderedPageBreak/>
+        <w:t>an AdditionalValues property of type IDictionary&lt;string, object&gt; that can contain additional metadata information populated from custom model metadata providers.  For example, if we want to display an asterisk for required fields, we only need to examine the IsRequired property in our custom template.  Or, if we decorate our model with a DataType attribute with a value of DataType.DateTime, we can create a custom template that renders dates with a custom date picker widget.</w:t>
+      </w:r>
+    </w:p>
+    <w:p>
+      <w:pPr>
+        <w:pStyle w:val="Body"/>
+      </w:pPr>
+      <w:r>
+        <w:t xml:space="preserve">In practice, we will likely override existing templates, as the existing Object template may or may not suit our needs.  </w:t>
+      </w:r>
+      <w:r>
+        <w:t>T</w:t>
+      </w:r>
+      <w:commentRangeStart w:id="51"/>
+      <w:r>
+        <w:t xml:space="preserve">he model metadata does not include any styling information, </w:t>
+      </w:r>
+      <w:r>
+        <w:t xml:space="preserve">so </w:t>
+      </w:r>
+      <w:r>
+        <w:t xml:space="preserve">custom styling or other markup will be accomplished by overriding the built-in </w:t>
+      </w:r>
+      <w:commentRangeStart w:id="52"/>
+      <w:r>
+        <w:t>templates</w:t>
+      </w:r>
+      <w:commentRangeEnd w:id="52"/>
+      <w:r>
+        <w:commentReference w:id="52"/>
+      </w:r>
+      <w:r>
+        <w:t>.</w:t>
+      </w:r>
+      <w:commentRangeEnd w:id="51"/>
+      <w:r>
+        <w:rPr>
+          <w:rStyle w:val="CommentReference"/>
+          <w:vanish/>
+        </w:rPr>
+        <w:commentReference w:id="51"/>
+      </w:r>
+      <w:r>
+        <w:t xml:space="preserve">  But since many sites tend to standardize on gene</w:t>
+      </w:r>
+      <w:r>
+        <w:t xml:space="preserve">ral user interface layout, </w:t>
+      </w:r>
+      <w:commentRangeStart w:id="53"/>
+      <w:r>
+        <w:t>suc</w:t>
+      </w:r>
+      <w:r>
+        <w:t xml:space="preserve">h </w:t>
+      </w:r>
+      <w:commentRangeStart w:id="54"/>
+      <w:r>
+        <w:t>as</w:t>
+      </w:r>
+      <w:commentRangeEnd w:id="53"/>
+      <w:r>
+        <w:rPr>
+          <w:rStyle w:val="CommentReference"/>
+          <w:vanish/>
+        </w:rPr>
+        <w:commentReference w:id="53"/>
+      </w:r>
+      <w:commentRangeEnd w:id="54"/>
+      <w:r>
+        <w:commentReference w:id="54"/>
+      </w:r>
       <w:r>
         <w:t xml:space="preserve"> "labels always above inputs" or "required fields always have an asterisk", we only need to override the template once to affect potentially the entire site.</w:t>
       </w:r>
@@ -4190,7 +5760,6 @@
         <w:pStyle w:val="Code"/>
       </w:pPr>
       <w:r>
-        <w:lastRenderedPageBreak/>
         <w:t xml:space="preserve">        &lt;%= Html.Label(prop.PropertyName) %&gt;:</w:t>
       </w:r>
     </w:p>
@@ -4282,6 +5851,7 @@
         <w:rPr>
           <w:noProof/>
         </w:rPr>
+        <w:lastRenderedPageBreak/>
         <w:drawing>
           <wp:inline distT="0" distB="0" distL="0" distR="0">
             <wp:extent cx="4800600" cy="3681683"/>
@@ -4342,7 +5912,6 @@
         <w:pStyle w:val="Body"/>
       </w:pPr>
       <w:r>
-        <w:lastRenderedPageBreak/>
         <w:t>By placing common rendering logic in our global templates, we can easily standardize the display and editor layout for our views across the entire site.  For areas that need customization, we can selectively override or provide new templates.  By standardizing and encapsulating our rendering logic in one place, it is both less code we have to write and one place we can use to affect our entire site.  If we want to change our date time picker widget, we can simply go to the one date time template to easily change the look and feel of our site.</w:t>
       </w:r>
     </w:p>
@@ -4358,20 +5927,32 @@
       <w:pPr>
         <w:pStyle w:val="Body1"/>
       </w:pPr>
-      <w:commentRangeStart w:id="45"/>
-      <w:r>
-        <w:t xml:space="preserve">While we no longer need to worry about business logic cluttering our view because of the separation of concerns the MVC pattern enables, views now bring along their own complexity that needs to be dealt with.  </w:t>
-      </w:r>
-      <w:commentRangeEnd w:id="45"/>
+      <w:commentRangeStart w:id="55"/>
+      <w:r>
+        <w:t>The MVC pattern reduces business logic clutter in a view. Unfortunately, views now bring their own complexities that must be handled</w:t>
+      </w:r>
+      <w:commentRangeEnd w:id="55"/>
+      <w:r>
+        <w:commentReference w:id="55"/>
+      </w:r>
+      <w:commentRangeStart w:id="56"/>
+      <w:r>
+        <w:t xml:space="preserve">.  </w:t>
+      </w:r>
+      <w:commentRangeEnd w:id="56"/>
       <w:r>
         <w:rPr>
           <w:rStyle w:val="CommentReference"/>
           <w:vanish/>
         </w:rPr>
-        <w:commentReference w:id="45"/>
-      </w:r>
-      <w:r>
-        <w:t>To manage that complexity and reduce the frequency of breakage, we examined how we can use strongly-typed views and separated view models to increase the cohesion of our views.  With the popularity of separated view models increasing, the concept of using templates to drive content from the metadata on these view models became possible.  With completely separated view models, we can keep the view concerns of our application now completely isolated from our domain model.</w:t>
+        <w:commentReference w:id="56"/>
+      </w:r>
+      <w:r>
+        <w:t xml:space="preserve">To manage that complexity and reduce the frequency of breakage, we examined how we can use strongly-typed views and separated view models to increase the cohesion of our views.  With the popularity of separated view models increasing, the concept of using templates to drive content from the metadata on </w:t>
+      </w:r>
+      <w:r>
+        <w:lastRenderedPageBreak/>
+        <w:t>these view models became possible.  With completely separated view models, we can keep the view concerns of our application now completely isolated from our domain model.</w:t>
       </w:r>
     </w:p>
     <w:sectPr>
@@ -4703,7 +6284,7 @@
       </w:r>
     </w:p>
   </w:comment>
-  <w:comment w:id="21" w:author="Jimmy Bogard" w:date="2010-03-07T22:00:00Z" w:initials="JB">
+  <w:comment w:id="20" w:author="Jimmy Bogard" w:date="2010-03-07T22:00:00Z" w:initials="JB">
     <w:p>
       <w:r>
         <w:annotationRef/>
@@ -4713,7 +6294,7 @@
       </w:r>
     </w:p>
   </w:comment>
-  <w:comment w:id="20" w:author="Jeffrey" w:date="2010-03-07T22:00:00Z" w:initials="J">
+  <w:comment w:id="21" w:author="Jeffrey" w:date="2010-03-07T22:00:00Z" w:initials="J">
     <w:p>
       <w:r>
         <w:annotationRef/>
@@ -4811,7 +6392,7 @@
       </w:r>
     </w:p>
   </w:comment>
-  <w:comment w:id="29" w:author="Katharine Osborne" w:date="2010-02-03T16:32:00Z" w:initials="KO">
+  <w:comment w:id="30" w:author="Katharine Osborne" w:date="2010-02-03T16:32:00Z" w:initials="KO">
     <w:p>
       <w:pPr>
         <w:pStyle w:val="CommentText"/>
@@ -4840,13 +6421,13 @@
       </w:r>
     </w:p>
   </w:comment>
-  <w:comment w:id="30" w:author="Jeffrey" w:date="2010-02-08T09:16:00Z" w:initials="J">
+  <w:comment w:id="29" w:author="Jimmy Bogard" w:date="2010-03-14T20:55:00Z" w:initials="JB">
     <w:p>
       <w:r>
         <w:annotationRef/>
       </w:r>
       <w:r>
-        <w:t>TODO:  start here</w:t>
+        <w:t>Done.</w:t>
       </w:r>
     </w:p>
   </w:comment>
@@ -4898,7 +6479,17 @@
       </w:r>
     </w:p>
   </w:comment>
-  <w:comment w:id="34" w:author="Katharine Osborne" w:date="2010-02-03T17:27:00Z" w:initials="KO">
+  <w:comment w:id="34" w:author="Jimmy Bogard" w:date="2010-03-14T21:36:00Z" w:initials="JB">
+    <w:p>
+      <w:r>
+        <w:annotationRef/>
+      </w:r>
+      <w:r>
+        <w:t>Done.</w:t>
+      </w:r>
+    </w:p>
+  </w:comment>
+  <w:comment w:id="35" w:author="Katharine Osborne" w:date="2010-02-03T17:27:00Z" w:initials="KO">
     <w:p>
       <w:pPr>
         <w:pStyle w:val="CommentText"/>
@@ -4927,7 +6518,7 @@
       </w:r>
     </w:p>
   </w:comment>
-  <w:comment w:id="35" w:author="Katharine Osborne" w:date="2010-02-03T17:28:00Z" w:initials="KO">
+  <w:comment w:id="36" w:author="Katharine Osborne" w:date="2010-02-03T17:28:00Z" w:initials="KO">
     <w:p>
       <w:pPr>
         <w:pStyle w:val="CommentText"/>
@@ -4943,7 +6534,17 @@
       </w:r>
     </w:p>
   </w:comment>
-  <w:comment w:id="36" w:author="Katharine Osborne" w:date="2010-02-03T17:31:00Z" w:initials="KO">
+  <w:comment w:id="37" w:author="Jimmy Bogard" w:date="2010-03-14T21:38:00Z" w:initials="JB">
+    <w:p>
+      <w:r>
+        <w:annotationRef/>
+      </w:r>
+      <w:r>
+        <w:t>Done.</w:t>
+      </w:r>
+    </w:p>
+  </w:comment>
+  <w:comment w:id="38" w:author="Katharine Osborne" w:date="2010-02-03T17:31:00Z" w:initials="KO">
     <w:p>
       <w:pPr>
         <w:pStyle w:val="CommentText"/>
@@ -4959,7 +6560,17 @@
       </w:r>
     </w:p>
   </w:comment>
-  <w:comment w:id="37" w:author="Katharine Osborne" w:date="2010-02-03T16:37:00Z" w:initials="KO">
+  <w:comment w:id="39" w:author="Jimmy Bogard" w:date="2010-03-14T21:45:00Z" w:initials="JB">
+    <w:p>
+      <w:r>
+        <w:annotationRef/>
+      </w:r>
+      <w:r>
+        <w:t>Added some more detail</w:t>
+      </w:r>
+    </w:p>
+  </w:comment>
+  <w:comment w:id="40" w:author="Katharine Osborne" w:date="2010-02-03T16:37:00Z" w:initials="KO">
     <w:p>
       <w:pPr>
         <w:pStyle w:val="CommentText"/>
@@ -4988,7 +6599,19 @@
           <w:rPr>
             <w:rStyle w:val="Hyperlink"/>
           </w:rPr>
-          <w:t>http://www.infomap.com/index.cfm/themethod/Demos</w:t>
+          <w:t>http://www.infomap.com/index.cfm/themethod/De</w:t>
+        </w:r>
+        <w:r>
+          <w:rPr>
+            <w:rStyle w:val="Hyperlink"/>
+          </w:rPr>
+          <w:t>m</w:t>
+        </w:r>
+        <w:r>
+          <w:rPr>
+            <w:rStyle w:val="Hyperlink"/>
+          </w:rPr>
+          <w:t>os</w:t>
         </w:r>
       </w:hyperlink>
     </w:p>
@@ -5006,7 +6629,17 @@
       </w:r>
     </w:p>
   </w:comment>
-  <w:comment w:id="38" w:author="Katharine Osborne" w:date="2010-02-03T17:37:00Z" w:initials="KO">
+  <w:comment w:id="41" w:author="Jimmy Bogard" w:date="2010-03-14T21:52:00Z" w:initials="JB">
+    <w:p>
+      <w:r>
+        <w:annotationRef/>
+      </w:r>
+      <w:r>
+        <w:t>Re-done with an infomap-style table.</w:t>
+      </w:r>
+    </w:p>
+  </w:comment>
+  <w:comment w:id="43" w:author="Katharine Osborne" w:date="2010-02-03T17:37:00Z" w:initials="KO">
     <w:p>
       <w:pPr>
         <w:pStyle w:val="CommentText"/>
@@ -5048,7 +6681,17 @@
       </w:r>
     </w:p>
   </w:comment>
-  <w:comment w:id="39" w:author="Katharine Osborne" w:date="2010-02-03T16:40:00Z" w:initials="KO">
+  <w:comment w:id="42" w:author="Jimmy Bogard" w:date="2010-03-14T21:53:00Z" w:initials="JB">
+    <w:p>
+      <w:r>
+        <w:annotationRef/>
+      </w:r>
+      <w:r>
+        <w:t>Fixed</w:t>
+      </w:r>
+    </w:p>
+  </w:comment>
+  <w:comment w:id="44" w:author="Katharine Osborne" w:date="2010-02-03T16:40:00Z" w:initials="KO">
     <w:p>
       <w:pPr>
         <w:pStyle w:val="CommentText"/>
@@ -5064,7 +6707,17 @@
       </w:r>
     </w:p>
   </w:comment>
-  <w:comment w:id="40" w:author="Katharine Osborne" w:date="2010-02-03T16:41:00Z" w:initials="KO">
+  <w:comment w:id="45" w:author="Jimmy Bogard" w:date="2010-03-14T21:54:00Z" w:initials="JB">
+    <w:p>
+      <w:r>
+        <w:annotationRef/>
+      </w:r>
+      <w:r>
+        <w:t>"Partials" are the term for a user control-like (ASCX) construct in MVC</w:t>
+      </w:r>
+    </w:p>
+  </w:comment>
+  <w:comment w:id="46" w:author="Katharine Osborne" w:date="2010-02-03T16:41:00Z" w:initials="KO">
     <w:p>
       <w:pPr>
         <w:pStyle w:val="CommentText"/>
@@ -5080,7 +6733,7 @@
       </w:r>
     </w:p>
   </w:comment>
-  <w:comment w:id="41" w:author="Katharine Osborne" w:date="2010-02-03T16:42:00Z" w:initials="KO">
+  <w:comment w:id="48" w:author="Katharine Osborne" w:date="2010-02-03T16:42:00Z" w:initials="KO">
     <w:p>
       <w:pPr>
         <w:pStyle w:val="CommentText"/>
@@ -5096,7 +6749,17 @@
       </w:r>
     </w:p>
   </w:comment>
-  <w:comment w:id="42" w:author="Katharine Osborne" w:date="2010-02-03T16:43:00Z" w:initials="KO">
+  <w:comment w:id="47" w:author="Jimmy Bogard" w:date="2010-03-14T21:59:00Z" w:initials="JB">
+    <w:p>
+      <w:r>
+        <w:annotationRef/>
+      </w:r>
+      <w:r>
+        <w:t>Fixed, added table</w:t>
+      </w:r>
+    </w:p>
+  </w:comment>
+  <w:comment w:id="49" w:author="Katharine Osborne" w:date="2010-02-03T16:43:00Z" w:initials="KO">
     <w:p>
       <w:pPr>
         <w:pStyle w:val="CommentText"/>
@@ -5112,7 +6775,27 @@
       </w:r>
     </w:p>
   </w:comment>
-  <w:comment w:id="43" w:author="Katharine Osborne" w:date="2010-02-03T17:40:00Z" w:initials="KO">
+  <w:comment w:id="50" w:author="Jimmy Bogard" w:date="2010-03-14T22:05:00Z" w:initials="JB">
+    <w:p>
+      <w:r>
+        <w:annotationRef/>
+      </w:r>
+      <w:r>
+        <w:t>Fixed</w:t>
+      </w:r>
+    </w:p>
+  </w:comment>
+  <w:comment w:id="52" w:author="Jimmy Bogard" w:date="2010-03-14T22:05:00Z" w:initials="JB">
+    <w:p>
+      <w:r>
+        <w:annotationRef/>
+      </w:r>
+      <w:r>
+        <w:t>Fixed wording</w:t>
+      </w:r>
+    </w:p>
+  </w:comment>
+  <w:comment w:id="51" w:author="Katharine Osborne" w:date="2010-02-03T17:40:00Z" w:initials="KO">
     <w:p>
       <w:pPr>
         <w:pStyle w:val="CommentText"/>
@@ -5167,7 +6850,7 @@
       </w:r>
     </w:p>
   </w:comment>
-  <w:comment w:id="44" w:author="Katharine Osborne" w:date="2010-02-03T17:41:00Z" w:initials="KO">
+  <w:comment w:id="53" w:author="Katharine Osborne" w:date="2010-02-03T17:41:00Z" w:initials="KO">
     <w:p>
       <w:pPr>
         <w:pStyle w:val="CommentText"/>
@@ -5183,7 +6866,27 @@
       </w:r>
     </w:p>
   </w:comment>
-  <w:comment w:id="45" w:author="Katharine Osborne" w:date="2010-02-03T16:56:00Z" w:initials="KO">
+  <w:comment w:id="54" w:author="Jimmy Bogard" w:date="2010-03-14T22:05:00Z" w:initials="JB">
+    <w:p>
+      <w:r>
+        <w:annotationRef/>
+      </w:r>
+      <w:r>
+        <w:t>Fixed absolutely egregious typo</w:t>
+      </w:r>
+    </w:p>
+  </w:comment>
+  <w:comment w:id="55" w:author="Jimmy Bogard" w:date="2010-03-14T22:07:00Z" w:initials="JB">
+    <w:p>
+      <w:r>
+        <w:annotationRef/>
+      </w:r>
+      <w:r>
+        <w:t>Changed to your version, which reads much better</w:t>
+      </w:r>
+    </w:p>
+  </w:comment>
+  <w:comment w:id="56" w:author="Katharine Osborne" w:date="2010-02-03T16:56:00Z" w:initials="KO">
     <w:p>
       <w:pPr>
         <w:pStyle w:val="CommentText"/>
@@ -5368,7 +7071,7 @@
         <w:rPr>
           <w:noProof/>
         </w:rPr>
-        <w:t>10</w:t>
+        <w:t>20</w:t>
       </w:r>
     </w:fldSimple>
     <w:r>
@@ -5456,7 +7159,7 @@
         <w:rPr>
           <w:noProof/>
         </w:rPr>
-        <w:t>9</w:t>
+        <w:t>19</w:t>
       </w:r>
     </w:fldSimple>
   </w:p>

</xml_diff>

<commit_message>
comments and few teaks for chapter 3
</commit_message>
<xml_diff>
--- a/manuscript/Chapter03/MVC2iA_CH_03.docx
+++ b/manuscript/Chapter03/MVC2iA_CH_03.docx
@@ -1782,6 +1782,7 @@
       </w:pPr>
       <w:commentRangeStart w:id="20"/>
       <w:commentRangeStart w:id="21"/>
+      <w:commentRangeStart w:id="22"/>
       <w:r>
         <w:t>Table</w:t>
       </w:r>
@@ -2247,18 +2248,22 @@
       <w:r>
         <w:commentReference w:id="21"/>
       </w:r>
+      <w:commentRangeEnd w:id="22"/>
+      <w:r>
+        <w:commentReference w:id="22"/>
+      </w:r>
       <w:r>
         <w:rPr>
           <w:rStyle w:val="CommentReference"/>
           <w:vanish/>
         </w:rPr>
-        <w:commentReference w:id="22"/>
-      </w:r>
-      <w:r>
         <w:commentReference w:id="23"/>
       </w:r>
       <w:r>
         <w:commentReference w:id="24"/>
+      </w:r>
+      <w:r>
+        <w:commentReference w:id="25"/>
       </w:r>
       <w:r>
         <w:t xml:space="preserve">Since our form was generated using a strongly-typed view, we can take advantage of this in the design of our action that the form posts to.  Instead of enumerating every input field as </w:t>
@@ -2496,15 +2501,15 @@
       <w:pPr>
         <w:pStyle w:val="Code"/>
       </w:pPr>
-      <w:commentRangeStart w:id="25"/>
       <w:commentRangeStart w:id="26"/>
-    </w:p>
-    <w:p>
-      <w:pPr>
-        <w:pStyle w:val="Code"/>
-      </w:pPr>
-    </w:p>
-    <w:commentRangeEnd w:id="25"/>
+      <w:commentRangeStart w:id="27"/>
+    </w:p>
+    <w:p>
+      <w:pPr>
+        <w:pStyle w:val="Code"/>
+      </w:pPr>
+    </w:p>
+    <w:commentRangeEnd w:id="26"/>
     <w:p>
       <w:pPr>
         <w:pStyle w:val="Body1"/>
@@ -2514,12 +2519,12 @@
           <w:rStyle w:val="CommentReference"/>
           <w:vanish/>
         </w:rPr>
-        <w:commentReference w:id="25"/>
-      </w:r>
-      <w:commentRangeEnd w:id="26"/>
-      <w:r>
         <w:commentReference w:id="26"/>
       </w:r>
+      <w:commentRangeEnd w:id="27"/>
+      <w:r>
+        <w:commentReference w:id="27"/>
+      </w:r>
       <w:r>
         <w:t>Our LogOn action method takes a single LogOnModel object, as well as the potential return URL, instead of a method parameter for each input element on our form.</w:t>
       </w:r>
@@ -2551,22 +2556,22 @@
       <w:r>
         <w:t xml:space="preserve"> we will start to see more and more patterns emerge.  If a ViewModel object has a boolean property on a form, we will almost certainly want to display a checkbox on a form.  Email addresses should always render the same, as should password fields and so on.  It is very rare that an input element won't </w:t>
       </w:r>
-      <w:commentRangeStart w:id="27"/>
       <w:commentRangeStart w:id="28"/>
+      <w:commentRangeStart w:id="29"/>
       <w:r>
         <w:t>also</w:t>
       </w:r>
-      <w:commentRangeEnd w:id="27"/>
+      <w:commentRangeEnd w:id="28"/>
       <w:r>
         <w:rPr>
           <w:rStyle w:val="CommentReference"/>
           <w:vanish/>
         </w:rPr>
-        <w:commentReference w:id="27"/>
-      </w:r>
-      <w:commentRangeEnd w:id="28"/>
-      <w:r>
         <w:commentReference w:id="28"/>
+      </w:r>
+      <w:commentRangeEnd w:id="29"/>
+      <w:r>
+        <w:commentReference w:id="29"/>
       </w:r>
       <w:r>
         <w:t xml:space="preserve"> include the corresponding validation message.  </w:t>
@@ -2634,376 +2639,13 @@
       <w:pPr>
         <w:pStyle w:val="Body1"/>
       </w:pPr>
-      <w:commentRangeStart w:id="29"/>
+      <w:commentRangeStart w:id="30"/>
       <w:r>
         <w:t xml:space="preserve">These two different sets of templates are separated into a set of Editor and Display templates.  </w:t>
       </w:r>
-      <w:commentRangeStart w:id="30"/>
+      <w:commentRangeStart w:id="31"/>
       <w:r>
         <w:t>The Editor and Display templates are generated from the following methods:</w:t>
-      </w:r>
-      <w:commentRangeEnd w:id="30"/>
-      <w:r>
-        <w:rPr>
-          <w:rStyle w:val="CommentReference"/>
-          <w:vanish/>
-        </w:rPr>
-        <w:commentReference w:id="30"/>
-      </w:r>
-      <w:commentRangeEnd w:id="29"/>
-      <w:r>
-        <w:commentReference w:id="29"/>
-      </w:r>
-    </w:p>
-    <w:p>
-      <w:pPr>
-        <w:pStyle w:val="ListBullet"/>
-      </w:pPr>
-      <w:r>
-        <w:t>Html.Display("Message")</w:t>
-      </w:r>
-    </w:p>
-    <w:p>
-      <w:pPr>
-        <w:pStyle w:val="ListBullet"/>
-      </w:pPr>
-      <w:r>
-        <w:t>Html.DisplayFor(m =&gt; m.Message)</w:t>
-      </w:r>
-    </w:p>
-    <w:p>
-      <w:pPr>
-        <w:pStyle w:val="ListBullet"/>
-      </w:pPr>
-      <w:r>
-        <w:t>Html.DisplayForModel()</w:t>
-      </w:r>
-    </w:p>
-    <w:p>
-      <w:pPr>
-        <w:pStyle w:val="ListBullet"/>
-      </w:pPr>
-      <w:r>
-        <w:t>Html.Editor("UserName")</w:t>
-      </w:r>
-    </w:p>
-    <w:p>
-      <w:pPr>
-        <w:pStyle w:val="ListBullet"/>
-      </w:pPr>
-      <w:r>
-        <w:t>Html.EditorFor(m =&gt; m.UserName)</w:t>
-      </w:r>
-    </w:p>
-    <w:p>
-      <w:pPr>
-        <w:pStyle w:val="ListBullet"/>
-      </w:pPr>
-      <w:r>
-        <w:t>Html.EditorForModel()</w:t>
-      </w:r>
-    </w:p>
-    <w:p>
-      <w:pPr>
-        <w:pStyle w:val="Body1"/>
-      </w:pPr>
-      <w:r>
-        <w:t>Although string-based versions exist for using templates against loosely-typed views, we will prefer to use the expression-based methods to gain the benefits of using strongly-typed views.</w:t>
-      </w:r>
-      <w:r>
-        <w:t xml:space="preserve">  If our model is very simple, we can use the "ForModel" methods, which enumerate over every member in our model to generate the complete HTML.  Since our "Change Password" page is very simple, we can use the EditorForModel method, shown in Listing 3.12.</w:t>
-      </w:r>
-    </w:p>
-    <w:p>
-      <w:pPr>
-        <w:pStyle w:val="CodeListingCaption"/>
-      </w:pPr>
-      <w:r>
-        <w:t>Listing 3.12: Using EditorForModel for a simple model</w:t>
-      </w:r>
-    </w:p>
-    <w:p>
-      <w:pPr>
-        <w:pStyle w:val="Code"/>
-      </w:pPr>
-      <w:r>
-        <w:t>&lt;% using (Html.BeginForm()) { %&gt;</w:t>
-      </w:r>
-    </w:p>
-    <w:p>
-      <w:pPr>
-        <w:pStyle w:val="Code"/>
-      </w:pPr>
-      <w:r>
-        <w:t xml:space="preserve">    &lt;div&gt;</w:t>
-      </w:r>
-    </w:p>
-    <w:p>
-      <w:pPr>
-        <w:pStyle w:val="Code"/>
-      </w:pPr>
-      <w:r>
-        <w:t xml:space="preserve">        &lt;fieldset&gt;</w:t>
-      </w:r>
-    </w:p>
-    <w:p>
-      <w:pPr>
-        <w:pStyle w:val="Code"/>
-      </w:pPr>
-      <w:r>
-        <w:t xml:space="preserve">            &lt;legend&gt;Account Information&lt;/legend&gt;</w:t>
-      </w:r>
-    </w:p>
-    <w:p>
-      <w:pPr>
-        <w:pStyle w:val="Code"/>
-      </w:pPr>
-      <w:r>
-        <w:t xml:space="preserve">            &lt;%= Html.EditorForModel() %&gt;</w:t>
-      </w:r>
-    </w:p>
-    <w:p>
-      <w:pPr>
-        <w:pStyle w:val="Code"/>
-      </w:pPr>
-      <w:r>
-        <w:t xml:space="preserve">            &lt;p&gt;</w:t>
-      </w:r>
-    </w:p>
-    <w:p>
-      <w:pPr>
-        <w:pStyle w:val="Code"/>
-      </w:pPr>
-      <w:r>
-        <w:t xml:space="preserve">                &lt;input type="submit" value="Change Password" /&gt;</w:t>
-      </w:r>
-    </w:p>
-    <w:p>
-      <w:pPr>
-        <w:pStyle w:val="Code"/>
-      </w:pPr>
-      <w:r>
-        <w:t xml:space="preserve">            &lt;/p&gt;</w:t>
-      </w:r>
-    </w:p>
-    <w:p>
-      <w:pPr>
-        <w:pStyle w:val="Code"/>
-      </w:pPr>
-      <w:r>
-        <w:t xml:space="preserve">        &lt;/fieldset&gt;</w:t>
-      </w:r>
-    </w:p>
-    <w:p>
-      <w:pPr>
-        <w:pStyle w:val="Code"/>
-      </w:pPr>
-      <w:r>
-        <w:t xml:space="preserve">    &lt;/div&gt;</w:t>
-      </w:r>
-    </w:p>
-    <w:p>
-      <w:pPr>
-        <w:pStyle w:val="Code"/>
-      </w:pPr>
-      <w:r>
-        <w:t>&lt;% } %&gt;</w:t>
-      </w:r>
-    </w:p>
-    <w:p>
-      <w:pPr>
-        <w:pStyle w:val="Body1"/>
-      </w:pPr>
-      <w:r>
-        <w:t xml:space="preserve">This EditorForModel method loops through all of the members on our Model for this view, generating the editor templates for each member.  Each template generated may be different, depending on the model metadata information on each member.  This HTML might suit our needs, but there is only so much you can embed in your view model before you can </w:t>
-      </w:r>
-      <w:r>
-        <w:lastRenderedPageBreak/>
-        <w:t>no longer sanely emit HTML based solely on model metadata.  The model for the Change Password screen, shown in Listing 3.13, already has validation and label information.</w:t>
-      </w:r>
-    </w:p>
-    <w:p>
-      <w:pPr>
-        <w:pStyle w:val="CodeListingCaption"/>
-      </w:pPr>
-      <w:r>
-        <w:t>Listing 3.13: The Change Password model</w:t>
-      </w:r>
-    </w:p>
-    <w:p>
-      <w:pPr>
-        <w:pStyle w:val="Code"/>
-      </w:pPr>
-      <w:r>
-        <w:t xml:space="preserve">[PropertiesMustMatch("NewPassword", "ConfirmPassword", </w:t>
-      </w:r>
-    </w:p>
-    <w:p>
-      <w:pPr>
-        <w:pStyle w:val="Code"/>
-      </w:pPr>
-      <w:r>
-        <w:t xml:space="preserve">    ErrorMessage = "The new password and confirmation password do not match.")]</w:t>
-      </w:r>
-    </w:p>
-    <w:p>
-      <w:pPr>
-        <w:pStyle w:val="Code"/>
-      </w:pPr>
-      <w:r>
-        <w:t>public class ChangePasswordModel</w:t>
-      </w:r>
-    </w:p>
-    <w:p>
-      <w:pPr>
-        <w:pStyle w:val="Code"/>
-      </w:pPr>
-      <w:r>
-        <w:t>{</w:t>
-      </w:r>
-    </w:p>
-    <w:p>
-      <w:pPr>
-        <w:pStyle w:val="Code"/>
-      </w:pPr>
-      <w:r>
-        <w:t xml:space="preserve">    [Required]</w:t>
-      </w:r>
-      <w:r>
-        <w:t xml:space="preserve">                                                      #1</w:t>
-      </w:r>
-    </w:p>
-    <w:p>
-      <w:pPr>
-        <w:pStyle w:val="Code"/>
-      </w:pPr>
-      <w:r>
-        <w:t xml:space="preserve">    [DataType(DataType.Password)]</w:t>
-      </w:r>
-      <w:r>
-        <w:t xml:space="preserve">                                   #2</w:t>
-      </w:r>
-    </w:p>
-    <w:p>
-      <w:pPr>
-        <w:pStyle w:val="Code"/>
-      </w:pPr>
-      <w:r>
-        <w:t xml:space="preserve">    [DisplayName("Current password")]</w:t>
-      </w:r>
-      <w:r>
-        <w:t xml:space="preserve">                               #3</w:t>
-      </w:r>
-    </w:p>
-    <w:p>
-      <w:pPr>
-        <w:pStyle w:val="Code"/>
-      </w:pPr>
-      <w:r>
-        <w:t xml:space="preserve">    public string OldPassword { get; set; }</w:t>
-      </w:r>
-    </w:p>
-    <w:p>
-      <w:pPr>
-        <w:pStyle w:val="Code"/>
-      </w:pPr>
-    </w:p>
-    <w:p>
-      <w:pPr>
-        <w:pStyle w:val="Code"/>
-      </w:pPr>
-      <w:r>
-        <w:t xml:space="preserve">    [Required, ValidatePasswordLength</w:t>
-      </w:r>
-    </w:p>
-    <w:p>
-      <w:pPr>
-        <w:pStyle w:val="Code"/>
-      </w:pPr>
-      <w:r>
-        <w:t xml:space="preserve">    [DataType(DataType.Password)]</w:t>
-      </w:r>
-    </w:p>
-    <w:p>
-      <w:pPr>
-        <w:pStyle w:val="Code"/>
-      </w:pPr>
-      <w:r>
-        <w:t xml:space="preserve">    [DisplayName("New password")]</w:t>
-      </w:r>
-    </w:p>
-    <w:p>
-      <w:pPr>
-        <w:pStyle w:val="Code"/>
-      </w:pPr>
-      <w:r>
-        <w:t xml:space="preserve">    public string NewPassword { get; set; }</w:t>
-      </w:r>
-    </w:p>
-    <w:p>
-      <w:pPr>
-        <w:pStyle w:val="Code"/>
-      </w:pPr>
-    </w:p>
-    <w:p>
-      <w:pPr>
-        <w:pStyle w:val="Code"/>
-      </w:pPr>
-      <w:r>
-        <w:t xml:space="preserve">    [Required</w:t>
-      </w:r>
-    </w:p>
-    <w:p>
-      <w:pPr>
-        <w:pStyle w:val="Code"/>
-      </w:pPr>
-      <w:r>
-        <w:t xml:space="preserve">    [DataType(DataType.Password)]</w:t>
-      </w:r>
-    </w:p>
-    <w:p>
-      <w:pPr>
-        <w:pStyle w:val="Code"/>
-      </w:pPr>
-      <w:r>
-        <w:t xml:space="preserve">    [DisplayName("Confirm new password")]</w:t>
-      </w:r>
-    </w:p>
-    <w:p>
-      <w:pPr>
-        <w:pStyle w:val="Code"/>
-      </w:pPr>
-      <w:r>
-        <w:t xml:space="preserve">    public string ConfirmPassword { get; set; }</w:t>
-      </w:r>
-    </w:p>
-    <w:p>
-      <w:pPr>
-        <w:pStyle w:val="Code"/>
-      </w:pPr>
-      <w:r>
-        <w:t>}</w:t>
-      </w:r>
-    </w:p>
-    <w:p>
-      <w:pPr>
-        <w:pStyle w:val="Body1"/>
-      </w:pPr>
-      <w:r>
-        <w:t>We include validation information (the</w:t>
-      </w:r>
-      <w:commentRangeStart w:id="31"/>
-      <w:r>
-        <w:t xml:space="preserve"> </w:t>
-      </w:r>
-      <w:r>
-        <w:rPr>
-          <w:rStyle w:val="CodeinText"/>
-        </w:rPr>
-        <w:t>Required</w:t>
-      </w:r>
-      <w:r>
-        <w:t xml:space="preserve"> </w:t>
       </w:r>
       <w:commentRangeEnd w:id="31"/>
       <w:r>
@@ -3013,57 +2655,443 @@
         </w:rPr>
         <w:commentReference w:id="31"/>
       </w:r>
+      <w:commentRangeEnd w:id="30"/>
+      <w:r>
+        <w:commentReference w:id="30"/>
+      </w:r>
+    </w:p>
+    <w:p>
+      <w:pPr>
+        <w:pStyle w:val="ListBullet"/>
+      </w:pPr>
+      <w:r>
+        <w:t>Html.Display("Message")</w:t>
+      </w:r>
+    </w:p>
+    <w:p>
+      <w:pPr>
+        <w:pStyle w:val="ListBullet"/>
+      </w:pPr>
+      <w:r>
+        <w:t>Html.DisplayFor(m =&gt; m.Message)</w:t>
+      </w:r>
+    </w:p>
+    <w:p>
+      <w:pPr>
+        <w:pStyle w:val="ListBullet"/>
+      </w:pPr>
+      <w:r>
+        <w:t>Html.DisplayForModel()</w:t>
+      </w:r>
+    </w:p>
+    <w:p>
+      <w:pPr>
+        <w:pStyle w:val="ListBullet"/>
+      </w:pPr>
+      <w:r>
+        <w:t>Html.Editor("UserName")</w:t>
+      </w:r>
+    </w:p>
+    <w:p>
+      <w:pPr>
+        <w:pStyle w:val="ListBullet"/>
+      </w:pPr>
+      <w:r>
+        <w:t>Html.EditorFor(m =&gt; m.UserName)</w:t>
+      </w:r>
+    </w:p>
+    <w:p>
+      <w:pPr>
+        <w:pStyle w:val="ListBullet"/>
+      </w:pPr>
+      <w:r>
+        <w:t>Html.EditorForModel()</w:t>
+      </w:r>
+    </w:p>
+    <w:p>
+      <w:pPr>
+        <w:pStyle w:val="Body1"/>
+      </w:pPr>
+      <w:r>
+        <w:t>Although string-based versions exist for using templates against loosely-typed views, we will prefer to use the expression-based methods to gain the benefits of using strongly-typed views.</w:t>
+      </w:r>
+      <w:r>
+        <w:t xml:space="preserve">  If our model is very simple, we can use the "ForModel" methods, which enumerate over every member in our model to generate the complete HTML.  Since our "Change Password" page is very simple, we can use the EditorForModel method, shown in Listing 3.12.</w:t>
+      </w:r>
+    </w:p>
+    <w:p>
+      <w:pPr>
+        <w:pStyle w:val="CodeListingCaption"/>
+      </w:pPr>
+      <w:r>
+        <w:t>Listing 3.12: Using EditorForModel for a simple model</w:t>
+      </w:r>
+    </w:p>
+    <w:p>
+      <w:pPr>
+        <w:pStyle w:val="Code"/>
+      </w:pPr>
+      <w:r>
+        <w:t>&lt;% using (Html.BeginForm()) { %&gt;</w:t>
+      </w:r>
+    </w:p>
+    <w:p>
+      <w:pPr>
+        <w:pStyle w:val="Code"/>
+      </w:pPr>
+      <w:r>
+        <w:t xml:space="preserve">    &lt;div&gt;</w:t>
+      </w:r>
+    </w:p>
+    <w:p>
+      <w:pPr>
+        <w:pStyle w:val="Code"/>
+      </w:pPr>
+      <w:r>
+        <w:t xml:space="preserve">        &lt;fieldset&gt;</w:t>
+      </w:r>
+    </w:p>
+    <w:p>
+      <w:pPr>
+        <w:pStyle w:val="Code"/>
+      </w:pPr>
+      <w:r>
+        <w:t xml:space="preserve">            &lt;legend&gt;Account Information&lt;/legend&gt;</w:t>
+      </w:r>
+    </w:p>
+    <w:p>
+      <w:pPr>
+        <w:pStyle w:val="Code"/>
+      </w:pPr>
+      <w:r>
+        <w:t xml:space="preserve">            &lt;%= Html.EditorForModel() %&gt;</w:t>
+      </w:r>
+    </w:p>
+    <w:p>
+      <w:pPr>
+        <w:pStyle w:val="Code"/>
+      </w:pPr>
+      <w:r>
+        <w:t xml:space="preserve">            &lt;p&gt;</w:t>
+      </w:r>
+    </w:p>
+    <w:p>
+      <w:pPr>
+        <w:pStyle w:val="Code"/>
+      </w:pPr>
+      <w:r>
+        <w:t xml:space="preserve">                &lt;input type="submit" value="Change Password" /&gt;</w:t>
+      </w:r>
+    </w:p>
+    <w:p>
+      <w:pPr>
+        <w:pStyle w:val="Code"/>
+      </w:pPr>
+      <w:r>
+        <w:t xml:space="preserve">            &lt;/p&gt;</w:t>
+      </w:r>
+    </w:p>
+    <w:p>
+      <w:pPr>
+        <w:pStyle w:val="Code"/>
+      </w:pPr>
+      <w:r>
+        <w:t xml:space="preserve">        &lt;/fieldset&gt;</w:t>
+      </w:r>
+    </w:p>
+    <w:p>
+      <w:pPr>
+        <w:pStyle w:val="Code"/>
+      </w:pPr>
+      <w:r>
+        <w:t xml:space="preserve">    &lt;/div&gt;</w:t>
+      </w:r>
+    </w:p>
+    <w:p>
+      <w:pPr>
+        <w:pStyle w:val="Code"/>
+      </w:pPr>
+      <w:r>
+        <w:t>&lt;% } %&gt;</w:t>
+      </w:r>
+    </w:p>
+    <w:p>
+      <w:pPr>
+        <w:pStyle w:val="Body1"/>
+      </w:pPr>
+      <w:r>
+        <w:t xml:space="preserve">This EditorForModel method loops through all of the members on our Model for this view, generating the editor templates for each member.  Each template generated may be different, depending on the model metadata information on each member.  This HTML might suit our needs, but there is only so much you can embed in your view model before you can </w:t>
+      </w:r>
+      <w:r>
+        <w:lastRenderedPageBreak/>
+        <w:t>no longer sanely emit HTML based solely on model metadata.  The model for the Change Password screen, shown in Listing 3.13, already has validation and label information.</w:t>
+      </w:r>
+    </w:p>
+    <w:p>
+      <w:pPr>
+        <w:pStyle w:val="CodeListingCaption"/>
+      </w:pPr>
+      <w:r>
+        <w:t>Listing 3.13: The Change Password model</w:t>
+      </w:r>
+    </w:p>
+    <w:p>
+      <w:pPr>
+        <w:pStyle w:val="Code"/>
+      </w:pPr>
+      <w:r>
+        <w:t xml:space="preserve">[PropertiesMustMatch("NewPassword", "ConfirmPassword", </w:t>
+      </w:r>
+    </w:p>
+    <w:p>
+      <w:pPr>
+        <w:pStyle w:val="Code"/>
+      </w:pPr>
+      <w:r>
+        <w:t xml:space="preserve">    ErrorMessage = "The new password and confirmation password do not match.")]</w:t>
+      </w:r>
+    </w:p>
+    <w:p>
+      <w:pPr>
+        <w:pStyle w:val="Code"/>
+      </w:pPr>
+      <w:r>
+        <w:t>public class ChangePasswordModel</w:t>
+      </w:r>
+    </w:p>
+    <w:p>
+      <w:pPr>
+        <w:pStyle w:val="Code"/>
+      </w:pPr>
+      <w:r>
+        <w:t>{</w:t>
+      </w:r>
+    </w:p>
+    <w:p>
+      <w:pPr>
+        <w:pStyle w:val="Code"/>
+      </w:pPr>
+      <w:r>
+        <w:t xml:space="preserve">    [Required]</w:t>
+      </w:r>
+      <w:r>
+        <w:t xml:space="preserve">                                                      #1</w:t>
+      </w:r>
+    </w:p>
+    <w:p>
+      <w:pPr>
+        <w:pStyle w:val="Code"/>
+      </w:pPr>
+      <w:r>
+        <w:t xml:space="preserve">    [DataType(DataType.Password)]</w:t>
+      </w:r>
+      <w:r>
+        <w:t xml:space="preserve">                                   #2</w:t>
+      </w:r>
+    </w:p>
+    <w:p>
+      <w:pPr>
+        <w:pStyle w:val="Code"/>
+      </w:pPr>
+      <w:r>
+        <w:t xml:space="preserve">    [DisplayName("Current password")]</w:t>
+      </w:r>
+      <w:r>
+        <w:t xml:space="preserve">                               #3</w:t>
+      </w:r>
+    </w:p>
+    <w:p>
+      <w:pPr>
+        <w:pStyle w:val="Code"/>
+      </w:pPr>
+      <w:r>
+        <w:t xml:space="preserve">    public string OldPassword { get; set; }</w:t>
+      </w:r>
+    </w:p>
+    <w:p>
+      <w:pPr>
+        <w:pStyle w:val="Code"/>
+      </w:pPr>
+    </w:p>
+    <w:p>
+      <w:pPr>
+        <w:pStyle w:val="Code"/>
+      </w:pPr>
+      <w:r>
+        <w:t xml:space="preserve">    [Required, ValidatePasswordLength</w:t>
+      </w:r>
+    </w:p>
+    <w:p>
+      <w:pPr>
+        <w:pStyle w:val="Code"/>
+      </w:pPr>
+      <w:r>
+        <w:t xml:space="preserve">    [DataType(DataType.Password)]</w:t>
+      </w:r>
+    </w:p>
+    <w:p>
+      <w:pPr>
+        <w:pStyle w:val="Code"/>
+      </w:pPr>
+      <w:r>
+        <w:t xml:space="preserve">    [DisplayName("New password")]</w:t>
+      </w:r>
+    </w:p>
+    <w:p>
+      <w:pPr>
+        <w:pStyle w:val="Code"/>
+      </w:pPr>
+      <w:r>
+        <w:t xml:space="preserve">    public string NewPassword { get; set; }</w:t>
+      </w:r>
+    </w:p>
+    <w:p>
+      <w:pPr>
+        <w:pStyle w:val="Code"/>
+      </w:pPr>
+    </w:p>
+    <w:p>
+      <w:pPr>
+        <w:pStyle w:val="Code"/>
+      </w:pPr>
+      <w:r>
+        <w:t xml:space="preserve">    [Required</w:t>
+      </w:r>
+    </w:p>
+    <w:p>
+      <w:pPr>
+        <w:pStyle w:val="Code"/>
+      </w:pPr>
+      <w:r>
+        <w:t xml:space="preserve">    [DataType(DataType.Password)]</w:t>
+      </w:r>
+    </w:p>
+    <w:p>
+      <w:pPr>
+        <w:pStyle w:val="Code"/>
+      </w:pPr>
+      <w:r>
+        <w:t xml:space="preserve">    [DisplayName("Confirm new password")]</w:t>
+      </w:r>
+    </w:p>
+    <w:p>
+      <w:pPr>
+        <w:pStyle w:val="Code"/>
+      </w:pPr>
+      <w:r>
+        <w:t xml:space="preserve">    public string ConfirmPassword { get; set; }</w:t>
+      </w:r>
+    </w:p>
+    <w:p>
+      <w:pPr>
+        <w:pStyle w:val="Code"/>
+      </w:pPr>
+      <w:r>
+        <w:t>}</w:t>
+      </w:r>
+    </w:p>
+    <w:p>
+      <w:pPr>
+        <w:pStyle w:val="Body1"/>
+      </w:pPr>
+      <w:r>
+        <w:t>We include validation information (the</w:t>
+      </w:r>
+      <w:commentRangeStart w:id="32"/>
+      <w:r>
+        <w:t xml:space="preserve"> </w:t>
+      </w:r>
+      <w:r>
+        <w:rPr>
+          <w:rStyle w:val="CodeinText"/>
+        </w:rPr>
+        <w:t>Required</w:t>
+      </w:r>
+      <w:r>
+        <w:t xml:space="preserve"> </w:t>
+      </w:r>
+      <w:commentRangeEnd w:id="32"/>
+      <w:r>
+        <w:rPr>
+          <w:rStyle w:val="CommentReference"/>
+          <w:vanish/>
+        </w:rPr>
+        <w:commentReference w:id="32"/>
+      </w:r>
       <w:r>
         <w:t>attribute</w:t>
       </w:r>
       <w:r>
-        <w:t xml:space="preserve"> (1)</w:t>
+        <w:t xml:space="preserve"> </w:t>
+      </w:r>
+      <w:r>
+        <w:rPr>
+          <w:rStyle w:val="Bold"/>
+        </w:rPr>
+        <w:t>(1)</w:t>
       </w:r>
       <w:r>
         <w:t xml:space="preserve">) as well as display information (the </w:t>
       </w:r>
-      <w:commentRangeStart w:id="32"/>
+      <w:commentRangeStart w:id="33"/>
       <w:r>
         <w:rPr>
           <w:rStyle w:val="CodeinText"/>
         </w:rPr>
         <w:t>DisplayName</w:t>
       </w:r>
-      <w:commentRangeEnd w:id="32"/>
+      <w:commentRangeEnd w:id="33"/>
       <w:r>
         <w:rPr>
           <w:rStyle w:val="CodeinText"/>
         </w:rPr>
-        <w:commentReference w:id="32"/>
+        <w:commentReference w:id="33"/>
       </w:r>
       <w:r>
         <w:t xml:space="preserve"> </w:t>
       </w:r>
       <w:r>
-        <w:t xml:space="preserve">(2) </w:t>
+        <w:rPr>
+          <w:rStyle w:val="Bold"/>
+        </w:rPr>
+        <w:t>(2)</w:t>
+      </w:r>
+      <w:r>
+        <w:t xml:space="preserve"> </w:t>
       </w:r>
       <w:r>
         <w:t xml:space="preserve">and </w:t>
       </w:r>
-      <w:commentRangeStart w:id="33"/>
+      <w:commentRangeStart w:id="34"/>
+      <w:commentRangeStart w:id="35"/>
       <w:r>
         <w:rPr>
           <w:rStyle w:val="CodeinText"/>
         </w:rPr>
         <w:t>DataType</w:t>
       </w:r>
-      <w:commentRangeEnd w:id="33"/>
+      <w:commentRangeEnd w:id="34"/>
       <w:r>
         <w:rPr>
           <w:rStyle w:val="CodeinText"/>
         </w:rPr>
-        <w:commentReference w:id="33"/>
+        <w:commentReference w:id="34"/>
+      </w:r>
+      <w:commentRangeEnd w:id="35"/>
+      <w:r>
+        <w:commentReference w:id="35"/>
       </w:r>
       <w:r>
         <w:t xml:space="preserve"> </w:t>
       </w:r>
       <w:r>
-        <w:t xml:space="preserve">(3) </w:t>
+        <w:rPr>
+          <w:rStyle w:val="Bold"/>
+        </w:rPr>
+        <w:t>(3)</w:t>
+      </w:r>
+      <w:r>
+        <w:t xml:space="preserve"> </w:t>
       </w:r>
       <w:r>
         <w:t xml:space="preserve">attributes), both of which can be used to influence final HTML generated in our templates.  However, we may need more control over our HTML than what is allowed or even desired in our model class through metadata information.  For example, we might want to surround some of our </w:t>
@@ -3193,12 +3221,6 @@
         <w:gridCol w:w="3888"/>
       </w:tblGrid>
       <w:tr>
-        <w:tblPrEx>
-          <w:tblCellMar>
-            <w:top w:w="0" w:type="dxa"/>
-            <w:bottom w:w="0" w:type="dxa"/>
-          </w:tblCellMar>
-        </w:tblPrEx>
         <w:tc>
           <w:tcPr>
             <w:tcW w:w="3888" w:type="dxa"/>
@@ -3227,12 +3249,6 @@
         </w:tc>
       </w:tr>
       <w:tr>
-        <w:tblPrEx>
-          <w:tblCellMar>
-            <w:top w:w="0" w:type="dxa"/>
-            <w:bottom w:w="0" w:type="dxa"/>
-          </w:tblCellMar>
-        </w:tblPrEx>
         <w:tc>
           <w:tcPr>
             <w:tcW w:w="3888" w:type="dxa"/>
@@ -3261,12 +3277,6 @@
         </w:tc>
       </w:tr>
       <w:tr>
-        <w:tblPrEx>
-          <w:tblCellMar>
-            <w:top w:w="0" w:type="dxa"/>
-            <w:bottom w:w="0" w:type="dxa"/>
-          </w:tblCellMar>
-        </w:tblPrEx>
         <w:tc>
           <w:tcPr>
             <w:tcW w:w="3888" w:type="dxa"/>
@@ -3295,12 +3305,6 @@
         </w:tc>
       </w:tr>
       <w:tr>
-        <w:tblPrEx>
-          <w:tblCellMar>
-            <w:top w:w="0" w:type="dxa"/>
-            <w:bottom w:w="0" w:type="dxa"/>
-          </w:tblCellMar>
-        </w:tblPrEx>
         <w:tc>
           <w:tcPr>
             <w:tcW w:w="3888" w:type="dxa"/>
@@ -3329,12 +3333,6 @@
         </w:tc>
       </w:tr>
       <w:tr>
-        <w:tblPrEx>
-          <w:tblCellMar>
-            <w:top w:w="0" w:type="dxa"/>
-            <w:bottom w:w="0" w:type="dxa"/>
-          </w:tblCellMar>
-        </w:tblPrEx>
         <w:tc>
           <w:tcPr>
             <w:tcW w:w="3888" w:type="dxa"/>
@@ -3363,12 +3361,6 @@
         </w:tc>
       </w:tr>
       <w:tr>
-        <w:tblPrEx>
-          <w:tblCellMar>
-            <w:top w:w="0" w:type="dxa"/>
-            <w:bottom w:w="0" w:type="dxa"/>
-          </w:tblCellMar>
-        </w:tblPrEx>
         <w:tc>
           <w:tcPr>
             <w:tcW w:w="3888" w:type="dxa"/>
@@ -3397,12 +3389,6 @@
         </w:tc>
       </w:tr>
       <w:tr>
-        <w:tblPrEx>
-          <w:tblCellMar>
-            <w:top w:w="0" w:type="dxa"/>
-            <w:bottom w:w="0" w:type="dxa"/>
-          </w:tblCellMar>
-        </w:tblPrEx>
         <w:tc>
           <w:tcPr>
             <w:tcW w:w="3888" w:type="dxa"/>
@@ -3431,12 +3417,6 @@
         </w:tc>
       </w:tr>
       <w:tr>
-        <w:tblPrEx>
-          <w:tblCellMar>
-            <w:top w:w="0" w:type="dxa"/>
-            <w:bottom w:w="0" w:type="dxa"/>
-          </w:tblCellMar>
-        </w:tblPrEx>
         <w:tc>
           <w:tcPr>
             <w:tcW w:w="3888" w:type="dxa"/>
@@ -3465,12 +3445,6 @@
         </w:tc>
       </w:tr>
       <w:tr>
-        <w:tblPrEx>
-          <w:tblCellMar>
-            <w:top w:w="0" w:type="dxa"/>
-            <w:bottom w:w="0" w:type="dxa"/>
-          </w:tblCellMar>
-        </w:tblPrEx>
         <w:tc>
           <w:tcPr>
             <w:tcW w:w="3888" w:type="dxa"/>
@@ -3499,12 +3473,6 @@
         </w:tc>
       </w:tr>
       <w:tr>
-        <w:tblPrEx>
-          <w:tblCellMar>
-            <w:top w:w="0" w:type="dxa"/>
-            <w:bottom w:w="0" w:type="dxa"/>
-          </w:tblCellMar>
-        </w:tblPrEx>
         <w:tc>
           <w:tcPr>
             <w:tcW w:w="3888" w:type="dxa"/>
@@ -3533,12 +3501,6 @@
         </w:tc>
       </w:tr>
       <w:tr>
-        <w:tblPrEx>
-          <w:tblCellMar>
-            <w:top w:w="0" w:type="dxa"/>
-            <w:bottom w:w="0" w:type="dxa"/>
-          </w:tblCellMar>
-        </w:tblPrEx>
         <w:tc>
           <w:tcPr>
             <w:tcW w:w="3888" w:type="dxa"/>
@@ -3547,7 +3509,7 @@
             <w:pPr>
               <w:pStyle w:val="TableBody"/>
             </w:pPr>
-            <w:commentRangeStart w:id="34"/>
+            <w:commentRangeStart w:id="36"/>
             <w:r>
               <w:t>Object</w:t>
             </w:r>
@@ -3570,9 +3532,9 @@
             <w:r>
               <w:t>template for each property</w:t>
             </w:r>
-            <w:commentRangeEnd w:id="34"/>
-            <w:r>
-              <w:commentReference w:id="34"/>
+            <w:commentRangeEnd w:id="36"/>
+            <w:r>
+              <w:commentReference w:id="36"/>
             </w:r>
           </w:p>
         </w:tc>
@@ -3587,7 +3549,10 @@
           <w:rStyle w:val="CommentReference"/>
           <w:vanish/>
         </w:rPr>
-        <w:commentReference w:id="35"/>
+        <w:commentReference w:id="37"/>
+      </w:r>
+      <w:r>
+        <w:commentReference w:id="38"/>
       </w:r>
       <w:r>
         <w:t>With the exception of the Collection and Object templates, each template renders a single value.  The Object template iterates through every item in the ModelMetadata.Properties collection (which is in turn populated by inspecting the public properties on the item type), and displays the corresponding display template for each item.  The Collection template iterates through every item in the model object, displaying the correct display template for each item in the list.  The display templates, as you would expect, render display elements to the browser, such as raw text and anchor tags, while the editor templates render form elements.  The default editor templates include:</w:t>
@@ -3603,12 +3568,6 @@
         <w:gridCol w:w="3888"/>
       </w:tblGrid>
       <w:tr>
-        <w:tblPrEx>
-          <w:tblCellMar>
-            <w:top w:w="0" w:type="dxa"/>
-            <w:bottom w:w="0" w:type="dxa"/>
-          </w:tblCellMar>
-        </w:tblPrEx>
         <w:tc>
           <w:tcPr>
             <w:tcW w:w="3888" w:type="dxa"/>
@@ -3637,12 +3596,6 @@
         </w:tc>
       </w:tr>
       <w:tr>
-        <w:tblPrEx>
-          <w:tblCellMar>
-            <w:top w:w="0" w:type="dxa"/>
-            <w:bottom w:w="0" w:type="dxa"/>
-          </w:tblCellMar>
-        </w:tblPrEx>
         <w:tc>
           <w:tcPr>
             <w:tcW w:w="3888" w:type="dxa"/>
@@ -3692,12 +3645,6 @@
         </w:tc>
       </w:tr>
       <w:tr>
-        <w:tblPrEx>
-          <w:tblCellMar>
-            <w:top w:w="0" w:type="dxa"/>
-            <w:bottom w:w="0" w:type="dxa"/>
-          </w:tblCellMar>
-        </w:tblPrEx>
         <w:tc>
           <w:tcPr>
             <w:tcW w:w="3888" w:type="dxa"/>
@@ -3726,12 +3673,6 @@
         </w:tc>
       </w:tr>
       <w:tr>
-        <w:tblPrEx>
-          <w:tblCellMar>
-            <w:top w:w="0" w:type="dxa"/>
-            <w:bottom w:w="0" w:type="dxa"/>
-          </w:tblCellMar>
-        </w:tblPrEx>
         <w:tc>
           <w:tcPr>
             <w:tcW w:w="3888" w:type="dxa"/>
@@ -3760,12 +3701,6 @@
         </w:tc>
       </w:tr>
       <w:tr>
-        <w:tblPrEx>
-          <w:tblCellMar>
-            <w:top w:w="0" w:type="dxa"/>
-            <w:bottom w:w="0" w:type="dxa"/>
-          </w:tblCellMar>
-        </w:tblPrEx>
         <w:tc>
           <w:tcPr>
             <w:tcW w:w="3888" w:type="dxa"/>
@@ -3795,12 +3730,6 @@
         </w:tc>
       </w:tr>
       <w:tr>
-        <w:tblPrEx>
-          <w:tblCellMar>
-            <w:top w:w="0" w:type="dxa"/>
-            <w:bottom w:w="0" w:type="dxa"/>
-          </w:tblCellMar>
-        </w:tblPrEx>
         <w:tc>
           <w:tcPr>
             <w:tcW w:w="3888" w:type="dxa"/>
@@ -3829,12 +3758,6 @@
         </w:tc>
       </w:tr>
       <w:tr>
-        <w:tblPrEx>
-          <w:tblCellMar>
-            <w:top w:w="0" w:type="dxa"/>
-            <w:bottom w:w="0" w:type="dxa"/>
-          </w:tblCellMar>
-        </w:tblPrEx>
         <w:tc>
           <w:tcPr>
             <w:tcW w:w="3888" w:type="dxa"/>
@@ -3863,12 +3786,6 @@
         </w:tc>
       </w:tr>
       <w:tr>
-        <w:tblPrEx>
-          <w:tblCellMar>
-            <w:top w:w="0" w:type="dxa"/>
-            <w:bottom w:w="0" w:type="dxa"/>
-          </w:tblCellMar>
-        </w:tblPrEx>
         <w:tc>
           <w:tcPr>
             <w:tcW w:w="3888" w:type="dxa"/>
@@ -3897,12 +3814,6 @@
         </w:tc>
       </w:tr>
       <w:tr>
-        <w:tblPrEx>
-          <w:tblCellMar>
-            <w:top w:w="0" w:type="dxa"/>
-            <w:bottom w:w="0" w:type="dxa"/>
-          </w:tblCellMar>
-        </w:tblPrEx>
         <w:tc>
           <w:tcPr>
             <w:tcW w:w="3888" w:type="dxa"/>
@@ -3931,12 +3842,6 @@
         </w:tc>
       </w:tr>
       <w:tr>
-        <w:tblPrEx>
-          <w:tblCellMar>
-            <w:top w:w="0" w:type="dxa"/>
-            <w:bottom w:w="0" w:type="dxa"/>
-          </w:tblCellMar>
-        </w:tblPrEx>
         <w:tc>
           <w:tcPr>
             <w:tcW w:w="3888" w:type="dxa"/>
@@ -3974,15 +3879,15 @@
           <w:rStyle w:val="CommentReference"/>
           <w:vanish/>
         </w:rPr>
-        <w:commentReference w:id="36"/>
-      </w:r>
-      <w:commentRangeStart w:id="37"/>
+        <w:commentReference w:id="39"/>
+      </w:r>
+      <w:commentRangeStart w:id="40"/>
       <w:r>
         <w:t>The</w:t>
       </w:r>
-      <w:commentRangeEnd w:id="37"/>
-      <w:r>
-        <w:commentReference w:id="37"/>
+      <w:commentRangeEnd w:id="40"/>
+      <w:r>
+        <w:commentReference w:id="40"/>
       </w:r>
       <w:r>
         <w:t xml:space="preserve"> Collection and Object templates behave identically to the display templates, with the exception that the editor templates are used instead of the display templates for each child item examined.  In the next section, we will examine how MVC decides which template to use.</w:t>
@@ -4006,8 +3911,8 @@
       <w:r>
         <w:t xml:space="preserve">Internally, the Editor and Display template helper methods choose a template to display by looking for a template by name.  </w:t>
       </w:r>
-      <w:commentRangeStart w:id="38"/>
-      <w:commentRangeStart w:id="39"/>
+      <w:commentRangeStart w:id="41"/>
+      <w:commentRangeStart w:id="42"/>
       <w:r>
         <w:t>The template name</w:t>
       </w:r>
@@ -4032,17 +3937,17 @@
       <w:r>
         <w:t xml:space="preserve">.  </w:t>
       </w:r>
-      <w:commentRangeEnd w:id="38"/>
+      <w:commentRangeEnd w:id="41"/>
       <w:r>
         <w:rPr>
           <w:rStyle w:val="CommentReference"/>
           <w:vanish/>
         </w:rPr>
-        <w:commentReference w:id="38"/>
-      </w:r>
-      <w:commentRangeEnd w:id="39"/>
-      <w:r>
-        <w:commentReference w:id="39"/>
+        <w:commentReference w:id="41"/>
+      </w:r>
+      <w:commentRangeEnd w:id="42"/>
+      <w:r>
+        <w:commentReference w:id="42"/>
       </w:r>
       <w:r>
         <w:t xml:space="preserve">Once a matching template is found by name, that template will be used to generate the appropriate content.  </w:t>
@@ -4119,12 +4024,6 @@
         <w:gridCol w:w="6768"/>
       </w:tblGrid>
       <w:tr>
-        <w:tblPrEx>
-          <w:tblCellMar>
-            <w:top w:w="0" w:type="dxa"/>
-            <w:bottom w:w="0" w:type="dxa"/>
-          </w:tblCellMar>
-        </w:tblPrEx>
         <w:tc>
           <w:tcPr>
             <w:tcW w:w="1008" w:type="dxa"/>
@@ -4153,12 +4052,6 @@
         </w:tc>
       </w:tr>
       <w:tr>
-        <w:tblPrEx>
-          <w:tblCellMar>
-            <w:top w:w="0" w:type="dxa"/>
-            <w:bottom w:w="0" w:type="dxa"/>
-          </w:tblCellMar>
-        </w:tblPrEx>
         <w:tc>
           <w:tcPr>
             <w:tcW w:w="1008" w:type="dxa"/>
@@ -4187,12 +4080,6 @@
         </w:tc>
       </w:tr>
       <w:tr>
-        <w:tblPrEx>
-          <w:tblCellMar>
-            <w:top w:w="0" w:type="dxa"/>
-            <w:bottom w:w="0" w:type="dxa"/>
-          </w:tblCellMar>
-        </w:tblPrEx>
         <w:tc>
           <w:tcPr>
             <w:tcW w:w="1008" w:type="dxa"/>
@@ -4221,12 +4108,6 @@
         </w:tc>
       </w:tr>
       <w:tr>
-        <w:tblPrEx>
-          <w:tblCellMar>
-            <w:top w:w="0" w:type="dxa"/>
-            <w:bottom w:w="0" w:type="dxa"/>
-          </w:tblCellMar>
-        </w:tblPrEx>
         <w:tc>
           <w:tcPr>
             <w:tcW w:w="1008" w:type="dxa"/>
@@ -4255,12 +4136,6 @@
         </w:tc>
       </w:tr>
       <w:tr>
-        <w:tblPrEx>
-          <w:tblCellMar>
-            <w:top w:w="0" w:type="dxa"/>
-            <w:bottom w:w="0" w:type="dxa"/>
-          </w:tblCellMar>
-        </w:tblPrEx>
         <w:tc>
           <w:tcPr>
             <w:tcW w:w="1008" w:type="dxa"/>
@@ -4289,12 +4164,6 @@
         </w:tc>
       </w:tr>
       <w:tr>
-        <w:tblPrEx>
-          <w:tblCellMar>
-            <w:top w:w="0" w:type="dxa"/>
-            <w:bottom w:w="0" w:type="dxa"/>
-          </w:tblCellMar>
-        </w:tblPrEx>
         <w:tc>
           <w:tcPr>
             <w:tcW w:w="1008" w:type="dxa"/>
@@ -4322,12 +4191,6 @@
               <w:gridCol w:w="3276"/>
             </w:tblGrid>
             <w:tr>
-              <w:tblPrEx>
-                <w:tblCellMar>
-                  <w:top w:w="0" w:type="dxa"/>
-                  <w:bottom w:w="0" w:type="dxa"/>
-                </w:tblCellMar>
-              </w:tblPrEx>
               <w:tc>
                 <w:tcPr>
                   <w:tcW w:w="3276" w:type="dxa"/>
@@ -4356,12 +4219,6 @@
               </w:tc>
             </w:tr>
             <w:tr>
-              <w:tblPrEx>
-                <w:tblCellMar>
-                  <w:top w:w="0" w:type="dxa"/>
-                  <w:bottom w:w="0" w:type="dxa"/>
-                </w:tblCellMar>
-              </w:tblPrEx>
               <w:tc>
                 <w:tcPr>
                   <w:tcW w:w="3276" w:type="dxa"/>
@@ -4390,12 +4247,6 @@
               </w:tc>
             </w:tr>
             <w:tr>
-              <w:tblPrEx>
-                <w:tblCellMar>
-                  <w:top w:w="0" w:type="dxa"/>
-                  <w:bottom w:w="0" w:type="dxa"/>
-                </w:tblCellMar>
-              </w:tblPrEx>
               <w:tc>
                 <w:tcPr>
                   <w:tcW w:w="3276" w:type="dxa"/>
@@ -4424,12 +4275,6 @@
               </w:tc>
             </w:tr>
             <w:tr>
-              <w:tblPrEx>
-                <w:tblCellMar>
-                  <w:top w:w="0" w:type="dxa"/>
-                  <w:bottom w:w="0" w:type="dxa"/>
-                </w:tblCellMar>
-              </w:tblPrEx>
               <w:tc>
                 <w:tcPr>
                   <w:tcW w:w="3276" w:type="dxa"/>
@@ -4466,12 +4311,6 @@
         </w:tc>
       </w:tr>
       <w:tr>
-        <w:tblPrEx>
-          <w:tblCellMar>
-            <w:top w:w="0" w:type="dxa"/>
-            <w:bottom w:w="0" w:type="dxa"/>
-          </w:tblCellMar>
-        </w:tblPrEx>
         <w:tc>
           <w:tcPr>
             <w:tcW w:w="1008" w:type="dxa"/>
@@ -4509,15 +4348,15 @@
           <w:rStyle w:val="CommentReference"/>
           <w:vanish/>
         </w:rPr>
-        <w:commentReference w:id="40"/>
-      </w:r>
-      <w:commentRangeStart w:id="41"/>
+        <w:commentReference w:id="43"/>
+      </w:r>
+      <w:commentRangeStart w:id="44"/>
       <w:r>
         <w:t>For</w:t>
       </w:r>
-      <w:commentRangeEnd w:id="41"/>
-      <w:r>
-        <w:commentReference w:id="41"/>
+      <w:commentRangeEnd w:id="44"/>
+      <w:r>
+        <w:commentReference w:id="44"/>
       </w:r>
       <w:r>
         <w:t xml:space="preserve"> example, we want to display a custom "ChangePasswordModel" template for our model for the change password screen.  We already have a complete model object, so we can define a template matching the name of the model type, "ChangePasswordModel".  Since this template is specific to our Account controller, we place the template in an EditorTemplates folder underneath the Account-specific view folder, shown in figure 3.3.</w:t>
@@ -4710,11 +4549,11 @@
       <w:pPr>
         <w:pStyle w:val="Body"/>
       </w:pPr>
-      <w:commentRangeStart w:id="42"/>
+      <w:commentRangeStart w:id="45"/>
       <w:r>
         <w:t>T</w:t>
       </w:r>
-      <w:commentRangeStart w:id="43"/>
+      <w:commentRangeStart w:id="46"/>
       <w:r>
         <w:t xml:space="preserve">he template resolution rules first look in the controller-specific view folder, </w:t>
       </w:r>
@@ -4733,17 +4572,17 @@
       <w:r>
         <w:t xml:space="preserve">override that template in the controller-specific view folder.  </w:t>
       </w:r>
-      <w:commentRangeEnd w:id="43"/>
+      <w:commentRangeEnd w:id="46"/>
       <w:r>
         <w:rPr>
           <w:rStyle w:val="CommentReference"/>
           <w:vanish/>
         </w:rPr>
-        <w:commentReference w:id="43"/>
-      </w:r>
-      <w:commentRangeEnd w:id="42"/>
-      <w:r>
-        <w:commentReference w:id="42"/>
+        <w:commentReference w:id="46"/>
+      </w:r>
+      <w:commentRangeEnd w:id="45"/>
+      <w:r>
+        <w:commentReference w:id="45"/>
       </w:r>
       <w:r>
         <w:t>For example, we might have an application-wide template for displaying the Email template, but then provide a specific template in an area or controller template folder.  For the most part, templates are as equivalent to developing a partial for a type.  The template markup for our ChangePasswordModel is shown in Listing 3.15 below.</w:t>
@@ -4860,22 +4699,22 @@
       <w:r>
         <w:t xml:space="preserve">Our template simply uses the existing EditorFor templates for each member, but wraps each in a paragraph tag.  But what is the advantage of this model over a partial template?  For one, </w:t>
       </w:r>
-      <w:commentRangeStart w:id="44"/>
-      <w:commentRangeStart w:id="45"/>
+      <w:commentRangeStart w:id="47"/>
+      <w:commentRangeStart w:id="48"/>
       <w:r>
         <w:t>partials</w:t>
       </w:r>
-      <w:commentRangeEnd w:id="44"/>
+      <w:commentRangeEnd w:id="47"/>
       <w:r>
         <w:rPr>
           <w:rStyle w:val="CommentReference"/>
           <w:vanish/>
         </w:rPr>
-        <w:commentReference w:id="44"/>
-      </w:r>
-      <w:commentRangeEnd w:id="45"/>
-      <w:r>
-        <w:commentReference w:id="45"/>
+        <w:commentReference w:id="47"/>
+      </w:r>
+      <w:commentRangeEnd w:id="48"/>
+      <w:r>
+        <w:commentReference w:id="48"/>
       </w:r>
       <w:r>
         <w:t xml:space="preserve"> need to be selected by name in the view.  Templates are selected from model metadata information, thereby bypassing the need for the view to explicitly specify </w:t>
@@ -4906,12 +4745,6 @@
         <w:gridCol w:w="3888"/>
       </w:tblGrid>
       <w:tr>
-        <w:tblPrEx>
-          <w:tblCellMar>
-            <w:top w:w="0" w:type="dxa"/>
-            <w:bottom w:w="0" w:type="dxa"/>
-          </w:tblCellMar>
-        </w:tblPrEx>
         <w:tc>
           <w:tcPr>
             <w:tcW w:w="3888" w:type="dxa"/>
@@ -4940,12 +4773,6 @@
         </w:tc>
       </w:tr>
       <w:tr>
-        <w:tblPrEx>
-          <w:tblCellMar>
-            <w:top w:w="0" w:type="dxa"/>
-            <w:bottom w:w="0" w:type="dxa"/>
-          </w:tblCellMar>
-        </w:tblPrEx>
         <w:tc>
           <w:tcPr>
             <w:tcW w:w="3888" w:type="dxa"/>
@@ -4977,12 +4804,6 @@
         </w:tc>
       </w:tr>
       <w:tr>
-        <w:tblPrEx>
-          <w:tblCellMar>
-            <w:top w:w="0" w:type="dxa"/>
-            <w:bottom w:w="0" w:type="dxa"/>
-          </w:tblCellMar>
-        </w:tblPrEx>
         <w:tc>
           <w:tcPr>
             <w:tcW w:w="3888" w:type="dxa"/>
@@ -5014,12 +4835,6 @@
         </w:tc>
       </w:tr>
       <w:tr>
-        <w:tblPrEx>
-          <w:tblCellMar>
-            <w:top w:w="0" w:type="dxa"/>
-            <w:bottom w:w="0" w:type="dxa"/>
-          </w:tblCellMar>
-        </w:tblPrEx>
         <w:tc>
           <w:tcPr>
             <w:tcW w:w="3888" w:type="dxa"/>
@@ -5054,12 +4869,6 @@
         </w:tc>
       </w:tr>
       <w:tr>
-        <w:tblPrEx>
-          <w:tblCellMar>
-            <w:top w:w="0" w:type="dxa"/>
-            <w:bottom w:w="0" w:type="dxa"/>
-          </w:tblCellMar>
-        </w:tblPrEx>
         <w:tc>
           <w:tcPr>
             <w:tcW w:w="3888" w:type="dxa"/>
@@ -5094,12 +4903,6 @@
         </w:tc>
       </w:tr>
       <w:tr>
-        <w:tblPrEx>
-          <w:tblCellMar>
-            <w:top w:w="0" w:type="dxa"/>
-            <w:bottom w:w="0" w:type="dxa"/>
-          </w:tblCellMar>
-        </w:tblPrEx>
         <w:tc>
           <w:tcPr>
             <w:tcW w:w="3888" w:type="dxa"/>
@@ -5131,12 +4934,6 @@
         </w:tc>
       </w:tr>
       <w:tr>
-        <w:tblPrEx>
-          <w:tblCellMar>
-            <w:top w:w="0" w:type="dxa"/>
-            <w:bottom w:w="0" w:type="dxa"/>
-          </w:tblCellMar>
-        </w:tblPrEx>
         <w:tc>
           <w:tcPr>
             <w:tcW w:w="3888" w:type="dxa"/>
@@ -5168,12 +4965,6 @@
         </w:tc>
       </w:tr>
       <w:tr>
-        <w:tblPrEx>
-          <w:tblCellMar>
-            <w:top w:w="0" w:type="dxa"/>
-            <w:bottom w:w="0" w:type="dxa"/>
-          </w:tblCellMar>
-        </w:tblPrEx>
         <w:tc>
           <w:tcPr>
             <w:tcW w:w="3888" w:type="dxa"/>
@@ -5214,22 +5005,22 @@
           <w:rStyle w:val="CommentReference"/>
           <w:vanish/>
         </w:rPr>
-        <w:commentReference w:id="46"/>
-      </w:r>
-      <w:commentRangeStart w:id="47"/>
+        <w:commentReference w:id="49"/>
+      </w:r>
+      <w:commentRangeStart w:id="50"/>
       <w:r>
         <w:rPr>
           <w:rStyle w:val="CommentReference"/>
           <w:vanish/>
         </w:rPr>
-        <w:commentReference w:id="48"/>
+        <w:commentReference w:id="51"/>
       </w:r>
       <w:r>
         <w:t>In</w:t>
       </w:r>
-      <w:commentRangeEnd w:id="47"/>
-      <w:r>
-        <w:commentReference w:id="47"/>
+      <w:commentRangeEnd w:id="50"/>
+      <w:r>
+        <w:commentReference w:id="50"/>
       </w:r>
       <w:r>
         <w:t xml:space="preserve"> addition to general model type information, the ModelMetadata object contains other metadata information, which by default </w:t>
@@ -5251,12 +5042,6 @@
         <w:gridCol w:w="4956"/>
       </w:tblGrid>
       <w:tr>
-        <w:tblPrEx>
-          <w:tblCellMar>
-            <w:top w:w="0" w:type="dxa"/>
-            <w:bottom w:w="0" w:type="dxa"/>
-          </w:tblCellMar>
-        </w:tblPrEx>
         <w:tc>
           <w:tcPr>
             <w:tcW w:w="3888" w:type="dxa"/>
@@ -5285,12 +5070,6 @@
         </w:tc>
       </w:tr>
       <w:tr>
-        <w:tblPrEx>
-          <w:tblCellMar>
-            <w:top w:w="0" w:type="dxa"/>
-            <w:bottom w:w="0" w:type="dxa"/>
-          </w:tblCellMar>
-        </w:tblPrEx>
         <w:tc>
           <w:tcPr>
             <w:tcW w:w="3888" w:type="dxa"/>
@@ -5319,12 +5098,6 @@
         </w:tc>
       </w:tr>
       <w:tr>
-        <w:tblPrEx>
-          <w:tblCellMar>
-            <w:top w:w="0" w:type="dxa"/>
-            <w:bottom w:w="0" w:type="dxa"/>
-          </w:tblCellMar>
-        </w:tblPrEx>
         <w:tc>
           <w:tcPr>
             <w:tcW w:w="3888" w:type="dxa"/>
@@ -5353,12 +5126,6 @@
         </w:tc>
       </w:tr>
       <w:tr>
-        <w:tblPrEx>
-          <w:tblCellMar>
-            <w:top w:w="0" w:type="dxa"/>
-            <w:bottom w:w="0" w:type="dxa"/>
-          </w:tblCellMar>
-        </w:tblPrEx>
         <w:tc>
           <w:tcPr>
             <w:tcW w:w="3888" w:type="dxa"/>
@@ -5387,12 +5154,6 @@
         </w:tc>
       </w:tr>
       <w:tr>
-        <w:tblPrEx>
-          <w:tblCellMar>
-            <w:top w:w="0" w:type="dxa"/>
-            <w:bottom w:w="0" w:type="dxa"/>
-          </w:tblCellMar>
-        </w:tblPrEx>
         <w:tc>
           <w:tcPr>
             <w:tcW w:w="3888" w:type="dxa"/>
@@ -5421,12 +5182,6 @@
         </w:tc>
       </w:tr>
       <w:tr>
-        <w:tblPrEx>
-          <w:tblCellMar>
-            <w:top w:w="0" w:type="dxa"/>
-            <w:bottom w:w="0" w:type="dxa"/>
-          </w:tblCellMar>
-        </w:tblPrEx>
         <w:tc>
           <w:tcPr>
             <w:tcW w:w="3888" w:type="dxa"/>
@@ -5455,12 +5210,6 @@
         </w:tc>
       </w:tr>
       <w:tr>
-        <w:tblPrEx>
-          <w:tblCellMar>
-            <w:top w:w="0" w:type="dxa"/>
-            <w:bottom w:w="0" w:type="dxa"/>
-          </w:tblCellMar>
-        </w:tblPrEx>
         <w:tc>
           <w:tcPr>
             <w:tcW w:w="3888" w:type="dxa"/>
@@ -5489,12 +5238,6 @@
         </w:tc>
       </w:tr>
       <w:tr>
-        <w:tblPrEx>
-          <w:tblCellMar>
-            <w:top w:w="0" w:type="dxa"/>
-            <w:bottom w:w="0" w:type="dxa"/>
-          </w:tblCellMar>
-        </w:tblPrEx>
         <w:tc>
           <w:tcPr>
             <w:tcW w:w="3888" w:type="dxa"/>
@@ -5523,12 +5266,6 @@
         </w:tc>
       </w:tr>
       <w:tr>
-        <w:tblPrEx>
-          <w:tblCellMar>
-            <w:top w:w="0" w:type="dxa"/>
-            <w:bottom w:w="0" w:type="dxa"/>
-          </w:tblCellMar>
-        </w:tblPrEx>
         <w:tc>
           <w:tcPr>
             <w:tcW w:w="3888" w:type="dxa"/>
@@ -5563,12 +5300,6 @@
         </w:tc>
       </w:tr>
       <w:tr>
-        <w:tblPrEx>
-          <w:tblCellMar>
-            <w:top w:w="0" w:type="dxa"/>
-            <w:bottom w:w="0" w:type="dxa"/>
-          </w:tblCellMar>
-        </w:tblPrEx>
         <w:tc>
           <w:tcPr>
             <w:tcW w:w="3888" w:type="dxa"/>
@@ -5606,15 +5337,15 @@
           <w:rStyle w:val="CommentReference"/>
           <w:vanish/>
         </w:rPr>
-        <w:commentReference w:id="49"/>
-      </w:r>
-      <w:commentRangeStart w:id="50"/>
+        <w:commentReference w:id="52"/>
+      </w:r>
+      <w:commentRangeStart w:id="53"/>
       <w:r>
         <w:t>In</w:t>
       </w:r>
-      <w:commentRangeEnd w:id="50"/>
-      <w:r>
-        <w:commentReference w:id="50"/>
+      <w:commentRangeEnd w:id="53"/>
+      <w:r>
+        <w:commentReference w:id="53"/>
       </w:r>
       <w:r>
         <w:t xml:space="preserve"> our custom template, we can examine these model metadata properties to customize the HTML rendered.  In addition to the above properties, the ModelMetadata object exposes </w:t>
@@ -5634,7 +5365,7 @@
       <w:r>
         <w:t>T</w:t>
       </w:r>
-      <w:commentRangeStart w:id="51"/>
+      <w:commentRangeStart w:id="54"/>
       <w:r>
         <w:t xml:space="preserve">he model metadata does not include any styling information, </w:t>
       </w:r>
@@ -5644,24 +5375,24 @@
       <w:r>
         <w:t xml:space="preserve">custom styling or other markup will be accomplished by overriding the built-in </w:t>
       </w:r>
-      <w:commentRangeStart w:id="52"/>
+      <w:commentRangeStart w:id="55"/>
       <w:r>
         <w:t>templates</w:t>
       </w:r>
-      <w:commentRangeEnd w:id="52"/>
-      <w:r>
-        <w:commentReference w:id="52"/>
+      <w:commentRangeEnd w:id="55"/>
+      <w:r>
+        <w:commentReference w:id="55"/>
       </w:r>
       <w:r>
         <w:t>.</w:t>
       </w:r>
-      <w:commentRangeEnd w:id="51"/>
+      <w:commentRangeEnd w:id="54"/>
       <w:r>
         <w:rPr>
           <w:rStyle w:val="CommentReference"/>
           <w:vanish/>
         </w:rPr>
-        <w:commentReference w:id="51"/>
+        <w:commentReference w:id="54"/>
       </w:r>
       <w:r>
         <w:t xml:space="preserve">  But since many sites tend to standardize on gene</w:t>
@@ -5669,28 +5400,28 @@
       <w:r>
         <w:t xml:space="preserve">ral user interface layout, </w:t>
       </w:r>
-      <w:commentRangeStart w:id="53"/>
+      <w:commentRangeStart w:id="56"/>
       <w:r>
         <w:t>suc</w:t>
       </w:r>
       <w:r>
         <w:t xml:space="preserve">h </w:t>
       </w:r>
-      <w:commentRangeStart w:id="54"/>
+      <w:commentRangeStart w:id="57"/>
       <w:r>
         <w:t>as</w:t>
       </w:r>
-      <w:commentRangeEnd w:id="53"/>
+      <w:commentRangeEnd w:id="56"/>
       <w:r>
         <w:rPr>
           <w:rStyle w:val="CommentReference"/>
           <w:vanish/>
         </w:rPr>
-        <w:commentReference w:id="53"/>
-      </w:r>
-      <w:commentRangeEnd w:id="54"/>
-      <w:r>
-        <w:commentReference w:id="54"/>
+        <w:commentReference w:id="56"/>
+      </w:r>
+      <w:commentRangeEnd w:id="57"/>
+      <w:r>
+        <w:commentReference w:id="57"/>
       </w:r>
       <w:r>
         <w:t xml:space="preserve"> "labels always above inputs" or "required fields always have an asterisk", we only need to override the template once to affect potentially the entire site.</w:t>
@@ -5927,25 +5658,25 @@
       <w:pPr>
         <w:pStyle w:val="Body1"/>
       </w:pPr>
-      <w:commentRangeStart w:id="55"/>
+      <w:commentRangeStart w:id="58"/>
       <w:r>
         <w:t>The MVC pattern reduces business logic clutter in a view. Unfortunately, views now bring their own complexities that must be handled</w:t>
       </w:r>
-      <w:commentRangeEnd w:id="55"/>
-      <w:r>
-        <w:commentReference w:id="55"/>
-      </w:r>
-      <w:commentRangeStart w:id="56"/>
+      <w:commentRangeEnd w:id="58"/>
+      <w:r>
+        <w:commentReference w:id="58"/>
+      </w:r>
+      <w:commentRangeStart w:id="59"/>
       <w:r>
         <w:t xml:space="preserve">.  </w:t>
       </w:r>
-      <w:commentRangeEnd w:id="56"/>
+      <w:commentRangeEnd w:id="59"/>
       <w:r>
         <w:rPr>
           <w:rStyle w:val="CommentReference"/>
           <w:vanish/>
         </w:rPr>
-        <w:commentReference w:id="56"/>
+        <w:commentReference w:id="59"/>
       </w:r>
       <w:r>
         <w:t xml:space="preserve">To manage that complexity and reduce the frequency of breakage, we examined how we can use strongly-typed views and separated view models to increase the cohesion of our views.  With the popularity of separated view models increasing, the concept of using templates to drive content from the metadata on </w:t>
@@ -6304,7 +6035,18 @@
       </w:r>
     </w:p>
   </w:comment>
-  <w:comment w:id="22" w:author="Katharine Osborne" w:date="2010-02-03T16:27:00Z" w:initials="KO">
+  <w:comment w:id="22" w:author="Jeffrey" w:date="2010-03-15T16:18:00Z" w:initials="J">
+    <w:p>
+      <w:r>
+        <w:annotationRef/>
+      </w:r>
+      <w:r>
+        <w:t>Done</w:t>
+      </w:r>
+    </w:p>
+    <w:p/>
+  </w:comment>
+  <w:comment w:id="23" w:author="Katharine Osborne" w:date="2010-02-03T16:27:00Z" w:initials="KO">
     <w:p>
       <w:pPr>
         <w:pStyle w:val="CommentText"/>
@@ -6320,7 +6062,7 @@
       </w:r>
     </w:p>
   </w:comment>
-  <w:comment w:id="23" w:author="Jeffrey" w:date="2010-02-08T09:08:00Z" w:initials="J">
+  <w:comment w:id="24" w:author="Jeffrey" w:date="2010-02-08T09:08:00Z" w:initials="J">
     <w:p>
       <w:r>
         <w:annotationRef/>
@@ -6330,7 +6072,7 @@
       </w:r>
     </w:p>
   </w:comment>
-  <w:comment w:id="24" w:author="Jimmy Bogard" w:date="2010-03-07T22:01:00Z" w:initials="JB">
+  <w:comment w:id="25" w:author="Jimmy Bogard" w:date="2010-03-07T22:01:00Z" w:initials="JB">
     <w:p>
       <w:r>
         <w:annotationRef/>
@@ -6340,7 +6082,7 @@
       </w:r>
     </w:p>
   </w:comment>
-  <w:comment w:id="25" w:author="Katharine Osborne" w:date="2010-02-03T16:30:00Z" w:initials="KO">
+  <w:comment w:id="26" w:author="Katharine Osborne" w:date="2010-02-03T16:30:00Z" w:initials="KO">
     <w:p>
       <w:pPr>
         <w:pStyle w:val="CommentText"/>
@@ -6356,7 +6098,7 @@
       </w:r>
     </w:p>
   </w:comment>
-  <w:comment w:id="26" w:author="Jeffrey" w:date="2010-02-08T09:10:00Z" w:initials="J">
+  <w:comment w:id="27" w:author="Jeffrey" w:date="2010-02-08T09:10:00Z" w:initials="J">
     <w:p>
       <w:r>
         <w:annotationRef/>
@@ -6366,7 +6108,7 @@
       </w:r>
     </w:p>
   </w:comment>
-  <w:comment w:id="27" w:author="Katharine Osborne" w:date="2010-02-03T17:20:00Z" w:initials="KO">
+  <w:comment w:id="28" w:author="Katharine Osborne" w:date="2010-02-03T17:20:00Z" w:initials="KO">
     <w:p>
       <w:pPr>
         <w:pStyle w:val="CommentText"/>
@@ -6382,7 +6124,7 @@
       </w:r>
     </w:p>
   </w:comment>
-  <w:comment w:id="28" w:author="Jeffrey" w:date="2010-02-08T09:11:00Z" w:initials="J">
+  <w:comment w:id="29" w:author="Jeffrey" w:date="2010-02-08T09:11:00Z" w:initials="J">
     <w:p>
       <w:r>
         <w:annotationRef/>
@@ -6392,7 +6134,7 @@
       </w:r>
     </w:p>
   </w:comment>
-  <w:comment w:id="30" w:author="Katharine Osborne" w:date="2010-02-03T16:32:00Z" w:initials="KO">
+  <w:comment w:id="31" w:author="Katharine Osborne" w:date="2010-02-03T16:32:00Z" w:initials="KO">
     <w:p>
       <w:pPr>
         <w:pStyle w:val="CommentText"/>
@@ -6421,7 +6163,7 @@
       </w:r>
     </w:p>
   </w:comment>
-  <w:comment w:id="29" w:author="Jimmy Bogard" w:date="2010-03-14T20:55:00Z" w:initials="JB">
+  <w:comment w:id="30" w:author="Jimmy Bogard" w:date="2010-03-14T20:55:00Z" w:initials="JB">
     <w:p>
       <w:r>
         <w:annotationRef/>
@@ -6431,7 +6173,7 @@
       </w:r>
     </w:p>
   </w:comment>
-  <w:comment w:id="31" w:author="Katharine Osborne" w:date="2010-02-03T17:25:00Z" w:initials="KO">
+  <w:comment w:id="32" w:author="Katharine Osborne" w:date="2010-02-03T17:25:00Z" w:initials="KO">
     <w:p>
       <w:pPr>
         <w:pStyle w:val="CommentText"/>
@@ -6447,7 +6189,7 @@
       </w:r>
     </w:p>
   </w:comment>
-  <w:comment w:id="32" w:author="Katharine Osborne" w:date="2010-02-03T17:25:00Z" w:initials="KO">
+  <w:comment w:id="33" w:author="Katharine Osborne" w:date="2010-02-03T17:25:00Z" w:initials="KO">
     <w:p>
       <w:pPr>
         <w:pStyle w:val="CommentText"/>
@@ -6463,7 +6205,7 @@
       </w:r>
     </w:p>
   </w:comment>
-  <w:comment w:id="33" w:author="Katharine Osborne" w:date="2010-02-03T17:26:00Z" w:initials="KO">
+  <w:comment w:id="34" w:author="Katharine Osborne" w:date="2010-02-03T17:26:00Z" w:initials="KO">
     <w:p>
       <w:pPr>
         <w:pStyle w:val="CommentText"/>
@@ -6479,17 +6221,27 @@
       </w:r>
     </w:p>
   </w:comment>
-  <w:comment w:id="34" w:author="Jimmy Bogard" w:date="2010-03-14T21:36:00Z" w:initials="JB">
+  <w:comment w:id="35" w:author="Jeffrey" w:date="2010-03-15T16:20:00Z" w:initials="J">
     <w:p>
       <w:r>
         <w:annotationRef/>
       </w:r>
       <w:r>
+        <w:t>done</w:t>
+      </w:r>
+    </w:p>
+  </w:comment>
+  <w:comment w:id="36" w:author="Jimmy Bogard" w:date="2010-03-14T21:36:00Z" w:initials="JB">
+    <w:p>
+      <w:r>
+        <w:annotationRef/>
+      </w:r>
+      <w:r>
         <w:t>Done.</w:t>
       </w:r>
     </w:p>
   </w:comment>
-  <w:comment w:id="35" w:author="Katharine Osborne" w:date="2010-02-03T17:27:00Z" w:initials="KO">
+  <w:comment w:id="37" w:author="Katharine Osborne" w:date="2010-02-03T17:27:00Z" w:initials="KO">
     <w:p>
       <w:pPr>
         <w:pStyle w:val="CommentText"/>
@@ -6518,7 +6270,17 @@
       </w:r>
     </w:p>
   </w:comment>
-  <w:comment w:id="36" w:author="Katharine Osborne" w:date="2010-02-03T17:28:00Z" w:initials="KO">
+  <w:comment w:id="38" w:author="Jeffrey" w:date="2010-03-15T16:20:00Z" w:initials="J">
+    <w:p>
+      <w:r>
+        <w:annotationRef/>
+      </w:r>
+      <w:r>
+        <w:t>done</w:t>
+      </w:r>
+    </w:p>
+  </w:comment>
+  <w:comment w:id="39" w:author="Katharine Osborne" w:date="2010-02-03T17:28:00Z" w:initials="KO">
     <w:p>
       <w:pPr>
         <w:pStyle w:val="CommentText"/>
@@ -6534,7 +6296,7 @@
       </w:r>
     </w:p>
   </w:comment>
-  <w:comment w:id="37" w:author="Jimmy Bogard" w:date="2010-03-14T21:38:00Z" w:initials="JB">
+  <w:comment w:id="40" w:author="Jimmy Bogard" w:date="2010-03-14T21:38:00Z" w:initials="JB">
     <w:p>
       <w:r>
         <w:annotationRef/>
@@ -6544,7 +6306,7 @@
       </w:r>
     </w:p>
   </w:comment>
-  <w:comment w:id="38" w:author="Katharine Osborne" w:date="2010-02-03T17:31:00Z" w:initials="KO">
+  <w:comment w:id="41" w:author="Katharine Osborne" w:date="2010-02-03T17:31:00Z" w:initials="KO">
     <w:p>
       <w:pPr>
         <w:pStyle w:val="CommentText"/>
@@ -6560,7 +6322,7 @@
       </w:r>
     </w:p>
   </w:comment>
-  <w:comment w:id="39" w:author="Jimmy Bogard" w:date="2010-03-14T21:45:00Z" w:initials="JB">
+  <w:comment w:id="42" w:author="Jimmy Bogard" w:date="2010-03-14T21:45:00Z" w:initials="JB">
     <w:p>
       <w:r>
         <w:annotationRef/>
@@ -6570,7 +6332,7 @@
       </w:r>
     </w:p>
   </w:comment>
-  <w:comment w:id="40" w:author="Katharine Osborne" w:date="2010-02-03T16:37:00Z" w:initials="KO">
+  <w:comment w:id="43" w:author="Katharine Osborne" w:date="2010-02-03T16:37:00Z" w:initials="KO">
     <w:p>
       <w:pPr>
         <w:pStyle w:val="CommentText"/>
@@ -6599,19 +6361,7 @@
           <w:rPr>
             <w:rStyle w:val="Hyperlink"/>
           </w:rPr>
-          <w:t>http://www.infomap.com/index.cfm/themethod/De</w:t>
-        </w:r>
-        <w:r>
-          <w:rPr>
-            <w:rStyle w:val="Hyperlink"/>
-          </w:rPr>
-          <w:t>m</w:t>
-        </w:r>
-        <w:r>
-          <w:rPr>
-            <w:rStyle w:val="Hyperlink"/>
-          </w:rPr>
-          <w:t>os</w:t>
+          <w:t>http://www.infomap.com/index.cfm/themethod/Demos</w:t>
         </w:r>
       </w:hyperlink>
     </w:p>
@@ -6629,7 +6379,7 @@
       </w:r>
     </w:p>
   </w:comment>
-  <w:comment w:id="41" w:author="Jimmy Bogard" w:date="2010-03-14T21:52:00Z" w:initials="JB">
+  <w:comment w:id="44" w:author="Jimmy Bogard" w:date="2010-03-14T21:52:00Z" w:initials="JB">
     <w:p>
       <w:r>
         <w:annotationRef/>
@@ -6639,7 +6389,7 @@
       </w:r>
     </w:p>
   </w:comment>
-  <w:comment w:id="43" w:author="Katharine Osborne" w:date="2010-02-03T17:37:00Z" w:initials="KO">
+  <w:comment w:id="46" w:author="Katharine Osborne" w:date="2010-02-03T17:37:00Z" w:initials="KO">
     <w:p>
       <w:pPr>
         <w:pStyle w:val="CommentText"/>
@@ -6681,7 +6431,7 @@
       </w:r>
     </w:p>
   </w:comment>
-  <w:comment w:id="42" w:author="Jimmy Bogard" w:date="2010-03-14T21:53:00Z" w:initials="JB">
+  <w:comment w:id="45" w:author="Jimmy Bogard" w:date="2010-03-14T21:53:00Z" w:initials="JB">
     <w:p>
       <w:r>
         <w:annotationRef/>
@@ -6691,7 +6441,7 @@
       </w:r>
     </w:p>
   </w:comment>
-  <w:comment w:id="44" w:author="Katharine Osborne" w:date="2010-02-03T16:40:00Z" w:initials="KO">
+  <w:comment w:id="47" w:author="Katharine Osborne" w:date="2010-02-03T16:40:00Z" w:initials="KO">
     <w:p>
       <w:pPr>
         <w:pStyle w:val="CommentText"/>
@@ -6707,7 +6457,7 @@
       </w:r>
     </w:p>
   </w:comment>
-  <w:comment w:id="45" w:author="Jimmy Bogard" w:date="2010-03-14T21:54:00Z" w:initials="JB">
+  <w:comment w:id="48" w:author="Jimmy Bogard" w:date="2010-03-14T21:54:00Z" w:initials="JB">
     <w:p>
       <w:r>
         <w:annotationRef/>
@@ -6717,7 +6467,7 @@
       </w:r>
     </w:p>
   </w:comment>
-  <w:comment w:id="46" w:author="Katharine Osborne" w:date="2010-02-03T16:41:00Z" w:initials="KO">
+  <w:comment w:id="49" w:author="Katharine Osborne" w:date="2010-02-03T16:41:00Z" w:initials="KO">
     <w:p>
       <w:pPr>
         <w:pStyle w:val="CommentText"/>
@@ -6733,7 +6483,7 @@
       </w:r>
     </w:p>
   </w:comment>
-  <w:comment w:id="48" w:author="Katharine Osborne" w:date="2010-02-03T16:42:00Z" w:initials="KO">
+  <w:comment w:id="51" w:author="Katharine Osborne" w:date="2010-02-03T16:42:00Z" w:initials="KO">
     <w:p>
       <w:pPr>
         <w:pStyle w:val="CommentText"/>
@@ -6749,7 +6499,7 @@
       </w:r>
     </w:p>
   </w:comment>
-  <w:comment w:id="47" w:author="Jimmy Bogard" w:date="2010-03-14T21:59:00Z" w:initials="JB">
+  <w:comment w:id="50" w:author="Jimmy Bogard" w:date="2010-03-14T21:59:00Z" w:initials="JB">
     <w:p>
       <w:r>
         <w:annotationRef/>
@@ -6759,7 +6509,7 @@
       </w:r>
     </w:p>
   </w:comment>
-  <w:comment w:id="49" w:author="Katharine Osborne" w:date="2010-02-03T16:43:00Z" w:initials="KO">
+  <w:comment w:id="52" w:author="Katharine Osborne" w:date="2010-02-03T16:43:00Z" w:initials="KO">
     <w:p>
       <w:pPr>
         <w:pStyle w:val="CommentText"/>
@@ -6775,7 +6525,7 @@
       </w:r>
     </w:p>
   </w:comment>
-  <w:comment w:id="50" w:author="Jimmy Bogard" w:date="2010-03-14T22:05:00Z" w:initials="JB">
+  <w:comment w:id="53" w:author="Jimmy Bogard" w:date="2010-03-14T22:05:00Z" w:initials="JB">
     <w:p>
       <w:r>
         <w:annotationRef/>
@@ -6785,7 +6535,7 @@
       </w:r>
     </w:p>
   </w:comment>
-  <w:comment w:id="52" w:author="Jimmy Bogard" w:date="2010-03-14T22:05:00Z" w:initials="JB">
+  <w:comment w:id="55" w:author="Jimmy Bogard" w:date="2010-03-14T22:05:00Z" w:initials="JB">
     <w:p>
       <w:r>
         <w:annotationRef/>
@@ -6795,7 +6545,7 @@
       </w:r>
     </w:p>
   </w:comment>
-  <w:comment w:id="51" w:author="Katharine Osborne" w:date="2010-02-03T17:40:00Z" w:initials="KO">
+  <w:comment w:id="54" w:author="Katharine Osborne" w:date="2010-02-03T17:40:00Z" w:initials="KO">
     <w:p>
       <w:pPr>
         <w:pStyle w:val="CommentText"/>
@@ -6850,7 +6600,7 @@
       </w:r>
     </w:p>
   </w:comment>
-  <w:comment w:id="53" w:author="Katharine Osborne" w:date="2010-02-03T17:41:00Z" w:initials="KO">
+  <w:comment w:id="56" w:author="Katharine Osborne" w:date="2010-02-03T17:41:00Z" w:initials="KO">
     <w:p>
       <w:pPr>
         <w:pStyle w:val="CommentText"/>
@@ -6866,7 +6616,7 @@
       </w:r>
     </w:p>
   </w:comment>
-  <w:comment w:id="54" w:author="Jimmy Bogard" w:date="2010-03-14T22:05:00Z" w:initials="JB">
+  <w:comment w:id="57" w:author="Jimmy Bogard" w:date="2010-03-14T22:05:00Z" w:initials="JB">
     <w:p>
       <w:r>
         <w:annotationRef/>
@@ -6876,7 +6626,7 @@
       </w:r>
     </w:p>
   </w:comment>
-  <w:comment w:id="55" w:author="Jimmy Bogard" w:date="2010-03-14T22:07:00Z" w:initials="JB">
+  <w:comment w:id="58" w:author="Jimmy Bogard" w:date="2010-03-14T22:07:00Z" w:initials="JB">
     <w:p>
       <w:r>
         <w:annotationRef/>
@@ -6886,7 +6636,7 @@
       </w:r>
     </w:p>
   </w:comment>
-  <w:comment w:id="56" w:author="Katharine Osborne" w:date="2010-02-03T16:56:00Z" w:initials="KO">
+  <w:comment w:id="59" w:author="Katharine Osborne" w:date="2010-02-03T16:56:00Z" w:initials="KO">
     <w:p>
       <w:pPr>
         <w:pStyle w:val="CommentText"/>
@@ -7104,7 +6854,7 @@
         <w:rPr>
           <w:noProof/>
         </w:rPr>
-        <w:t>3/7/2010</w:t>
+        <w:t>3/14/2010</w:t>
       </w:r>
     </w:fldSimple>
   </w:p>
@@ -7130,7 +6880,7 @@
         <w:rPr>
           <w:noProof/>
         </w:rPr>
-        <w:t>3/7/2010</w:t>
+        <w:t>3/14/2010</w:t>
       </w:r>
     </w:fldSimple>
     <w:r>
@@ -7159,7 +6909,7 @@
         <w:rPr>
           <w:noProof/>
         </w:rPr>
-        <w:t>19</w:t>
+        <w:t>13</w:t>
       </w:r>
     </w:fldSimple>
   </w:p>

</xml_diff>

<commit_message>
chapter 3 needs TE comment responses
</commit_message>
<xml_diff>
--- a/manuscript/Chapter03/MVC2iA_CH_03.docx
+++ b/manuscript/Chapter03/MVC2iA_CH_03.docx
@@ -1,6 +1,6 @@
 
 <file path=word/document.xml><?xml version="1.0" encoding="utf-8"?>
-<w:document xmlns:ve="http://schemas.openxmlformats.org/markup-compatibility/2006" xmlns:o="urn:schemas-microsoft-com:office:office" xmlns:r="http://schemas.openxmlformats.org/officeDocument/2006/relationships" xmlns:m="http://schemas.openxmlformats.org/officeDocument/2006/math" xmlns:v="urn:schemas-microsoft-com:vml" xmlns:wp="http://schemas.openxmlformats.org/drawingml/2006/wordprocessingDrawing" xmlns:w10="urn:schemas-microsoft-com:office:word" xmlns:w="http://schemas.openxmlformats.org/wordprocessingml/2006/main" xmlns:wne="http://schemas.microsoft.com/office/word/2006/wordml">
+<w:document xmlns:mo="http://schemas.microsoft.com/office/mac/office/2008/main" xmlns:ve="http://schemas.openxmlformats.org/markup-compatibility/2006" xmlns:mv="urn:schemas-microsoft-com:mac:vml" xmlns:o="urn:schemas-microsoft-com:office:office" xmlns:r="http://schemas.openxmlformats.org/officeDocument/2006/relationships" xmlns:m="http://schemas.openxmlformats.org/officeDocument/2006/math" xmlns:v="urn:schemas-microsoft-com:vml" xmlns:wp="http://schemas.openxmlformats.org/drawingml/2006/wordprocessingDrawing" xmlns:w10="urn:schemas-microsoft-com:office:word" xmlns:w="http://schemas.openxmlformats.org/wordprocessingml/2006/main" xmlns:wne="http://schemas.microsoft.com/office/word/2006/wordml">
   <w:body>
     <w:p>
       <w:pPr>
@@ -14,9 +14,20 @@
       <w:pPr>
         <w:pStyle w:val="COChapterTitle"/>
       </w:pPr>
+      <w:commentRangeStart w:id="0"/>
       <w:r>
         <w:t>View Fundamentals</w:t>
       </w:r>
+      <w:commentRangeEnd w:id="0"/>
+      <w:r>
+        <w:rPr>
+          <w:rFonts w:ascii="Verdana" w:hAnsi="Verdana"/>
+          <w:i w:val="0"/>
+          <w:color w:val="000000"/>
+          <w:sz w:val="16"/>
+        </w:rPr>
+        <w:commentReference w:id="0"/>
+      </w:r>
     </w:p>
     <w:p>
       <w:pPr>
@@ -29,6 +40,9 @@
     <w:p>
       <w:pPr>
         <w:pStyle w:val="ListBullet"/>
+        <w:numPr>
+          <w:numberingChange w:id="1" w:author="Katharine Osborne" w:date="2010-03-24T23:46:00Z" w:original=""/>
+        </w:numPr>
       </w:pPr>
       <w:r>
         <w:t>View fundamentals</w:t>
@@ -37,6 +51,9 @@
     <w:p>
       <w:pPr>
         <w:pStyle w:val="ListBullet"/>
+        <w:numPr>
+          <w:numberingChange w:id="2" w:author="Katharine Osborne" w:date="2010-03-24T23:46:00Z" w:original=""/>
+        </w:numPr>
       </w:pPr>
       <w:r>
         <w:t>Strongly-typed views</w:t>
@@ -45,6 +62,9 @@
     <w:p>
       <w:pPr>
         <w:pStyle w:val="ListBullet"/>
+        <w:numPr>
+          <w:numberingChange w:id="3" w:author="Katharine Osborne" w:date="2010-03-24T23:46:00Z" w:original=""/>
+        </w:numPr>
       </w:pPr>
       <w:r>
         <w:t>View helper objects</w:t>
@@ -53,6 +73,9 @@
     <w:p>
       <w:pPr>
         <w:pStyle w:val="ListBullet"/>
+        <w:numPr>
+          <w:numberingChange w:id="4" w:author="Katharine Osborne" w:date="2010-03-24T23:46:00Z" w:original=""/>
+        </w:numPr>
       </w:pPr>
       <w:r>
         <w:t>Templates</w:t>
@@ -92,7 +115,7 @@
         <w:rPr>
           <w:rStyle w:val="CodeinText"/>
         </w:rPr>
-        <w:t>WebFormsViewEngine</w:t>
+        <w:t>WebFormViewEngine</w:t>
       </w:r>
       <w:r>
         <w:t xml:space="preserve"> functions</w:t>
@@ -141,7 +164,16 @@
         <w:t>, based on user input,</w:t>
       </w:r>
       <w:r>
-        <w:t xml:space="preserve"> that a view should be rendered by returning a ViewResult object from a controller action, shown in Listing 3.1 below.</w:t>
+        <w:t xml:space="preserve"> that a view should be rendered by returning a </w:t>
+      </w:r>
+      <w:r>
+        <w:rPr>
+          <w:rStyle w:val="CodeinText"/>
+        </w:rPr>
+        <w:t>ViewResult</w:t>
+      </w:r>
+      <w:r>
+        <w:t xml:space="preserve"> object from a controller action, shown in Listing 3.1 below.</w:t>
       </w:r>
     </w:p>
     <w:p>
@@ -157,7 +189,6 @@
         <w:pStyle w:val="Code"/>
       </w:pPr>
       <w:r>
-        <w:lastRenderedPageBreak/>
         <w:t>[Authorize]</w:t>
       </w:r>
     </w:p>
@@ -349,7 +380,19 @@
         <w:t>, shown in figure 3.1</w:t>
       </w:r>
       <w:r>
-        <w:t xml:space="preserve"> where users can view other user's profiles.  However, only the current logged in user can edit their profile.  To display the profile information on the profile screen, we can pass in the Profile object directly to the view, shown in Listing 3.2 below.</w:t>
+        <w:t>,</w:t>
+      </w:r>
+      <w:r>
+        <w:t xml:space="preserve"> where users can view other user's profiles.  However, only the current logged in user can edit their profile.  To display the profile information on the profile screen, we can pass in the </w:t>
+      </w:r>
+      <w:r>
+        <w:rPr>
+          <w:rStyle w:val="CodeinText"/>
+        </w:rPr>
+        <w:t>Profile</w:t>
+      </w:r>
+      <w:r>
+        <w:t xml:space="preserve"> object directly to the view, shown in Listing 3.2 below.</w:t>
       </w:r>
     </w:p>
     <w:p>
@@ -510,7 +553,6 @@
         <w:pStyle w:val="Code"/>
       </w:pPr>
       <w:r>
-        <w:lastRenderedPageBreak/>
         <w:t>public ViewResult Show(string username)</w:t>
       </w:r>
     </w:p>
@@ -582,7 +624,16 @@
         <w:pStyle w:val="Body1"/>
       </w:pPr>
       <w:r>
-        <w:t xml:space="preserve">In the Controller base class, we have access to the </w:t>
+        <w:t xml:space="preserve">In the </w:t>
+      </w:r>
+      <w:r>
+        <w:rPr>
+          <w:rStyle w:val="CodeinText"/>
+        </w:rPr>
+        <w:t>Controller</w:t>
+      </w:r>
+      <w:r>
+        <w:t xml:space="preserve"> base class, we have access to the </w:t>
       </w:r>
       <w:r>
         <w:rPr>
@@ -609,10 +660,28 @@
         <w:t>ViewData</w:t>
       </w:r>
       <w:r>
-        <w:t xml:space="preserve"> with a "hasPermission" key.  </w:t>
-      </w:r>
-      <w:r>
-        <w:t xml:space="preserve">Next, we use the helper View method to create a </w:t>
+        <w:t xml:space="preserve"> with a </w:t>
+      </w:r>
+      <w:r>
+        <w:rPr>
+          <w:rStyle w:val="CodeinText"/>
+        </w:rPr>
+        <w:t>hasPermission</w:t>
+      </w:r>
+      <w:r>
+        <w:t xml:space="preserve"> key.  </w:t>
+      </w:r>
+      <w:r>
+        <w:t xml:space="preserve">Next, we use the helper </w:t>
+      </w:r>
+      <w:r>
+        <w:rPr>
+          <w:rStyle w:val="CodeinText"/>
+        </w:rPr>
+        <w:t>View</w:t>
+      </w:r>
+      <w:r>
+        <w:t xml:space="preserve"> method to create a </w:t>
       </w:r>
       <w:r>
         <w:rPr>
@@ -651,7 +720,16 @@
         <w:t xml:space="preserve"> object.  </w:t>
       </w:r>
       <w:r>
-        <w:t xml:space="preserve">On the view side, we will pull the "hasPermission" information out of </w:t>
+        <w:t xml:space="preserve">On the view side, we will pull the </w:t>
+      </w:r>
+      <w:r>
+        <w:rPr>
+          <w:rStyle w:val="CodeinText"/>
+        </w:rPr>
+        <w:t>hasPermission</w:t>
+      </w:r>
+      <w:r>
+        <w:t xml:space="preserve"> information out of </w:t>
       </w:r>
       <w:r>
         <w:rPr>
@@ -703,26 +781,38 @@
         <w:pStyle w:val="Code"/>
       </w:pPr>
       <w:r>
-        <w:t xml:space="preserve">        if (hasPermission)</w:t>
-      </w:r>
-    </w:p>
-    <w:p>
-      <w:pPr>
-        <w:pStyle w:val="Code"/>
-      </w:pPr>
-      <w:r>
-        <w:t xml:space="preserve">        { %&gt;</w:t>
-      </w:r>
-    </w:p>
-    <w:p>
-      <w:pPr>
-        <w:pStyle w:val="Code"/>
-      </w:pPr>
-      <w:r>
-        <w:t xml:space="preserve">    &lt;%=Html.ActionLink("Edit", "Edit", new { username = Model.Username }) %&gt;</w:t>
-      </w:r>
-      <w:r>
-        <w:t xml:space="preserve">                                                                       #2</w:t>
+        <w:t xml:space="preserve">        if (hasPermission) { %&gt;</w:t>
+      </w:r>
+    </w:p>
+    <w:p>
+      <w:pPr>
+        <w:pStyle w:val="Code"/>
+      </w:pPr>
+      <w:r>
+        <w:t xml:space="preserve">    &lt;%=Html.ActionLink("Edit", "Edit", </w:t>
+      </w:r>
+      <w:r>
+        <w:t xml:space="preserve">                                 |#2</w:t>
+      </w:r>
+    </w:p>
+    <w:p>
+      <w:pPr>
+        <w:pStyle w:val="Code"/>
+      </w:pPr>
+      <w:r>
+        <w:t xml:space="preserve">           </w:t>
+      </w:r>
+      <w:r>
+        <w:t>new { username = Model.Username }) %&gt;</w:t>
+      </w:r>
+      <w:r>
+        <w:t xml:space="preserve">  </w:t>
+      </w:r>
+      <w:r>
+        <w:t xml:space="preserve">                      |</w:t>
+      </w:r>
+      <w:r>
+        <w:t>#2</w:t>
       </w:r>
     </w:p>
     <w:p>
@@ -764,27 +854,36 @@
       <w:pPr>
         <w:pStyle w:val="Body1"/>
       </w:pPr>
-      <w:commentRangeStart w:id="0"/>
-      <w:commentRangeStart w:id="1"/>
       <w:r>
         <w:t xml:space="preserve">In our view, we extract the </w:t>
       </w:r>
-      <w:commentRangeStart w:id="2"/>
-      <w:commentRangeStart w:id="3"/>
-      <w:r>
-        <w:t xml:space="preserve">"hasPermission" </w:t>
-      </w:r>
-      <w:commentRangeEnd w:id="2"/>
+      <w:commentRangeStart w:id="5"/>
+      <w:commentRangeStart w:id="6"/>
+      <w:commentRangeStart w:id="7"/>
+      <w:r>
+        <w:rPr>
+          <w:rStyle w:val="CodeinText"/>
+        </w:rPr>
+        <w:t>hasPermission</w:t>
+      </w:r>
+      <w:r>
+        <w:t xml:space="preserve"> </w:t>
+      </w:r>
+      <w:commentRangeEnd w:id="5"/>
       <w:r>
         <w:rPr>
           <w:rStyle w:val="CommentReference"/>
           <w:vanish/>
         </w:rPr>
-        <w:commentReference w:id="2"/>
-      </w:r>
-      <w:commentRangeEnd w:id="3"/>
-      <w:r>
-        <w:commentReference w:id="3"/>
+        <w:commentReference w:id="5"/>
+      </w:r>
+      <w:commentRangeEnd w:id="6"/>
+      <w:r>
+        <w:commentReference w:id="6"/>
+      </w:r>
+      <w:commentRangeEnd w:id="7"/>
+      <w:r>
+        <w:commentReference w:id="7"/>
       </w:r>
       <w:r>
         <w:t>information</w:t>
@@ -802,7 +901,16 @@
         <w:t>ViewData</w:t>
       </w:r>
       <w:r>
-        <w:t>.  Next, we conditionally show the edit link based on the "hasPermission" variable</w:t>
+        <w:t xml:space="preserve">.  Next, we conditionally show the edit link based on the </w:t>
+      </w:r>
+      <w:r>
+        <w:rPr>
+          <w:rStyle w:val="CodeinText"/>
+        </w:rPr>
+        <w:t>hasPermission</w:t>
+      </w:r>
+      <w:r>
+        <w:t xml:space="preserve"> variable</w:t>
       </w:r>
       <w:r>
         <w:t xml:space="preserve"> (2)</w:t>
@@ -819,18 +927,6 @@
       <w:r>
         <w:t>The final rendered page for showing the current user's profile is shown in Figure 3.1.</w:t>
       </w:r>
-      <w:commentRangeEnd w:id="0"/>
-      <w:r>
-        <w:rPr>
-          <w:rStyle w:val="CommentReference"/>
-          <w:vanish/>
-        </w:rPr>
-        <w:commentReference w:id="0"/>
-      </w:r>
-      <w:commentRangeEnd w:id="1"/>
-      <w:r>
-        <w:commentReference w:id="1"/>
-      </w:r>
     </w:p>
     <w:p>
       <w:pPr>
@@ -840,7 +936,6 @@
         <w:rPr>
           <w:noProof/>
         </w:rPr>
-        <w:lastRenderedPageBreak/>
         <w:drawing>
           <wp:inline distT="0" distB="0" distL="0" distR="0">
             <wp:extent cx="4800600" cy="3469385"/>
@@ -958,7 +1053,10 @@
         <w:pStyle w:val="Body1"/>
       </w:pPr>
       <w:r>
-        <w:t xml:space="preserve">In the </w:t>
+        <w:t xml:space="preserve">When using </w:t>
+      </w:r>
+      <w:r>
+        <w:t xml:space="preserve">the </w:t>
       </w:r>
       <w:r>
         <w:rPr>
@@ -1003,11 +1101,7 @@
         <w:t>ViewPage</w:t>
       </w:r>
       <w:r>
-        <w:t xml:space="preserve">, but offers some unique additions not available in </w:t>
-      </w:r>
-      <w:r>
-        <w:lastRenderedPageBreak/>
-        <w:t xml:space="preserve">the non-generic </w:t>
+        <w:t xml:space="preserve">, but offers some unique additions not available in the non-generic </w:t>
       </w:r>
       <w:r>
         <w:rPr>
@@ -1151,6 +1245,12 @@
         <w:t>HtmlHelper</w:t>
       </w:r>
       <w:r>
+        <w:rPr>
+          <w:rStyle w:val="CodeinText"/>
+        </w:rPr>
+        <w:t xml:space="preserve"> </w:t>
+      </w:r>
+      <w:r>
         <w:t>(3).</w:t>
       </w:r>
       <w:r>
@@ -1163,7 +1263,16 @@
         <w:t>ViewData.Model</w:t>
       </w:r>
       <w:r>
-        <w:t xml:space="preserve"> properly.  In Listing 3.6, we retrieve all of the profiles for display in a list page, and pass the entire collection of profiles to the View method, which encapsulates setting the </w:t>
+        <w:t xml:space="preserve"> properly.  In Listing 3.6, we retrieve all of the profiles for display in a list page, and pass the entire collection of profiles to the </w:t>
+      </w:r>
+      <w:r>
+        <w:rPr>
+          <w:rStyle w:val="CodeinText"/>
+        </w:rPr>
+        <w:t>View</w:t>
+      </w:r>
+      <w:r>
+        <w:t xml:space="preserve"> method, which encapsulates setting the </w:t>
       </w:r>
       <w:r>
         <w:rPr>
@@ -1246,7 +1355,16 @@
         <w:t xml:space="preserve">ViewData.Model </w:t>
       </w:r>
       <w:r>
-        <w:t xml:space="preserve">property.  However, this property is only of type object, and we would need to cast the result to use it effectively.  Instead, we can make our view page inherit from </w:t>
+        <w:t xml:space="preserve">property.  However, this property is only of type </w:t>
+      </w:r>
+      <w:r>
+        <w:rPr>
+          <w:rStyle w:val="CodeinText"/>
+        </w:rPr>
+        <w:t>object</w:t>
+      </w:r>
+      <w:r>
+        <w:t xml:space="preserve">, and we would need to cast the result to use it effectively.  Instead, we can make our view page inherit from </w:t>
       </w:r>
       <w:r>
         <w:rPr>
@@ -1377,7 +1495,6 @@
         <w:pStyle w:val="Code"/>
       </w:pPr>
       <w:r>
-        <w:lastRenderedPageBreak/>
         <w:t>&lt;table&gt;</w:t>
       </w:r>
     </w:p>
@@ -1385,6 +1502,7 @@
       <w:pPr>
         <w:pStyle w:val="Code"/>
       </w:pPr>
+      <w:commentRangeStart w:id="8"/>
       <w:r>
         <w:t xml:space="preserve">    &lt;tr&gt;</w:t>
       </w:r>
@@ -1426,6 +1544,14 @@
         <w:pStyle w:val="Code"/>
       </w:pPr>
       <w:r>
+        <w:t xml:space="preserve">        &lt;th&gt;&amp;nbsp;&lt;/th&gt;</w:t>
+      </w:r>
+    </w:p>
+    <w:p>
+      <w:pPr>
+        <w:pStyle w:val="Code"/>
+      </w:pPr>
+      <w:r>
         <w:t xml:space="preserve">    &lt;/tr&gt;</w:t>
       </w:r>
     </w:p>
@@ -1528,6 +1654,68 @@
         <w:pStyle w:val="Code"/>
       </w:pPr>
       <w:r>
+        <w:t xml:space="preserve">        &lt;td&gt;</w:t>
+      </w:r>
+    </w:p>
+    <w:p>
+      <w:pPr>
+        <w:pStyle w:val="Code"/>
+      </w:pPr>
+      <w:r>
+        <w:t xml:space="preserve">           &lt;%= Html.Encode(profile.Email) %&gt;</w:t>
+      </w:r>
+    </w:p>
+    <w:p>
+      <w:pPr>
+        <w:pStyle w:val="Code"/>
+      </w:pPr>
+      <w:r>
+        <w:t xml:space="preserve">        &lt;/td&gt;</w:t>
+      </w:r>
+    </w:p>
+    <w:p>
+      <w:pPr>
+        <w:pStyle w:val="Code"/>
+      </w:pPr>
+      <w:r>
+        <w:t xml:space="preserve">        &lt;td&gt;</w:t>
+      </w:r>
+    </w:p>
+    <w:p>
+      <w:pPr>
+        <w:pStyle w:val="Code"/>
+      </w:pPr>
+      <w:r>
+        <w:t xml:space="preserve">            </w:t>
+      </w:r>
+      <w:r>
+        <w:t xml:space="preserve">&lt;%= Html.ActionLink("View Profile", "Show", </w:t>
+      </w:r>
+    </w:p>
+    <w:p>
+      <w:pPr>
+        <w:pStyle w:val="Code"/>
+      </w:pPr>
+      <w:r>
+        <w:t xml:space="preserve">                </w:t>
+      </w:r>
+      <w:r>
+        <w:t>new{username = profile.Username}) %&gt;</w:t>
+      </w:r>
+    </w:p>
+    <w:p>
+      <w:pPr>
+        <w:pStyle w:val="Code"/>
+      </w:pPr>
+      <w:r>
+        <w:t xml:space="preserve">        &lt;/td&gt;</w:t>
+      </w:r>
+    </w:p>
+    <w:p>
+      <w:pPr>
+        <w:pStyle w:val="Code"/>
+      </w:pPr>
+      <w:r>
         <w:t xml:space="preserve">    &lt;/tr&gt;</w:t>
       </w:r>
     </w:p>
@@ -1547,12 +1735,28 @@
         <w:t>&lt;/table&gt;</w:t>
       </w:r>
     </w:p>
+    <w:commentRangeEnd w:id="8"/>
     <w:p>
       <w:pPr>
         <w:pStyle w:val="Body1"/>
       </w:pPr>
       <w:r>
-        <w:t xml:space="preserve">Because we would rather not open ourselves to the myriad of scripting attacks possible when displaying un-encoded user input to the screen, we encode all user-entered information displayed on a screen.  In the example above, this is accomplished through the </w:t>
+        <w:commentReference w:id="8"/>
+      </w:r>
+      <w:r>
+        <w:t xml:space="preserve">Because we would rather not open ourselves to the myriad of scripting attacks possible when displaying un-encoded user input to the screen, we encode all user-entered information </w:t>
+      </w:r>
+      <w:r>
+        <w:t xml:space="preserve">by using the </w:t>
+      </w:r>
+      <w:r>
+        <w:rPr>
+          <w:rStyle w:val="CodeinText"/>
+        </w:rPr>
+        <w:t>Encode</w:t>
+      </w:r>
+      <w:r>
+        <w:t xml:space="preserve"> method on </w:t>
       </w:r>
       <w:r>
         <w:rPr>
@@ -1561,7 +1765,19 @@
         <w:t>HtmlHelper</w:t>
       </w:r>
       <w:r>
-        <w:t xml:space="preserve"> object, provided through the Html property on our base </w:t>
+        <w:t xml:space="preserve"> which is exposed through the </w:t>
+      </w:r>
+      <w:r>
+        <w:rPr>
+          <w:rStyle w:val="CodeinText"/>
+        </w:rPr>
+        <w:t>Html</w:t>
+      </w:r>
+      <w:r>
+        <w:t xml:space="preserve"> property on </w:t>
+      </w:r>
+      <w:r>
+        <w:t xml:space="preserve">our base </w:t>
       </w:r>
       <w:r>
         <w:rPr>
@@ -1618,6 +1834,7 @@
       <w:pPr>
         <w:pStyle w:val="Code"/>
       </w:pPr>
+      <w:commentRangeStart w:id="9"/>
       <w:r>
         <w:t xml:space="preserve">    [Required]</w:t>
       </w:r>
@@ -1630,10 +1847,18 @@
         <w:t xml:space="preserve">    [DisplayName("User name")]</w:t>
       </w:r>
     </w:p>
-    <w:p>
-      <w:pPr>
-        <w:pStyle w:val="Code"/>
-      </w:pPr>
+    <w:commentRangeEnd w:id="9"/>
+    <w:p>
+      <w:pPr>
+        <w:pStyle w:val="Code"/>
+      </w:pPr>
+      <w:r>
+        <w:rPr>
+          <w:rFonts w:ascii="Verdana" w:hAnsi="Verdana"/>
+          <w:snapToGrid/>
+        </w:rPr>
+        <w:commentReference w:id="9"/>
+      </w:r>
       <w:r>
         <w:t xml:space="preserve">    public string UserName { get; set; }</w:t>
       </w:r>
@@ -1717,7 +1942,6 @@
         <w:rPr>
           <w:noProof/>
         </w:rPr>
-        <w:lastRenderedPageBreak/>
         <w:drawing>
           <wp:inline distT="0" distB="0" distL="0" distR="0">
             <wp:extent cx="4800600" cy="3712379"/>
@@ -1914,7 +2138,6 @@
         <w:pStyle w:val="Code"/>
       </w:pPr>
       <w:r>
-        <w:lastRenderedPageBreak/>
         <w:t xml:space="preserve">                &lt;%= Html.ValidationMessageFor(m =&gt; m.Password) %&gt;</w:t>
       </w:r>
     </w:p>
@@ -2015,10 +2238,21 @@
         <w:t xml:space="preserve"> extension methods designed for strongly-typed view pages</w:t>
       </w:r>
       <w:r>
-        <w:t>, including methods for labels (1), input textboxes (2), and validation messages (3)</w:t>
-      </w:r>
-      <w:r>
-        <w:t xml:space="preserve">.  Instead of a loose-typed string to represent properties, these helper methods utilize the C# 3.5 feature of expressions to generate </w:t>
+        <w:t>, including methods for labels (1), input textboxes (2), and validation messages (3</w:t>
+      </w:r>
+      <w:commentRangeStart w:id="10"/>
+      <w:r>
+        <w:t>)</w:t>
+      </w:r>
+      <w:r>
+        <w:t>.  Instead of a loose-typed string to represent properties</w:t>
+      </w:r>
+      <w:commentRangeEnd w:id="10"/>
+      <w:r>
+        <w:commentReference w:id="10"/>
+      </w:r>
+      <w:r>
+        <w:t xml:space="preserve">, these helper methods utilize the C# 3.5 feature of expressions to generate </w:t>
       </w:r>
       <w:r>
         <w:t xml:space="preserve">HTML.  </w:t>
@@ -2119,7 +2353,16 @@
         <w:t xml:space="preserve">Because our label and input elements are generated using expressions, we no longer need to worry about our hard-coding label and input names.  </w:t>
       </w:r>
       <w:r>
-        <w:t xml:space="preserve">Including the helper methods used above, the HtmlHelper extensions designed for strongly-typed views </w:t>
+        <w:t xml:space="preserve">Including the helper methods used above, the </w:t>
+      </w:r>
+      <w:r>
+        <w:rPr>
+          <w:rStyle w:val="CodeinText"/>
+        </w:rPr>
+        <w:t>HtmlHelper</w:t>
+      </w:r>
+      <w:r>
+        <w:t xml:space="preserve"> extensions designed for strongly-typed views </w:t>
       </w:r>
       <w:r>
         <w:t>are in table 3.1.</w:t>
@@ -2180,43 +2423,53 @@
               <w:pStyle w:val="TableBody"/>
               <w:rPr>
                 <w:rStyle w:val="CodeinText"/>
+                <w:bCs w:val="0"/>
               </w:rPr>
             </w:pPr>
-            <w:commentRangeStart w:id="4"/>
-            <w:commentRangeStart w:id="5"/>
             <w:r>
               <w:rPr>
                 <w:rStyle w:val="CodeinText"/>
               </w:rPr>
               <w:t>DisplayFor</w:t>
             </w:r>
-            <w:commentRangeEnd w:id="4"/>
+          </w:p>
+        </w:tc>
+        <w:tc>
+          <w:tcPr>
+            <w:tcW w:w="3888" w:type="dxa"/>
+          </w:tcPr>
+          <w:p>
+            <w:pPr>
+              <w:pStyle w:val="TableBody"/>
+            </w:pPr>
+            <w:commentRangeStart w:id="11"/>
+            <w:r>
+              <w:t>Returns HTML markup for each property in the object that is represented by the </w:t>
+            </w:r>
+            <w:commentRangeStart w:id="12"/>
+            <w:r>
+              <w:t>expression</w:t>
+            </w:r>
+            <w:commentRangeEnd w:id="12"/>
             <w:r>
               <w:rPr>
-                <w:rStyle w:val="CodeinText"/>
+                <w:rStyle w:val="CommentReference"/>
+                <w:rFonts w:ascii="Verdana" w:hAnsi="Verdana"/>
+                <w:bCs w:val="0"/>
+                <w:vanish/>
               </w:rPr>
-              <w:commentReference w:id="4"/>
-            </w:r>
-            <w:commentRangeEnd w:id="5"/>
+              <w:commentReference w:id="12"/>
+            </w:r>
+            <w:r>
+              <w:t>.</w:t>
+            </w:r>
+            <w:commentRangeEnd w:id="11"/>
             <w:r>
               <w:rPr>
                 <w:rFonts w:ascii="Verdana" w:hAnsi="Verdana"/>
                 <w:bCs w:val="0"/>
               </w:rPr>
-              <w:commentReference w:id="5"/>
-            </w:r>
-          </w:p>
-        </w:tc>
-        <w:tc>
-          <w:tcPr>
-            <w:tcW w:w="3888" w:type="dxa"/>
-          </w:tcPr>
-          <w:p>
-            <w:pPr>
-              <w:pStyle w:val="TableBody"/>
-            </w:pPr>
-            <w:r>
-              <w:t>Returns HTML markup for each property in the object that is represented by the expression.</w:t>
+              <w:commentReference w:id="11"/>
             </w:r>
           </w:p>
         </w:tc>
@@ -2231,6 +2484,7 @@
               <w:pStyle w:val="TableBody"/>
               <w:rPr>
                 <w:rStyle w:val="CodeinText"/>
+                <w:bCs w:val="0"/>
               </w:rPr>
             </w:pPr>
             <w:r>
@@ -2265,6 +2519,7 @@
               <w:pStyle w:val="TableBody"/>
               <w:rPr>
                 <w:rStyle w:val="CodeinText"/>
+                <w:bCs w:val="0"/>
               </w:rPr>
             </w:pPr>
             <w:r>
@@ -2305,6 +2560,7 @@
               <w:pStyle w:val="TableBody"/>
               <w:rPr>
                 <w:rStyle w:val="CodeinText"/>
+                <w:bCs w:val="0"/>
               </w:rPr>
             </w:pPr>
             <w:r>
@@ -2324,11 +2580,7 @@
               <w:pStyle w:val="TableBody"/>
             </w:pPr>
             <w:r>
-              <w:t xml:space="preserve">Returns a check box input element for each property in the object that is represented by the </w:t>
-            </w:r>
-            <w:r>
-              <w:lastRenderedPageBreak/>
-              <w:t>specified expression.</w:t>
+              <w:t>Returns a check box input element for each property in the object that is represented by the specified expression.</w:t>
             </w:r>
           </w:p>
         </w:tc>
@@ -2343,13 +2595,13 @@
               <w:pStyle w:val="TableBody"/>
               <w:rPr>
                 <w:rStyle w:val="CodeinText"/>
+                <w:bCs w:val="0"/>
               </w:rPr>
             </w:pPr>
             <w:r>
               <w:rPr>
                 <w:rStyle w:val="CodeinText"/>
               </w:rPr>
-              <w:lastRenderedPageBreak/>
               <w:t>DropDownListFor</w:t>
             </w:r>
           </w:p>
@@ -2378,6 +2630,7 @@
               <w:pStyle w:val="TableBody"/>
               <w:rPr>
                 <w:rStyle w:val="CodeinText"/>
+                <w:bCs w:val="0"/>
               </w:rPr>
             </w:pPr>
             <w:r>
@@ -2412,6 +2665,7 @@
               <w:pStyle w:val="TableBody"/>
               <w:rPr>
                 <w:rStyle w:val="CodeinText"/>
+                <w:bCs w:val="0"/>
               </w:rPr>
             </w:pPr>
             <w:r>
@@ -2446,6 +2700,7 @@
               <w:pStyle w:val="TableBody"/>
               <w:rPr>
                 <w:rStyle w:val="CodeinText"/>
+                <w:bCs w:val="0"/>
               </w:rPr>
             </w:pPr>
             <w:r>
@@ -2480,6 +2735,7 @@
               <w:pStyle w:val="TableBody"/>
               <w:rPr>
                 <w:rStyle w:val="CodeinText"/>
+                <w:bCs w:val="0"/>
               </w:rPr>
             </w:pPr>
             <w:r>
@@ -2514,6 +2770,7 @@
               <w:pStyle w:val="TableBody"/>
               <w:rPr>
                 <w:rStyle w:val="CodeinText"/>
+                <w:bCs w:val="0"/>
               </w:rPr>
             </w:pPr>
             <w:r>
@@ -2548,6 +2805,7 @@
               <w:pStyle w:val="TableBody"/>
               <w:rPr>
                 <w:rStyle w:val="CodeinText"/>
+                <w:bCs w:val="0"/>
               </w:rPr>
             </w:pPr>
             <w:r>
@@ -2582,6 +2840,7 @@
               <w:pStyle w:val="TableBody"/>
               <w:rPr>
                 <w:rStyle w:val="CodeinText"/>
+                <w:bCs w:val="0"/>
               </w:rPr>
             </w:pPr>
             <w:r>
@@ -2616,6 +2875,7 @@
               <w:pStyle w:val="TableBody"/>
               <w:rPr>
                 <w:rStyle w:val="CodeinText"/>
+                <w:bCs w:val="0"/>
               </w:rPr>
             </w:pPr>
             <w:r>
@@ -2650,6 +2910,7 @@
               <w:pStyle w:val="TableBody"/>
               <w:rPr>
                 <w:rStyle w:val="CodeinText"/>
+                <w:bCs w:val="0"/>
               </w:rPr>
             </w:pPr>
             <w:r>
@@ -2706,7 +2967,6 @@
         <w:pStyle w:val="Code"/>
       </w:pPr>
       <w:r>
-        <w:lastRenderedPageBreak/>
         <w:t>public ActionResult LogOn(LogOnModel model, string returnUrl)</w:t>
       </w:r>
       <w:r>
@@ -2758,304 +3018,438 @@
       <w:pPr>
         <w:pStyle w:val="Code"/>
       </w:pPr>
-      <w:commentRangeStart w:id="6"/>
-      <w:commentRangeStart w:id="7"/>
-    </w:p>
-    <w:p>
-      <w:pPr>
-        <w:pStyle w:val="Code"/>
-      </w:pPr>
-    </w:p>
-    <w:commentRangeEnd w:id="6"/>
+    </w:p>
+    <w:p>
+      <w:pPr>
+        <w:pStyle w:val="Code"/>
+      </w:pPr>
+    </w:p>
     <w:p>
       <w:pPr>
         <w:pStyle w:val="Body1"/>
       </w:pPr>
       <w:r>
-        <w:rPr>
-          <w:rStyle w:val="CommentReference"/>
-          <w:vanish/>
-        </w:rPr>
-        <w:commentReference w:id="6"/>
-      </w:r>
-      <w:commentRangeStart w:id="8"/>
-      <w:commentRangeStart w:id="9"/>
-      <w:commentRangeEnd w:id="7"/>
-      <w:r>
-        <w:commentReference w:id="7"/>
-      </w:r>
-      <w:r>
-        <w:t>Our</w:t>
-      </w:r>
-      <w:commentRangeEnd w:id="8"/>
-      <w:r>
-        <w:rPr>
-          <w:rStyle w:val="CommentReference"/>
-          <w:vanish/>
-        </w:rPr>
-        <w:commentReference w:id="8"/>
-      </w:r>
-      <w:commentRangeEnd w:id="9"/>
-      <w:r>
-        <w:commentReference w:id="9"/>
+        <w:t xml:space="preserve">Our </w:t>
+      </w:r>
+      <w:r>
+        <w:rPr>
+          <w:rStyle w:val="CodeinText"/>
+        </w:rPr>
+        <w:t>LogOn</w:t>
+      </w:r>
+      <w:r>
+        <w:t xml:space="preserve"> action method takes a single </w:t>
+      </w:r>
+      <w:r>
+        <w:rPr>
+          <w:rStyle w:val="CodeinText"/>
+        </w:rPr>
+        <w:t>LogOnModel</w:t>
+      </w:r>
+      <w:r>
+        <w:t xml:space="preserve"> object, as well as the potential return URL, instead of a method parameter for each input element on our form</w:t>
+      </w:r>
+      <w:r>
+        <w:t xml:space="preserve"> (1)</w:t>
+      </w:r>
+      <w:r>
+        <w:t>.</w:t>
+      </w:r>
+      <w:r>
+        <w:t xml:space="preserve">  As powerful as the </w:t>
+      </w:r>
+      <w:r>
+        <w:rPr>
+          <w:rStyle w:val="CodeinText"/>
+        </w:rPr>
+        <w:t>HtmlHelper</w:t>
+      </w:r>
+      <w:r>
+        <w:t xml:space="preserve"> extensions for strongly-typed views can be, we still introduce quite a bit of duplication in our views if we rely solely on these extensions for generating HTML.  For example, if every input element requires a corresponding label, why not always include it?  Every user interface is different, so the MVC team cannot predict the layout everyone wants to use for input and label elements.  Instead, we can take advantage of a new feature in ASP.NET MVC2, templates, to enforce a standardized approach to gener</w:t>
+      </w:r>
+      <w:r>
+        <w:t>ating HTML.</w:t>
+      </w:r>
+    </w:p>
+    <w:p>
+      <w:pPr>
+        <w:pStyle w:val="Head1"/>
+      </w:pPr>
+      <w:commentRangeStart w:id="13"/>
+      <w:r>
+        <w:t>3.4 Using strongly-typed templates</w:t>
+      </w:r>
+      <w:commentRangeEnd w:id="13"/>
+      <w:r>
+        <w:rPr>
+          <w:rFonts w:ascii="Verdana" w:hAnsi="Verdana"/>
+          <w:b w:val="0"/>
+          <w:i w:val="0"/>
+          <w:color w:val="000000"/>
+          <w:sz w:val="16"/>
+        </w:rPr>
+        <w:commentReference w:id="13"/>
+      </w:r>
+    </w:p>
+    <w:p>
+      <w:pPr>
+        <w:pStyle w:val="Body1"/>
+      </w:pPr>
+      <w:r>
+        <w:t>As we move towards using strongly-typed views</w:t>
       </w:r>
       <w:r>
         <w:t xml:space="preserve"> </w:t>
       </w:r>
       <w:r>
-        <w:rPr>
-          <w:rStyle w:val="CodeinText"/>
-        </w:rPr>
-        <w:t>LogOn</w:t>
-      </w:r>
-      <w:r>
-        <w:t xml:space="preserve"> action method takes a single </w:t>
-      </w:r>
-      <w:r>
-        <w:rPr>
-          <w:rStyle w:val="CodeinText"/>
-        </w:rPr>
-        <w:t>LogOnModel</w:t>
-      </w:r>
-      <w:r>
-        <w:t xml:space="preserve"> object, as well as the potential return URL, instead of a method parameter for each input element on our form</w:t>
+        <w:t>based on a presentation model,</w:t>
+      </w:r>
+      <w:r>
+        <w:t xml:space="preserve"> we will start to see more and more patterns emerge.  If a ViewModel object has a boolean property on a form, we will almost certainly want to display a checkbox on a form.  Email addresses should always render the same, as should password fields and so on.  It is very rare that an input element won't also include the corresponding validation message.  </w:t>
+      </w:r>
+    </w:p>
+    <w:p>
+      <w:pPr>
+        <w:pStyle w:val="Body"/>
+      </w:pPr>
+      <w:r>
+        <w:rPr>
+          <w:rStyle w:val="CodeinText"/>
+        </w:rPr>
+        <w:t>HtmlHelper</w:t>
+      </w:r>
+      <w:r>
+        <w:t xml:space="preserve"> extension methods work well for individual snippets of HTML elements, but tend not to scale as the HTML generated starts to become more complex and include more varieties of elements.  </w:t>
+      </w:r>
+      <w:r>
+        <w:t xml:space="preserve">ASP.NET MVC 2 gives us a way </w:t>
+      </w:r>
+      <w:r>
+        <w:t>to start basing our rendering decisions based on model metadata</w:t>
+      </w:r>
+      <w:r>
+        <w:t xml:space="preserve">.  An example of this is marking our view model with a </w:t>
+      </w:r>
+      <w:r>
+        <w:rPr>
+          <w:rStyle w:val="CodeinText"/>
+        </w:rPr>
+        <w:t>RequiredAttribute</w:t>
+      </w:r>
+      <w:r>
+        <w:t xml:space="preserve"> so that is will be automatically validated.  The framework also provides ways to generate snippets of HTML based on properties of our view model. </w:t>
+      </w:r>
+    </w:p>
+    <w:p>
+      <w:pPr>
+        <w:pStyle w:val="Body"/>
+      </w:pPr>
+      <w:r>
+        <w:t xml:space="preserve">With ASP.NET MVC 2, the MVC team designed a </w:t>
+      </w:r>
+      <w:r>
+        <w:t xml:space="preserve">view feature that tends to sit between </w:t>
+      </w:r>
+      <w:r>
+        <w:rPr>
+          <w:rStyle w:val="CodeinText"/>
+        </w:rPr>
+        <w:t>HtmlHelper</w:t>
+      </w:r>
+      <w:r>
+        <w:t xml:space="preserve"> extension methods and full-blown partials in size and scope.  This feature is </w:t>
+      </w:r>
+      <w:r>
+        <w:t>templated helpers</w:t>
+      </w:r>
+      <w:r>
+        <w:t>, and is designed to assist in generating HTML based on strongl</w:t>
+      </w:r>
+      <w:r>
+        <w:t xml:space="preserve">y-typed views.  </w:t>
+      </w:r>
+      <w:r>
+        <w:t>Templated helpers</w:t>
+      </w:r>
+      <w:r>
+        <w:t xml:space="preserve"> can be used to generate HTML for the entire model or one member at a time.  Because HTML for viewing and editing are radically different, generating templates for each is accomplished through two different sets of methods, with </w:t>
+      </w:r>
+      <w:r>
+        <w:t>two different sets of templates.</w:t>
+      </w:r>
+    </w:p>
+    <w:p>
+      <w:pPr>
+        <w:pStyle w:val="Head2"/>
+      </w:pPr>
+      <w:r>
+        <w:t>3.4.1 EditorFor and DisplayFor templates</w:t>
+      </w:r>
+    </w:p>
+    <w:p>
+      <w:pPr>
+        <w:pStyle w:val="Body1"/>
+      </w:pPr>
+      <w:r>
+        <w:t xml:space="preserve">These two different sets of templates are separated into a set of Editor and Display templates.  </w:t>
+      </w:r>
+      <w:r>
+        <w:t>The Editor and Display templates are generated from the following methods:</w:t>
+      </w:r>
+    </w:p>
+    <w:p>
+      <w:pPr>
+        <w:pStyle w:val="ListBullet"/>
+        <w:numPr>
+          <w:numberingChange w:id="14" w:author="Katharine Osborne" w:date="2010-03-24T23:46:00Z" w:original=""/>
+        </w:numPr>
+        <w:rPr>
+          <w:rStyle w:val="CodeinText"/>
+        </w:rPr>
+      </w:pPr>
+      <w:r>
+        <w:rPr>
+          <w:rStyle w:val="CodeinText"/>
+        </w:rPr>
+        <w:t>Html.Display("Message")</w:t>
+      </w:r>
+    </w:p>
+    <w:p>
+      <w:pPr>
+        <w:pStyle w:val="ListBullet"/>
+        <w:numPr>
+          <w:numberingChange w:id="15" w:author="Katharine Osborne" w:date="2010-03-24T23:46:00Z" w:original=""/>
+        </w:numPr>
+        <w:rPr>
+          <w:rStyle w:val="CodeinText"/>
+        </w:rPr>
+      </w:pPr>
+      <w:r>
+        <w:rPr>
+          <w:rStyle w:val="CodeinText"/>
+        </w:rPr>
+        <w:t>Html.DisplayFor(m =&gt; m.Message)</w:t>
+      </w:r>
+    </w:p>
+    <w:p>
+      <w:pPr>
+        <w:pStyle w:val="ListBullet"/>
+        <w:numPr>
+          <w:numberingChange w:id="16" w:author="Katharine Osborne" w:date="2010-03-24T23:46:00Z" w:original=""/>
+        </w:numPr>
+        <w:rPr>
+          <w:rStyle w:val="CodeinText"/>
+        </w:rPr>
+      </w:pPr>
+      <w:r>
+        <w:rPr>
+          <w:rStyle w:val="CodeinText"/>
+        </w:rPr>
+        <w:t>Html.DisplayForModel()</w:t>
+      </w:r>
+    </w:p>
+    <w:p>
+      <w:pPr>
+        <w:pStyle w:val="ListBullet"/>
+        <w:numPr>
+          <w:numberingChange w:id="17" w:author="Katharine Osborne" w:date="2010-03-24T23:46:00Z" w:original=""/>
+        </w:numPr>
+        <w:rPr>
+          <w:rStyle w:val="CodeinText"/>
+        </w:rPr>
+      </w:pPr>
+      <w:r>
+        <w:rPr>
+          <w:rStyle w:val="CodeinText"/>
+        </w:rPr>
+        <w:t>Html.Editor("UserName")</w:t>
+      </w:r>
+    </w:p>
+    <w:p>
+      <w:pPr>
+        <w:pStyle w:val="ListBullet"/>
+        <w:numPr>
+          <w:numberingChange w:id="18" w:author="Katharine Osborne" w:date="2010-03-24T23:46:00Z" w:original=""/>
+        </w:numPr>
+        <w:rPr>
+          <w:rStyle w:val="CodeinText"/>
+        </w:rPr>
+      </w:pPr>
+      <w:r>
+        <w:rPr>
+          <w:rStyle w:val="CodeinText"/>
+        </w:rPr>
+        <w:t>Html.EditorFor(m =&gt; m.UserName)</w:t>
+      </w:r>
+    </w:p>
+    <w:p>
+      <w:pPr>
+        <w:pStyle w:val="ListBullet"/>
+        <w:numPr>
+          <w:numberingChange w:id="19" w:author="Katharine Osborne" w:date="2010-03-24T23:46:00Z" w:original=""/>
+        </w:numPr>
+        <w:rPr>
+          <w:rStyle w:val="CodeinText"/>
+        </w:rPr>
+      </w:pPr>
+      <w:r>
+        <w:rPr>
+          <w:rStyle w:val="CodeinText"/>
+        </w:rPr>
+        <w:t>Html.EditorForModel()</w:t>
+      </w:r>
+    </w:p>
+    <w:p>
+      <w:pPr>
+        <w:pStyle w:val="Body1"/>
+      </w:pPr>
+      <w:r>
+        <w:t>Although string-based versions exist for using templates against loosely-typed views, we will prefer to use the expression-based methods to gain the benefits of using strongly-typed views.</w:t>
+      </w:r>
+      <w:r>
+        <w:t xml:space="preserve">  If our model is very simple, we can use the "ForModel" methods, which enumerate over every member in our model to generate the complete HTML.  </w:t>
+      </w:r>
+      <w:commentRangeStart w:id="20"/>
+      <w:r>
+        <w:t>Since our "Change Password" page is very simple</w:t>
+      </w:r>
+      <w:commentRangeEnd w:id="20"/>
+      <w:r>
+        <w:commentReference w:id="20"/>
+      </w:r>
+      <w:r>
+        <w:t xml:space="preserve">, we can use the </w:t>
+      </w:r>
+      <w:r>
+        <w:rPr>
+          <w:rStyle w:val="CodeinText"/>
+        </w:rPr>
+        <w:t>EditorForModel</w:t>
+      </w:r>
+      <w:r>
+        <w:t xml:space="preserve"> method, shown in Listing 3.12.</w:t>
+      </w:r>
+    </w:p>
+    <w:p>
+      <w:pPr>
+        <w:pStyle w:val="CodeListingCaption"/>
+      </w:pPr>
+      <w:r>
+        <w:t>Listing 3.12: Using EditorForModel for a simple model</w:t>
+      </w:r>
+    </w:p>
+    <w:p>
+      <w:pPr>
+        <w:pStyle w:val="Code"/>
+      </w:pPr>
+      <w:r>
+        <w:t>&lt;% using (Html.BeginForm()) { %&gt;</w:t>
+      </w:r>
+    </w:p>
+    <w:p>
+      <w:pPr>
+        <w:pStyle w:val="Code"/>
+      </w:pPr>
+      <w:r>
+        <w:t xml:space="preserve">    &lt;div&gt;</w:t>
+      </w:r>
+    </w:p>
+    <w:p>
+      <w:pPr>
+        <w:pStyle w:val="Code"/>
+      </w:pPr>
+      <w:r>
+        <w:t xml:space="preserve">        &lt;fieldset&gt;</w:t>
+      </w:r>
+    </w:p>
+    <w:p>
+      <w:pPr>
+        <w:pStyle w:val="Code"/>
+      </w:pPr>
+      <w:r>
+        <w:t xml:space="preserve">            &lt;legend&gt;Account Information&lt;/legend&gt;</w:t>
+      </w:r>
+    </w:p>
+    <w:p>
+      <w:pPr>
+        <w:pStyle w:val="Code"/>
+      </w:pPr>
+      <w:r>
+        <w:t xml:space="preserve">            &lt;%= Html.EditorForModel() %&gt;</w:t>
+      </w:r>
+      <w:r>
+        <w:t xml:space="preserve">                             #1</w:t>
+      </w:r>
+    </w:p>
+    <w:p>
+      <w:pPr>
+        <w:pStyle w:val="Code"/>
+      </w:pPr>
+      <w:r>
+        <w:t xml:space="preserve">            &lt;p&gt;</w:t>
+      </w:r>
+    </w:p>
+    <w:p>
+      <w:pPr>
+        <w:pStyle w:val="Code"/>
+      </w:pPr>
+      <w:r>
+        <w:t xml:space="preserve">                &lt;input type="submit" value="Change Password" /&gt;</w:t>
+      </w:r>
+    </w:p>
+    <w:p>
+      <w:pPr>
+        <w:pStyle w:val="Code"/>
+      </w:pPr>
+      <w:r>
+        <w:t xml:space="preserve">            &lt;/p&gt;</w:t>
+      </w:r>
+    </w:p>
+    <w:p>
+      <w:pPr>
+        <w:pStyle w:val="Code"/>
+      </w:pPr>
+      <w:r>
+        <w:t xml:space="preserve">        &lt;/fieldset&gt;</w:t>
+      </w:r>
+    </w:p>
+    <w:p>
+      <w:pPr>
+        <w:pStyle w:val="Code"/>
+      </w:pPr>
+      <w:r>
+        <w:t xml:space="preserve">    &lt;/div&gt;</w:t>
+      </w:r>
+    </w:p>
+    <w:p>
+      <w:pPr>
+        <w:pStyle w:val="Code"/>
+      </w:pPr>
+      <w:r>
+        <w:t>&lt;% } %&gt;</w:t>
+      </w:r>
+    </w:p>
+    <w:p>
+      <w:pPr>
+        <w:pStyle w:val="Body1"/>
+      </w:pPr>
+      <w:r>
+        <w:t xml:space="preserve">This </w:t>
+      </w:r>
+      <w:r>
+        <w:rPr>
+          <w:rStyle w:val="CodeinText"/>
+        </w:rPr>
+        <w:t>EditorForModel</w:t>
+      </w:r>
+      <w:r>
+        <w:t xml:space="preserve"> method</w:t>
       </w:r>
       <w:r>
         <w:t xml:space="preserve"> (1)</w:t>
       </w:r>
       <w:r>
-        <w:t>.</w:t>
-      </w:r>
-      <w:r>
-        <w:t xml:space="preserve">  As powerful as the </w:t>
-      </w:r>
-      <w:r>
-        <w:rPr>
-          <w:rStyle w:val="CodeinText"/>
-        </w:rPr>
-        <w:t>HtmlHelper</w:t>
-      </w:r>
-      <w:r>
-        <w:t xml:space="preserve"> extensions for strongly-typed views can be, we still introduce quite a bit of duplication in our views if we rely solely on these extensions for generating HTML.  For example, if every input element requires a corresponding label, why not always include it?  Every user interface is different, so the MVC team cannot predict the layout everyone wants to use for input and label elements.  Instead, we can take advantage of a new feature in ASP.NET MVC2, templates, to enforce a standardized approach to gener</w:t>
-      </w:r>
-      <w:r>
-        <w:t>ating HTML.</w:t>
-      </w:r>
-    </w:p>
-    <w:p>
-      <w:pPr>
-        <w:pStyle w:val="Head1"/>
-      </w:pPr>
-      <w:r>
-        <w:t>3.4 Using strongly-typed templates</w:t>
-      </w:r>
-    </w:p>
-    <w:p>
-      <w:pPr>
-        <w:pStyle w:val="Body1"/>
-      </w:pPr>
-      <w:r>
-        <w:t>As we move towards using strongly-typed views</w:t>
-      </w:r>
-      <w:r>
-        <w:t>, views based on a presentation model,</w:t>
-      </w:r>
-      <w:r>
-        <w:t xml:space="preserve"> we will start to see more and more patterns emerge.  If a ViewModel object has a boolean property on a form, we will almost certainly want to display a checkbox on a form.  Email addresses should always render the same, as should password fields and so on.  It is very rare that an input element won't also include the corresponding validation message.  </w:t>
-      </w:r>
-    </w:p>
-    <w:p>
-      <w:pPr>
-        <w:pStyle w:val="Body"/>
-      </w:pPr>
-      <w:r>
-        <w:rPr>
-          <w:rStyle w:val="CodeinText"/>
-        </w:rPr>
-        <w:t>HtmlHelper</w:t>
-      </w:r>
-      <w:r>
-        <w:t xml:space="preserve"> extension methods work well for individual snippets of HTML elements, but tend not to scale as the HTML generated starts to become more complex and include more varieties of elements.  </w:t>
-      </w:r>
-      <w:r>
-        <w:t xml:space="preserve">ASP.NET MVC 2 gives us a way </w:t>
-      </w:r>
-      <w:r>
-        <w:t>to start basing our rendering decisions based on model metadata</w:t>
-      </w:r>
-      <w:r>
-        <w:t xml:space="preserve">.  An example of this is marking our view model with a </w:t>
-      </w:r>
-      <w:r>
-        <w:rPr>
-          <w:rStyle w:val="CodeinText"/>
-        </w:rPr>
-        <w:t>RequiredAttribute</w:t>
-      </w:r>
-      <w:r>
-        <w:t xml:space="preserve"> so that is will be automatically validated.  The framework also provides ways to generate snippets of HTML based on properties of our view model. </w:t>
-      </w:r>
-    </w:p>
-    <w:p>
-      <w:pPr>
-        <w:pStyle w:val="Body"/>
-      </w:pPr>
-      <w:r>
-        <w:t xml:space="preserve">With ASP.NET MVC 2, the MVC team designed a </w:t>
-      </w:r>
-      <w:r>
-        <w:t xml:space="preserve">view feature that tends to sit between </w:t>
-      </w:r>
-      <w:r>
-        <w:rPr>
-          <w:rStyle w:val="CodeinText"/>
-        </w:rPr>
-        <w:t>HtmlHelper</w:t>
-      </w:r>
-      <w:r>
-        <w:t xml:space="preserve"> extension methods and full-blown partials in size and scope.  This feature is </w:t>
-      </w:r>
-      <w:r>
-        <w:t>templated helpers</w:t>
-      </w:r>
-      <w:r>
-        <w:t>, and is designed to assist in generating HTML based on strongl</w:t>
-      </w:r>
-      <w:r>
-        <w:t xml:space="preserve">y-typed views.  </w:t>
-      </w:r>
-      <w:r>
-        <w:t>Templated helpers</w:t>
-      </w:r>
-      <w:r>
-        <w:t xml:space="preserve"> can be used to generate HTML for the entire model or one member at a time.  Because HTML for viewing and editing are radically different, generating templates for each is accomplished through two different sets of methods, with </w:t>
-      </w:r>
-      <w:r>
-        <w:t>two different sets of templates.</w:t>
-      </w:r>
-    </w:p>
-    <w:p>
-      <w:pPr>
-        <w:pStyle w:val="Head2"/>
-      </w:pPr>
-      <w:r>
-        <w:t>3.4.1 EditorFor and DisplayFor templates</w:t>
-      </w:r>
-    </w:p>
-    <w:p>
-      <w:pPr>
-        <w:pStyle w:val="Body1"/>
-      </w:pPr>
-      <w:r>
-        <w:t xml:space="preserve">These two different sets of templates are separated into a set of Editor and Display templates.  </w:t>
-      </w:r>
-      <w:r>
-        <w:t>The Editor and Display templates are generated from the following methods:</w:t>
-      </w:r>
-    </w:p>
-    <w:p>
-      <w:pPr>
-        <w:pStyle w:val="ListBullet"/>
-        <w:rPr>
-          <w:rStyle w:val="CodeinText"/>
-        </w:rPr>
-      </w:pPr>
-      <w:r>
-        <w:rPr>
-          <w:rStyle w:val="CodeinText"/>
-        </w:rPr>
-        <w:t>Html.Display("Message")</w:t>
-      </w:r>
-    </w:p>
-    <w:p>
-      <w:pPr>
-        <w:pStyle w:val="ListBullet"/>
-        <w:rPr>
-          <w:rStyle w:val="CodeinText"/>
-        </w:rPr>
-      </w:pPr>
-      <w:r>
-        <w:rPr>
-          <w:rStyle w:val="CodeinText"/>
-        </w:rPr>
-        <w:t>Html.DisplayFor(m =&gt; m.Message)</w:t>
-      </w:r>
-    </w:p>
-    <w:p>
-      <w:pPr>
-        <w:pStyle w:val="ListBullet"/>
-        <w:rPr>
-          <w:rStyle w:val="CodeinText"/>
-        </w:rPr>
-      </w:pPr>
-      <w:r>
-        <w:rPr>
-          <w:rStyle w:val="CodeinText"/>
-        </w:rPr>
-        <w:t>Html.DisplayForModel()</w:t>
-      </w:r>
-    </w:p>
-    <w:p>
-      <w:pPr>
-        <w:pStyle w:val="ListBullet"/>
-        <w:rPr>
-          <w:rStyle w:val="CodeinText"/>
-        </w:rPr>
-      </w:pPr>
-      <w:r>
-        <w:rPr>
-          <w:rStyle w:val="CodeinText"/>
-        </w:rPr>
-        <w:lastRenderedPageBreak/>
-        <w:t>Html.Editor("UserName")</w:t>
-      </w:r>
-    </w:p>
-    <w:p>
-      <w:pPr>
-        <w:pStyle w:val="ListBullet"/>
-        <w:rPr>
-          <w:rStyle w:val="CodeinText"/>
-        </w:rPr>
-      </w:pPr>
-      <w:r>
-        <w:rPr>
-          <w:rStyle w:val="CodeinText"/>
-        </w:rPr>
-        <w:t>Html.EditorFor(m =&gt; m.UserName)</w:t>
-      </w:r>
-    </w:p>
-    <w:p>
-      <w:pPr>
-        <w:pStyle w:val="ListBullet"/>
-        <w:rPr>
-          <w:rStyle w:val="CodeinText"/>
-        </w:rPr>
-      </w:pPr>
-      <w:r>
-        <w:rPr>
-          <w:rStyle w:val="CodeinText"/>
-        </w:rPr>
-        <w:t>Html.EditorForModel()</w:t>
-      </w:r>
-    </w:p>
-    <w:p>
-      <w:pPr>
-        <w:pStyle w:val="Body1"/>
-      </w:pPr>
-      <w:r>
-        <w:t>Although string-based versions exist for using templates against loosely-typed views, we will prefer to use the expression-based methods to gain the benefits of using strongly-typed views.</w:t>
-      </w:r>
-      <w:r>
-        <w:t xml:space="preserve">  If our model is very simple, we can use the "ForModel" methods, which enumerate over every member in our model to generate the complete HTML.  Since our "Change Password" page is very simple, we can use the </w:t>
-      </w:r>
-      <w:r>
-        <w:rPr>
-          <w:rStyle w:val="CodeinText"/>
-        </w:rPr>
-        <w:t>EditorForModel</w:t>
-      </w:r>
-      <w:r>
-        <w:t xml:space="preserve"> method, shown in Listing 3.12.</w:t>
+        <w:t xml:space="preserve"> loops through all of the members on our Model for this view, generating the editor templates for each member.  Each template generated may be different, depending on the model metadata information on each member.  This HTML might suit our needs, but there is only so much you can embed in your view model before you can no longer sanely emit HTML based solely on model metadata.  The model for the Change Password screen, shown in Listing 3.13, already has validation and label information.</w:t>
       </w:r>
     </w:p>
     <w:p>
@@ -3063,119 +3457,6 @@
         <w:pStyle w:val="CodeListingCaption"/>
       </w:pPr>
       <w:r>
-        <w:t>Listing 3.12: Using EditorForModel for a simple model</w:t>
-      </w:r>
-    </w:p>
-    <w:p>
-      <w:pPr>
-        <w:pStyle w:val="Code"/>
-      </w:pPr>
-      <w:r>
-        <w:t>&lt;% using (Html.BeginForm()) { %&gt;</w:t>
-      </w:r>
-    </w:p>
-    <w:p>
-      <w:pPr>
-        <w:pStyle w:val="Code"/>
-      </w:pPr>
-      <w:r>
-        <w:t xml:space="preserve">    &lt;div&gt;</w:t>
-      </w:r>
-    </w:p>
-    <w:p>
-      <w:pPr>
-        <w:pStyle w:val="Code"/>
-      </w:pPr>
-      <w:r>
-        <w:t xml:space="preserve">        &lt;fieldset&gt;</w:t>
-      </w:r>
-    </w:p>
-    <w:p>
-      <w:pPr>
-        <w:pStyle w:val="Code"/>
-      </w:pPr>
-      <w:r>
-        <w:t xml:space="preserve">            &lt;legend&gt;Account Information&lt;/legend&gt;</w:t>
-      </w:r>
-    </w:p>
-    <w:p>
-      <w:pPr>
-        <w:pStyle w:val="Code"/>
-      </w:pPr>
-      <w:r>
-        <w:t xml:space="preserve">            &lt;%= Html.EditorForModel() %&gt;</w:t>
-      </w:r>
-      <w:r>
-        <w:t xml:space="preserve">                             #1</w:t>
-      </w:r>
-    </w:p>
-    <w:p>
-      <w:pPr>
-        <w:pStyle w:val="Code"/>
-      </w:pPr>
-      <w:r>
-        <w:t xml:space="preserve">            &lt;p&gt;</w:t>
-      </w:r>
-    </w:p>
-    <w:p>
-      <w:pPr>
-        <w:pStyle w:val="Code"/>
-      </w:pPr>
-      <w:r>
-        <w:t xml:space="preserve">                &lt;input type="submit" value="Change Password" /&gt;</w:t>
-      </w:r>
-    </w:p>
-    <w:p>
-      <w:pPr>
-        <w:pStyle w:val="Code"/>
-      </w:pPr>
-      <w:r>
-        <w:t xml:space="preserve">            &lt;/p&gt;</w:t>
-      </w:r>
-    </w:p>
-    <w:p>
-      <w:pPr>
-        <w:pStyle w:val="Code"/>
-      </w:pPr>
-      <w:r>
-        <w:t xml:space="preserve">        &lt;/fieldset&gt;</w:t>
-      </w:r>
-    </w:p>
-    <w:p>
-      <w:pPr>
-        <w:pStyle w:val="Code"/>
-      </w:pPr>
-      <w:r>
-        <w:t xml:space="preserve">    &lt;/div&gt;</w:t>
-      </w:r>
-    </w:p>
-    <w:p>
-      <w:pPr>
-        <w:pStyle w:val="Code"/>
-      </w:pPr>
-      <w:r>
-        <w:t>&lt;% } %&gt;</w:t>
-      </w:r>
-    </w:p>
-    <w:p>
-      <w:pPr>
-        <w:pStyle w:val="Body1"/>
-      </w:pPr>
-      <w:r>
-        <w:t>This EditorForModel method</w:t>
-      </w:r>
-      <w:r>
-        <w:t xml:space="preserve"> (1)</w:t>
-      </w:r>
-      <w:r>
-        <w:t xml:space="preserve"> loops through all of the members on our Model for this view, generating the editor templates for each member.  Each template generated may be different, depending on the model metadata information on each member.  This HTML might suit our needs, but there is only so much you can embed in your view model before you can no longer sanely emit HTML based solely on model metadata.  The model for the Change Password screen, shown in Listing 3.13, already has validation and label information.</w:t>
-      </w:r>
-    </w:p>
-    <w:p>
-      <w:pPr>
-        <w:pStyle w:val="CodeListingCaption"/>
-      </w:pPr>
-      <w:r>
         <w:t>Listing 3.13: The Change Password model</w:t>
       </w:r>
     </w:p>
@@ -3323,7 +3604,6 @@
         <w:pStyle w:val="Code"/>
       </w:pPr>
       <w:r>
-        <w:lastRenderedPageBreak/>
         <w:t xml:space="preserve">    public string ConfirmPassword { get; set; }</w:t>
       </w:r>
     </w:p>
@@ -3676,8 +3956,17 @@
             <w:pPr>
               <w:pStyle w:val="TableBody"/>
             </w:pPr>
+            <w:commentRangeStart w:id="21"/>
             <w:r>
               <w:t>Text</w:t>
+            </w:r>
+            <w:commentRangeEnd w:id="21"/>
+            <w:r>
+              <w:rPr>
+                <w:rFonts w:ascii="Verdana" w:hAnsi="Verdana"/>
+                <w:bCs w:val="0"/>
+              </w:rPr>
+              <w:commentReference w:id="21"/>
             </w:r>
           </w:p>
         </w:tc>
@@ -3789,7 +4078,6 @@
               <w:pStyle w:val="TableBody"/>
             </w:pPr>
             <w:r>
-              <w:lastRenderedPageBreak/>
               <w:t>Decimal</w:t>
             </w:r>
           </w:p>
@@ -3952,12 +4240,12 @@
             <w:pPr>
               <w:pStyle w:val="TableBody"/>
             </w:pPr>
-            <w:commentRangeStart w:id="10"/>
-            <w:commentRangeStart w:id="11"/>
+            <w:commentRangeStart w:id="22"/>
+            <w:commentRangeStart w:id="23"/>
             <w:r>
               <w:t>HiddenInput</w:t>
             </w:r>
-            <w:commentRangeEnd w:id="10"/>
+            <w:commentRangeEnd w:id="22"/>
             <w:r>
               <w:rPr>
                 <w:rStyle w:val="CommentReference"/>
@@ -3965,15 +4253,15 @@
                 <w:bCs w:val="0"/>
                 <w:vanish/>
               </w:rPr>
-              <w:commentReference w:id="10"/>
-            </w:r>
-            <w:commentRangeEnd w:id="11"/>
+              <w:commentReference w:id="22"/>
+            </w:r>
+            <w:commentRangeEnd w:id="23"/>
             <w:r>
               <w:rPr>
                 <w:rFonts w:ascii="Verdana" w:hAnsi="Verdana"/>
                 <w:bCs w:val="0"/>
               </w:rPr>
-              <w:commentReference w:id="11"/>
+              <w:commentReference w:id="23"/>
             </w:r>
           </w:p>
         </w:tc>
@@ -4242,11 +4530,7 @@
         <w:pStyle w:val="Body"/>
       </w:pPr>
       <w:r>
-        <w:t xml:space="preserve">The Collection and Object templates behave identically to the display templates, with the exception that the editor templates are used instead of the display templates for each child </w:t>
-      </w:r>
-      <w:r>
-        <w:lastRenderedPageBreak/>
-        <w:t>item examined.  In the next section, we will examine how MVC decides which template to use.</w:t>
+        <w:t>The Collection and Object templates behave identically to the display templates, with the exception that the editor templates are used instead of the display templates for each child item examined.  In the next section, we will examine how MVC decides which template to use.</w:t>
       </w:r>
     </w:p>
     <w:p>
@@ -4289,13 +4573,31 @@
         <w:t xml:space="preserve">.  Once a matching template is found by name, that template will be used to generate the appropriate content.  </w:t>
       </w:r>
       <w:r>
-        <w:t>The template helper methods search for a template in specific locations before trying the next template name.  The template search locations are an "EditorTemplates" or "DisplayTemplat</w:t>
-      </w:r>
-      <w:r>
-        <w:t>es" folder.  Similar to partial</w:t>
-      </w:r>
-      <w:r>
-        <w:t xml:space="preserve"> and view names, the template methods will first look in the controller-specific view folder (or area- and controller-specific view folder) first, before moving on to the Shared view folder.  </w:t>
+        <w:t xml:space="preserve">The template helper methods search for a template in specific locations before trying the next template name.  The template search locations are </w:t>
+      </w:r>
+      <w:r>
+        <w:t xml:space="preserve">the </w:t>
+      </w:r>
+      <w:r>
+        <w:t xml:space="preserve">"EditorTemplates" </w:t>
+      </w:r>
+      <w:r>
+        <w:t xml:space="preserve">and </w:t>
+      </w:r>
+      <w:r>
+        <w:t>"DisplayTemplat</w:t>
+      </w:r>
+      <w:r>
+        <w:t>es" folder</w:t>
+      </w:r>
+      <w:r>
+        <w:t>s</w:t>
+      </w:r>
+      <w:r>
+        <w:t>.  Similar to partial</w:t>
+      </w:r>
+      <w:r>
+        <w:t xml:space="preserve"> and view names, the template methods will first look in the controller-specific view folder (or area- and controller-specific view folder) before moving on to the Shared view folder.  </w:t>
       </w:r>
       <w:r>
         <w:t>If the template helper method is used inside an area-specific view, these folders include:</w:t>
@@ -4304,6 +4606,9 @@
     <w:p>
       <w:pPr>
         <w:pStyle w:val="ListBullet"/>
+        <w:numPr>
+          <w:numberingChange w:id="24" w:author="Katharine Osborne" w:date="2010-03-24T23:46:00Z" w:original=""/>
+        </w:numPr>
       </w:pPr>
       <w:r>
         <w:t>&lt;Area&gt;/&lt;ControllerName&gt;/EditorTemplates/&lt;TemplateName&gt;.ascx (or .aspx)</w:t>
@@ -4312,6 +4617,9 @@
     <w:p>
       <w:pPr>
         <w:pStyle w:val="ListBullet"/>
+        <w:numPr>
+          <w:numberingChange w:id="25" w:author="Katharine Osborne" w:date="2010-03-24T23:46:00Z" w:original=""/>
+        </w:numPr>
       </w:pPr>
       <w:r>
         <w:t>&lt;Area&gt;/Shared/EditorTemplates/&lt;TemplateName&gt;.ascx (or .aspx)</w:t>
@@ -4328,6 +4636,9 @@
     <w:p>
       <w:pPr>
         <w:pStyle w:val="ListBullet"/>
+        <w:numPr>
+          <w:numberingChange w:id="26" w:author="Katharine Osborne" w:date="2010-03-24T23:46:00Z" w:original=""/>
+        </w:numPr>
       </w:pPr>
       <w:r>
         <w:t>&lt;ControllerName&gt;/EditorTemplates/&lt;TemplateName&gt;.ascx (or .aspx)</w:t>
@@ -4336,6 +4647,9 @@
     <w:p>
       <w:pPr>
         <w:pStyle w:val="ListBullet"/>
+        <w:numPr>
+          <w:numberingChange w:id="27" w:author="Katharine Osborne" w:date="2010-03-24T23:46:00Z" w:original=""/>
+        </w:numPr>
       </w:pPr>
       <w:r>
         <w:t>Shared/EditorTemplates/&lt;TemplateName&gt;.ascx (or .aspx)</w:t>
@@ -4439,7 +4753,6 @@
             <w:r>
               <w:t xml:space="preserve">The </w:t>
             </w:r>
-            <w:commentRangeStart w:id="12"/>
             <w:r>
               <w:rPr>
                 <w:rStyle w:val="CodeinText"/>
@@ -4447,20 +4760,7 @@
               <w:t>ModelMetadata.TemplateHint</w:t>
             </w:r>
             <w:r>
-              <w:t xml:space="preserve"> </w:t>
-            </w:r>
-            <w:commentRangeEnd w:id="12"/>
-            <w:r>
-              <w:rPr>
-                <w:rStyle w:val="CommentReference"/>
-                <w:rFonts w:ascii="Verdana" w:hAnsi="Verdana"/>
-                <w:bCs w:val="0"/>
-                <w:vanish/>
-              </w:rPr>
-              <w:commentReference w:id="12"/>
-            </w:r>
-            <w:r>
-              <w:t xml:space="preserve">value (populated from the </w:t>
+              <w:t xml:space="preserve"> value (populated from the </w:t>
             </w:r>
             <w:r>
               <w:rPr>
@@ -4675,7 +4975,6 @@
                     <w:pStyle w:val="TableBody"/>
                   </w:pPr>
                   <w:r>
-                    <w:lastRenderedPageBreak/>
                     <w:t>Any other interface</w:t>
                   </w:r>
                 </w:p>
@@ -4712,7 +5011,6 @@
               <w:pStyle w:val="TableBody"/>
             </w:pPr>
             <w:r>
-              <w:lastRenderedPageBreak/>
               <w:t>6</w:t>
             </w:r>
           </w:p>
@@ -4757,31 +5055,46 @@
       <w:r>
         <w:t xml:space="preserve">For example, we want to display a custom </w:t>
       </w:r>
-      <w:commentRangeStart w:id="13"/>
+      <w:commentRangeStart w:id="28"/>
       <w:r>
         <w:t>"</w:t>
       </w:r>
-      <w:commentRangeStart w:id="14"/>
+      <w:commentRangeStart w:id="29"/>
       <w:r>
         <w:t>ChangePasswordModel</w:t>
       </w:r>
-      <w:commentRangeEnd w:id="14"/>
-      <w:r>
-        <w:commentReference w:id="14"/>
+      <w:commentRangeEnd w:id="29"/>
+      <w:r>
+        <w:commentReference w:id="29"/>
       </w:r>
       <w:r>
         <w:t xml:space="preserve">" </w:t>
       </w:r>
-      <w:commentRangeEnd w:id="13"/>
+      <w:commentRangeEnd w:id="28"/>
       <w:r>
         <w:rPr>
           <w:rStyle w:val="CommentReference"/>
           <w:vanish/>
         </w:rPr>
-        <w:commentReference w:id="13"/>
-      </w:r>
-      <w:r>
-        <w:t>template for our model for the change password screen.  We already have a complete model object, so we can define a template matching the name of the model type, "ChangePasswordModel".  Since this template is specific to our Account controller, we place the template in an EditorTemplates folder underneath the Account-specific view folder, shown in figure 3.3.</w:t>
+        <w:commentReference w:id="28"/>
+      </w:r>
+      <w:r>
+        <w:t xml:space="preserve">template for our model for the change password screen.  We already have a complete model object, so we can define a template matching the name of the model type, "ChangePasswordModel".  Since this template is specific to our </w:t>
+      </w:r>
+      <w:r>
+        <w:rPr>
+          <w:rStyle w:val="CodeinText"/>
+        </w:rPr>
+        <w:t>Account</w:t>
+      </w:r>
+      <w:r>
+        <w:rPr>
+          <w:rStyle w:val="CodeinText"/>
+        </w:rPr>
+        <w:t>Controller</w:t>
+      </w:r>
+      <w:r>
+        <w:t>, we place the template in an EditorTemplates folder underneath the Account-specific view folder, shown in figure 3.3.</w:t>
       </w:r>
     </w:p>
     <w:p>
@@ -4948,6 +5261,7 @@
         <w:numPr>
           <w:ilvl w:val="0"/>
           <w:numId w:val="38"/>
+          <w:numberingChange w:id="30" w:author="Katharine Osborne" w:date="2010-03-24T23:46:00Z" w:original="%1:1:0:."/>
         </w:numPr>
       </w:pPr>
       <w:r>
@@ -4960,10 +5274,10 @@
         <w:numPr>
           <w:ilvl w:val="0"/>
           <w:numId w:val="38"/>
+          <w:numberingChange w:id="31" w:author="Katharine Osborne" w:date="2010-03-24T23:46:00Z" w:original="%1:2:0:."/>
         </w:numPr>
       </w:pPr>
       <w:r>
-        <w:lastRenderedPageBreak/>
         <w:t>Override an existing template</w:t>
       </w:r>
     </w:p>
@@ -4990,7 +5304,22 @@
         <w:t xml:space="preserve"> </w:t>
       </w:r>
       <w:r>
-        <w:t>override that template in the controller-specific view folder.  For example, we might have an application-wide template for displaying the Email template, but then provide a specific template in an area or controller template folder.  For the most part, templates are as equivalent to developing a partial for a type.  The template markup for our ChangePasswordModel is shown in Listing 3.15 below.</w:t>
+        <w:t xml:space="preserve">override that template in the controller-specific view folder.  For example, we might have an application-wide template for displaying Email </w:t>
+      </w:r>
+      <w:r>
+        <w:t>addresses</w:t>
+      </w:r>
+      <w:r>
+        <w:t xml:space="preserve">, but then provide a specific template in an area or controller template folder.  For the most part, templates are as equivalent to developing a partial for a type.  The template markup for our </w:t>
+      </w:r>
+      <w:r>
+        <w:rPr>
+          <w:rStyle w:val="CodeinText"/>
+        </w:rPr>
+        <w:t>ChangePasswordModel</w:t>
+      </w:r>
+      <w:r>
+        <w:t xml:space="preserve"> is shown in Listing 3.15 below.</w:t>
       </w:r>
     </w:p>
     <w:p>
@@ -5108,7 +5437,16 @@
         <w:pStyle w:val="Body"/>
       </w:pPr>
       <w:r>
-        <w:t>Our template simply uses the existing EditorFor templates for each member</w:t>
+        <w:t xml:space="preserve">Our template simply uses the existing </w:t>
+      </w:r>
+      <w:r>
+        <w:rPr>
+          <w:rStyle w:val="CodeinText"/>
+        </w:rPr>
+        <w:t>EditorFor</w:t>
+      </w:r>
+      <w:r>
+        <w:t xml:space="preserve"> templates for each member</w:t>
       </w:r>
       <w:r>
         <w:t xml:space="preserve"> (1)</w:t>
@@ -5217,31 +5555,15 @@
               <w:pStyle w:val="TableBody"/>
               <w:rPr>
                 <w:rStyle w:val="CodeinText"/>
+                <w:bCs w:val="0"/>
               </w:rPr>
             </w:pPr>
-            <w:commentRangeStart w:id="15"/>
-            <w:commentRangeStart w:id="16"/>
             <w:r>
               <w:rPr>
                 <w:rStyle w:val="CodeinText"/>
               </w:rPr>
               <w:t>Model</w:t>
             </w:r>
-            <w:commentRangeEnd w:id="15"/>
-            <w:r>
-              <w:rPr>
-                <w:rStyle w:val="CodeinText"/>
-              </w:rPr>
-              <w:commentReference w:id="15"/>
-            </w:r>
-            <w:commentRangeEnd w:id="16"/>
-            <w:r>
-              <w:rPr>
-                <w:rFonts w:ascii="Verdana" w:hAnsi="Verdana"/>
-                <w:bCs w:val="0"/>
-              </w:rPr>
-              <w:commentReference w:id="16"/>
-            </w:r>
           </w:p>
         </w:tc>
         <w:tc>
@@ -5271,6 +5593,7 @@
               <w:pStyle w:val="TableBody"/>
               <w:rPr>
                 <w:rStyle w:val="CodeinText"/>
+                <w:bCs w:val="0"/>
               </w:rPr>
             </w:pPr>
             <w:r>
@@ -5308,6 +5631,7 @@
               <w:pStyle w:val="TableBody"/>
               <w:rPr>
                 <w:rStyle w:val="CodeinText"/>
+                <w:bCs w:val="0"/>
               </w:rPr>
             </w:pPr>
             <w:r>
@@ -5348,6 +5672,7 @@
               <w:pStyle w:val="TableBody"/>
               <w:rPr>
                 <w:rStyle w:val="CodeinText"/>
+                <w:bCs w:val="0"/>
               </w:rPr>
             </w:pPr>
             <w:r>
@@ -5388,13 +5713,13 @@
               <w:pStyle w:val="TableBody"/>
               <w:rPr>
                 <w:rStyle w:val="CodeinText"/>
+                <w:bCs w:val="0"/>
               </w:rPr>
             </w:pPr>
             <w:r>
               <w:rPr>
                 <w:rStyle w:val="CodeinText"/>
               </w:rPr>
-              <w:lastRenderedPageBreak/>
               <w:t>Properties</w:t>
             </w:r>
           </w:p>
@@ -5426,6 +5751,7 @@
               <w:pStyle w:val="TableBody"/>
               <w:rPr>
                 <w:rStyle w:val="CodeinText"/>
+                <w:bCs w:val="0"/>
               </w:rPr>
             </w:pPr>
             <w:r>
@@ -5463,6 +5789,7 @@
               <w:pStyle w:val="TableBody"/>
               <w:rPr>
                 <w:rStyle w:val="CodeinText"/>
+                <w:bCs w:val="0"/>
               </w:rPr>
             </w:pPr>
             <w:r>
@@ -5520,8 +5847,8 @@
         <w:tblLook w:val="0000"/>
       </w:tblPr>
       <w:tblGrid>
-        <w:gridCol w:w="2918"/>
-        <w:gridCol w:w="4858"/>
+        <w:gridCol w:w="2314"/>
+        <w:gridCol w:w="5462"/>
       </w:tblGrid>
       <w:tr>
         <w:tc>
@@ -5552,6 +5879,26 @@
         </w:tc>
       </w:tr>
       <w:tr>
+        <w:tc>
+          <w:tcPr>
+            <w:tcW w:w="3888" w:type="dxa"/>
+          </w:tcPr>
+          <w:p>
+            <w:pPr>
+              <w:pStyle w:val="TableBody"/>
+              <w:rPr>
+                <w:rStyle w:val="CodeinText"/>
+                <w:bCs w:val="0"/>
+              </w:rPr>
+            </w:pPr>
+            <w:r>
+              <w:rPr>
+                <w:rStyle w:val="CodeinText"/>
+              </w:rPr>
+              <w:t>ConvertEmptyStringToNull</w:t>
+            </w:r>
+          </w:p>
+        </w:tc>
         <w:tc>
           <w:tcPr>
             <w:tcW w:w="3888" w:type="dxa"/>
@@ -5563,28 +5910,33 @@
                 <w:rStyle w:val="CodeinText"/>
               </w:rPr>
             </w:pPr>
-            <w:commentRangeStart w:id="17"/>
-            <w:commentRangeStart w:id="18"/>
             <w:r>
               <w:rPr>
                 <w:rStyle w:val="CodeinText"/>
               </w:rPr>
-              <w:t>ConvertEmptyStringToNull</w:t>
-            </w:r>
-            <w:commentRangeEnd w:id="17"/>
+              <w:t>System.ComponentModel.DataAnnotations.DisplayFormatAttribute</w:t>
+            </w:r>
+          </w:p>
+        </w:tc>
+      </w:tr>
+      <w:tr>
+        <w:tc>
+          <w:tcPr>
+            <w:tcW w:w="3888" w:type="dxa"/>
+          </w:tcPr>
+          <w:p>
+            <w:pPr>
+              <w:pStyle w:val="TableBody"/>
+              <w:rPr>
+                <w:rStyle w:val="CodeinText"/>
+                <w:bCs w:val="0"/>
+              </w:rPr>
+            </w:pPr>
             <w:r>
               <w:rPr>
                 <w:rStyle w:val="CodeinText"/>
               </w:rPr>
-              <w:commentReference w:id="17"/>
-            </w:r>
-            <w:commentRangeEnd w:id="18"/>
-            <w:r>
-              <w:rPr>
-                <w:rFonts w:ascii="Verdana" w:hAnsi="Verdana"/>
-                <w:bCs w:val="0"/>
-              </w:rPr>
-              <w:commentReference w:id="18"/>
+              <w:t>DataTypeName</w:t>
             </w:r>
           </w:p>
         </w:tc>
@@ -5603,12 +5955,32 @@
               <w:rPr>
                 <w:rStyle w:val="CodeinText"/>
               </w:rPr>
-              <w:t>System.ComponentModel.DataAnnotations.DisplayFormatAttribute</w:t>
+              <w:t>System.ComponentModel.DataAnnotations.DataTypeAttribute</w:t>
             </w:r>
           </w:p>
         </w:tc>
       </w:tr>
       <w:tr>
+        <w:tc>
+          <w:tcPr>
+            <w:tcW w:w="3888" w:type="dxa"/>
+          </w:tcPr>
+          <w:p>
+            <w:pPr>
+              <w:pStyle w:val="TableBody"/>
+              <w:rPr>
+                <w:rStyle w:val="CodeinText"/>
+                <w:bCs w:val="0"/>
+              </w:rPr>
+            </w:pPr>
+            <w:r>
+              <w:rPr>
+                <w:rStyle w:val="CodeinText"/>
+              </w:rPr>
+              <w:t>DisplayFormatString</w:t>
+            </w:r>
+          </w:p>
+        </w:tc>
         <w:tc>
           <w:tcPr>
             <w:tcW w:w="3888" w:type="dxa"/>
@@ -5624,7 +5996,29 @@
               <w:rPr>
                 <w:rStyle w:val="CodeinText"/>
               </w:rPr>
-              <w:t>DataTypeName</w:t>
+              <w:t>System.ComponentModel.DataAnnotations.DisplayFormatAttribute</w:t>
+            </w:r>
+          </w:p>
+        </w:tc>
+      </w:tr>
+      <w:tr>
+        <w:tc>
+          <w:tcPr>
+            <w:tcW w:w="3888" w:type="dxa"/>
+          </w:tcPr>
+          <w:p>
+            <w:pPr>
+              <w:pStyle w:val="TableBody"/>
+              <w:rPr>
+                <w:rStyle w:val="CodeinText"/>
+                <w:bCs w:val="0"/>
+              </w:rPr>
+            </w:pPr>
+            <w:r>
+              <w:rPr>
+                <w:rStyle w:val="CodeinText"/>
+              </w:rPr>
+              <w:t>DisplayName</w:t>
             </w:r>
           </w:p>
         </w:tc>
@@ -5643,12 +6037,32 @@
               <w:rPr>
                 <w:rStyle w:val="CodeinText"/>
               </w:rPr>
-              <w:t>System.ComponentModel.DataAnnotations.DataTypeAttribute</w:t>
+              <w:t>System.ComponentModel.DisplayNameAttribute</w:t>
             </w:r>
           </w:p>
         </w:tc>
       </w:tr>
       <w:tr>
+        <w:tc>
+          <w:tcPr>
+            <w:tcW w:w="3888" w:type="dxa"/>
+          </w:tcPr>
+          <w:p>
+            <w:pPr>
+              <w:pStyle w:val="TableBody"/>
+              <w:rPr>
+                <w:rStyle w:val="CodeinText"/>
+                <w:bCs w:val="0"/>
+              </w:rPr>
+            </w:pPr>
+            <w:r>
+              <w:rPr>
+                <w:rStyle w:val="CodeinText"/>
+              </w:rPr>
+              <w:t>EditFormatString</w:t>
+            </w:r>
+          </w:p>
+        </w:tc>
         <w:tc>
           <w:tcPr>
             <w:tcW w:w="3888" w:type="dxa"/>
@@ -5664,7 +6078,29 @@
               <w:rPr>
                 <w:rStyle w:val="CodeinText"/>
               </w:rPr>
-              <w:t>DisplayFormatString</w:t>
+              <w:t>System.ComponentModel.DataAnnotations.DisplayFormatAttribute</w:t>
+            </w:r>
+          </w:p>
+        </w:tc>
+      </w:tr>
+      <w:tr>
+        <w:tc>
+          <w:tcPr>
+            <w:tcW w:w="3888" w:type="dxa"/>
+          </w:tcPr>
+          <w:p>
+            <w:pPr>
+              <w:pStyle w:val="TableBody"/>
+              <w:rPr>
+                <w:rStyle w:val="CodeinText"/>
+                <w:bCs w:val="0"/>
+              </w:rPr>
+            </w:pPr>
+            <w:r>
+              <w:rPr>
+                <w:rStyle w:val="CodeinText"/>
+              </w:rPr>
+              <w:t>HideSurroundingHtml</w:t>
             </w:r>
           </w:p>
         </w:tc>
@@ -5683,12 +6119,32 @@
               <w:rPr>
                 <w:rStyle w:val="CodeinText"/>
               </w:rPr>
-              <w:t>System.ComponentModel.DataAnnotations.DisplayFormatAttribute</w:t>
+              <w:t>System.Web.Mvc.HiddenInputAttribute</w:t>
             </w:r>
           </w:p>
         </w:tc>
       </w:tr>
       <w:tr>
+        <w:tc>
+          <w:tcPr>
+            <w:tcW w:w="3888" w:type="dxa"/>
+          </w:tcPr>
+          <w:p>
+            <w:pPr>
+              <w:pStyle w:val="TableBody"/>
+              <w:rPr>
+                <w:rStyle w:val="CodeinText"/>
+                <w:bCs w:val="0"/>
+              </w:rPr>
+            </w:pPr>
+            <w:r>
+              <w:rPr>
+                <w:rStyle w:val="CodeinText"/>
+              </w:rPr>
+              <w:t>ReadOnly</w:t>
+            </w:r>
+          </w:p>
+        </w:tc>
         <w:tc>
           <w:tcPr>
             <w:tcW w:w="3888" w:type="dxa"/>
@@ -5704,7 +6160,29 @@
               <w:rPr>
                 <w:rStyle w:val="CodeinText"/>
               </w:rPr>
-              <w:t>DisplayName</w:t>
+              <w:t>System.ComponentModel.ReadOnlyAttribute</w:t>
+            </w:r>
+          </w:p>
+        </w:tc>
+      </w:tr>
+      <w:tr>
+        <w:tc>
+          <w:tcPr>
+            <w:tcW w:w="3888" w:type="dxa"/>
+          </w:tcPr>
+          <w:p>
+            <w:pPr>
+              <w:pStyle w:val="TableBody"/>
+              <w:rPr>
+                <w:rStyle w:val="CodeinText"/>
+                <w:bCs w:val="0"/>
+              </w:rPr>
+            </w:pPr>
+            <w:r>
+              <w:rPr>
+                <w:rStyle w:val="CodeinText"/>
+              </w:rPr>
+              <w:t>IsRequired</w:t>
             </w:r>
           </w:p>
         </w:tc>
@@ -5723,12 +6201,32 @@
               <w:rPr>
                 <w:rStyle w:val="CodeinText"/>
               </w:rPr>
-              <w:t>System.ComponentModel.DisplayNameAttribute</w:t>
+              <w:t>System.ComponentModel.DataAnnotations.RequiredAttribute</w:t>
             </w:r>
           </w:p>
         </w:tc>
       </w:tr>
       <w:tr>
+        <w:tc>
+          <w:tcPr>
+            <w:tcW w:w="3888" w:type="dxa"/>
+          </w:tcPr>
+          <w:p>
+            <w:pPr>
+              <w:pStyle w:val="TableBody"/>
+              <w:rPr>
+                <w:rStyle w:val="CodeinText"/>
+                <w:bCs w:val="0"/>
+              </w:rPr>
+            </w:pPr>
+            <w:r>
+              <w:rPr>
+                <w:rStyle w:val="CodeinText"/>
+              </w:rPr>
+              <w:t>NullDisplayText</w:t>
+            </w:r>
+          </w:p>
+        </w:tc>
         <w:tc>
           <w:tcPr>
             <w:tcW w:w="3888" w:type="dxa"/>
@@ -5744,185 +6242,6 @@
               <w:rPr>
                 <w:rStyle w:val="CodeinText"/>
               </w:rPr>
-              <w:t>EditFormatString</w:t>
-            </w:r>
-          </w:p>
-        </w:tc>
-        <w:tc>
-          <w:tcPr>
-            <w:tcW w:w="3888" w:type="dxa"/>
-          </w:tcPr>
-          <w:p>
-            <w:pPr>
-              <w:pStyle w:val="TableBody"/>
-              <w:rPr>
-                <w:rStyle w:val="CodeinText"/>
-              </w:rPr>
-            </w:pPr>
-            <w:r>
-              <w:rPr>
-                <w:rStyle w:val="CodeinText"/>
-              </w:rPr>
-              <w:t>System.ComponentModel.DataAnnotations.DisplayFormatAttribute</w:t>
-            </w:r>
-          </w:p>
-        </w:tc>
-      </w:tr>
-      <w:tr>
-        <w:tc>
-          <w:tcPr>
-            <w:tcW w:w="3888" w:type="dxa"/>
-          </w:tcPr>
-          <w:p>
-            <w:pPr>
-              <w:pStyle w:val="TableBody"/>
-              <w:rPr>
-                <w:rStyle w:val="CodeinText"/>
-              </w:rPr>
-            </w:pPr>
-            <w:r>
-              <w:rPr>
-                <w:rStyle w:val="CodeinText"/>
-              </w:rPr>
-              <w:t>HideSurroundingHtml</w:t>
-            </w:r>
-          </w:p>
-        </w:tc>
-        <w:tc>
-          <w:tcPr>
-            <w:tcW w:w="3888" w:type="dxa"/>
-          </w:tcPr>
-          <w:p>
-            <w:pPr>
-              <w:pStyle w:val="TableBody"/>
-              <w:rPr>
-                <w:rStyle w:val="CodeinText"/>
-              </w:rPr>
-            </w:pPr>
-            <w:r>
-              <w:rPr>
-                <w:rStyle w:val="CodeinText"/>
-              </w:rPr>
-              <w:t>System.Web.Mvc.HiddenInputAttribute</w:t>
-            </w:r>
-          </w:p>
-        </w:tc>
-      </w:tr>
-      <w:tr>
-        <w:tc>
-          <w:tcPr>
-            <w:tcW w:w="3888" w:type="dxa"/>
-          </w:tcPr>
-          <w:p>
-            <w:pPr>
-              <w:pStyle w:val="TableBody"/>
-              <w:rPr>
-                <w:rStyle w:val="CodeinText"/>
-              </w:rPr>
-            </w:pPr>
-            <w:r>
-              <w:rPr>
-                <w:rStyle w:val="CodeinText"/>
-              </w:rPr>
-              <w:t>ReadOnly</w:t>
-            </w:r>
-          </w:p>
-        </w:tc>
-        <w:tc>
-          <w:tcPr>
-            <w:tcW w:w="3888" w:type="dxa"/>
-          </w:tcPr>
-          <w:p>
-            <w:pPr>
-              <w:pStyle w:val="TableBody"/>
-              <w:rPr>
-                <w:rStyle w:val="CodeinText"/>
-              </w:rPr>
-            </w:pPr>
-            <w:r>
-              <w:rPr>
-                <w:rStyle w:val="CodeinText"/>
-              </w:rPr>
-              <w:t>System.ComponentModel.ReadOnlyAttribute</w:t>
-            </w:r>
-          </w:p>
-        </w:tc>
-      </w:tr>
-      <w:tr>
-        <w:tc>
-          <w:tcPr>
-            <w:tcW w:w="3888" w:type="dxa"/>
-          </w:tcPr>
-          <w:p>
-            <w:pPr>
-              <w:pStyle w:val="TableBody"/>
-              <w:rPr>
-                <w:rStyle w:val="CodeinText"/>
-              </w:rPr>
-            </w:pPr>
-            <w:r>
-              <w:rPr>
-                <w:rStyle w:val="CodeinText"/>
-              </w:rPr>
-              <w:t>IsRequired</w:t>
-            </w:r>
-          </w:p>
-        </w:tc>
-        <w:tc>
-          <w:tcPr>
-            <w:tcW w:w="3888" w:type="dxa"/>
-          </w:tcPr>
-          <w:p>
-            <w:pPr>
-              <w:pStyle w:val="TableBody"/>
-              <w:rPr>
-                <w:rStyle w:val="CodeinText"/>
-              </w:rPr>
-            </w:pPr>
-            <w:r>
-              <w:rPr>
-                <w:rStyle w:val="CodeinText"/>
-              </w:rPr>
-              <w:t>System.ComponentModel.DataAnnotations.RequiredAttribute</w:t>
-            </w:r>
-          </w:p>
-        </w:tc>
-      </w:tr>
-      <w:tr>
-        <w:tc>
-          <w:tcPr>
-            <w:tcW w:w="3888" w:type="dxa"/>
-          </w:tcPr>
-          <w:p>
-            <w:pPr>
-              <w:pStyle w:val="TableBody"/>
-              <w:rPr>
-                <w:rStyle w:val="CodeinText"/>
-              </w:rPr>
-            </w:pPr>
-            <w:r>
-              <w:rPr>
-                <w:rStyle w:val="CodeinText"/>
-              </w:rPr>
-              <w:t>NullDisplayText</w:t>
-            </w:r>
-          </w:p>
-        </w:tc>
-        <w:tc>
-          <w:tcPr>
-            <w:tcW w:w="3888" w:type="dxa"/>
-          </w:tcPr>
-          <w:p>
-            <w:pPr>
-              <w:pStyle w:val="TableBody"/>
-              <w:rPr>
-                <w:rStyle w:val="CodeinText"/>
-              </w:rPr>
-            </w:pPr>
-            <w:r>
-              <w:rPr>
-                <w:rStyle w:val="CodeinText"/>
-              </w:rPr>
               <w:t>System.ComponentModel.DataAnnotations.DisplayFormatAttribute</w:t>
             </w:r>
           </w:p>
@@ -6017,11 +6336,7 @@
         <w:t xml:space="preserve">h </w:t>
       </w:r>
       <w:r>
-        <w:t xml:space="preserve">as "labels </w:t>
-      </w:r>
-      <w:r>
-        <w:lastRenderedPageBreak/>
-        <w:t>always above inputs" or "required fields always have an asterisk", we only need to override the template once to affect potentially the entire site.</w:t>
+        <w:t>as "labels always above inputs" or "required fields always have an asterisk", we only need to override the template once to affect potentially the entire site.</w:t>
       </w:r>
       <w:r>
         <w:t xml:space="preserve">  For example, we might want to standardize on labels on the same line as fields, but right aligned in a column.  To do so, we would need to override the existing Object template, shown in listing 3.16 below.</w:t>
@@ -6040,7 +6355,18 @@
         <w:pStyle w:val="Code"/>
       </w:pPr>
       <w:r>
-        <w:t>&lt;%@ Control Language="C#" Inherits="System.Web.Mvc.ViewUserControl" %&gt;</w:t>
+        <w:t xml:space="preserve">&lt;%@ Control Language="C#" </w:t>
+      </w:r>
+    </w:p>
+    <w:p>
+      <w:pPr>
+        <w:pStyle w:val="Code"/>
+      </w:pPr>
+      <w:r>
+        <w:t xml:space="preserve">    </w:t>
+      </w:r>
+      <w:r>
+        <w:t>Inherits="System.Web.Mvc.ViewUserControl" %&gt;</w:t>
       </w:r>
     </w:p>
     <w:p>
@@ -6056,10 +6382,24 @@
         <w:pStyle w:val="Code"/>
       </w:pPr>
       <w:r>
-        <w:t xml:space="preserve">       .Where(pm =&gt; pm.ShowForEdit &amp;&amp; !ViewData.TemplateInfo.Visited(pm))) { %&gt;</w:t>
-      </w:r>
-      <w:r>
-        <w:t xml:space="preserve">                                                                 #1</w:t>
+        <w:t xml:space="preserve">       .Where(pm =&gt; pm.ShowForEdit </w:t>
+      </w:r>
+    </w:p>
+    <w:p>
+      <w:pPr>
+        <w:pStyle w:val="Code"/>
+      </w:pPr>
+      <w:r>
+        <w:t xml:space="preserve">             </w:t>
+      </w:r>
+      <w:r>
+        <w:t>&amp;&amp; !ViewData.TemplateInfo.Visited(pm))) { %&gt;</w:t>
+      </w:r>
+      <w:r>
+        <w:t xml:space="preserve">            </w:t>
+      </w:r>
+      <w:r>
+        <w:t>#1</w:t>
       </w:r>
     </w:p>
     <w:p>
@@ -6075,7 +6415,18 @@
         <w:pStyle w:val="Code"/>
       </w:pPr>
       <w:r>
-        <w:t xml:space="preserve">    &lt;% if (!String.IsNullOrEmpty(Html.Label(prop.PropertyName).ToHtmlString())) { %&gt;</w:t>
+        <w:t xml:space="preserve">    &lt;% if (!String.IsNullOrEmpty(</w:t>
+      </w:r>
+    </w:p>
+    <w:p>
+      <w:pPr>
+        <w:pStyle w:val="Code"/>
+      </w:pPr>
+      <w:r>
+        <w:t xml:space="preserve">           </w:t>
+      </w:r>
+      <w:r>
+        <w:t>Html.Label(prop.PropertyName).ToHtmlString())) { %&gt;</w:t>
       </w:r>
     </w:p>
     <w:p>
@@ -6183,7 +6534,16 @@
         <w:pStyle w:val="Body"/>
       </w:pPr>
       <w:r>
-        <w:t>We create a for loop to loop all of the ModelMetadata.Properties that should be shown for editing and have not been shown before</w:t>
+        <w:t xml:space="preserve">We create a for loop to loop all of the </w:t>
+      </w:r>
+      <w:r>
+        <w:rPr>
+          <w:rStyle w:val="CodeinText"/>
+        </w:rPr>
+        <w:t>ModelMetadata.Properties</w:t>
+      </w:r>
+      <w:r>
+        <w:t xml:space="preserve"> that should be shown for editing and have not been shown before</w:t>
       </w:r>
       <w:r>
         <w:t xml:space="preserve"> (1)</w:t>
@@ -6224,7 +6584,6 @@
         <w:rPr>
           <w:noProof/>
         </w:rPr>
-        <w:lastRenderedPageBreak/>
         <w:drawing>
           <wp:inline distT="0" distB="0" distL="0" distR="0">
             <wp:extent cx="4800600" cy="3681683"/>
@@ -6304,11 +6663,7 @@
         <w:t>The MVC pattern reduces business logic clutter in a view. Unfortunately, views now bring their own complexities that must be handled</w:t>
       </w:r>
       <w:r>
-        <w:t xml:space="preserve">.  To manage that complexity and reduce the frequency of breakage, we examined how we can use strongly-typed views and separated view models to increase the cohesion of our views.  With the popularity of separated view models increasing, the concept of using templates to drive content from the metadata on </w:t>
-      </w:r>
-      <w:r>
-        <w:lastRenderedPageBreak/>
-        <w:t>these view models became possible.  With completely separated view models, we can keep the view concerns of our application now completely isolated from our domain model.</w:t>
+        <w:t>.  To manage that complexity and reduce the frequency of breakage, we examined how we can use strongly-typed views and separated view models to increase the cohesion of our views.  With the popularity of separated view models increasing, the concept of using templates to drive content from the metadata on these view models became possible.  With completely separated view models, we can keep the view concerns of our application now completely isolated from our domain model.</w:t>
       </w:r>
     </w:p>
     <w:sectPr>
@@ -6321,7 +6676,7 @@
         <w:numRestart w:val="eachSect"/>
       </w:footnotePr>
       <w:pgSz w:w="10627" w:h="13320" w:code="13"/>
-      <w:pgMar w:top="1800" w:right="1080" w:bottom="1080" w:left="1987" w:header="720" w:footer="720" w:gutter="0"/>
+      <w:pgMar w:top="1800" w:right="1080" w:bottom="1080" w:left="1987" w:gutter="0"/>
       <w:pgNumType w:start="1" w:chapSep="period"/>
       <w:cols w:space="0"/>
       <w:noEndnote/>
@@ -6332,8 +6687,18 @@
 </file>
 
 <file path=word/comments.xml><?xml version="1.0" encoding="utf-8"?>
-<w:comments xmlns:ve="http://schemas.openxmlformats.org/markup-compatibility/2006" xmlns:o="urn:schemas-microsoft-com:office:office" xmlns:r="http://schemas.openxmlformats.org/officeDocument/2006/relationships" xmlns:m="http://schemas.openxmlformats.org/officeDocument/2006/math" xmlns:v="urn:schemas-microsoft-com:vml" xmlns:wp="http://schemas.openxmlformats.org/drawingml/2006/wordprocessingDrawing" xmlns:w10="urn:schemas-microsoft-com:office:word" xmlns:w="http://schemas.openxmlformats.org/wordprocessingml/2006/main" xmlns:wne="http://schemas.microsoft.com/office/word/2006/wordml">
-  <w:comment w:id="2" w:author="Katharine Osborne" w:date="2010-03-15T13:15:00Z" w:initials="KO">
+<w:comments xmlns:mo="http://schemas.microsoft.com/office/mac/office/2008/main" xmlns:ve="http://schemas.openxmlformats.org/markup-compatibility/2006" xmlns:mv="urn:schemas-microsoft-com:mac:vml" xmlns:o="urn:schemas-microsoft-com:office:office" xmlns:r="http://schemas.openxmlformats.org/officeDocument/2006/relationships" xmlns:m="http://schemas.openxmlformats.org/officeDocument/2006/math" xmlns:v="urn:schemas-microsoft-com:vml" xmlns:wp="http://schemas.openxmlformats.org/drawingml/2006/wordprocessingDrawing" xmlns:w10="urn:schemas-microsoft-com:office:word" xmlns:w="http://schemas.openxmlformats.org/wordprocessingml/2006/main" xmlns:wne="http://schemas.microsoft.com/office/word/2006/wordml">
+  <w:comment w:id="0" w:author="JSkinner" w:date="2010-03-22T17:44:00Z" w:initials="JS">
+    <w:p>
+      <w:r>
+        <w:annotationRef/>
+      </w:r>
+      <w:r>
+        <w:t xml:space="preserve">The example for this project would be better if it didn't rely on a local sqlexpress instance for membership. I think the AccountController for this sample should simply use the ProfileRepository to get the user information. </w:t>
+      </w:r>
+    </w:p>
+  </w:comment>
+  <w:comment w:id="5" w:author="Katharine Osborne" w:date="2010-03-15T13:15:00Z" w:initials="KO">
     <w:p>
       <w:pPr>
         <w:pStyle w:val="CommentText"/>
@@ -6349,7 +6714,7 @@
       </w:r>
     </w:p>
   </w:comment>
-  <w:comment w:id="3" w:author="Jimmy Bogard" w:date="2010-03-21T20:01:00Z" w:initials="JB">
+  <w:comment w:id="6" w:author="Jimmy Bogard" w:date="2010-03-21T20:01:00Z" w:initials="JB">
     <w:p>
       <w:r>
         <w:annotationRef/>
@@ -6359,7 +6724,47 @@
       </w:r>
     </w:p>
   </w:comment>
-  <w:comment w:id="0" w:author="Katharine Osborne" w:date="2010-02-03T17:11:00Z" w:initials="KO">
+  <w:comment w:id="7" w:author="JSkinner" w:date="2010-03-22T17:46:00Z" w:initials="JS">
+    <w:p>
+      <w:r>
+        <w:annotationRef/>
+      </w:r>
+      <w:r>
+        <w:t xml:space="preserve">I think this should be in code font. I've changed this and the other occurrences. </w:t>
+      </w:r>
+    </w:p>
+  </w:comment>
+  <w:comment w:id="8" w:author="JSkinner" w:date="2010-03-22T17:53:00Z" w:initials="JS">
+    <w:p>
+      <w:r>
+        <w:annotationRef/>
+      </w:r>
+      <w:r>
+        <w:t>Tweaked to match the changes I made to the sample code.</w:t>
+      </w:r>
+    </w:p>
+  </w:comment>
+  <w:comment w:id="9" w:author="JSkinner" w:date="2010-03-22T17:57:00Z" w:initials="JS">
+    <w:p>
+      <w:r>
+        <w:annotationRef/>
+      </w:r>
+      <w:r>
+        <w:t xml:space="preserve">Even though this chapter doesn't cover DataAnnotations, I think it would be worth at least mentioning what these attributes are for. </w:t>
+      </w:r>
+    </w:p>
+  </w:comment>
+  <w:comment w:id="10" w:author="JSkinner" w:date="2010-03-22T17:59:00Z" w:initials="JS">
+    <w:p>
+      <w:r>
+        <w:annotationRef/>
+      </w:r>
+      <w:r>
+        <w:t>Here you're referring to string-based helpers, but you've not shown how these would be used. I think it might be worth introducing (and demonstrating) the string-based helpers before the strongly-typed example</w:t>
+      </w:r>
+    </w:p>
+  </w:comment>
+  <w:comment w:id="12" w:author="Katharine Osborne" w:date="2010-03-24T23:48:00Z" w:initials="KO">
     <w:p>
       <w:pPr>
         <w:pStyle w:val="CommentText"/>
@@ -6371,21 +6776,51 @@
         <w:annotationRef/>
       </w:r>
       <w:r>
-        <w:t>Have you used cueballs before? Cueballs would be useful here (for instance, where you wanted to point out “hasPermission”).</w:t>
+        <w:t>If xml-doc comments are open source then its probably okay. If not, or if the license is nonexistent or ambiguous, it would be best to reword to avoid plagiarism.</w:t>
       </w:r>
     </w:p>
   </w:comment>
-  <w:comment w:id="1" w:author="Jimmy Bogard" w:date="2010-03-21T20:01:00Z" w:initials="JB">
+  <w:comment w:id="11" w:author="JSkinner" w:date="2010-03-22T18:05:00Z" w:initials="JS">
     <w:p>
       <w:r>
         <w:annotationRef/>
       </w:r>
       <w:r>
-        <w:t>Added cueballs</w:t>
+        <w:t>All of the descriptions in this table are taken straight from the xml-doc comments in the mvc source code...is this OK? Would it be nicer to give a customized description?</w:t>
       </w:r>
     </w:p>
   </w:comment>
-  <w:comment w:id="4" w:author="Katharine Osborne" w:date="2010-03-15T13:08:00Z" w:initials="KO">
+  <w:comment w:id="13" w:author="JSkinner" w:date="2010-03-24T20:23:00Z" w:initials="JS">
+    <w:p>
+      <w:r>
+        <w:annotationRef/>
+      </w:r>
+      <w:r>
+        <w:t>Would it also be worth including a section on writing a custom metadata provider? Perhaps just to provide some simple information (eg, automatically generating the values of a dropdown based on a custom attribute). This might help to illustrate the use of templates beyond the basics.</w:t>
+      </w:r>
+    </w:p>
+  </w:comment>
+  <w:comment w:id="20" w:author="JSkinner" w:date="2010-03-22T18:48:00Z" w:initials="JS">
+    <w:p>
+      <w:r>
+        <w:annotationRef/>
+      </w:r>
+      <w:r>
+        <w:t>How about showing what the Change Password form looks like before using EditorFor?</w:t>
+      </w:r>
+    </w:p>
+  </w:comment>
+  <w:comment w:id="21" w:author="JSkinner" w:date="2010-03-24T19:25:00Z" w:initials="JS">
+    <w:p>
+      <w:r>
+        <w:annotationRef/>
+      </w:r>
+      <w:r>
+        <w:t>Consider combining "Text" and "String" as these are both rendered by the same StringTemplate</w:t>
+      </w:r>
+    </w:p>
+  </w:comment>
+  <w:comment w:id="22" w:author="Katharine Osborne" w:date="2010-03-15T13:10:00Z" w:initials="KO">
     <w:p>
       <w:pPr>
         <w:pStyle w:val="CommentText"/>
@@ -6397,21 +6832,31 @@
         <w:annotationRef/>
       </w:r>
       <w:r>
-        <w:t>These should be code font</w:t>
+        <w:t>All code keywords should be in code font (both in Editor Template and Description columns)</w:t>
       </w:r>
     </w:p>
   </w:comment>
-  <w:comment w:id="5" w:author="Jimmy Bogard" w:date="2010-03-21T20:08:00Z" w:initials="JB">
+  <w:comment w:id="23" w:author="Jimmy Bogard" w:date="2010-03-21T20:17:00Z" w:initials="JB">
     <w:p>
       <w:r>
         <w:annotationRef/>
       </w:r>
       <w:r>
-        <w:t>Fixed</w:t>
+        <w:t>These aren't code keywords, but proper names for templates.</w:t>
       </w:r>
     </w:p>
   </w:comment>
-  <w:comment w:id="6" w:author="Katharine Osborne" w:date="2010-02-03T16:30:00Z" w:initials="KO">
+  <w:comment w:id="29" w:author="Jimmy Bogard" w:date="2010-03-21T20:18:00Z" w:initials="JB">
+    <w:p>
+      <w:r>
+        <w:annotationRef/>
+      </w:r>
+      <w:r>
+        <w:t>Not sure, it refers to a name</w:t>
+      </w:r>
+    </w:p>
+  </w:comment>
+  <w:comment w:id="28" w:author="Katharine Osborne" w:date="2010-03-15T13:12:00Z" w:initials="KO">
     <w:p>
       <w:pPr>
         <w:pStyle w:val="CommentText"/>
@@ -6423,163 +6868,7 @@
         <w:annotationRef/>
       </w:r>
       <w:r>
-        <w:t>Forgive me, I’m not familiar with the syntax—is this just a snippet? If so, an ellipses on a separate line at the end would help indicate that it’s part of something larger (unless an ellipses has a special meaning in the syntax)</w:t>
-      </w:r>
-    </w:p>
-  </w:comment>
-  <w:comment w:id="7" w:author="Jeffrey" w:date="2010-02-08T09:10:00Z" w:initials="J">
-    <w:p>
-      <w:r>
-        <w:annotationRef/>
-      </w:r>
-      <w:r>
-        <w:t>Added the rest of the code listing</w:t>
-      </w:r>
-    </w:p>
-  </w:comment>
-  <w:comment w:id="8" w:author="Katharine Osborne" w:date="2010-03-15T13:09:00Z" w:initials="KO">
-    <w:p>
-      <w:pPr>
-        <w:pStyle w:val="CommentText"/>
-      </w:pPr>
-      <w:r>
-        <w:rPr>
-          <w:rStyle w:val="CommentReference"/>
-        </w:rPr>
-        <w:annotationRef/>
-      </w:r>
-      <w:r>
-        <w:t>Okay. It would be useful to have cueballs here.</w:t>
-      </w:r>
-    </w:p>
-  </w:comment>
-  <w:comment w:id="9" w:author="Jimmy Bogard" w:date="2010-03-21T20:14:00Z" w:initials="JB">
-    <w:p>
-      <w:r>
-        <w:annotationRef/>
-      </w:r>
-      <w:r>
-        <w:t>Added ellipses, as the method body is not important</w:t>
-      </w:r>
-    </w:p>
-  </w:comment>
-  <w:comment w:id="10" w:author="Katharine Osborne" w:date="2010-03-15T13:10:00Z" w:initials="KO">
-    <w:p>
-      <w:pPr>
-        <w:pStyle w:val="CommentText"/>
-      </w:pPr>
-      <w:r>
-        <w:rPr>
-          <w:rStyle w:val="CommentReference"/>
-        </w:rPr>
-        <w:annotationRef/>
-      </w:r>
-      <w:r>
-        <w:t>All code keywords should be in code font (both in Editor Template and Description columns)</w:t>
-      </w:r>
-    </w:p>
-  </w:comment>
-  <w:comment w:id="11" w:author="Jimmy Bogard" w:date="2010-03-21T20:17:00Z" w:initials="JB">
-    <w:p>
-      <w:r>
-        <w:annotationRef/>
-      </w:r>
-      <w:r>
-        <w:t>These aren't code keywords, but proper names for templates.</w:t>
-      </w:r>
-    </w:p>
-  </w:comment>
-  <w:comment w:id="12" w:author="Katharine Osborne" w:date="2010-03-15T13:11:00Z" w:initials="KO">
-    <w:p>
-      <w:pPr>
-        <w:pStyle w:val="CommentText"/>
-      </w:pPr>
-      <w:r>
-        <w:rPr>
-          <w:rStyle w:val="CommentReference"/>
-        </w:rPr>
-        <w:annotationRef/>
-      </w:r>
-      <w:r>
-        <w:t>All code keywords in the table should be in code font.</w:t>
-      </w:r>
-    </w:p>
-  </w:comment>
-  <w:comment w:id="14" w:author="Jimmy Bogard" w:date="2010-03-21T20:18:00Z" w:initials="JB">
-    <w:p>
-      <w:r>
-        <w:annotationRef/>
-      </w:r>
-      <w:r>
-        <w:t>Not sure, it refers to a name</w:t>
-      </w:r>
-    </w:p>
-  </w:comment>
-  <w:comment w:id="13" w:author="Katharine Osborne" w:date="2010-03-15T13:12:00Z" w:initials="KO">
-    <w:p>
-      <w:pPr>
-        <w:pStyle w:val="CommentText"/>
-      </w:pPr>
-      <w:r>
-        <w:rPr>
-          <w:rStyle w:val="CommentReference"/>
-        </w:rPr>
-        <w:annotationRef/>
-      </w:r>
-      <w:r>
         <w:t>Code font for these as well?</w:t>
-      </w:r>
-    </w:p>
-  </w:comment>
-  <w:comment w:id="15" w:author="Katharine Osborne" w:date="2010-03-15T13:12:00Z" w:initials="KO">
-    <w:p>
-      <w:pPr>
-        <w:pStyle w:val="CommentText"/>
-      </w:pPr>
-      <w:r>
-        <w:rPr>
-          <w:rStyle w:val="CommentReference"/>
-        </w:rPr>
-        <w:annotationRef/>
-      </w:r>
-      <w:r>
-        <w:t>Code font?</w:t>
-      </w:r>
-    </w:p>
-  </w:comment>
-  <w:comment w:id="16" w:author="Jimmy Bogard" w:date="2010-03-21T20:21:00Z" w:initials="JB">
-    <w:p>
-      <w:r>
-        <w:annotationRef/>
-      </w:r>
-      <w:r>
-        <w:t>Fixed</w:t>
-      </w:r>
-    </w:p>
-  </w:comment>
-  <w:comment w:id="17" w:author="Katharine Osborne" w:date="2010-03-15T13:13:00Z" w:initials="KO">
-    <w:p>
-      <w:pPr>
-        <w:pStyle w:val="CommentText"/>
-      </w:pPr>
-      <w:r>
-        <w:rPr>
-          <w:rStyle w:val="CommentReference"/>
-        </w:rPr>
-        <w:annotationRef/>
-      </w:r>
-      <w:r>
-        <w:t>Looks like it should be code font.</w:t>
-      </w:r>
-    </w:p>
-  </w:comment>
-  <w:comment w:id="18" w:author="Jimmy Bogard" w:date="2010-03-21T20:23:00Z" w:initials="JB">
-    <w:p>
-      <w:r>
-        <w:annotationRef/>
-      </w:r>
-      <w:r>
-        <w:t>Fixed code font style</w:t>
       </w:r>
     </w:p>
   </w:comment>
@@ -6587,7 +6876,7 @@
 </file>
 
 <file path=word/endnotes.xml><?xml version="1.0" encoding="utf-8"?>
-<w:endnotes xmlns:ve="http://schemas.openxmlformats.org/markup-compatibility/2006" xmlns:o="urn:schemas-microsoft-com:office:office" xmlns:r="http://schemas.openxmlformats.org/officeDocument/2006/relationships" xmlns:m="http://schemas.openxmlformats.org/officeDocument/2006/math" xmlns:v="urn:schemas-microsoft-com:vml" xmlns:wp="http://schemas.openxmlformats.org/drawingml/2006/wordprocessingDrawing" xmlns:w10="urn:schemas-microsoft-com:office:word" xmlns:w="http://schemas.openxmlformats.org/wordprocessingml/2006/main" xmlns:wne="http://schemas.microsoft.com/office/word/2006/wordml">
+<w:endnotes xmlns:mo="http://schemas.microsoft.com/office/mac/office/2008/main" xmlns:ve="http://schemas.openxmlformats.org/markup-compatibility/2006" xmlns:mv="urn:schemas-microsoft-com:mac:vml" xmlns:o="urn:schemas-microsoft-com:office:office" xmlns:r="http://schemas.openxmlformats.org/officeDocument/2006/relationships" xmlns:m="http://schemas.openxmlformats.org/officeDocument/2006/math" xmlns:v="urn:schemas-microsoft-com:vml" xmlns:wp="http://schemas.openxmlformats.org/drawingml/2006/wordprocessingDrawing" xmlns:w10="urn:schemas-microsoft-com:office:word" xmlns:w="http://schemas.openxmlformats.org/wordprocessingml/2006/main" xmlns:wne="http://schemas.microsoft.com/office/word/2006/wordml">
   <w:endnote w:type="separator" w:id="-1">
     <w:p>
       <w:r>
@@ -6608,7 +6897,7 @@
 </file>
 
 <file path=word/footer1.xml><?xml version="1.0" encoding="utf-8"?>
-<w:ftr xmlns:ve="http://schemas.openxmlformats.org/markup-compatibility/2006" xmlns:o="urn:schemas-microsoft-com:office:office" xmlns:r="http://schemas.openxmlformats.org/officeDocument/2006/relationships" xmlns:m="http://schemas.openxmlformats.org/officeDocument/2006/math" xmlns:v="urn:schemas-microsoft-com:vml" xmlns:wp="http://schemas.openxmlformats.org/drawingml/2006/wordprocessingDrawing" xmlns:w10="urn:schemas-microsoft-com:office:word" xmlns:w="http://schemas.openxmlformats.org/wordprocessingml/2006/main" xmlns:wne="http://schemas.microsoft.com/office/word/2006/wordml">
+<w:ftr xmlns:mo="http://schemas.microsoft.com/office/mac/office/2008/main" xmlns:ve="http://schemas.openxmlformats.org/markup-compatibility/2006" xmlns:mv="urn:schemas-microsoft-com:mac:vml" xmlns:o="urn:schemas-microsoft-com:office:office" xmlns:r="http://schemas.openxmlformats.org/officeDocument/2006/relationships" xmlns:m="http://schemas.openxmlformats.org/officeDocument/2006/math" xmlns:v="urn:schemas-microsoft-com:vml" xmlns:wp="http://schemas.openxmlformats.org/drawingml/2006/wordprocessingDrawing" xmlns:w10="urn:schemas-microsoft-com:office:word" xmlns:w="http://schemas.openxmlformats.org/wordprocessingml/2006/main" xmlns:wne="http://schemas.microsoft.com/office/word/2006/wordml">
   <w:p>
     <w:pPr>
       <w:pStyle w:val="Body1"/>
@@ -6638,7 +6927,7 @@
 </file>
 
 <file path=word/footer2.xml><?xml version="1.0" encoding="utf-8"?>
-<w:ftr xmlns:ve="http://schemas.openxmlformats.org/markup-compatibility/2006" xmlns:o="urn:schemas-microsoft-com:office:office" xmlns:r="http://schemas.openxmlformats.org/officeDocument/2006/relationships" xmlns:m="http://schemas.openxmlformats.org/officeDocument/2006/math" xmlns:v="urn:schemas-microsoft-com:vml" xmlns:wp="http://schemas.openxmlformats.org/drawingml/2006/wordprocessingDrawing" xmlns:w10="urn:schemas-microsoft-com:office:word" xmlns:w="http://schemas.openxmlformats.org/wordprocessingml/2006/main" xmlns:wne="http://schemas.microsoft.com/office/word/2006/wordml">
+<w:ftr xmlns:mo="http://schemas.microsoft.com/office/mac/office/2008/main" xmlns:ve="http://schemas.openxmlformats.org/markup-compatibility/2006" xmlns:mv="urn:schemas-microsoft-com:mac:vml" xmlns:o="urn:schemas-microsoft-com:office:office" xmlns:r="http://schemas.openxmlformats.org/officeDocument/2006/relationships" xmlns:m="http://schemas.openxmlformats.org/officeDocument/2006/math" xmlns:v="urn:schemas-microsoft-com:vml" xmlns:wp="http://schemas.openxmlformats.org/drawingml/2006/wordprocessingDrawing" xmlns:w10="urn:schemas-microsoft-com:office:word" xmlns:w="http://schemas.openxmlformats.org/wordprocessingml/2006/main" xmlns:wne="http://schemas.microsoft.com/office/word/2006/wordml">
   <w:p>
     <w:pPr>
       <w:pStyle w:val="Body1"/>
@@ -6668,7 +6957,7 @@
 </file>
 
 <file path=word/footer3.xml><?xml version="1.0" encoding="utf-8"?>
-<w:ftr xmlns:ve="http://schemas.openxmlformats.org/markup-compatibility/2006" xmlns:o="urn:schemas-microsoft-com:office:office" xmlns:r="http://schemas.openxmlformats.org/officeDocument/2006/relationships" xmlns:m="http://schemas.openxmlformats.org/officeDocument/2006/math" xmlns:v="urn:schemas-microsoft-com:vml" xmlns:wp="http://schemas.openxmlformats.org/drawingml/2006/wordprocessingDrawing" xmlns:w10="urn:schemas-microsoft-com:office:word" xmlns:w="http://schemas.openxmlformats.org/wordprocessingml/2006/main" xmlns:wne="http://schemas.microsoft.com/office/word/2006/wordml">
+<w:ftr xmlns:mo="http://schemas.microsoft.com/office/mac/office/2008/main" xmlns:ve="http://schemas.openxmlformats.org/markup-compatibility/2006" xmlns:mv="urn:schemas-microsoft-com:mac:vml" xmlns:o="urn:schemas-microsoft-com:office:office" xmlns:r="http://schemas.openxmlformats.org/officeDocument/2006/relationships" xmlns:m="http://schemas.openxmlformats.org/officeDocument/2006/math" xmlns:v="urn:schemas-microsoft-com:vml" xmlns:wp="http://schemas.openxmlformats.org/drawingml/2006/wordprocessingDrawing" xmlns:w10="urn:schemas-microsoft-com:office:word" xmlns:w="http://schemas.openxmlformats.org/wordprocessingml/2006/main" xmlns:wne="http://schemas.microsoft.com/office/word/2006/wordml">
   <w:p>
     <w:r>
       <w:pgNum/>
@@ -6678,7 +6967,7 @@
 </file>
 
 <file path=word/footnotes.xml><?xml version="1.0" encoding="utf-8"?>
-<w:footnotes xmlns:ve="http://schemas.openxmlformats.org/markup-compatibility/2006" xmlns:o="urn:schemas-microsoft-com:office:office" xmlns:r="http://schemas.openxmlformats.org/officeDocument/2006/relationships" xmlns:m="http://schemas.openxmlformats.org/officeDocument/2006/math" xmlns:v="urn:schemas-microsoft-com:vml" xmlns:wp="http://schemas.openxmlformats.org/drawingml/2006/wordprocessingDrawing" xmlns:w10="urn:schemas-microsoft-com:office:word" xmlns:w="http://schemas.openxmlformats.org/wordprocessingml/2006/main" xmlns:wne="http://schemas.microsoft.com/office/word/2006/wordml">
+<w:footnotes xmlns:mo="http://schemas.microsoft.com/office/mac/office/2008/main" xmlns:ve="http://schemas.openxmlformats.org/markup-compatibility/2006" xmlns:mv="urn:schemas-microsoft-com:mac:vml" xmlns:o="urn:schemas-microsoft-com:office:office" xmlns:r="http://schemas.openxmlformats.org/officeDocument/2006/relationships" xmlns:m="http://schemas.openxmlformats.org/officeDocument/2006/math" xmlns:v="urn:schemas-microsoft-com:vml" xmlns:wp="http://schemas.openxmlformats.org/drawingml/2006/wordprocessingDrawing" xmlns:w10="urn:schemas-microsoft-com:office:word" xmlns:w="http://schemas.openxmlformats.org/wordprocessingml/2006/main" xmlns:wne="http://schemas.microsoft.com/office/word/2006/wordml">
   <w:footnote w:type="separator" w:id="-1">
     <w:p>
       <w:r>
@@ -6699,7 +6988,7 @@
 </file>
 
 <file path=word/header1.xml><?xml version="1.0" encoding="utf-8"?>
-<w:hdr xmlns:ve="http://schemas.openxmlformats.org/markup-compatibility/2006" xmlns:o="urn:schemas-microsoft-com:office:office" xmlns:r="http://schemas.openxmlformats.org/officeDocument/2006/relationships" xmlns:m="http://schemas.openxmlformats.org/officeDocument/2006/math" xmlns:v="urn:schemas-microsoft-com:vml" xmlns:wp="http://schemas.openxmlformats.org/drawingml/2006/wordprocessingDrawing" xmlns:w10="urn:schemas-microsoft-com:office:word" xmlns:w="http://schemas.openxmlformats.org/wordprocessingml/2006/main" xmlns:wne="http://schemas.microsoft.com/office/word/2006/wordml">
+<w:hdr xmlns:mo="http://schemas.microsoft.com/office/mac/office/2008/main" xmlns:ve="http://schemas.openxmlformats.org/markup-compatibility/2006" xmlns:mv="urn:schemas-microsoft-com:mac:vml" xmlns:o="urn:schemas-microsoft-com:office:office" xmlns:r="http://schemas.openxmlformats.org/officeDocument/2006/relationships" xmlns:m="http://schemas.openxmlformats.org/officeDocument/2006/math" xmlns:v="urn:schemas-microsoft-com:vml" xmlns:wp="http://schemas.openxmlformats.org/drawingml/2006/wordprocessingDrawing" xmlns:w10="urn:schemas-microsoft-com:office:word" xmlns:w="http://schemas.openxmlformats.org/wordprocessingml/2006/main" xmlns:wne="http://schemas.microsoft.com/office/word/2006/wordml">
   <w:p>
     <w:pPr>
       <w:pStyle w:val="Body1"/>
@@ -6713,7 +7002,7 @@
         <w:rPr>
           <w:noProof/>
         </w:rPr>
-        <w:t>16</w:t>
+        <w:t>20</w:t>
       </w:r>
     </w:fldSimple>
     <w:r>
@@ -6746,7 +7035,7 @@
         <w:rPr>
           <w:noProof/>
         </w:rPr>
-        <w:t>3/21/2010</w:t>
+        <w:t>3/24/2010</w:t>
       </w:r>
     </w:fldSimple>
   </w:p>
@@ -6754,7 +7043,7 @@
 </file>
 
 <file path=word/header2.xml><?xml version="1.0" encoding="utf-8"?>
-<w:hdr xmlns:ve="http://schemas.openxmlformats.org/markup-compatibility/2006" xmlns:o="urn:schemas-microsoft-com:office:office" xmlns:r="http://schemas.openxmlformats.org/officeDocument/2006/relationships" xmlns:m="http://schemas.openxmlformats.org/officeDocument/2006/math" xmlns:v="urn:schemas-microsoft-com:vml" xmlns:wp="http://schemas.openxmlformats.org/drawingml/2006/wordprocessingDrawing" xmlns:w10="urn:schemas-microsoft-com:office:word" xmlns:w="http://schemas.openxmlformats.org/wordprocessingml/2006/main" xmlns:wne="http://schemas.microsoft.com/office/word/2006/wordml">
+<w:hdr xmlns:mo="http://schemas.microsoft.com/office/mac/office/2008/main" xmlns:ve="http://schemas.openxmlformats.org/markup-compatibility/2006" xmlns:mv="urn:schemas-microsoft-com:mac:vml" xmlns:o="urn:schemas-microsoft-com:office:office" xmlns:r="http://schemas.openxmlformats.org/officeDocument/2006/relationships" xmlns:m="http://schemas.openxmlformats.org/officeDocument/2006/math" xmlns:v="urn:schemas-microsoft-com:vml" xmlns:wp="http://schemas.openxmlformats.org/drawingml/2006/wordprocessingDrawing" xmlns:w10="urn:schemas-microsoft-com:office:word" xmlns:w="http://schemas.openxmlformats.org/wordprocessingml/2006/main" xmlns:wne="http://schemas.microsoft.com/office/word/2006/wordml">
   <w:p>
     <w:pPr>
       <w:pStyle w:val="Body1"/>
@@ -6772,7 +7061,7 @@
         <w:rPr>
           <w:noProof/>
         </w:rPr>
-        <w:t>3/21/2010</w:t>
+        <w:t>3/24/2010</w:t>
       </w:r>
     </w:fldSimple>
     <w:r>
@@ -6801,7 +7090,7 @@
         <w:rPr>
           <w:noProof/>
         </w:rPr>
-        <w:t>17</w:t>
+        <w:t>1</w:t>
       </w:r>
     </w:fldSimple>
   </w:p>
@@ -6809,7 +7098,7 @@
 </file>
 
 <file path=word/numbering.xml><?xml version="1.0" encoding="utf-8"?>
-<w:numbering xmlns:ve="http://schemas.openxmlformats.org/markup-compatibility/2006" xmlns:o="urn:schemas-microsoft-com:office:office" xmlns:r="http://schemas.openxmlformats.org/officeDocument/2006/relationships" xmlns:m="http://schemas.openxmlformats.org/officeDocument/2006/math" xmlns:v="urn:schemas-microsoft-com:vml" xmlns:wp="http://schemas.openxmlformats.org/drawingml/2006/wordprocessingDrawing" xmlns:w10="urn:schemas-microsoft-com:office:word" xmlns:w="http://schemas.openxmlformats.org/wordprocessingml/2006/main" xmlns:wne="http://schemas.microsoft.com/office/word/2006/wordml">
+<w:numbering xmlns:mo="http://schemas.microsoft.com/office/mac/office/2008/main" xmlns:ve="http://schemas.openxmlformats.org/markup-compatibility/2006" xmlns:mv="urn:schemas-microsoft-com:mac:vml" xmlns:o="urn:schemas-microsoft-com:office:office" xmlns:r="http://schemas.openxmlformats.org/officeDocument/2006/relationships" xmlns:m="http://schemas.openxmlformats.org/officeDocument/2006/math" xmlns:v="urn:schemas-microsoft-com:vml" xmlns:wp="http://schemas.openxmlformats.org/drawingml/2006/wordprocessingDrawing" xmlns:w10="urn:schemas-microsoft-com:office:word" xmlns:w="http://schemas.openxmlformats.org/wordprocessingml/2006/main" xmlns:wne="http://schemas.microsoft.com/office/word/2006/wordml">
   <w:abstractNum w:abstractNumId="0">
     <w:nsid w:val="FFFFFF7C"/>
     <w:multiLevelType w:val="singleLevel"/>
@@ -8603,7 +8892,7 @@
     </w:rPrDefault>
     <w:pPrDefault/>
   </w:docDefaults>
-  <w:latentStyles w:defLockedState="1" w:defUIPriority="0" w:defSemiHidden="0" w:defUnhideWhenUsed="0" w:defQFormat="0" w:count="267">
+  <w:latentStyles w:defLockedState="1" w:defUIPriority="0" w:defSemiHidden="0" w:defUnhideWhenUsed="0" w:defQFormat="0" w:count="276">
     <w:lsdException w:name="Normal" w:locked="0"/>
     <w:lsdException w:name="heading 1" w:locked="0"/>
     <w:lsdException w:name="heading 3" w:locked="0"/>
@@ -8927,13 +9216,11 @@
   </w:style>
   <w:style w:type="character" w:default="1" w:styleId="DefaultParagraphFont">
     <w:name w:val="Default Paragraph Font"/>
-    <w:uiPriority w:val="1"/>
     <w:semiHidden/>
     <w:unhideWhenUsed/>
   </w:style>
   <w:style w:type="table" w:default="1" w:styleId="TableNormal">
     <w:name w:val="Normal Table"/>
-    <w:uiPriority w:val="99"/>
     <w:semiHidden/>
     <w:unhideWhenUsed/>
     <w:qFormat/>
@@ -8949,7 +9236,6 @@
   </w:style>
   <w:style w:type="numbering" w:default="1" w:styleId="NoList">
     <w:name w:val="No List"/>
-    <w:uiPriority w:val="99"/>
     <w:semiHidden/>
     <w:unhideWhenUsed/>
   </w:style>
@@ -10544,6 +10830,16 @@
       <w:rFonts w:ascii="Times New Roman" w:hAnsi="Times New Roman"/>
       <w:sz w:val="24"/>
       <w:szCs w:val="24"/>
+    </w:rPr>
+  </w:style>
+  <w:style w:type="paragraph" w:styleId="Revision">
+    <w:name w:val="Revision"/>
+    <w:hidden/>
+    <w:uiPriority w:val="99"/>
+    <w:semiHidden/>
+    <w:rsid w:val="009E69D1"/>
+    <w:rPr>
+      <w:color w:val="000000"/>
     </w:rPr>
   </w:style>
 </w:styles>

</xml_diff>